<commit_message>
GitBox in Windows starts a bash shell by default.
The default command prompt with git access was swapped out to the git bash shell
to have access to all the tools and scripts that come with Git for Windows.
</commit_message>
<xml_diff>
--- a/docs/gitbox.docx
+++ b/docs/gitbox.docx
@@ -1509,7 +1509,13 @@
         <w:jc w:val="both"/>
       </w:pPr>
       <w:r>
-        <w:t>At this point GitBox will check whether there is a valid git installation on the local computer and offer to install one if needed. After which a git console should be started up.</w:t>
+        <w:t xml:space="preserve">At this point GitBox will check whether there is a valid git installation on the local computer and offer to install one if needed. After which a git </w:t>
+      </w:r>
+      <w:r>
+        <w:t xml:space="preserve">bash </w:t>
+      </w:r>
+      <w:r>
+        <w:t>console should be started up.</w:t>
       </w:r>
     </w:p>
     <w:p>
@@ -1560,7 +1566,13 @@
         <w:jc w:val="both"/>
       </w:pPr>
       <w:r>
-        <w:t xml:space="preserve">Opens up a new console window prepared for executing git commands. </w:t>
+        <w:t>Opens up a new</w:t>
+      </w:r>
+      <w:r>
+        <w:t xml:space="preserve"> bash</w:t>
+      </w:r>
+      <w:r>
+        <w:t xml:space="preserve"> console prepared for executing git commands. </w:t>
       </w:r>
     </w:p>
     <w:p>
@@ -1577,6 +1589,11 @@
         <w:t>to prevent naming conflicts</w:t>
       </w:r>
       <w:r>
+        <w:t xml:space="preserve"> amongst others</w:t>
+      </w:r>
+      <w:bookmarkStart w:id="8" w:name="_GoBack"/>
+      <w:bookmarkEnd w:id="8"/>
+      <w:r>
         <w:t>)</w:t>
       </w:r>
       <w:r>
@@ -1592,7 +1609,7 @@
       <w:pPr>
         <w:pStyle w:val="Heading2"/>
       </w:pPr>
-      <w:bookmarkStart w:id="8" w:name="_Toc270465769"/>
+      <w:bookmarkStart w:id="9" w:name="_Toc270465769"/>
       <w:proofErr w:type="gramStart"/>
       <w:r>
         <w:t>gitbox</w:t>
@@ -1601,7 +1618,7 @@
       <w:r>
         <w:t xml:space="preserve"> list</w:t>
       </w:r>
-      <w:bookmarkEnd w:id="8"/>
+      <w:bookmarkEnd w:id="9"/>
     </w:p>
     <w:p>
       <w:proofErr w:type="gramStart"/>
@@ -1614,7 +1631,7 @@
       <w:pPr>
         <w:pStyle w:val="Heading2"/>
       </w:pPr>
-      <w:bookmarkStart w:id="9" w:name="_Toc270465770"/>
+      <w:bookmarkStart w:id="10" w:name="_Toc270465770"/>
       <w:proofErr w:type="gramStart"/>
       <w:r>
         <w:t>gitbox</w:t>
@@ -1623,7 +1640,7 @@
       <w:r>
         <w:t xml:space="preserve"> create &lt;repo&gt;</w:t>
       </w:r>
-      <w:bookmarkEnd w:id="9"/>
+      <w:bookmarkEnd w:id="10"/>
     </w:p>
     <w:p>
       <w:pPr>
@@ -1651,7 +1668,7 @@
       <w:pPr>
         <w:pStyle w:val="Heading2"/>
       </w:pPr>
-      <w:bookmarkStart w:id="10" w:name="_Toc270465771"/>
+      <w:bookmarkStart w:id="11" w:name="_Toc270465771"/>
       <w:proofErr w:type="gramStart"/>
       <w:r>
         <w:t>gitbox</w:t>
@@ -1660,7 +1677,7 @@
       <w:r>
         <w:t xml:space="preserve"> clone &lt;repo&gt;</w:t>
       </w:r>
-      <w:bookmarkEnd w:id="10"/>
+      <w:bookmarkEnd w:id="11"/>
     </w:p>
     <w:p>
       <w:pPr>
@@ -1689,7 +1706,7 @@
       <w:pPr>
         <w:pStyle w:val="Heading2"/>
       </w:pPr>
-      <w:bookmarkStart w:id="11" w:name="_Toc270465772"/>
+      <w:bookmarkStart w:id="12" w:name="_Toc270465772"/>
       <w:proofErr w:type="gramStart"/>
       <w:r>
         <w:t>gitbox</w:t>
@@ -1698,7 +1715,7 @@
       <w:r>
         <w:t xml:space="preserve"> import &lt;repo&gt;</w:t>
       </w:r>
-      <w:bookmarkEnd w:id="11"/>
+      <w:bookmarkEnd w:id="12"/>
     </w:p>
     <w:p>
       <w:pPr>
@@ -1725,11 +1742,11 @@
       <w:pPr>
         <w:pStyle w:val="Heading1"/>
       </w:pPr>
-      <w:bookmarkStart w:id="12" w:name="_Toc270465773"/>
+      <w:bookmarkStart w:id="13" w:name="_Toc270465773"/>
       <w:r>
         <w:t>Releases</w:t>
       </w:r>
-      <w:bookmarkEnd w:id="12"/>
+      <w:bookmarkEnd w:id="13"/>
     </w:p>
     <w:p/>
     <w:p>
@@ -1776,8 +1793,6 @@
       <w:r>
         <w:t>ing</w:t>
       </w:r>
-      <w:bookmarkStart w:id="13" w:name="_GoBack"/>
-      <w:bookmarkEnd w:id="13"/>
     </w:p>
     <w:p>
       <w:pPr>
@@ -4321,7 +4336,7 @@
 </file>
 
 <file path=customXml/itemProps1.xml><?xml version="1.0" encoding="utf-8"?>
-<ds:datastoreItem xmlns:ds="http://schemas.openxmlformats.org/officeDocument/2006/customXml" ds:itemID="{71DAB76C-D285-44F4-B74A-4874E9E6969B}">
+<ds:datastoreItem xmlns:ds="http://schemas.openxmlformats.org/officeDocument/2006/customXml" ds:itemID="{5B0DC852-8626-4C67-9DEF-430B508E139E}">
   <ds:schemaRefs>
     <ds:schemaRef ds:uri="http://schemas.openxmlformats.org/officeDocument/2006/bibliography"/>
   </ds:schemaRefs>

</xml_diff>

<commit_message>
Updated docs for linux and polished win version.
</commit_message>
<xml_diff>
--- a/docs/gitbox.docx
+++ b/docs/gitbox.docx
@@ -32,7 +32,7 @@
         </w:numPr>
       </w:pPr>
       <w:bookmarkStart w:id="0" w:name="_Toc270460221"/>
-      <w:bookmarkStart w:id="1" w:name="_Toc270465762"/>
+      <w:bookmarkStart w:id="1" w:name="_Toc270696456"/>
       <w:r>
         <w:t>Abstract</w:t>
       </w:r>
@@ -159,7 +159,15 @@
         <w:rPr>
           <w:lang w:val="hu-HU"/>
         </w:rPr>
-        <w:t>éter Szilágyi</w:t>
+        <w:t>éter Szilág</w:t>
+      </w:r>
+      <w:bookmarkStart w:id="2" w:name="_GoBack"/>
+      <w:bookmarkEnd w:id="2"/>
+      <w:r>
+        <w:rPr>
+          <w:lang w:val="hu-HU"/>
+        </w:rPr>
+        <w:t>yi</w:t>
       </w:r>
       <w:r>
         <w:br w:type="page"/>
@@ -223,7 +231,7 @@
           <w:r>
             <w:fldChar w:fldCharType="separate"/>
           </w:r>
-          <w:hyperlink w:anchor="_Toc270465762" w:history="1">
+          <w:hyperlink w:anchor="_Toc270696456" w:history="1">
             <w:r>
               <w:rPr>
                 <w:rStyle w:val="Hyperlink"/>
@@ -250,7 +258,7 @@
                 <w:noProof/>
                 <w:webHidden/>
               </w:rPr>
-              <w:instrText xml:space="preserve"> PAGEREF _Toc270465762 \h </w:instrText>
+              <w:instrText xml:space="preserve"> PAGEREF _Toc270696456 \h </w:instrText>
             </w:r>
             <w:r>
               <w:rPr>
@@ -293,7 +301,7 @@
               <w:noProof/>
             </w:rPr>
           </w:pPr>
-          <w:hyperlink w:anchor="_Toc270465763" w:history="1">
+          <w:hyperlink w:anchor="_Toc270696457" w:history="1">
             <w:r>
               <w:rPr>
                 <w:rStyle w:val="Hyperlink"/>
@@ -334,7 +342,7 @@
                 <w:noProof/>
                 <w:webHidden/>
               </w:rPr>
-              <w:instrText xml:space="preserve"> PAGEREF _Toc270465763 \h </w:instrText>
+              <w:instrText xml:space="preserve"> PAGEREF _Toc270696457 \h </w:instrText>
             </w:r>
             <w:r>
               <w:rPr>
@@ -377,7 +385,7 @@
               <w:noProof/>
             </w:rPr>
           </w:pPr>
-          <w:hyperlink w:anchor="_Toc270465764" w:history="1">
+          <w:hyperlink w:anchor="_Toc270696458" w:history="1">
             <w:r>
               <w:rPr>
                 <w:rStyle w:val="Hyperlink"/>
@@ -418,7 +426,7 @@
                 <w:noProof/>
                 <w:webHidden/>
               </w:rPr>
-              <w:instrText xml:space="preserve"> PAGEREF _Toc270465764 \h </w:instrText>
+              <w:instrText xml:space="preserve"> PAGEREF _Toc270696458 \h </w:instrText>
             </w:r>
             <w:r>
               <w:rPr>
@@ -461,7 +469,7 @@
               <w:noProof/>
             </w:rPr>
           </w:pPr>
-          <w:hyperlink w:anchor="_Toc270465765" w:history="1">
+          <w:hyperlink w:anchor="_Toc270696459" w:history="1">
             <w:r>
               <w:rPr>
                 <w:rStyle w:val="Hyperlink"/>
@@ -481,6 +489,90 @@
                 <w:rStyle w:val="Hyperlink"/>
                 <w:noProof/>
               </w:rPr>
+              <w:t>Linux and *nix</w:t>
+            </w:r>
+            <w:r>
+              <w:rPr>
+                <w:noProof/>
+                <w:webHidden/>
+              </w:rPr>
+              <w:tab/>
+            </w:r>
+            <w:r>
+              <w:rPr>
+                <w:noProof/>
+                <w:webHidden/>
+              </w:rPr>
+              <w:fldChar w:fldCharType="begin"/>
+            </w:r>
+            <w:r>
+              <w:rPr>
+                <w:noProof/>
+                <w:webHidden/>
+              </w:rPr>
+              <w:instrText xml:space="preserve"> PAGEREF _Toc270696459 \h </w:instrText>
+            </w:r>
+            <w:r>
+              <w:rPr>
+                <w:noProof/>
+                <w:webHidden/>
+              </w:rPr>
+            </w:r>
+            <w:r>
+              <w:rPr>
+                <w:noProof/>
+                <w:webHidden/>
+              </w:rPr>
+              <w:fldChar w:fldCharType="separate"/>
+            </w:r>
+            <w:r>
+              <w:rPr>
+                <w:noProof/>
+                <w:webHidden/>
+              </w:rPr>
+              <w:t>3</w:t>
+            </w:r>
+            <w:r>
+              <w:rPr>
+                <w:noProof/>
+                <w:webHidden/>
+              </w:rPr>
+              <w:fldChar w:fldCharType="end"/>
+            </w:r>
+          </w:hyperlink>
+        </w:p>
+        <w:p>
+          <w:pPr>
+            <w:pStyle w:val="TOC2"/>
+            <w:tabs>
+              <w:tab w:val="left" w:pos="880"/>
+              <w:tab w:val="right" w:leader="dot" w:pos="9350"/>
+            </w:tabs>
+            <w:rPr>
+              <w:rFonts w:eastAsiaTheme="minorEastAsia"/>
+              <w:noProof/>
+            </w:rPr>
+          </w:pPr>
+          <w:hyperlink w:anchor="_Toc270696460" w:history="1">
+            <w:r>
+              <w:rPr>
+                <w:rStyle w:val="Hyperlink"/>
+                <w:noProof/>
+              </w:rPr>
+              <w:t>2.2</w:t>
+            </w:r>
+            <w:r>
+              <w:rPr>
+                <w:rFonts w:eastAsiaTheme="minorEastAsia"/>
+                <w:noProof/>
+              </w:rPr>
+              <w:tab/>
+            </w:r>
+            <w:r>
+              <w:rPr>
+                <w:rStyle w:val="Hyperlink"/>
+                <w:noProof/>
+              </w:rPr>
               <w:t>Windows</w:t>
             </w:r>
             <w:r>
@@ -502,7 +594,7 @@
                 <w:noProof/>
                 <w:webHidden/>
               </w:rPr>
-              <w:instrText xml:space="preserve"> PAGEREF _Toc270465765 \h </w:instrText>
+              <w:instrText xml:space="preserve"> PAGEREF _Toc270696460 \h </w:instrText>
             </w:r>
             <w:r>
               <w:rPr>
@@ -545,7 +637,7 @@
               <w:noProof/>
             </w:rPr>
           </w:pPr>
-          <w:hyperlink w:anchor="_Toc270465766" w:history="1">
+          <w:hyperlink w:anchor="_Toc270696461" w:history="1">
             <w:r>
               <w:rPr>
                 <w:rStyle w:val="Hyperlink"/>
@@ -586,7 +678,7 @@
                 <w:noProof/>
                 <w:webHidden/>
               </w:rPr>
-              <w:instrText xml:space="preserve"> PAGEREF _Toc270465766 \h </w:instrText>
+              <w:instrText xml:space="preserve"> PAGEREF _Toc270696461 \h </w:instrText>
             </w:r>
             <w:r>
               <w:rPr>
@@ -629,7 +721,7 @@
               <w:noProof/>
             </w:rPr>
           </w:pPr>
-          <w:hyperlink w:anchor="_Toc270465767" w:history="1">
+          <w:hyperlink w:anchor="_Toc270696462" w:history="1">
             <w:r>
               <w:rPr>
                 <w:rStyle w:val="Hyperlink"/>
@@ -670,7 +762,7 @@
                 <w:noProof/>
                 <w:webHidden/>
               </w:rPr>
-              <w:instrText xml:space="preserve"> PAGEREF _Toc270465767 \h </w:instrText>
+              <w:instrText xml:space="preserve"> PAGEREF _Toc270696462 \h </w:instrText>
             </w:r>
             <w:r>
               <w:rPr>
@@ -713,7 +805,7 @@
               <w:noProof/>
             </w:rPr>
           </w:pPr>
-          <w:hyperlink w:anchor="_Toc270465768" w:history="1">
+          <w:hyperlink w:anchor="_Toc270696463" w:history="1">
             <w:r>
               <w:rPr>
                 <w:rStyle w:val="Hyperlink"/>
@@ -754,7 +846,7 @@
                 <w:noProof/>
                 <w:webHidden/>
               </w:rPr>
-              <w:instrText xml:space="preserve"> PAGEREF _Toc270465768 \h </w:instrText>
+              <w:instrText xml:space="preserve"> PAGEREF _Toc270696463 \h </w:instrText>
             </w:r>
             <w:r>
               <w:rPr>
@@ -797,7 +889,7 @@
               <w:noProof/>
             </w:rPr>
           </w:pPr>
-          <w:hyperlink w:anchor="_Toc270465769" w:history="1">
+          <w:hyperlink w:anchor="_Toc270696464" w:history="1">
             <w:r>
               <w:rPr>
                 <w:rStyle w:val="Hyperlink"/>
@@ -838,7 +930,7 @@
                 <w:noProof/>
                 <w:webHidden/>
               </w:rPr>
-              <w:instrText xml:space="preserve"> PAGEREF _Toc270465769 \h </w:instrText>
+              <w:instrText xml:space="preserve"> PAGEREF _Toc270696464 \h </w:instrText>
             </w:r>
             <w:r>
               <w:rPr>
@@ -881,7 +973,7 @@
               <w:noProof/>
             </w:rPr>
           </w:pPr>
-          <w:hyperlink w:anchor="_Toc270465770" w:history="1">
+          <w:hyperlink w:anchor="_Toc270696465" w:history="1">
             <w:r>
               <w:rPr>
                 <w:rStyle w:val="Hyperlink"/>
@@ -922,7 +1014,7 @@
                 <w:noProof/>
                 <w:webHidden/>
               </w:rPr>
-              <w:instrText xml:space="preserve"> PAGEREF _Toc270465770 \h </w:instrText>
+              <w:instrText xml:space="preserve"> PAGEREF _Toc270696465 \h </w:instrText>
             </w:r>
             <w:r>
               <w:rPr>
@@ -965,7 +1057,7 @@
               <w:noProof/>
             </w:rPr>
           </w:pPr>
-          <w:hyperlink w:anchor="_Toc270465771" w:history="1">
+          <w:hyperlink w:anchor="_Toc270696466" w:history="1">
             <w:r>
               <w:rPr>
                 <w:rStyle w:val="Hyperlink"/>
@@ -1006,7 +1098,7 @@
                 <w:noProof/>
                 <w:webHidden/>
               </w:rPr>
-              <w:instrText xml:space="preserve"> PAGEREF _Toc270465771 \h </w:instrText>
+              <w:instrText xml:space="preserve"> PAGEREF _Toc270696466 \h </w:instrText>
             </w:r>
             <w:r>
               <w:rPr>
@@ -1026,7 +1118,7 @@
                 <w:noProof/>
                 <w:webHidden/>
               </w:rPr>
-              <w:t>4</w:t>
+              <w:t>5</w:t>
             </w:r>
             <w:r>
               <w:rPr>
@@ -1049,7 +1141,7 @@
               <w:noProof/>
             </w:rPr>
           </w:pPr>
-          <w:hyperlink w:anchor="_Toc270465772" w:history="1">
+          <w:hyperlink w:anchor="_Toc270696467" w:history="1">
             <w:r>
               <w:rPr>
                 <w:rStyle w:val="Hyperlink"/>
@@ -1090,7 +1182,7 @@
                 <w:noProof/>
                 <w:webHidden/>
               </w:rPr>
-              <w:instrText xml:space="preserve"> PAGEREF _Toc270465772 \h </w:instrText>
+              <w:instrText xml:space="preserve"> PAGEREF _Toc270696467 \h </w:instrText>
             </w:r>
             <w:r>
               <w:rPr>
@@ -1133,7 +1225,7 @@
               <w:noProof/>
             </w:rPr>
           </w:pPr>
-          <w:hyperlink w:anchor="_Toc270465773" w:history="1">
+          <w:hyperlink w:anchor="_Toc270696468" w:history="1">
             <w:r>
               <w:rPr>
                 <w:rStyle w:val="Hyperlink"/>
@@ -1174,7 +1266,7 @@
                 <w:noProof/>
                 <w:webHidden/>
               </w:rPr>
-              <w:instrText xml:space="preserve"> PAGEREF _Toc270465773 \h </w:instrText>
+              <w:instrText xml:space="preserve"> PAGEREF _Toc270696468 \h </w:instrText>
             </w:r>
             <w:r>
               <w:rPr>
@@ -1217,7 +1309,7 @@
               <w:noProof/>
             </w:rPr>
           </w:pPr>
-          <w:hyperlink w:anchor="_Toc270465774" w:history="1">
+          <w:hyperlink w:anchor="_Toc270696469" w:history="1">
             <w:r>
               <w:rPr>
                 <w:rStyle w:val="Hyperlink"/>
@@ -1258,7 +1350,7 @@
                 <w:noProof/>
                 <w:webHidden/>
               </w:rPr>
-              <w:instrText xml:space="preserve"> PAGEREF _Toc270465774 \h </w:instrText>
+              <w:instrText xml:space="preserve"> PAGEREF _Toc270696469 \h </w:instrText>
             </w:r>
             <w:r>
               <w:rPr>
@@ -1310,12 +1402,12 @@
       <w:pPr>
         <w:pStyle w:val="Heading1"/>
       </w:pPr>
-      <w:bookmarkStart w:id="2" w:name="_Toc270465763"/>
+      <w:bookmarkStart w:id="3" w:name="_Toc270696457"/>
       <w:r>
         <w:lastRenderedPageBreak/>
         <w:t>Introduction</w:t>
       </w:r>
-      <w:bookmarkEnd w:id="2"/>
+      <w:bookmarkEnd w:id="3"/>
     </w:p>
     <w:p/>
     <w:p>
@@ -1346,11 +1438,11 @@
       <w:pPr>
         <w:pStyle w:val="Heading1"/>
       </w:pPr>
-      <w:bookmarkStart w:id="3" w:name="_Toc270465764"/>
+      <w:bookmarkStart w:id="4" w:name="_Toc270696458"/>
       <w:r>
         <w:t>Installation</w:t>
       </w:r>
-      <w:bookmarkEnd w:id="3"/>
+      <w:bookmarkEnd w:id="4"/>
     </w:p>
     <w:p/>
     <w:p>
@@ -1435,11 +1527,113 @@
       <w:pPr>
         <w:pStyle w:val="Heading2"/>
       </w:pPr>
-      <w:bookmarkStart w:id="4" w:name="_Toc270465765"/>
+      <w:bookmarkStart w:id="5" w:name="_Toc270696459"/>
+      <w:r>
+        <w:t>Linux and *nix</w:t>
+      </w:r>
+      <w:bookmarkEnd w:id="5"/>
+    </w:p>
+    <w:p>
+      <w:r>
+        <w:t>To finish the installation in Linux and other flavors of *nix, the setup.sh shell script in the setup folder should be executed.</w:t>
+      </w:r>
+    </w:p>
+    <w:p>
+      <w:pPr>
+        <w:rPr>
+          <w:rFonts w:ascii="Consolas" w:hAnsi="Consolas" w:cs="Consolas"/>
+        </w:rPr>
+      </w:pPr>
+      <w:r>
+        <w:rPr>
+          <w:rFonts w:ascii="Consolas" w:hAnsi="Consolas" w:cs="Consolas"/>
+        </w:rPr>
+        <w:t xml:space="preserve">&gt; </w:t>
+      </w:r>
+      <w:proofErr w:type="gramStart"/>
+      <w:r>
+        <w:rPr>
+          <w:rFonts w:ascii="Consolas" w:hAnsi="Consolas" w:cs="Consolas"/>
+        </w:rPr>
+        <w:t>cd</w:t>
+      </w:r>
+      <w:proofErr w:type="gramEnd"/>
+      <w:r>
+        <w:rPr>
+          <w:rFonts w:ascii="Consolas" w:hAnsi="Consolas" w:cs="Consolas"/>
+        </w:rPr>
+        <w:t xml:space="preserve"> &lt;</w:t>
+      </w:r>
+      <w:proofErr w:type="spellStart"/>
+      <w:r>
+        <w:rPr>
+          <w:rFonts w:ascii="Consolas" w:hAnsi="Consolas" w:cs="Consolas"/>
+        </w:rPr>
+        <w:t>gitbox</w:t>
+      </w:r>
+      <w:proofErr w:type="spellEnd"/>
+      <w:r>
+        <w:rPr>
+          <w:rFonts w:ascii="Consolas" w:hAnsi="Consolas" w:cs="Consolas"/>
+        </w:rPr>
+        <w:t xml:space="preserve"> root&gt;/setup</w:t>
+      </w:r>
+      <w:r>
+        <w:rPr>
+          <w:rFonts w:ascii="Consolas" w:hAnsi="Consolas" w:cs="Consolas"/>
+        </w:rPr>
+        <w:br/>
+      </w:r>
+      <w:r>
+        <w:rPr>
+          <w:rFonts w:ascii="Consolas" w:hAnsi="Consolas" w:cs="Consolas"/>
+        </w:rPr>
+        <w:t xml:space="preserve">&gt; </w:t>
+      </w:r>
+      <w:proofErr w:type="spellStart"/>
+      <w:r>
+        <w:rPr>
+          <w:rFonts w:ascii="Consolas" w:hAnsi="Consolas" w:cs="Consolas"/>
+        </w:rPr>
+        <w:t>sh</w:t>
+      </w:r>
+      <w:proofErr w:type="spellEnd"/>
+      <w:r>
+        <w:rPr>
+          <w:rFonts w:ascii="Consolas" w:hAnsi="Consolas" w:cs="Consolas"/>
+        </w:rPr>
+        <w:t xml:space="preserve"> setup.sh</w:t>
+      </w:r>
+      <w:r>
+        <w:rPr>
+          <w:rFonts w:ascii="Consolas" w:hAnsi="Consolas" w:cs="Consolas"/>
+        </w:rPr>
+        <w:br/>
+      </w:r>
+      <w:proofErr w:type="spellStart"/>
+      <w:r>
+        <w:rPr>
+          <w:rFonts w:ascii="Consolas" w:hAnsi="Consolas" w:cs="Consolas"/>
+        </w:rPr>
+        <w:t>GitBox</w:t>
+      </w:r>
+      <w:proofErr w:type="spellEnd"/>
+      <w:r>
+        <w:rPr>
+          <w:rFonts w:ascii="Consolas" w:hAnsi="Consolas" w:cs="Consolas"/>
+        </w:rPr>
+        <w:t xml:space="preserve"> was successfully configured.</w:t>
+      </w:r>
+    </w:p>
+    <w:p>
+      <w:pPr>
+        <w:pStyle w:val="Heading2"/>
+      </w:pPr>
+      <w:bookmarkStart w:id="6" w:name="_Toc270696460"/>
       <w:r>
         <w:t>Windows</w:t>
       </w:r>
-      <w:bookmarkEnd w:id="4"/>
+      <w:bookmarkEnd w:id="6"/>
     </w:p>
     <w:p/>
     <w:p>
@@ -1455,6 +1649,7 @@
         <w:jc w:val="both"/>
       </w:pPr>
       <w:r>
+        <w:lastRenderedPageBreak/>
         <w:t>For users of Windows XP Service Pack 2 and newer, Windows Vista and Windows 7, a setup script was also included in the bundle (</w:t>
       </w:r>
       <w:r>
@@ -1472,281 +1667,291 @@
         <w:t>At the moment, users of previous versions of Windows need to add GitBox manually to their path variable through the Control Panel -&gt; System -&gt; Advanced -&gt; Environment Variables</w:t>
       </w:r>
       <w:r>
-        <w:t xml:space="preserve">. The GitBox root </w:t>
-      </w:r>
+        <w:t>. The GitBox root folder should be appended to the path.</w:t>
+      </w:r>
+      <w:r>
+        <w:t xml:space="preserve"> Please note that only newly started programs will use the modified path.</w:t>
+      </w:r>
+    </w:p>
+    <w:p>
+      <w:pPr>
+        <w:pStyle w:val="Heading1"/>
+      </w:pPr>
+      <w:bookmarkStart w:id="7" w:name="_Toc270696461"/>
+      <w:r>
+        <w:t>Verif</w:t>
+      </w:r>
+      <w:r>
+        <w:t>ication</w:t>
+      </w:r>
+      <w:bookmarkEnd w:id="7"/>
+    </w:p>
+    <w:p/>
+    <w:p>
+      <w:pPr>
+        <w:jc w:val="both"/>
+      </w:pPr>
+      <w:r>
+        <w:t>In order to verify that GitBox was correctly installed and configured, switch to a random folder on your computer and execute “</w:t>
+      </w:r>
+      <w:proofErr w:type="spellStart"/>
+      <w:r>
+        <w:t>gitbox</w:t>
+      </w:r>
+      <w:proofErr w:type="spellEnd"/>
+      <w:r>
+        <w:t>”</w:t>
+      </w:r>
+      <w:r>
+        <w:t xml:space="preserve"> (under *nix, do this from a shell)</w:t>
+      </w:r>
+      <w:r>
+        <w:t>.</w:t>
+      </w:r>
+    </w:p>
+    <w:p>
+      <w:pPr>
+        <w:jc w:val="both"/>
+      </w:pPr>
+      <w:r>
+        <w:t xml:space="preserve">At this point GitBox will check whether there is a valid git installation on the local computer and offer to install one if needed. After which a git </w:t>
+      </w:r>
+      <w:r>
+        <w:t xml:space="preserve">bash </w:t>
+      </w:r>
+      <w:r>
+        <w:t>console should be started up.</w:t>
+      </w:r>
+    </w:p>
+    <w:p>
+      <w:pPr>
+        <w:jc w:val="both"/>
+      </w:pPr>
+      <w:r>
+        <w:t>Should the gitbox script not be found, please go back and double check your paths and environmental variables.</w:t>
+      </w:r>
+    </w:p>
+    <w:p>
+      <w:pPr>
+        <w:pStyle w:val="Heading1"/>
+      </w:pPr>
+      <w:bookmarkStart w:id="8" w:name="_Toc270696462"/>
+      <w:r>
+        <w:t>Commands</w:t>
+      </w:r>
+      <w:bookmarkEnd w:id="8"/>
+    </w:p>
+    <w:p/>
+    <w:p>
+      <w:r>
+        <w:t>This section contains an exhaustive list of all the command</w:t>
+      </w:r>
+      <w:r>
+        <w:t>s</w:t>
+      </w:r>
+      <w:r>
+        <w:t xml:space="preserve"> currently supported by GitBox.</w:t>
+      </w:r>
+    </w:p>
+    <w:p/>
+    <w:p>
+      <w:pPr>
+        <w:pStyle w:val="Heading2"/>
+      </w:pPr>
+      <w:bookmarkStart w:id="9" w:name="_Toc270696463"/>
+      <w:proofErr w:type="gramStart"/>
+      <w:r>
+        <w:t>gitbox</w:t>
+      </w:r>
+      <w:bookmarkEnd w:id="9"/>
+      <w:proofErr w:type="gramEnd"/>
+    </w:p>
+    <w:p>
+      <w:pPr>
+        <w:jc w:val="both"/>
+      </w:pPr>
+      <w:r>
+        <w:t>In Windows checks for git and o</w:t>
+      </w:r>
+      <w:r>
+        <w:t>pens up a new</w:t>
+      </w:r>
+      <w:r>
+        <w:t xml:space="preserve"> bash</w:t>
+      </w:r>
+      <w:r>
+        <w:t xml:space="preserve"> console prepared for executing git </w:t>
+      </w:r>
+      <w:r>
+        <w:t xml:space="preserve">(and other bash) </w:t>
+      </w:r>
+      <w:r>
+        <w:t xml:space="preserve">commands. </w:t>
+      </w:r>
+    </w:p>
+    <w:p>
+      <w:pPr>
+        <w:jc w:val="both"/>
+      </w:pPr>
+      <w:r>
+        <w:t xml:space="preserve">In Linux this command </w:t>
+      </w:r>
+      <w:r>
+        <w:t>simply ensures that git is available and prints its version.</w:t>
+      </w:r>
+    </w:p>
+    <w:p>
+      <w:pPr>
+        <w:pStyle w:val="Heading2"/>
+      </w:pPr>
+      <w:bookmarkStart w:id="10" w:name="_Toc270696464"/>
+      <w:proofErr w:type="spellStart"/>
+      <w:proofErr w:type="gramStart"/>
+      <w:r>
+        <w:t>gitbox</w:t>
+      </w:r>
+      <w:proofErr w:type="spellEnd"/>
+      <w:proofErr w:type="gramEnd"/>
+      <w:r>
+        <w:t xml:space="preserve"> list</w:t>
+      </w:r>
+      <w:bookmarkEnd w:id="10"/>
+    </w:p>
+    <w:p>
+      <w:proofErr w:type="gramStart"/>
+      <w:r>
+        <w:t>Lists all the git repositories within the GitBox collection.</w:t>
+      </w:r>
+      <w:proofErr w:type="gramEnd"/>
+    </w:p>
+    <w:p>
+      <w:pPr>
+        <w:pStyle w:val="Heading2"/>
+      </w:pPr>
+      <w:bookmarkStart w:id="11" w:name="_Toc270696465"/>
+      <w:proofErr w:type="gramStart"/>
+      <w:r>
+        <w:t>gitbox</w:t>
+      </w:r>
+      <w:proofErr w:type="gramEnd"/>
+      <w:r>
+        <w:t xml:space="preserve"> create &lt;repo&gt;</w:t>
+      </w:r>
+      <w:bookmarkEnd w:id="11"/>
+    </w:p>
+    <w:p>
+      <w:pPr>
+        <w:jc w:val="both"/>
+      </w:pPr>
+      <w:r>
+        <w:t>Creates a new empty git repository called &lt;repo&gt; inside the GitBox repository collection.</w:t>
+      </w:r>
+    </w:p>
+    <w:p>
+      <w:pPr>
+        <w:jc w:val="both"/>
+      </w:pPr>
+      <w:r>
+        <w:t>This command is used when a new repository/project is needed and there aren’t any existing repositories which can be imported into G</w:t>
+      </w:r>
+      <w:r>
+        <w:t>i</w:t>
+      </w:r>
+      <w:r>
+        <w:t>tBox.</w:t>
+      </w:r>
+    </w:p>
+    <w:p>
+      <w:pPr>
+        <w:pStyle w:val="Heading2"/>
+      </w:pPr>
+      <w:bookmarkStart w:id="12" w:name="_Toc270696466"/>
+      <w:proofErr w:type="gramStart"/>
       <w:r>
         <w:lastRenderedPageBreak/>
-        <w:t>folder should be appended to the path.</w:t>
-      </w:r>
-      <w:r>
-        <w:t xml:space="preserve"> Please note that only newly started programs will use the modified path.</w:t>
+        <w:t>gitbox</w:t>
+      </w:r>
+      <w:proofErr w:type="gramEnd"/>
+      <w:r>
+        <w:t xml:space="preserve"> clone &lt;repo&gt;</w:t>
+      </w:r>
+      <w:bookmarkEnd w:id="12"/>
+    </w:p>
+    <w:p>
+      <w:pPr>
+        <w:jc w:val="both"/>
+      </w:pPr>
+      <w:r>
+        <w:t>Clones a git repository named &lt;repo&gt; from the GitBox collection into the current folder, configures a default remote called “dropbox” for committing code back into GitBox through git.</w:t>
+      </w:r>
+    </w:p>
+    <w:p>
+      <w:pPr>
+        <w:jc w:val="both"/>
+      </w:pPr>
+      <w:r>
+        <w:t>At this point a simple “git push</w:t>
+      </w:r>
+      <w:r>
+        <w:t>” will</w:t>
+      </w:r>
+      <w:r>
+        <w:t xml:space="preserve"> commit the changes into the GitBox repo.</w:t>
+      </w:r>
+    </w:p>
+    <w:p>
+      <w:pPr>
+        <w:pStyle w:val="Heading2"/>
+      </w:pPr>
+      <w:bookmarkStart w:id="13" w:name="_Toc270696467"/>
+      <w:proofErr w:type="gramStart"/>
+      <w:r>
+        <w:t>gitbox</w:t>
+      </w:r>
+      <w:proofErr w:type="gramEnd"/>
+      <w:r>
+        <w:t xml:space="preserve"> import &lt;repo&gt;</w:t>
+      </w:r>
+      <w:bookmarkEnd w:id="13"/>
+    </w:p>
+    <w:p>
+      <w:pPr>
+        <w:jc w:val="both"/>
+      </w:pPr>
+      <w:proofErr w:type="gramStart"/>
+      <w:r>
+        <w:t>Imports a git repository from the current folder into GitBox under the name &lt;repo&gt;.</w:t>
+      </w:r>
+      <w:proofErr w:type="gramEnd"/>
+      <w:r>
+        <w:t xml:space="preserve"> It also configures a remote called “dropbox” for the local repo.</w:t>
+      </w:r>
+    </w:p>
+    <w:p>
+      <w:pPr>
+        <w:jc w:val="both"/>
+      </w:pPr>
+      <w:r>
+        <w:t xml:space="preserve">To push changes from the imported repository into GitBox, the “git push </w:t>
+      </w:r>
+      <w:proofErr w:type="spellStart"/>
+      <w:r>
+        <w:t>dropbox</w:t>
+      </w:r>
+      <w:proofErr w:type="spellEnd"/>
+      <w:r>
+        <w:t>” command is required.</w:t>
       </w:r>
     </w:p>
     <w:p>
       <w:pPr>
         <w:pStyle w:val="Heading1"/>
       </w:pPr>
-      <w:bookmarkStart w:id="5" w:name="_Toc270465766"/>
-      <w:r>
-        <w:t>Verif</w:t>
-      </w:r>
-      <w:r>
-        <w:t>ication</w:t>
-      </w:r>
-      <w:bookmarkEnd w:id="5"/>
-    </w:p>
-    <w:p/>
-    <w:p>
-      <w:pPr>
-        <w:jc w:val="both"/>
-      </w:pPr>
-      <w:r>
-        <w:t>In order to verify that GitBox was correctly installed and configured, switch to a random folder on your computer and execute “gitbox”.</w:t>
-      </w:r>
-    </w:p>
-    <w:p>
-      <w:pPr>
-        <w:jc w:val="both"/>
-      </w:pPr>
-      <w:r>
-        <w:t xml:space="preserve">At this point GitBox will check whether there is a valid git installation on the local computer and offer to install one if needed. After which a git </w:t>
-      </w:r>
-      <w:r>
-        <w:t xml:space="preserve">bash </w:t>
-      </w:r>
-      <w:r>
-        <w:t>console should be started up.</w:t>
-      </w:r>
-    </w:p>
-    <w:p>
-      <w:pPr>
-        <w:jc w:val="both"/>
-      </w:pPr>
-      <w:r>
-        <w:t>Should the gitbox script not be found, please go back and double check your paths and environmental variables.</w:t>
-      </w:r>
-    </w:p>
-    <w:p>
-      <w:pPr>
-        <w:pStyle w:val="Heading1"/>
-      </w:pPr>
-      <w:bookmarkStart w:id="6" w:name="_Toc270465767"/>
-      <w:r>
-        <w:t>Commands</w:t>
-      </w:r>
-      <w:bookmarkEnd w:id="6"/>
-    </w:p>
-    <w:p/>
-    <w:p>
-      <w:r>
-        <w:t>This section contains an exhaustive list of all the command</w:t>
-      </w:r>
-      <w:r>
-        <w:t>s</w:t>
-      </w:r>
-      <w:r>
-        <w:t xml:space="preserve"> currently supported by GitBox.</w:t>
-      </w:r>
-    </w:p>
-    <w:p/>
-    <w:p>
-      <w:pPr>
-        <w:pStyle w:val="Heading2"/>
-      </w:pPr>
-      <w:bookmarkStart w:id="7" w:name="_Toc270465768"/>
-      <w:proofErr w:type="gramStart"/>
-      <w:r>
-        <w:t>gitbox</w:t>
-      </w:r>
-      <w:bookmarkEnd w:id="7"/>
-      <w:proofErr w:type="gramEnd"/>
-    </w:p>
-    <w:p>
-      <w:pPr>
-        <w:jc w:val="both"/>
-      </w:pPr>
-      <w:r>
-        <w:t>Opens up a new</w:t>
-      </w:r>
-      <w:r>
-        <w:t xml:space="preserve"> bash</w:t>
-      </w:r>
-      <w:r>
-        <w:t xml:space="preserve"> console prepared for executing git commands. </w:t>
-      </w:r>
-    </w:p>
-    <w:p>
-      <w:pPr>
-        <w:jc w:val="both"/>
-      </w:pPr>
-      <w:r>
-        <w:t>In Linux this command will probably not be used much since git and all the other console programs are already in the path. In Windows however it can come in handy since usually git and the needed command line tools are not included in the path by default</w:t>
-      </w:r>
-      <w:r>
-        <w:t xml:space="preserve"> (</w:t>
-      </w:r>
-      <w:r>
-        <w:t>to prevent naming conflicts</w:t>
-      </w:r>
-      <w:r>
-        <w:t xml:space="preserve"> amongst others</w:t>
-      </w:r>
-      <w:bookmarkStart w:id="8" w:name="_GoBack"/>
-      <w:bookmarkEnd w:id="8"/>
-      <w:r>
-        <w:t>)</w:t>
-      </w:r>
-      <w:r>
-        <w:t>.</w:t>
-      </w:r>
-    </w:p>
-    <w:p>
-      <w:r>
-        <w:t>It can also be used to verify a GitBox installation.</w:t>
-      </w:r>
-    </w:p>
-    <w:p>
-      <w:pPr>
-        <w:pStyle w:val="Heading2"/>
-      </w:pPr>
-      <w:bookmarkStart w:id="9" w:name="_Toc270465769"/>
-      <w:proofErr w:type="gramStart"/>
-      <w:r>
-        <w:t>gitbox</w:t>
-      </w:r>
-      <w:proofErr w:type="gramEnd"/>
-      <w:r>
-        <w:t xml:space="preserve"> list</w:t>
-      </w:r>
-      <w:bookmarkEnd w:id="9"/>
-    </w:p>
-    <w:p>
-      <w:proofErr w:type="gramStart"/>
-      <w:r>
-        <w:t>Lists all the git repositories within the GitBox collection.</w:t>
-      </w:r>
-      <w:proofErr w:type="gramEnd"/>
-    </w:p>
-    <w:p>
-      <w:pPr>
-        <w:pStyle w:val="Heading2"/>
-      </w:pPr>
-      <w:bookmarkStart w:id="10" w:name="_Toc270465770"/>
-      <w:proofErr w:type="gramStart"/>
-      <w:r>
-        <w:t>gitbox</w:t>
-      </w:r>
-      <w:proofErr w:type="gramEnd"/>
-      <w:r>
-        <w:t xml:space="preserve"> create &lt;repo&gt;</w:t>
-      </w:r>
-      <w:bookmarkEnd w:id="10"/>
-    </w:p>
-    <w:p>
-      <w:pPr>
-        <w:jc w:val="both"/>
-      </w:pPr>
-      <w:r>
-        <w:t>Creates a new empty git repository called &lt;repo&gt; inside the GitBox repository collection.</w:t>
-      </w:r>
-    </w:p>
-    <w:p>
-      <w:pPr>
-        <w:jc w:val="both"/>
-      </w:pPr>
-      <w:r>
-        <w:t>This command is used when a new repository/project is needed and there aren’t any existing repositories which can be imported into G</w:t>
-      </w:r>
-      <w:r>
-        <w:t>i</w:t>
-      </w:r>
-      <w:r>
-        <w:t>tBox.</w:t>
-      </w:r>
-    </w:p>
-    <w:p>
-      <w:pPr>
-        <w:pStyle w:val="Heading2"/>
-      </w:pPr>
-      <w:bookmarkStart w:id="11" w:name="_Toc270465771"/>
-      <w:proofErr w:type="gramStart"/>
-      <w:r>
-        <w:t>gitbox</w:t>
-      </w:r>
-      <w:proofErr w:type="gramEnd"/>
-      <w:r>
-        <w:t xml:space="preserve"> clone &lt;repo&gt;</w:t>
-      </w:r>
-      <w:bookmarkEnd w:id="11"/>
-    </w:p>
-    <w:p>
-      <w:pPr>
-        <w:jc w:val="both"/>
-      </w:pPr>
-      <w:r>
-        <w:t>Clones a git repository named &lt;repo&gt; from the GitBox collection into the current folder, configures a default remote called “dropbox” for committing code back into GitBox through git.</w:t>
-      </w:r>
-    </w:p>
-    <w:p>
-      <w:pPr>
-        <w:jc w:val="both"/>
-      </w:pPr>
-      <w:r>
-        <w:lastRenderedPageBreak/>
-        <w:t>At this point a simple “git push</w:t>
-      </w:r>
-      <w:r>
-        <w:t>” will</w:t>
-      </w:r>
-      <w:r>
-        <w:t xml:space="preserve"> commit the changes into the GitBox repo.</w:t>
-      </w:r>
-    </w:p>
-    <w:p>
-      <w:pPr>
-        <w:pStyle w:val="Heading2"/>
-      </w:pPr>
-      <w:bookmarkStart w:id="12" w:name="_Toc270465772"/>
-      <w:proofErr w:type="gramStart"/>
-      <w:r>
-        <w:t>gitbox</w:t>
-      </w:r>
-      <w:proofErr w:type="gramEnd"/>
-      <w:r>
-        <w:t xml:space="preserve"> import &lt;repo&gt;</w:t>
-      </w:r>
-      <w:bookmarkEnd w:id="12"/>
-    </w:p>
-    <w:p>
-      <w:pPr>
-        <w:jc w:val="both"/>
-      </w:pPr>
-      <w:proofErr w:type="gramStart"/>
-      <w:r>
-        <w:t>Imports a git repository from the current folder into GitBox under the name &lt;repo&gt;.</w:t>
-      </w:r>
-      <w:proofErr w:type="gramEnd"/>
-      <w:r>
-        <w:t xml:space="preserve"> It also configures a remote called “dropbox” for the local repo.</w:t>
-      </w:r>
-    </w:p>
-    <w:p>
-      <w:pPr>
-        <w:jc w:val="both"/>
-      </w:pPr>
-      <w:r>
-        <w:t>To push changes from the imported repository into GitBox, the “git push dropbox” command is required.</w:t>
-      </w:r>
-    </w:p>
-    <w:p>
-      <w:pPr>
-        <w:pStyle w:val="Heading1"/>
-      </w:pPr>
-      <w:bookmarkStart w:id="13" w:name="_Toc270465773"/>
+      <w:bookmarkStart w:id="14" w:name="_Toc270696468"/>
       <w:r>
         <w:t>Releases</w:t>
       </w:r>
-      <w:bookmarkEnd w:id="13"/>
+      <w:bookmarkEnd w:id="14"/>
     </w:p>
     <w:p/>
     <w:p>
@@ -1779,10 +1984,10 @@
         </w:numPr>
       </w:pPr>
       <w:r>
-        <w:t>Initial release for Windows</w:t>
-      </w:r>
-      <w:r>
-        <w:t xml:space="preserve"> with support for repository </w:t>
+        <w:t>S</w:t>
+      </w:r>
+      <w:r>
+        <w:t xml:space="preserve">upport for repository </w:t>
       </w:r>
       <w:r>
         <w:t xml:space="preserve">listing, </w:t>
@@ -1796,13 +2001,53 @@
     </w:p>
     <w:p>
       <w:pPr>
+        <w:pStyle w:val="ListParagraph"/>
+        <w:numPr>
+          <w:ilvl w:val="1"/>
+          <w:numId w:val="3"/>
+        </w:numPr>
+      </w:pPr>
+      <w:r>
+        <w:t xml:space="preserve">Automatic git installation in </w:t>
+      </w:r>
+      <w:proofErr w:type="spellStart"/>
+      <w:r>
+        <w:t>OpenSuSE</w:t>
+      </w:r>
+      <w:proofErr w:type="spellEnd"/>
+      <w:r>
+        <w:t xml:space="preserve"> and Windows</w:t>
+      </w:r>
+    </w:p>
+    <w:p>
+      <w:pPr>
+        <w:pStyle w:val="ListParagraph"/>
+        <w:numPr>
+          <w:ilvl w:val="1"/>
+          <w:numId w:val="3"/>
+        </w:numPr>
+      </w:pPr>
+      <w:r>
+        <w:t xml:space="preserve">Automatic </w:t>
+      </w:r>
+      <w:proofErr w:type="spellStart"/>
+      <w:r>
+        <w:t>GitBox</w:t>
+      </w:r>
+      <w:proofErr w:type="spellEnd"/>
+      <w:r>
+        <w:t xml:space="preserve"> configuration in *nix and Windows XP SP2+, Vista and Windows 7</w:t>
+      </w:r>
+    </w:p>
+    <w:p>
+      <w:pPr>
         <w:pStyle w:val="Heading1"/>
       </w:pPr>
-      <w:bookmarkStart w:id="14" w:name="_Toc270465774"/>
+      <w:bookmarkStart w:id="15" w:name="_Toc270696469"/>
       <w:r>
         <w:t>License</w:t>
       </w:r>
-      <w:bookmarkEnd w:id="14"/>
+      <w:bookmarkEnd w:id="15"/>
     </w:p>
     <w:p/>
     <w:p>
@@ -4336,7 +4581,7 @@
 </file>
 
 <file path=customXml/itemProps1.xml><?xml version="1.0" encoding="utf-8"?>
-<ds:datastoreItem xmlns:ds="http://schemas.openxmlformats.org/officeDocument/2006/customXml" ds:itemID="{5B0DC852-8626-4C67-9DEF-430B508E139E}">
+<ds:datastoreItem xmlns:ds="http://schemas.openxmlformats.org/officeDocument/2006/customXml" ds:itemID="{23605863-9688-4CEF-B8AF-03AE902F976E}">
   <ds:schemaRefs>
     <ds:schemaRef ds:uri="http://schemas.openxmlformats.org/officeDocument/2006/bibliography"/>
   </ds:schemaRefs>

</xml_diff>

<commit_message>
Formatting + removed pdf from repo.
</commit_message>
<xml_diff>
--- a/docs/gitbox.docx
+++ b/docs/gitbox.docx
@@ -32,7 +32,7 @@
         </w:numPr>
       </w:pPr>
       <w:bookmarkStart w:id="0" w:name="_Toc270460221"/>
-      <w:bookmarkStart w:id="1" w:name="_Toc270696456"/>
+      <w:bookmarkStart w:id="1" w:name="_Toc270700633"/>
       <w:r>
         <w:t>Abstract</w:t>
       </w:r>
@@ -140,7 +140,12 @@
         <w:jc w:val="both"/>
       </w:pPr>
       <w:r>
-        <w:t>P.S. Less is more… I prefer stable products over large feature sets.</w:t>
+        <w:t>P.S. Less is more… I prefer stable products over large feature se</w:t>
+      </w:r>
+      <w:bookmarkStart w:id="2" w:name="_GoBack"/>
+      <w:bookmarkEnd w:id="2"/>
+      <w:r>
+        <w:t>ts.</w:t>
       </w:r>
     </w:p>
     <w:p>
@@ -223,7 +228,7 @@
           <w:r>
             <w:fldChar w:fldCharType="separate"/>
           </w:r>
-          <w:hyperlink w:anchor="_Toc270696456" w:history="1">
+          <w:hyperlink w:anchor="_Toc270700633" w:history="1">
             <w:r>
               <w:rPr>
                 <w:rStyle w:val="Hyperlink"/>
@@ -250,7 +255,7 @@
                 <w:noProof/>
                 <w:webHidden/>
               </w:rPr>
-              <w:instrText xml:space="preserve"> PAGEREF _Toc270696456 \h </w:instrText>
+              <w:instrText xml:space="preserve"> PAGEREF _Toc270700633 \h </w:instrText>
             </w:r>
             <w:r>
               <w:rPr>
@@ -293,7 +298,7 @@
               <w:noProof/>
             </w:rPr>
           </w:pPr>
-          <w:hyperlink w:anchor="_Toc270696457" w:history="1">
+          <w:hyperlink w:anchor="_Toc270700634" w:history="1">
             <w:r>
               <w:rPr>
                 <w:rStyle w:val="Hyperlink"/>
@@ -334,7 +339,7 @@
                 <w:noProof/>
                 <w:webHidden/>
               </w:rPr>
-              <w:instrText xml:space="preserve"> PAGEREF _Toc270696457 \h </w:instrText>
+              <w:instrText xml:space="preserve"> PAGEREF _Toc270700634 \h </w:instrText>
             </w:r>
             <w:r>
               <w:rPr>
@@ -377,7 +382,7 @@
               <w:noProof/>
             </w:rPr>
           </w:pPr>
-          <w:hyperlink w:anchor="_Toc270696458" w:history="1">
+          <w:hyperlink w:anchor="_Toc270700635" w:history="1">
             <w:r>
               <w:rPr>
                 <w:rStyle w:val="Hyperlink"/>
@@ -418,7 +423,7 @@
                 <w:noProof/>
                 <w:webHidden/>
               </w:rPr>
-              <w:instrText xml:space="preserve"> PAGEREF _Toc270696458 \h </w:instrText>
+              <w:instrText xml:space="preserve"> PAGEREF _Toc270700635 \h </w:instrText>
             </w:r>
             <w:r>
               <w:rPr>
@@ -461,7 +466,7 @@
               <w:noProof/>
             </w:rPr>
           </w:pPr>
-          <w:hyperlink w:anchor="_Toc270696459" w:history="1">
+          <w:hyperlink w:anchor="_Toc270700636" w:history="1">
             <w:r>
               <w:rPr>
                 <w:rStyle w:val="Hyperlink"/>
@@ -502,7 +507,7 @@
                 <w:noProof/>
                 <w:webHidden/>
               </w:rPr>
-              <w:instrText xml:space="preserve"> PAGEREF _Toc270696459 \h </w:instrText>
+              <w:instrText xml:space="preserve"> PAGEREF _Toc270700636 \h </w:instrText>
             </w:r>
             <w:r>
               <w:rPr>
@@ -545,7 +550,7 @@
               <w:noProof/>
             </w:rPr>
           </w:pPr>
-          <w:hyperlink w:anchor="_Toc270696460" w:history="1">
+          <w:hyperlink w:anchor="_Toc270700637" w:history="1">
             <w:r>
               <w:rPr>
                 <w:rStyle w:val="Hyperlink"/>
@@ -586,7 +591,7 @@
                 <w:noProof/>
                 <w:webHidden/>
               </w:rPr>
-              <w:instrText xml:space="preserve"> PAGEREF _Toc270696460 \h </w:instrText>
+              <w:instrText xml:space="preserve"> PAGEREF _Toc270700637 \h </w:instrText>
             </w:r>
             <w:r>
               <w:rPr>
@@ -629,7 +634,7 @@
               <w:noProof/>
             </w:rPr>
           </w:pPr>
-          <w:hyperlink w:anchor="_Toc270696461" w:history="1">
+          <w:hyperlink w:anchor="_Toc270700638" w:history="1">
             <w:r>
               <w:rPr>
                 <w:rStyle w:val="Hyperlink"/>
@@ -670,7 +675,7 @@
                 <w:noProof/>
                 <w:webHidden/>
               </w:rPr>
-              <w:instrText xml:space="preserve"> PAGEREF _Toc270696461 \h </w:instrText>
+              <w:instrText xml:space="preserve"> PAGEREF _Toc270700638 \h </w:instrText>
             </w:r>
             <w:r>
               <w:rPr>
@@ -713,7 +718,7 @@
               <w:noProof/>
             </w:rPr>
           </w:pPr>
-          <w:hyperlink w:anchor="_Toc270696462" w:history="1">
+          <w:hyperlink w:anchor="_Toc270700639" w:history="1">
             <w:r>
               <w:rPr>
                 <w:rStyle w:val="Hyperlink"/>
@@ -754,7 +759,7 @@
                 <w:noProof/>
                 <w:webHidden/>
               </w:rPr>
-              <w:instrText xml:space="preserve"> PAGEREF _Toc270696462 \h </w:instrText>
+              <w:instrText xml:space="preserve"> PAGEREF _Toc270700639 \h </w:instrText>
             </w:r>
             <w:r>
               <w:rPr>
@@ -797,7 +802,7 @@
               <w:noProof/>
             </w:rPr>
           </w:pPr>
-          <w:hyperlink w:anchor="_Toc270696463" w:history="1">
+          <w:hyperlink w:anchor="_Toc270700640" w:history="1">
             <w:r>
               <w:rPr>
                 <w:rStyle w:val="Hyperlink"/>
@@ -838,7 +843,7 @@
                 <w:noProof/>
                 <w:webHidden/>
               </w:rPr>
-              <w:instrText xml:space="preserve"> PAGEREF _Toc270696463 \h </w:instrText>
+              <w:instrText xml:space="preserve"> PAGEREF _Toc270700640 \h </w:instrText>
             </w:r>
             <w:r>
               <w:rPr>
@@ -881,7 +886,7 @@
               <w:noProof/>
             </w:rPr>
           </w:pPr>
-          <w:hyperlink w:anchor="_Toc270696464" w:history="1">
+          <w:hyperlink w:anchor="_Toc270700641" w:history="1">
             <w:r>
               <w:rPr>
                 <w:rStyle w:val="Hyperlink"/>
@@ -922,7 +927,7 @@
                 <w:noProof/>
                 <w:webHidden/>
               </w:rPr>
-              <w:instrText xml:space="preserve"> PAGEREF _Toc270696464 \h </w:instrText>
+              <w:instrText xml:space="preserve"> PAGEREF _Toc270700641 \h </w:instrText>
             </w:r>
             <w:r>
               <w:rPr>
@@ -965,7 +970,7 @@
               <w:noProof/>
             </w:rPr>
           </w:pPr>
-          <w:hyperlink w:anchor="_Toc270696465" w:history="1">
+          <w:hyperlink w:anchor="_Toc270700642" w:history="1">
             <w:r>
               <w:rPr>
                 <w:rStyle w:val="Hyperlink"/>
@@ -1006,7 +1011,7 @@
                 <w:noProof/>
                 <w:webHidden/>
               </w:rPr>
-              <w:instrText xml:space="preserve"> PAGEREF _Toc270696465 \h </w:instrText>
+              <w:instrText xml:space="preserve"> PAGEREF _Toc270700642 \h </w:instrText>
             </w:r>
             <w:r>
               <w:rPr>
@@ -1049,7 +1054,7 @@
               <w:noProof/>
             </w:rPr>
           </w:pPr>
-          <w:hyperlink w:anchor="_Toc270696466" w:history="1">
+          <w:hyperlink w:anchor="_Toc270700643" w:history="1">
             <w:r>
               <w:rPr>
                 <w:rStyle w:val="Hyperlink"/>
@@ -1090,7 +1095,7 @@
                 <w:noProof/>
                 <w:webHidden/>
               </w:rPr>
-              <w:instrText xml:space="preserve"> PAGEREF _Toc270696466 \h </w:instrText>
+              <w:instrText xml:space="preserve"> PAGEREF _Toc270700643 \h </w:instrText>
             </w:r>
             <w:r>
               <w:rPr>
@@ -1133,7 +1138,7 @@
               <w:noProof/>
             </w:rPr>
           </w:pPr>
-          <w:hyperlink w:anchor="_Toc270696467" w:history="1">
+          <w:hyperlink w:anchor="_Toc270700644" w:history="1">
             <w:r>
               <w:rPr>
                 <w:rStyle w:val="Hyperlink"/>
@@ -1174,7 +1179,7 @@
                 <w:noProof/>
                 <w:webHidden/>
               </w:rPr>
-              <w:instrText xml:space="preserve"> PAGEREF _Toc270696467 \h </w:instrText>
+              <w:instrText xml:space="preserve"> PAGEREF _Toc270700644 \h </w:instrText>
             </w:r>
             <w:r>
               <w:rPr>
@@ -1217,7 +1222,7 @@
               <w:noProof/>
             </w:rPr>
           </w:pPr>
-          <w:hyperlink w:anchor="_Toc270696468" w:history="1">
+          <w:hyperlink w:anchor="_Toc270700645" w:history="1">
             <w:r>
               <w:rPr>
                 <w:rStyle w:val="Hyperlink"/>
@@ -1258,7 +1263,7 @@
                 <w:noProof/>
                 <w:webHidden/>
               </w:rPr>
-              <w:instrText xml:space="preserve"> PAGEREF _Toc270696468 \h </w:instrText>
+              <w:instrText xml:space="preserve"> PAGEREF _Toc270700645 \h </w:instrText>
             </w:r>
             <w:r>
               <w:rPr>
@@ -1301,7 +1306,7 @@
               <w:noProof/>
             </w:rPr>
           </w:pPr>
-          <w:hyperlink w:anchor="_Toc270696469" w:history="1">
+          <w:hyperlink w:anchor="_Toc270700646" w:history="1">
             <w:r>
               <w:rPr>
                 <w:rStyle w:val="Hyperlink"/>
@@ -1342,7 +1347,7 @@
                 <w:noProof/>
                 <w:webHidden/>
               </w:rPr>
-              <w:instrText xml:space="preserve"> PAGEREF _Toc270696469 \h </w:instrText>
+              <w:instrText xml:space="preserve"> PAGEREF _Toc270700646 \h </w:instrText>
             </w:r>
             <w:r>
               <w:rPr>
@@ -1394,12 +1399,12 @@
       <w:pPr>
         <w:pStyle w:val="Heading1"/>
       </w:pPr>
-      <w:bookmarkStart w:id="2" w:name="_Toc270696457"/>
+      <w:bookmarkStart w:id="3" w:name="_Toc270700634"/>
       <w:r>
         <w:lastRenderedPageBreak/>
         <w:t>Introduction</w:t>
       </w:r>
-      <w:bookmarkEnd w:id="2"/>
+      <w:bookmarkEnd w:id="3"/>
     </w:p>
     <w:p/>
     <w:p>
@@ -1430,11 +1435,11 @@
       <w:pPr>
         <w:pStyle w:val="Heading1"/>
       </w:pPr>
-      <w:bookmarkStart w:id="3" w:name="_Toc270696458"/>
+      <w:bookmarkStart w:id="4" w:name="_Toc270700635"/>
       <w:r>
         <w:t>Installation</w:t>
       </w:r>
-      <w:bookmarkEnd w:id="3"/>
+      <w:bookmarkEnd w:id="4"/>
     </w:p>
     <w:p/>
     <w:p>
@@ -1519,11 +1524,11 @@
       <w:pPr>
         <w:pStyle w:val="Heading2"/>
       </w:pPr>
-      <w:bookmarkStart w:id="4" w:name="_Toc270696459"/>
+      <w:bookmarkStart w:id="5" w:name="_Toc270700636"/>
       <w:r>
         <w:t>Linux and *nix</w:t>
       </w:r>
-      <w:bookmarkEnd w:id="4"/>
+      <w:bookmarkEnd w:id="5"/>
     </w:p>
     <w:p>
       <w:r>
@@ -1621,13 +1626,12 @@
       <w:pPr>
         <w:pStyle w:val="Heading2"/>
       </w:pPr>
-      <w:bookmarkStart w:id="5" w:name="_Toc270696460"/>
+      <w:bookmarkStart w:id="6" w:name="_Toc270700637"/>
       <w:r>
         <w:t>Windows</w:t>
       </w:r>
-      <w:bookmarkEnd w:id="5"/>
-    </w:p>
-    <w:p/>
+      <w:bookmarkEnd w:id="6"/>
+    </w:p>
     <w:p>
       <w:pPr>
         <w:jc w:val="both"/>
@@ -1669,14 +1673,14 @@
       <w:pPr>
         <w:pStyle w:val="Heading1"/>
       </w:pPr>
-      <w:bookmarkStart w:id="6" w:name="_Toc270696461"/>
+      <w:bookmarkStart w:id="7" w:name="_Toc270700638"/>
       <w:r>
         <w:t>Verif</w:t>
       </w:r>
       <w:r>
         <w:t>ication</w:t>
       </w:r>
-      <w:bookmarkEnd w:id="6"/>
+      <w:bookmarkEnd w:id="7"/>
     </w:p>
     <w:p/>
     <w:p>
@@ -1727,11 +1731,11 @@
       <w:pPr>
         <w:pStyle w:val="Heading1"/>
       </w:pPr>
-      <w:bookmarkStart w:id="7" w:name="_Toc270696462"/>
+      <w:bookmarkStart w:id="8" w:name="_Toc270700639"/>
       <w:r>
         <w:t>Commands</w:t>
       </w:r>
-      <w:bookmarkEnd w:id="7"/>
+      <w:bookmarkEnd w:id="8"/>
     </w:p>
     <w:p/>
     <w:p>
@@ -1750,12 +1754,12 @@
       <w:pPr>
         <w:pStyle w:val="Heading2"/>
       </w:pPr>
-      <w:bookmarkStart w:id="8" w:name="_Toc270696463"/>
+      <w:bookmarkStart w:id="9" w:name="_Toc270700640"/>
       <w:proofErr w:type="gramStart"/>
       <w:r>
         <w:t>gitbox</w:t>
       </w:r>
-      <w:bookmarkEnd w:id="8"/>
+      <w:bookmarkEnd w:id="9"/>
       <w:proofErr w:type="gramEnd"/>
     </w:p>
     <w:p>
@@ -1796,7 +1800,7 @@
       <w:pPr>
         <w:pStyle w:val="Heading2"/>
       </w:pPr>
-      <w:bookmarkStart w:id="9" w:name="_Toc270696464"/>
+      <w:bookmarkStart w:id="10" w:name="_Toc270700641"/>
       <w:proofErr w:type="spellStart"/>
       <w:proofErr w:type="gramStart"/>
       <w:r>
@@ -1807,7 +1811,7 @@
       <w:r>
         <w:t xml:space="preserve"> list</w:t>
       </w:r>
-      <w:bookmarkEnd w:id="9"/>
+      <w:bookmarkEnd w:id="10"/>
     </w:p>
     <w:p>
       <w:proofErr w:type="gramStart"/>
@@ -1820,7 +1824,7 @@
       <w:pPr>
         <w:pStyle w:val="Heading2"/>
       </w:pPr>
-      <w:bookmarkStart w:id="10" w:name="_Toc270696465"/>
+      <w:bookmarkStart w:id="11" w:name="_Toc270700642"/>
       <w:proofErr w:type="gramStart"/>
       <w:r>
         <w:t>gitbox</w:t>
@@ -1829,7 +1833,7 @@
       <w:r>
         <w:t xml:space="preserve"> create &lt;repo&gt;</w:t>
       </w:r>
-      <w:bookmarkEnd w:id="10"/>
+      <w:bookmarkEnd w:id="11"/>
     </w:p>
     <w:p>
       <w:pPr>
@@ -1857,7 +1861,7 @@
       <w:pPr>
         <w:pStyle w:val="Heading2"/>
       </w:pPr>
-      <w:bookmarkStart w:id="11" w:name="_Toc270696466"/>
+      <w:bookmarkStart w:id="12" w:name="_Toc270700643"/>
       <w:proofErr w:type="gramStart"/>
       <w:r>
         <w:lastRenderedPageBreak/>
@@ -1867,7 +1871,7 @@
       <w:r>
         <w:t xml:space="preserve"> clone &lt;repo&gt;</w:t>
       </w:r>
-      <w:bookmarkEnd w:id="11"/>
+      <w:bookmarkEnd w:id="12"/>
     </w:p>
     <w:p>
       <w:pPr>
@@ -1909,7 +1913,7 @@
       <w:pPr>
         <w:pStyle w:val="Heading2"/>
       </w:pPr>
-      <w:bookmarkStart w:id="12" w:name="_Toc270696467"/>
+      <w:bookmarkStart w:id="13" w:name="_Toc270700644"/>
       <w:proofErr w:type="gramStart"/>
       <w:r>
         <w:t>gitbox</w:t>
@@ -1918,7 +1922,7 @@
       <w:r>
         <w:t xml:space="preserve"> import &lt;repo&gt;</w:t>
       </w:r>
-      <w:bookmarkEnd w:id="12"/>
+      <w:bookmarkEnd w:id="13"/>
     </w:p>
     <w:p>
       <w:pPr>
@@ -1952,8 +1956,6 @@
       <w:r>
         <w:t>gitbox</w:t>
       </w:r>
-      <w:bookmarkStart w:id="13" w:name="_GoBack"/>
-      <w:bookmarkEnd w:id="13"/>
       <w:proofErr w:type="spellEnd"/>
       <w:r>
         <w:t>” command is required.</w:t>
@@ -1963,7 +1965,7 @@
       <w:pPr>
         <w:pStyle w:val="Heading1"/>
       </w:pPr>
-      <w:bookmarkStart w:id="14" w:name="_Toc270696468"/>
+      <w:bookmarkStart w:id="14" w:name="_Toc270700645"/>
       <w:r>
         <w:t>Releases</w:t>
       </w:r>
@@ -2059,7 +2061,7 @@
       <w:pPr>
         <w:pStyle w:val="Heading1"/>
       </w:pPr>
-      <w:bookmarkStart w:id="15" w:name="_Toc270696469"/>
+      <w:bookmarkStart w:id="15" w:name="_Toc270700646"/>
       <w:r>
         <w:t>License</w:t>
       </w:r>
@@ -2217,7 +2219,7 @@
               <w:bCs/>
               <w:noProof/>
             </w:rPr>
-            <w:t>4</w:t>
+            <w:t>2</w:t>
           </w:r>
           <w:r>
             <w:rPr>
@@ -4597,7 +4599,7 @@
 </file>
 
 <file path=customXml/itemProps1.xml><?xml version="1.0" encoding="utf-8"?>
-<ds:datastoreItem xmlns:ds="http://schemas.openxmlformats.org/officeDocument/2006/customXml" ds:itemID="{FD17DF35-13C2-4D97-A35D-80A90C9149C5}">
+<ds:datastoreItem xmlns:ds="http://schemas.openxmlformats.org/officeDocument/2006/customXml" ds:itemID="{4026587B-298A-47FE-B428-5F3F9EAD374E}">
   <ds:schemaRefs>
     <ds:schemaRef ds:uri="http://schemas.openxmlformats.org/officeDocument/2006/bibliography"/>
   </ds:schemaRefs>

</xml_diff>

<commit_message>
Added release date to version 0.1.0
</commit_message>
<xml_diff>
--- a/docs/gitbox.docx
+++ b/docs/gitbox.docx
@@ -140,12 +140,7 @@
         <w:jc w:val="both"/>
       </w:pPr>
       <w:r>
-        <w:t>P.S. Less is more… I prefer stable products over large feature se</w:t>
-      </w:r>
-      <w:bookmarkStart w:id="2" w:name="_GoBack"/>
-      <w:bookmarkEnd w:id="2"/>
-      <w:r>
-        <w:t>ts.</w:t>
+        <w:t>P.S. Less is more… I prefer stable products over large feature sets.</w:t>
       </w:r>
     </w:p>
     <w:p>
@@ -1399,47 +1394,47 @@
       <w:pPr>
         <w:pStyle w:val="Heading1"/>
       </w:pPr>
-      <w:bookmarkStart w:id="3" w:name="_Toc270700634"/>
+      <w:bookmarkStart w:id="2" w:name="_Toc270700634"/>
       <w:r>
         <w:lastRenderedPageBreak/>
         <w:t>Introduction</w:t>
       </w:r>
+      <w:bookmarkEnd w:id="2"/>
+    </w:p>
+    <w:p/>
+    <w:p>
+      <w:pPr>
+        <w:jc w:val="both"/>
+      </w:pPr>
+      <w:r>
+        <w:t>GitBox is a cross-platform git repository manager for hosting private personal git repos inside Dropbox folders.  Thanks to the nature of Dropbox, features include automatic synchronization between multiple machines and operating systems, as well as online backups.</w:t>
+      </w:r>
+    </w:p>
+    <w:p>
+      <w:pPr>
+        <w:jc w:val="both"/>
+      </w:pPr>
+      <w:r>
+        <w:t>Currently GitBox is capable of creating git repositories inside Dropbox folders, cloning repositories residing inside these folders, and importing existing git repos into Dropbox folders.</w:t>
+      </w:r>
+    </w:p>
+    <w:p>
+      <w:pPr>
+        <w:jc w:val="both"/>
+      </w:pPr>
+      <w:r>
+        <w:t>What GitBox is not, is a collaboration tool between multiple developers. Sharing a git repository through Dropbox will have serious consequences as there is no way to do atomic syncs.</w:t>
+      </w:r>
+    </w:p>
+    <w:p>
+      <w:pPr>
+        <w:pStyle w:val="Heading1"/>
+      </w:pPr>
+      <w:bookmarkStart w:id="3" w:name="_Toc270700635"/>
+      <w:r>
+        <w:t>Installation</w:t>
+      </w:r>
       <w:bookmarkEnd w:id="3"/>
-    </w:p>
-    <w:p/>
-    <w:p>
-      <w:pPr>
-        <w:jc w:val="both"/>
-      </w:pPr>
-      <w:r>
-        <w:t>GitBox is a cross-platform git repository manager for hosting private personal git repos inside Dropbox folders.  Thanks to the nature of Dropbox, features include automatic synchronization between multiple machines and operating systems, as well as online backups.</w:t>
-      </w:r>
-    </w:p>
-    <w:p>
-      <w:pPr>
-        <w:jc w:val="both"/>
-      </w:pPr>
-      <w:r>
-        <w:t>Currently GitBox is capable of creating git repositories inside Dropbox folders, cloning repositories residing inside these folders, and importing existing git repos into Dropbox folders.</w:t>
-      </w:r>
-    </w:p>
-    <w:p>
-      <w:pPr>
-        <w:jc w:val="both"/>
-      </w:pPr>
-      <w:r>
-        <w:t>What GitBox is not, is a collaboration tool between multiple developers. Sharing a git repository through Dropbox will have serious consequences as there is no way to do atomic syncs.</w:t>
-      </w:r>
-    </w:p>
-    <w:p>
-      <w:pPr>
-        <w:pStyle w:val="Heading1"/>
-      </w:pPr>
-      <w:bookmarkStart w:id="4" w:name="_Toc270700635"/>
-      <w:r>
-        <w:t>Installation</w:t>
-      </w:r>
-      <w:bookmarkEnd w:id="4"/>
     </w:p>
     <w:p/>
     <w:p>
@@ -1524,11 +1519,11 @@
       <w:pPr>
         <w:pStyle w:val="Heading2"/>
       </w:pPr>
-      <w:bookmarkStart w:id="5" w:name="_Toc270700636"/>
+      <w:bookmarkStart w:id="4" w:name="_Toc270700636"/>
       <w:r>
         <w:t>Linux and *nix</w:t>
       </w:r>
-      <w:bookmarkEnd w:id="5"/>
+      <w:bookmarkEnd w:id="4"/>
     </w:p>
     <w:p>
       <w:r>
@@ -1626,11 +1621,11 @@
       <w:pPr>
         <w:pStyle w:val="Heading2"/>
       </w:pPr>
-      <w:bookmarkStart w:id="6" w:name="_Toc270700637"/>
+      <w:bookmarkStart w:id="5" w:name="_Toc270700637"/>
       <w:r>
         <w:t>Windows</w:t>
       </w:r>
-      <w:bookmarkEnd w:id="6"/>
+      <w:bookmarkEnd w:id="5"/>
     </w:p>
     <w:p>
       <w:pPr>
@@ -1673,36 +1668,116 @@
       <w:pPr>
         <w:pStyle w:val="Heading1"/>
       </w:pPr>
-      <w:bookmarkStart w:id="7" w:name="_Toc270700638"/>
+      <w:bookmarkStart w:id="6" w:name="_Toc270700638"/>
       <w:r>
         <w:t>Verif</w:t>
       </w:r>
       <w:r>
         <w:t>ication</w:t>
       </w:r>
+      <w:bookmarkEnd w:id="6"/>
+    </w:p>
+    <w:p/>
+    <w:p>
+      <w:pPr>
+        <w:jc w:val="both"/>
+      </w:pPr>
+      <w:r>
+        <w:t>In order to verify that GitBox was correctly installed and configured, switch to a random folder on your computer and execute “</w:t>
+      </w:r>
+      <w:proofErr w:type="spellStart"/>
+      <w:r>
+        <w:t>gitbox</w:t>
+      </w:r>
+      <w:proofErr w:type="spellEnd"/>
+      <w:r>
+        <w:t>”</w:t>
+      </w:r>
+      <w:r>
+        <w:t xml:space="preserve"> (under *nix, do this from a shell)</w:t>
+      </w:r>
+      <w:r>
+        <w:t>.</w:t>
+      </w:r>
+    </w:p>
+    <w:p>
+      <w:pPr>
+        <w:jc w:val="both"/>
+      </w:pPr>
+      <w:r>
+        <w:t xml:space="preserve">At this point GitBox will check whether there is a valid git installation on the local computer and offer to install one if needed. After which a git </w:t>
+      </w:r>
+      <w:r>
+        <w:t xml:space="preserve">bash </w:t>
+      </w:r>
+      <w:r>
+        <w:t>console should be started up.</w:t>
+      </w:r>
+    </w:p>
+    <w:p>
+      <w:pPr>
+        <w:jc w:val="both"/>
+      </w:pPr>
+      <w:r>
+        <w:t>Should the gitbox script not be found, please go back and double check your paths and environmental variables.</w:t>
+      </w:r>
+    </w:p>
+    <w:p>
+      <w:pPr>
+        <w:pStyle w:val="Heading1"/>
+      </w:pPr>
+      <w:bookmarkStart w:id="7" w:name="_Toc270700639"/>
+      <w:r>
+        <w:t>Commands</w:t>
+      </w:r>
       <w:bookmarkEnd w:id="7"/>
     </w:p>
     <w:p/>
     <w:p>
+      <w:r>
+        <w:t>This section contains an exhaustive list of all the command</w:t>
+      </w:r>
+      <w:r>
+        <w:t>s</w:t>
+      </w:r>
+      <w:r>
+        <w:t xml:space="preserve"> currently supported by GitBox.</w:t>
+      </w:r>
+    </w:p>
+    <w:p/>
+    <w:p>
+      <w:pPr>
+        <w:pStyle w:val="Heading2"/>
+      </w:pPr>
+      <w:bookmarkStart w:id="8" w:name="_Toc270700640"/>
+      <w:proofErr w:type="gramStart"/>
+      <w:r>
+        <w:t>gitbox</w:t>
+      </w:r>
+      <w:bookmarkEnd w:id="8"/>
+      <w:proofErr w:type="gramEnd"/>
+    </w:p>
+    <w:p>
       <w:pPr>
         <w:jc w:val="both"/>
       </w:pPr>
       <w:r>
-        <w:t>In order to verify that GitBox was correctly installed and configured, switch to a random folder on your computer and execute “</w:t>
-      </w:r>
-      <w:proofErr w:type="spellStart"/>
-      <w:r>
-        <w:t>gitbox</w:t>
-      </w:r>
-      <w:proofErr w:type="spellEnd"/>
-      <w:r>
-        <w:t>”</w:t>
-      </w:r>
-      <w:r>
-        <w:t xml:space="preserve"> (under *nix, do this from a shell)</w:t>
-      </w:r>
-      <w:r>
-        <w:t>.</w:t>
+        <w:t>In Windows checks for git and o</w:t>
+      </w:r>
+      <w:r>
+        <w:t>pens up a new</w:t>
+      </w:r>
+      <w:r>
+        <w:t xml:space="preserve"> bash</w:t>
+      </w:r>
+      <w:r>
+        <w:t xml:space="preserve"> console prepared for executing git </w:t>
+      </w:r>
+      <w:r>
+        <w:t xml:space="preserve">(and other bash) </w:t>
+      </w:r>
+      <w:r>
+        <w:t xml:space="preserve">commands. </w:t>
       </w:r>
     </w:p>
     <w:p>
@@ -1710,97 +1785,17 @@
         <w:jc w:val="both"/>
       </w:pPr>
       <w:r>
-        <w:t xml:space="preserve">At this point GitBox will check whether there is a valid git installation on the local computer and offer to install one if needed. After which a git </w:t>
-      </w:r>
-      <w:r>
-        <w:t xml:space="preserve">bash </w:t>
-      </w:r>
-      <w:r>
-        <w:t>console should be started up.</w:t>
-      </w:r>
-    </w:p>
-    <w:p>
-      <w:pPr>
-        <w:jc w:val="both"/>
-      </w:pPr>
-      <w:r>
-        <w:t>Should the gitbox script not be found, please go back and double check your paths and environmental variables.</w:t>
-      </w:r>
-    </w:p>
-    <w:p>
-      <w:pPr>
-        <w:pStyle w:val="Heading1"/>
-      </w:pPr>
-      <w:bookmarkStart w:id="8" w:name="_Toc270700639"/>
-      <w:r>
-        <w:t>Commands</w:t>
-      </w:r>
-      <w:bookmarkEnd w:id="8"/>
-    </w:p>
-    <w:p/>
-    <w:p>
-      <w:r>
-        <w:t>This section contains an exhaustive list of all the command</w:t>
-      </w:r>
-      <w:r>
-        <w:t>s</w:t>
-      </w:r>
-      <w:r>
-        <w:t xml:space="preserve"> currently supported by GitBox.</w:t>
-      </w:r>
-    </w:p>
-    <w:p/>
+        <w:t xml:space="preserve">In Linux this command </w:t>
+      </w:r>
+      <w:r>
+        <w:t>simply ensures that git is available and prints its version.</w:t>
+      </w:r>
+    </w:p>
     <w:p>
       <w:pPr>
         <w:pStyle w:val="Heading2"/>
       </w:pPr>
-      <w:bookmarkStart w:id="9" w:name="_Toc270700640"/>
-      <w:proofErr w:type="gramStart"/>
-      <w:r>
-        <w:t>gitbox</w:t>
-      </w:r>
-      <w:bookmarkEnd w:id="9"/>
-      <w:proofErr w:type="gramEnd"/>
-    </w:p>
-    <w:p>
-      <w:pPr>
-        <w:jc w:val="both"/>
-      </w:pPr>
-      <w:r>
-        <w:t>In Windows checks for git and o</w:t>
-      </w:r>
-      <w:r>
-        <w:t>pens up a new</w:t>
-      </w:r>
-      <w:r>
-        <w:t xml:space="preserve"> bash</w:t>
-      </w:r>
-      <w:r>
-        <w:t xml:space="preserve"> console prepared for executing git </w:t>
-      </w:r>
-      <w:r>
-        <w:t xml:space="preserve">(and other bash) </w:t>
-      </w:r>
-      <w:r>
-        <w:t xml:space="preserve">commands. </w:t>
-      </w:r>
-    </w:p>
-    <w:p>
-      <w:pPr>
-        <w:jc w:val="both"/>
-      </w:pPr>
-      <w:r>
-        <w:t xml:space="preserve">In Linux this command </w:t>
-      </w:r>
-      <w:r>
-        <w:t>simply ensures that git is available and prints its version.</w:t>
-      </w:r>
-    </w:p>
-    <w:p>
-      <w:pPr>
-        <w:pStyle w:val="Heading2"/>
-      </w:pPr>
-      <w:bookmarkStart w:id="10" w:name="_Toc270700641"/>
+      <w:bookmarkStart w:id="9" w:name="_Toc270700641"/>
       <w:proofErr w:type="spellStart"/>
       <w:proofErr w:type="gramStart"/>
       <w:r>
@@ -1811,57 +1806,57 @@
       <w:r>
         <w:t xml:space="preserve"> list</w:t>
       </w:r>
+      <w:bookmarkEnd w:id="9"/>
+    </w:p>
+    <w:p>
+      <w:proofErr w:type="gramStart"/>
+      <w:r>
+        <w:t>Lists all the git repositories within the GitBox collection.</w:t>
+      </w:r>
+      <w:proofErr w:type="gramEnd"/>
+    </w:p>
+    <w:p>
+      <w:pPr>
+        <w:pStyle w:val="Heading2"/>
+      </w:pPr>
+      <w:bookmarkStart w:id="10" w:name="_Toc270700642"/>
+      <w:proofErr w:type="gramStart"/>
+      <w:r>
+        <w:t>gitbox</w:t>
+      </w:r>
+      <w:proofErr w:type="gramEnd"/>
+      <w:r>
+        <w:t xml:space="preserve"> create &lt;repo&gt;</w:t>
+      </w:r>
       <w:bookmarkEnd w:id="10"/>
     </w:p>
     <w:p>
-      <w:proofErr w:type="gramStart"/>
-      <w:r>
-        <w:t>Lists all the git repositories within the GitBox collection.</w:t>
-      </w:r>
-      <w:proofErr w:type="gramEnd"/>
+      <w:pPr>
+        <w:jc w:val="both"/>
+      </w:pPr>
+      <w:r>
+        <w:t>Creates a new empty git repository called &lt;repo&gt; inside the GitBox repository collection.</w:t>
+      </w:r>
+    </w:p>
+    <w:p>
+      <w:pPr>
+        <w:jc w:val="both"/>
+      </w:pPr>
+      <w:r>
+        <w:t>This command is used when a new repository/project is needed and there aren’t any existing repositories which can be imported into G</w:t>
+      </w:r>
+      <w:r>
+        <w:t>i</w:t>
+      </w:r>
+      <w:r>
+        <w:t>tBox.</w:t>
+      </w:r>
     </w:p>
     <w:p>
       <w:pPr>
         <w:pStyle w:val="Heading2"/>
       </w:pPr>
-      <w:bookmarkStart w:id="11" w:name="_Toc270700642"/>
-      <w:proofErr w:type="gramStart"/>
-      <w:r>
-        <w:t>gitbox</w:t>
-      </w:r>
-      <w:proofErr w:type="gramEnd"/>
-      <w:r>
-        <w:t xml:space="preserve"> create &lt;repo&gt;</w:t>
-      </w:r>
-      <w:bookmarkEnd w:id="11"/>
-    </w:p>
-    <w:p>
-      <w:pPr>
-        <w:jc w:val="both"/>
-      </w:pPr>
-      <w:r>
-        <w:t>Creates a new empty git repository called &lt;repo&gt; inside the GitBox repository collection.</w:t>
-      </w:r>
-    </w:p>
-    <w:p>
-      <w:pPr>
-        <w:jc w:val="both"/>
-      </w:pPr>
-      <w:r>
-        <w:t>This command is used when a new repository/project is needed and there aren’t any existing repositories which can be imported into G</w:t>
-      </w:r>
-      <w:r>
-        <w:t>i</w:t>
-      </w:r>
-      <w:r>
-        <w:t>tBox.</w:t>
-      </w:r>
-    </w:p>
-    <w:p>
-      <w:pPr>
-        <w:pStyle w:val="Heading2"/>
-      </w:pPr>
-      <w:bookmarkStart w:id="12" w:name="_Toc270700643"/>
+      <w:bookmarkStart w:id="11" w:name="_Toc270700643"/>
       <w:proofErr w:type="gramStart"/>
       <w:r>
         <w:lastRenderedPageBreak/>
@@ -1871,28 +1866,78 @@
       <w:r>
         <w:t xml:space="preserve"> clone &lt;repo&gt;</w:t>
       </w:r>
+      <w:bookmarkEnd w:id="11"/>
+    </w:p>
+    <w:p>
+      <w:pPr>
+        <w:jc w:val="both"/>
+      </w:pPr>
+      <w:r>
+        <w:t>Clones a git repository named &lt;repo&gt; from the GitBox collection into the current folder, configur</w:t>
+      </w:r>
+      <w:r>
+        <w:t>es a default remote called “</w:t>
+      </w:r>
+      <w:proofErr w:type="spellStart"/>
+      <w:r>
+        <w:t>git</w:t>
+      </w:r>
+      <w:r>
+        <w:t>box</w:t>
+      </w:r>
+      <w:proofErr w:type="spellEnd"/>
+      <w:r>
+        <w:t>” for committing code back into GitBox through git.</w:t>
+      </w:r>
+    </w:p>
+    <w:p>
+      <w:pPr>
+        <w:jc w:val="both"/>
+      </w:pPr>
+      <w:r>
+        <w:t>At this point a simple “git push</w:t>
+      </w:r>
+      <w:r>
+        <w:t>” will</w:t>
+      </w:r>
+      <w:r>
+        <w:t xml:space="preserve"> commit the changes into the GitBox repo.</w:t>
+      </w:r>
+    </w:p>
+    <w:p>
+      <w:pPr>
+        <w:pStyle w:val="Heading2"/>
+      </w:pPr>
+      <w:bookmarkStart w:id="12" w:name="_Toc270700644"/>
+      <w:proofErr w:type="gramStart"/>
+      <w:r>
+        <w:t>gitbox</w:t>
+      </w:r>
+      <w:proofErr w:type="gramEnd"/>
+      <w:r>
+        <w:t xml:space="preserve"> import &lt;repo&gt;</w:t>
+      </w:r>
       <w:bookmarkEnd w:id="12"/>
     </w:p>
     <w:p>
       <w:pPr>
         <w:jc w:val="both"/>
       </w:pPr>
-      <w:r>
-        <w:t>Clones a git repository named &lt;repo&gt; from the GitBox collection into the current folder, configur</w:t>
-      </w:r>
-      <w:r>
-        <w:t>es a default remote called “</w:t>
+      <w:proofErr w:type="gramStart"/>
+      <w:r>
+        <w:t>Imports a git repository from the current folder into GitBox under the name &lt;repo&gt;.</w:t>
+      </w:r>
+      <w:proofErr w:type="gramEnd"/>
+      <w:r>
+        <w:t xml:space="preserve"> It also configures a remote called “</w:t>
       </w:r>
       <w:proofErr w:type="spellStart"/>
       <w:r>
-        <w:t>git</w:t>
-      </w:r>
-      <w:r>
-        <w:t>box</w:t>
+        <w:t>gitbox</w:t>
       </w:r>
       <w:proofErr w:type="spellEnd"/>
       <w:r>
-        <w:t>” for committing code back into GitBox through git.</w:t>
+        <w:t>” for the local repo.</w:t>
       </w:r>
     </w:p>
     <w:p>
@@ -1900,76 +1945,26 @@
         <w:jc w:val="both"/>
       </w:pPr>
       <w:r>
-        <w:t>At this point a simple “git push</w:t>
-      </w:r>
-      <w:r>
-        <w:t>” will</w:t>
-      </w:r>
-      <w:r>
-        <w:t xml:space="preserve"> commit the changes into the GitBox repo.</w:t>
-      </w:r>
-    </w:p>
-    <w:p>
-      <w:pPr>
-        <w:pStyle w:val="Heading2"/>
-      </w:pPr>
-      <w:bookmarkStart w:id="13" w:name="_Toc270700644"/>
-      <w:proofErr w:type="gramStart"/>
+        <w:t xml:space="preserve">To push changes from the imported repository into GitBox, the “git push </w:t>
+      </w:r>
+      <w:proofErr w:type="spellStart"/>
       <w:r>
         <w:t>gitbox</w:t>
       </w:r>
-      <w:proofErr w:type="gramEnd"/>
-      <w:r>
-        <w:t xml:space="preserve"> import &lt;repo&gt;</w:t>
+      <w:proofErr w:type="spellEnd"/>
+      <w:r>
+        <w:t>” command is required.</w:t>
+      </w:r>
+    </w:p>
+    <w:p>
+      <w:pPr>
+        <w:pStyle w:val="Heading1"/>
+      </w:pPr>
+      <w:bookmarkStart w:id="13" w:name="_Toc270700645"/>
+      <w:r>
+        <w:t>Releases</w:t>
       </w:r>
       <w:bookmarkEnd w:id="13"/>
-    </w:p>
-    <w:p>
-      <w:pPr>
-        <w:jc w:val="both"/>
-      </w:pPr>
-      <w:proofErr w:type="gramStart"/>
-      <w:r>
-        <w:t>Imports a git repository from the current folder into GitBox under the name &lt;repo&gt;.</w:t>
-      </w:r>
-      <w:proofErr w:type="gramEnd"/>
-      <w:r>
-        <w:t xml:space="preserve"> It also configures a remote called “</w:t>
-      </w:r>
-      <w:proofErr w:type="spellStart"/>
-      <w:r>
-        <w:t>gitbox</w:t>
-      </w:r>
-      <w:proofErr w:type="spellEnd"/>
-      <w:r>
-        <w:t>” for the local repo.</w:t>
-      </w:r>
-    </w:p>
-    <w:p>
-      <w:pPr>
-        <w:jc w:val="both"/>
-      </w:pPr>
-      <w:r>
-        <w:t xml:space="preserve">To push changes from the imported repository into GitBox, the “git push </w:t>
-      </w:r>
-      <w:proofErr w:type="spellStart"/>
-      <w:r>
-        <w:t>gitbox</w:t>
-      </w:r>
-      <w:proofErr w:type="spellEnd"/>
-      <w:r>
-        <w:t>” command is required.</w:t>
-      </w:r>
-    </w:p>
-    <w:p>
-      <w:pPr>
-        <w:pStyle w:val="Heading1"/>
-      </w:pPr>
-      <w:bookmarkStart w:id="14" w:name="_Toc270700645"/>
-      <w:r>
-        <w:t>Releases</w:t>
-      </w:r>
-      <w:bookmarkEnd w:id="14"/>
     </w:p>
     <w:p/>
     <w:p>
@@ -1990,8 +1985,10 @@
         <w:tab/>
       </w:r>
       <w:r>
-        <w:t>Unreleased yet</w:t>
-      </w:r>
+        <w:t>2010-08-27</w:t>
+      </w:r>
+      <w:bookmarkStart w:id="14" w:name="_GoBack"/>
+      <w:bookmarkEnd w:id="14"/>
     </w:p>
     <w:p>
       <w:pPr>
@@ -4599,7 +4596,7 @@
 </file>
 
 <file path=customXml/itemProps1.xml><?xml version="1.0" encoding="utf-8"?>
-<ds:datastoreItem xmlns:ds="http://schemas.openxmlformats.org/officeDocument/2006/customXml" ds:itemID="{4026587B-298A-47FE-B428-5F3F9EAD374E}">
+<ds:datastoreItem xmlns:ds="http://schemas.openxmlformats.org/officeDocument/2006/customXml" ds:itemID="{2A4D6F6A-627A-40A7-92A4-1CC13C8A4418}">
   <ds:schemaRefs>
     <ds:schemaRef ds:uri="http://schemas.openxmlformats.org/officeDocument/2006/bibliography"/>
   </ds:schemaRefs>

</xml_diff>

<commit_message>
Doc polishing and license specification.
</commit_message>
<xml_diff>
--- a/docs/gitbox.docx
+++ b/docs/gitbox.docx
@@ -25,23 +25,6 @@
     <w:p/>
     <w:p>
       <w:pPr>
-        <w:pStyle w:val="Heading1"/>
-        <w:numPr>
-          <w:ilvl w:val="0"/>
-          <w:numId w:val="0"/>
-        </w:numPr>
-      </w:pPr>
-      <w:bookmarkStart w:id="0" w:name="_Toc270460221"/>
-      <w:bookmarkStart w:id="1" w:name="_Toc270700633"/>
-      <w:r>
-        <w:t>Abstract</w:t>
-      </w:r>
-      <w:bookmarkEnd w:id="0"/>
-      <w:bookmarkEnd w:id="1"/>
-    </w:p>
-    <w:p/>
-    <w:p>
-      <w:pPr>
         <w:jc w:val="both"/>
       </w:pPr>
       <w:r>
@@ -142,6 +125,11 @@
       <w:r>
         <w:t>P.S. Less is more… I prefer stable products over large feature sets.</w:t>
       </w:r>
+    </w:p>
+    <w:p>
+      <w:pPr>
+        <w:jc w:val="right"/>
+      </w:pPr>
     </w:p>
     <w:p>
       <w:pPr>
@@ -161,6 +149,8 @@
         </w:rPr>
         <w:t>éter Szilágyi</w:t>
       </w:r>
+      <w:bookmarkStart w:id="0" w:name="_GoBack"/>
+      <w:bookmarkEnd w:id="0"/>
       <w:r>
         <w:br w:type="page"/>
       </w:r>
@@ -207,6 +197,7 @@
           <w:pPr>
             <w:pStyle w:val="TOC1"/>
             <w:tabs>
+              <w:tab w:val="left" w:pos="440"/>
               <w:tab w:val="right" w:leader="dot" w:pos="9350"/>
             </w:tabs>
             <w:rPr>
@@ -223,23 +214,37 @@
           <w:r>
             <w:fldChar w:fldCharType="separate"/>
           </w:r>
-          <w:hyperlink w:anchor="_Toc270700633" w:history="1">
+          <w:hyperlink w:anchor="_Toc270758469" w:history="1">
             <w:r>
               <w:rPr>
                 <w:rStyle w:val="Hyperlink"/>
                 <w:noProof/>
               </w:rPr>
-              <w:t>Abstract</w:t>
-            </w:r>
-            <w:r>
-              <w:rPr>
-                <w:noProof/>
-                <w:webHidden/>
+              <w:t>1</w:t>
+            </w:r>
+            <w:r>
+              <w:rPr>
+                <w:rFonts w:eastAsiaTheme="minorEastAsia"/>
+                <w:noProof/>
               </w:rPr>
               <w:tab/>
             </w:r>
             <w:r>
               <w:rPr>
+                <w:rStyle w:val="Hyperlink"/>
+                <w:noProof/>
+              </w:rPr>
+              <w:t>Introduction</w:t>
+            </w:r>
+            <w:r>
+              <w:rPr>
+                <w:noProof/>
+                <w:webHidden/>
+              </w:rPr>
+              <w:tab/>
+            </w:r>
+            <w:r>
+              <w:rPr>
                 <w:noProof/>
                 <w:webHidden/>
               </w:rPr>
@@ -250,7 +255,7 @@
                 <w:noProof/>
                 <w:webHidden/>
               </w:rPr>
-              <w:instrText xml:space="preserve"> PAGEREF _Toc270700633 \h </w:instrText>
+              <w:instrText xml:space="preserve"> PAGEREF _Toc270758469 \h </w:instrText>
             </w:r>
             <w:r>
               <w:rPr>
@@ -270,7 +275,7 @@
                 <w:noProof/>
                 <w:webHidden/>
               </w:rPr>
-              <w:t>1</w:t>
+              <w:t>3</w:t>
             </w:r>
             <w:r>
               <w:rPr>
@@ -293,13 +298,13 @@
               <w:noProof/>
             </w:rPr>
           </w:pPr>
-          <w:hyperlink w:anchor="_Toc270700634" w:history="1">
+          <w:hyperlink w:anchor="_Toc270758470" w:history="1">
             <w:r>
               <w:rPr>
                 <w:rStyle w:val="Hyperlink"/>
                 <w:noProof/>
               </w:rPr>
-              <w:t>1</w:t>
+              <w:t>2</w:t>
             </w:r>
             <w:r>
               <w:rPr>
@@ -313,7 +318,7 @@
                 <w:rStyle w:val="Hyperlink"/>
                 <w:noProof/>
               </w:rPr>
-              <w:t>Introduction</w:t>
+              <w:t>Installation</w:t>
             </w:r>
             <w:r>
               <w:rPr>
@@ -334,7 +339,175 @@
                 <w:noProof/>
                 <w:webHidden/>
               </w:rPr>
-              <w:instrText xml:space="preserve"> PAGEREF _Toc270700634 \h </w:instrText>
+              <w:instrText xml:space="preserve"> PAGEREF _Toc270758470 \h </w:instrText>
+            </w:r>
+            <w:r>
+              <w:rPr>
+                <w:noProof/>
+                <w:webHidden/>
+              </w:rPr>
+            </w:r>
+            <w:r>
+              <w:rPr>
+                <w:noProof/>
+                <w:webHidden/>
+              </w:rPr>
+              <w:fldChar w:fldCharType="separate"/>
+            </w:r>
+            <w:r>
+              <w:rPr>
+                <w:noProof/>
+                <w:webHidden/>
+              </w:rPr>
+              <w:t>3</w:t>
+            </w:r>
+            <w:r>
+              <w:rPr>
+                <w:noProof/>
+                <w:webHidden/>
+              </w:rPr>
+              <w:fldChar w:fldCharType="end"/>
+            </w:r>
+          </w:hyperlink>
+        </w:p>
+        <w:p>
+          <w:pPr>
+            <w:pStyle w:val="TOC2"/>
+            <w:tabs>
+              <w:tab w:val="left" w:pos="880"/>
+              <w:tab w:val="right" w:leader="dot" w:pos="9350"/>
+            </w:tabs>
+            <w:rPr>
+              <w:rFonts w:eastAsiaTheme="minorEastAsia"/>
+              <w:noProof/>
+            </w:rPr>
+          </w:pPr>
+          <w:hyperlink w:anchor="_Toc270758471" w:history="1">
+            <w:r>
+              <w:rPr>
+                <w:rStyle w:val="Hyperlink"/>
+                <w:noProof/>
+              </w:rPr>
+              <w:t>2.1</w:t>
+            </w:r>
+            <w:r>
+              <w:rPr>
+                <w:rFonts w:eastAsiaTheme="minorEastAsia"/>
+                <w:noProof/>
+              </w:rPr>
+              <w:tab/>
+            </w:r>
+            <w:r>
+              <w:rPr>
+                <w:rStyle w:val="Hyperlink"/>
+                <w:noProof/>
+              </w:rPr>
+              <w:t>Linux and *nix</w:t>
+            </w:r>
+            <w:r>
+              <w:rPr>
+                <w:noProof/>
+                <w:webHidden/>
+              </w:rPr>
+              <w:tab/>
+            </w:r>
+            <w:r>
+              <w:rPr>
+                <w:noProof/>
+                <w:webHidden/>
+              </w:rPr>
+              <w:fldChar w:fldCharType="begin"/>
+            </w:r>
+            <w:r>
+              <w:rPr>
+                <w:noProof/>
+                <w:webHidden/>
+              </w:rPr>
+              <w:instrText xml:space="preserve"> PAGEREF _Toc270758471 \h </w:instrText>
+            </w:r>
+            <w:r>
+              <w:rPr>
+                <w:noProof/>
+                <w:webHidden/>
+              </w:rPr>
+            </w:r>
+            <w:r>
+              <w:rPr>
+                <w:noProof/>
+                <w:webHidden/>
+              </w:rPr>
+              <w:fldChar w:fldCharType="separate"/>
+            </w:r>
+            <w:r>
+              <w:rPr>
+                <w:noProof/>
+                <w:webHidden/>
+              </w:rPr>
+              <w:t>3</w:t>
+            </w:r>
+            <w:r>
+              <w:rPr>
+                <w:noProof/>
+                <w:webHidden/>
+              </w:rPr>
+              <w:fldChar w:fldCharType="end"/>
+            </w:r>
+          </w:hyperlink>
+        </w:p>
+        <w:p>
+          <w:pPr>
+            <w:pStyle w:val="TOC2"/>
+            <w:tabs>
+              <w:tab w:val="left" w:pos="880"/>
+              <w:tab w:val="right" w:leader="dot" w:pos="9350"/>
+            </w:tabs>
+            <w:rPr>
+              <w:rFonts w:eastAsiaTheme="minorEastAsia"/>
+              <w:noProof/>
+            </w:rPr>
+          </w:pPr>
+          <w:hyperlink w:anchor="_Toc270758472" w:history="1">
+            <w:r>
+              <w:rPr>
+                <w:rStyle w:val="Hyperlink"/>
+                <w:noProof/>
+              </w:rPr>
+              <w:t>2.2</w:t>
+            </w:r>
+            <w:r>
+              <w:rPr>
+                <w:rFonts w:eastAsiaTheme="minorEastAsia"/>
+                <w:noProof/>
+              </w:rPr>
+              <w:tab/>
+            </w:r>
+            <w:r>
+              <w:rPr>
+                <w:rStyle w:val="Hyperlink"/>
+                <w:noProof/>
+              </w:rPr>
+              <w:t>Windows</w:t>
+            </w:r>
+            <w:r>
+              <w:rPr>
+                <w:noProof/>
+                <w:webHidden/>
+              </w:rPr>
+              <w:tab/>
+            </w:r>
+            <w:r>
+              <w:rPr>
+                <w:noProof/>
+                <w:webHidden/>
+              </w:rPr>
+              <w:fldChar w:fldCharType="begin"/>
+            </w:r>
+            <w:r>
+              <w:rPr>
+                <w:noProof/>
+                <w:webHidden/>
+              </w:rPr>
+              <w:instrText xml:space="preserve"> PAGEREF _Toc270758472 \h </w:instrText>
             </w:r>
             <w:r>
               <w:rPr>
@@ -377,13 +550,13 @@
               <w:noProof/>
             </w:rPr>
           </w:pPr>
-          <w:hyperlink w:anchor="_Toc270700635" w:history="1">
+          <w:hyperlink w:anchor="_Toc270758473" w:history="1">
             <w:r>
               <w:rPr>
                 <w:rStyle w:val="Hyperlink"/>
                 <w:noProof/>
               </w:rPr>
-              <w:t>2</w:t>
+              <w:t>3</w:t>
             </w:r>
             <w:r>
               <w:rPr>
@@ -397,7 +570,7 @@
                 <w:rStyle w:val="Hyperlink"/>
                 <w:noProof/>
               </w:rPr>
-              <w:t>Installation</w:t>
+              <w:t>Verification</w:t>
             </w:r>
             <w:r>
               <w:rPr>
@@ -418,7 +591,7 @@
                 <w:noProof/>
                 <w:webHidden/>
               </w:rPr>
-              <w:instrText xml:space="preserve"> PAGEREF _Toc270700635 \h </w:instrText>
+              <w:instrText xml:space="preserve"> PAGEREF _Toc270758473 \h </w:instrText>
             </w:r>
             <w:r>
               <w:rPr>
@@ -438,7 +611,91 @@
                 <w:noProof/>
                 <w:webHidden/>
               </w:rPr>
-              <w:t>3</w:t>
+              <w:t>4</w:t>
+            </w:r>
+            <w:r>
+              <w:rPr>
+                <w:noProof/>
+                <w:webHidden/>
+              </w:rPr>
+              <w:fldChar w:fldCharType="end"/>
+            </w:r>
+          </w:hyperlink>
+        </w:p>
+        <w:p>
+          <w:pPr>
+            <w:pStyle w:val="TOC1"/>
+            <w:tabs>
+              <w:tab w:val="left" w:pos="440"/>
+              <w:tab w:val="right" w:leader="dot" w:pos="9350"/>
+            </w:tabs>
+            <w:rPr>
+              <w:rFonts w:eastAsiaTheme="minorEastAsia"/>
+              <w:noProof/>
+            </w:rPr>
+          </w:pPr>
+          <w:hyperlink w:anchor="_Toc270758474" w:history="1">
+            <w:r>
+              <w:rPr>
+                <w:rStyle w:val="Hyperlink"/>
+                <w:noProof/>
+              </w:rPr>
+              <w:t>4</w:t>
+            </w:r>
+            <w:r>
+              <w:rPr>
+                <w:rFonts w:eastAsiaTheme="minorEastAsia"/>
+                <w:noProof/>
+              </w:rPr>
+              <w:tab/>
+            </w:r>
+            <w:r>
+              <w:rPr>
+                <w:rStyle w:val="Hyperlink"/>
+                <w:noProof/>
+              </w:rPr>
+              <w:t>Commands</w:t>
+            </w:r>
+            <w:r>
+              <w:rPr>
+                <w:noProof/>
+                <w:webHidden/>
+              </w:rPr>
+              <w:tab/>
+            </w:r>
+            <w:r>
+              <w:rPr>
+                <w:noProof/>
+                <w:webHidden/>
+              </w:rPr>
+              <w:fldChar w:fldCharType="begin"/>
+            </w:r>
+            <w:r>
+              <w:rPr>
+                <w:noProof/>
+                <w:webHidden/>
+              </w:rPr>
+              <w:instrText xml:space="preserve"> PAGEREF _Toc270758474 \h </w:instrText>
+            </w:r>
+            <w:r>
+              <w:rPr>
+                <w:noProof/>
+                <w:webHidden/>
+              </w:rPr>
+            </w:r>
+            <w:r>
+              <w:rPr>
+                <w:noProof/>
+                <w:webHidden/>
+              </w:rPr>
+              <w:fldChar w:fldCharType="separate"/>
+            </w:r>
+            <w:r>
+              <w:rPr>
+                <w:noProof/>
+                <w:webHidden/>
+              </w:rPr>
+              <w:t>4</w:t>
             </w:r>
             <w:r>
               <w:rPr>
@@ -461,13 +718,13 @@
               <w:noProof/>
             </w:rPr>
           </w:pPr>
-          <w:hyperlink w:anchor="_Toc270700636" w:history="1">
+          <w:hyperlink w:anchor="_Toc270758475" w:history="1">
             <w:r>
               <w:rPr>
                 <w:rStyle w:val="Hyperlink"/>
                 <w:noProof/>
               </w:rPr>
-              <w:t>2.1</w:t>
+              <w:t>4.1</w:t>
             </w:r>
             <w:r>
               <w:rPr>
@@ -481,7 +738,7 @@
                 <w:rStyle w:val="Hyperlink"/>
                 <w:noProof/>
               </w:rPr>
-              <w:t>Linux and *nix</w:t>
+              <w:t>gitbox</w:t>
             </w:r>
             <w:r>
               <w:rPr>
@@ -502,7 +759,7 @@
                 <w:noProof/>
                 <w:webHidden/>
               </w:rPr>
-              <w:instrText xml:space="preserve"> PAGEREF _Toc270700636 \h </w:instrText>
+              <w:instrText xml:space="preserve"> PAGEREF _Toc270758475 \h </w:instrText>
             </w:r>
             <w:r>
               <w:rPr>
@@ -522,7 +779,7 @@
                 <w:noProof/>
                 <w:webHidden/>
               </w:rPr>
-              <w:t>3</w:t>
+              <w:t>4</w:t>
             </w:r>
             <w:r>
               <w:rPr>
@@ -545,13 +802,13 @@
               <w:noProof/>
             </w:rPr>
           </w:pPr>
-          <w:hyperlink w:anchor="_Toc270700637" w:history="1">
+          <w:hyperlink w:anchor="_Toc270758476" w:history="1">
             <w:r>
               <w:rPr>
                 <w:rStyle w:val="Hyperlink"/>
                 <w:noProof/>
               </w:rPr>
-              <w:t>2.2</w:t>
+              <w:t>4.2</w:t>
             </w:r>
             <w:r>
               <w:rPr>
@@ -565,7 +822,7 @@
                 <w:rStyle w:val="Hyperlink"/>
                 <w:noProof/>
               </w:rPr>
-              <w:t>Windows</w:t>
+              <w:t>gitbox list</w:t>
             </w:r>
             <w:r>
               <w:rPr>
@@ -586,7 +843,7 @@
                 <w:noProof/>
                 <w:webHidden/>
               </w:rPr>
-              <w:instrText xml:space="preserve"> PAGEREF _Toc270700637 \h </w:instrText>
+              <w:instrText xml:space="preserve"> PAGEREF _Toc270758476 \h </w:instrText>
             </w:r>
             <w:r>
               <w:rPr>
@@ -606,7 +863,259 @@
                 <w:noProof/>
                 <w:webHidden/>
               </w:rPr>
-              <w:t>3</w:t>
+              <w:t>4</w:t>
+            </w:r>
+            <w:r>
+              <w:rPr>
+                <w:noProof/>
+                <w:webHidden/>
+              </w:rPr>
+              <w:fldChar w:fldCharType="end"/>
+            </w:r>
+          </w:hyperlink>
+        </w:p>
+        <w:p>
+          <w:pPr>
+            <w:pStyle w:val="TOC2"/>
+            <w:tabs>
+              <w:tab w:val="left" w:pos="880"/>
+              <w:tab w:val="right" w:leader="dot" w:pos="9350"/>
+            </w:tabs>
+            <w:rPr>
+              <w:rFonts w:eastAsiaTheme="minorEastAsia"/>
+              <w:noProof/>
+            </w:rPr>
+          </w:pPr>
+          <w:hyperlink w:anchor="_Toc270758477" w:history="1">
+            <w:r>
+              <w:rPr>
+                <w:rStyle w:val="Hyperlink"/>
+                <w:noProof/>
+              </w:rPr>
+              <w:t>4.3</w:t>
+            </w:r>
+            <w:r>
+              <w:rPr>
+                <w:rFonts w:eastAsiaTheme="minorEastAsia"/>
+                <w:noProof/>
+              </w:rPr>
+              <w:tab/>
+            </w:r>
+            <w:r>
+              <w:rPr>
+                <w:rStyle w:val="Hyperlink"/>
+                <w:noProof/>
+              </w:rPr>
+              <w:t>gitbox create &lt;repo&gt;</w:t>
+            </w:r>
+            <w:r>
+              <w:rPr>
+                <w:noProof/>
+                <w:webHidden/>
+              </w:rPr>
+              <w:tab/>
+            </w:r>
+            <w:r>
+              <w:rPr>
+                <w:noProof/>
+                <w:webHidden/>
+              </w:rPr>
+              <w:fldChar w:fldCharType="begin"/>
+            </w:r>
+            <w:r>
+              <w:rPr>
+                <w:noProof/>
+                <w:webHidden/>
+              </w:rPr>
+              <w:instrText xml:space="preserve"> PAGEREF _Toc270758477 \h </w:instrText>
+            </w:r>
+            <w:r>
+              <w:rPr>
+                <w:noProof/>
+                <w:webHidden/>
+              </w:rPr>
+            </w:r>
+            <w:r>
+              <w:rPr>
+                <w:noProof/>
+                <w:webHidden/>
+              </w:rPr>
+              <w:fldChar w:fldCharType="separate"/>
+            </w:r>
+            <w:r>
+              <w:rPr>
+                <w:noProof/>
+                <w:webHidden/>
+              </w:rPr>
+              <w:t>4</w:t>
+            </w:r>
+            <w:r>
+              <w:rPr>
+                <w:noProof/>
+                <w:webHidden/>
+              </w:rPr>
+              <w:fldChar w:fldCharType="end"/>
+            </w:r>
+          </w:hyperlink>
+        </w:p>
+        <w:p>
+          <w:pPr>
+            <w:pStyle w:val="TOC2"/>
+            <w:tabs>
+              <w:tab w:val="left" w:pos="880"/>
+              <w:tab w:val="right" w:leader="dot" w:pos="9350"/>
+            </w:tabs>
+            <w:rPr>
+              <w:rFonts w:eastAsiaTheme="minorEastAsia"/>
+              <w:noProof/>
+            </w:rPr>
+          </w:pPr>
+          <w:hyperlink w:anchor="_Toc270758478" w:history="1">
+            <w:r>
+              <w:rPr>
+                <w:rStyle w:val="Hyperlink"/>
+                <w:noProof/>
+              </w:rPr>
+              <w:t>4.4</w:t>
+            </w:r>
+            <w:r>
+              <w:rPr>
+                <w:rFonts w:eastAsiaTheme="minorEastAsia"/>
+                <w:noProof/>
+              </w:rPr>
+              <w:tab/>
+            </w:r>
+            <w:r>
+              <w:rPr>
+                <w:rStyle w:val="Hyperlink"/>
+                <w:noProof/>
+              </w:rPr>
+              <w:t>gitbox clone &lt;repo&gt;</w:t>
+            </w:r>
+            <w:r>
+              <w:rPr>
+                <w:noProof/>
+                <w:webHidden/>
+              </w:rPr>
+              <w:tab/>
+            </w:r>
+            <w:r>
+              <w:rPr>
+                <w:noProof/>
+                <w:webHidden/>
+              </w:rPr>
+              <w:fldChar w:fldCharType="begin"/>
+            </w:r>
+            <w:r>
+              <w:rPr>
+                <w:noProof/>
+                <w:webHidden/>
+              </w:rPr>
+              <w:instrText xml:space="preserve"> PAGEREF _Toc270758478 \h </w:instrText>
+            </w:r>
+            <w:r>
+              <w:rPr>
+                <w:noProof/>
+                <w:webHidden/>
+              </w:rPr>
+            </w:r>
+            <w:r>
+              <w:rPr>
+                <w:noProof/>
+                <w:webHidden/>
+              </w:rPr>
+              <w:fldChar w:fldCharType="separate"/>
+            </w:r>
+            <w:r>
+              <w:rPr>
+                <w:noProof/>
+                <w:webHidden/>
+              </w:rPr>
+              <w:t>5</w:t>
+            </w:r>
+            <w:r>
+              <w:rPr>
+                <w:noProof/>
+                <w:webHidden/>
+              </w:rPr>
+              <w:fldChar w:fldCharType="end"/>
+            </w:r>
+          </w:hyperlink>
+        </w:p>
+        <w:p>
+          <w:pPr>
+            <w:pStyle w:val="TOC2"/>
+            <w:tabs>
+              <w:tab w:val="left" w:pos="880"/>
+              <w:tab w:val="right" w:leader="dot" w:pos="9350"/>
+            </w:tabs>
+            <w:rPr>
+              <w:rFonts w:eastAsiaTheme="minorEastAsia"/>
+              <w:noProof/>
+            </w:rPr>
+          </w:pPr>
+          <w:hyperlink w:anchor="_Toc270758479" w:history="1">
+            <w:r>
+              <w:rPr>
+                <w:rStyle w:val="Hyperlink"/>
+                <w:noProof/>
+              </w:rPr>
+              <w:t>4.5</w:t>
+            </w:r>
+            <w:r>
+              <w:rPr>
+                <w:rFonts w:eastAsiaTheme="minorEastAsia"/>
+                <w:noProof/>
+              </w:rPr>
+              <w:tab/>
+            </w:r>
+            <w:r>
+              <w:rPr>
+                <w:rStyle w:val="Hyperlink"/>
+                <w:noProof/>
+              </w:rPr>
+              <w:t>gitbox import &lt;repo&gt;</w:t>
+            </w:r>
+            <w:r>
+              <w:rPr>
+                <w:noProof/>
+                <w:webHidden/>
+              </w:rPr>
+              <w:tab/>
+            </w:r>
+            <w:r>
+              <w:rPr>
+                <w:noProof/>
+                <w:webHidden/>
+              </w:rPr>
+              <w:fldChar w:fldCharType="begin"/>
+            </w:r>
+            <w:r>
+              <w:rPr>
+                <w:noProof/>
+                <w:webHidden/>
+              </w:rPr>
+              <w:instrText xml:space="preserve"> PAGEREF _Toc270758479 \h </w:instrText>
+            </w:r>
+            <w:r>
+              <w:rPr>
+                <w:noProof/>
+                <w:webHidden/>
+              </w:rPr>
+            </w:r>
+            <w:r>
+              <w:rPr>
+                <w:noProof/>
+                <w:webHidden/>
+              </w:rPr>
+              <w:fldChar w:fldCharType="separate"/>
+            </w:r>
+            <w:r>
+              <w:rPr>
+                <w:noProof/>
+                <w:webHidden/>
+              </w:rPr>
+              <w:t>5</w:t>
             </w:r>
             <w:r>
               <w:rPr>
@@ -629,13 +1138,13 @@
               <w:noProof/>
             </w:rPr>
           </w:pPr>
-          <w:hyperlink w:anchor="_Toc270700638" w:history="1">
+          <w:hyperlink w:anchor="_Toc270758480" w:history="1">
             <w:r>
               <w:rPr>
                 <w:rStyle w:val="Hyperlink"/>
                 <w:noProof/>
               </w:rPr>
-              <w:t>3</w:t>
+              <w:t>5</w:t>
             </w:r>
             <w:r>
               <w:rPr>
@@ -649,7 +1158,7 @@
                 <w:rStyle w:val="Hyperlink"/>
                 <w:noProof/>
               </w:rPr>
-              <w:t>Verification</w:t>
+              <w:t>Releases</w:t>
             </w:r>
             <w:r>
               <w:rPr>
@@ -670,7 +1179,7 @@
                 <w:noProof/>
                 <w:webHidden/>
               </w:rPr>
-              <w:instrText xml:space="preserve"> PAGEREF _Toc270700638 \h </w:instrText>
+              <w:instrText xml:space="preserve"> PAGEREF _Toc270758480 \h </w:instrText>
             </w:r>
             <w:r>
               <w:rPr>
@@ -690,7 +1199,7 @@
                 <w:noProof/>
                 <w:webHidden/>
               </w:rPr>
-              <w:t>4</w:t>
+              <w:t>5</w:t>
             </w:r>
             <w:r>
               <w:rPr>
@@ -713,13 +1222,13 @@
               <w:noProof/>
             </w:rPr>
           </w:pPr>
-          <w:hyperlink w:anchor="_Toc270700639" w:history="1">
+          <w:hyperlink w:anchor="_Toc270758481" w:history="1">
             <w:r>
               <w:rPr>
                 <w:rStyle w:val="Hyperlink"/>
                 <w:noProof/>
               </w:rPr>
-              <w:t>4</w:t>
+              <w:t>6</w:t>
             </w:r>
             <w:r>
               <w:rPr>
@@ -733,7 +1242,7 @@
                 <w:rStyle w:val="Hyperlink"/>
                 <w:noProof/>
               </w:rPr>
-              <w:t>Commands</w:t>
+              <w:t>License</w:t>
             </w:r>
             <w:r>
               <w:rPr>
@@ -754,595 +1263,7 @@
                 <w:noProof/>
                 <w:webHidden/>
               </w:rPr>
-              <w:instrText xml:space="preserve"> PAGEREF _Toc270700639 \h </w:instrText>
-            </w:r>
-            <w:r>
-              <w:rPr>
-                <w:noProof/>
-                <w:webHidden/>
-              </w:rPr>
-            </w:r>
-            <w:r>
-              <w:rPr>
-                <w:noProof/>
-                <w:webHidden/>
-              </w:rPr>
-              <w:fldChar w:fldCharType="separate"/>
-            </w:r>
-            <w:r>
-              <w:rPr>
-                <w:noProof/>
-                <w:webHidden/>
-              </w:rPr>
-              <w:t>4</w:t>
-            </w:r>
-            <w:r>
-              <w:rPr>
-                <w:noProof/>
-                <w:webHidden/>
-              </w:rPr>
-              <w:fldChar w:fldCharType="end"/>
-            </w:r>
-          </w:hyperlink>
-        </w:p>
-        <w:p>
-          <w:pPr>
-            <w:pStyle w:val="TOC2"/>
-            <w:tabs>
-              <w:tab w:val="left" w:pos="880"/>
-              <w:tab w:val="right" w:leader="dot" w:pos="9350"/>
-            </w:tabs>
-            <w:rPr>
-              <w:rFonts w:eastAsiaTheme="minorEastAsia"/>
-              <w:noProof/>
-            </w:rPr>
-          </w:pPr>
-          <w:hyperlink w:anchor="_Toc270700640" w:history="1">
-            <w:r>
-              <w:rPr>
-                <w:rStyle w:val="Hyperlink"/>
-                <w:noProof/>
-              </w:rPr>
-              <w:t>4.1</w:t>
-            </w:r>
-            <w:r>
-              <w:rPr>
-                <w:rFonts w:eastAsiaTheme="minorEastAsia"/>
-                <w:noProof/>
-              </w:rPr>
-              <w:tab/>
-            </w:r>
-            <w:r>
-              <w:rPr>
-                <w:rStyle w:val="Hyperlink"/>
-                <w:noProof/>
-              </w:rPr>
-              <w:t>gitbox</w:t>
-            </w:r>
-            <w:r>
-              <w:rPr>
-                <w:noProof/>
-                <w:webHidden/>
-              </w:rPr>
-              <w:tab/>
-            </w:r>
-            <w:r>
-              <w:rPr>
-                <w:noProof/>
-                <w:webHidden/>
-              </w:rPr>
-              <w:fldChar w:fldCharType="begin"/>
-            </w:r>
-            <w:r>
-              <w:rPr>
-                <w:noProof/>
-                <w:webHidden/>
-              </w:rPr>
-              <w:instrText xml:space="preserve"> PAGEREF _Toc270700640 \h </w:instrText>
-            </w:r>
-            <w:r>
-              <w:rPr>
-                <w:noProof/>
-                <w:webHidden/>
-              </w:rPr>
-            </w:r>
-            <w:r>
-              <w:rPr>
-                <w:noProof/>
-                <w:webHidden/>
-              </w:rPr>
-              <w:fldChar w:fldCharType="separate"/>
-            </w:r>
-            <w:r>
-              <w:rPr>
-                <w:noProof/>
-                <w:webHidden/>
-              </w:rPr>
-              <w:t>4</w:t>
-            </w:r>
-            <w:r>
-              <w:rPr>
-                <w:noProof/>
-                <w:webHidden/>
-              </w:rPr>
-              <w:fldChar w:fldCharType="end"/>
-            </w:r>
-          </w:hyperlink>
-        </w:p>
-        <w:p>
-          <w:pPr>
-            <w:pStyle w:val="TOC2"/>
-            <w:tabs>
-              <w:tab w:val="left" w:pos="880"/>
-              <w:tab w:val="right" w:leader="dot" w:pos="9350"/>
-            </w:tabs>
-            <w:rPr>
-              <w:rFonts w:eastAsiaTheme="minorEastAsia"/>
-              <w:noProof/>
-            </w:rPr>
-          </w:pPr>
-          <w:hyperlink w:anchor="_Toc270700641" w:history="1">
-            <w:r>
-              <w:rPr>
-                <w:rStyle w:val="Hyperlink"/>
-                <w:noProof/>
-              </w:rPr>
-              <w:t>4.2</w:t>
-            </w:r>
-            <w:r>
-              <w:rPr>
-                <w:rFonts w:eastAsiaTheme="minorEastAsia"/>
-                <w:noProof/>
-              </w:rPr>
-              <w:tab/>
-            </w:r>
-            <w:r>
-              <w:rPr>
-                <w:rStyle w:val="Hyperlink"/>
-                <w:noProof/>
-              </w:rPr>
-              <w:t>gitbox list</w:t>
-            </w:r>
-            <w:r>
-              <w:rPr>
-                <w:noProof/>
-                <w:webHidden/>
-              </w:rPr>
-              <w:tab/>
-            </w:r>
-            <w:r>
-              <w:rPr>
-                <w:noProof/>
-                <w:webHidden/>
-              </w:rPr>
-              <w:fldChar w:fldCharType="begin"/>
-            </w:r>
-            <w:r>
-              <w:rPr>
-                <w:noProof/>
-                <w:webHidden/>
-              </w:rPr>
-              <w:instrText xml:space="preserve"> PAGEREF _Toc270700641 \h </w:instrText>
-            </w:r>
-            <w:r>
-              <w:rPr>
-                <w:noProof/>
-                <w:webHidden/>
-              </w:rPr>
-            </w:r>
-            <w:r>
-              <w:rPr>
-                <w:noProof/>
-                <w:webHidden/>
-              </w:rPr>
-              <w:fldChar w:fldCharType="separate"/>
-            </w:r>
-            <w:r>
-              <w:rPr>
-                <w:noProof/>
-                <w:webHidden/>
-              </w:rPr>
-              <w:t>4</w:t>
-            </w:r>
-            <w:r>
-              <w:rPr>
-                <w:noProof/>
-                <w:webHidden/>
-              </w:rPr>
-              <w:fldChar w:fldCharType="end"/>
-            </w:r>
-          </w:hyperlink>
-        </w:p>
-        <w:p>
-          <w:pPr>
-            <w:pStyle w:val="TOC2"/>
-            <w:tabs>
-              <w:tab w:val="left" w:pos="880"/>
-              <w:tab w:val="right" w:leader="dot" w:pos="9350"/>
-            </w:tabs>
-            <w:rPr>
-              <w:rFonts w:eastAsiaTheme="minorEastAsia"/>
-              <w:noProof/>
-            </w:rPr>
-          </w:pPr>
-          <w:hyperlink w:anchor="_Toc270700642" w:history="1">
-            <w:r>
-              <w:rPr>
-                <w:rStyle w:val="Hyperlink"/>
-                <w:noProof/>
-              </w:rPr>
-              <w:t>4.3</w:t>
-            </w:r>
-            <w:r>
-              <w:rPr>
-                <w:rFonts w:eastAsiaTheme="minorEastAsia"/>
-                <w:noProof/>
-              </w:rPr>
-              <w:tab/>
-            </w:r>
-            <w:r>
-              <w:rPr>
-                <w:rStyle w:val="Hyperlink"/>
-                <w:noProof/>
-              </w:rPr>
-              <w:t>gitbox create &lt;repo&gt;</w:t>
-            </w:r>
-            <w:r>
-              <w:rPr>
-                <w:noProof/>
-                <w:webHidden/>
-              </w:rPr>
-              <w:tab/>
-            </w:r>
-            <w:r>
-              <w:rPr>
-                <w:noProof/>
-                <w:webHidden/>
-              </w:rPr>
-              <w:fldChar w:fldCharType="begin"/>
-            </w:r>
-            <w:r>
-              <w:rPr>
-                <w:noProof/>
-                <w:webHidden/>
-              </w:rPr>
-              <w:instrText xml:space="preserve"> PAGEREF _Toc270700642 \h </w:instrText>
-            </w:r>
-            <w:r>
-              <w:rPr>
-                <w:noProof/>
-                <w:webHidden/>
-              </w:rPr>
-            </w:r>
-            <w:r>
-              <w:rPr>
-                <w:noProof/>
-                <w:webHidden/>
-              </w:rPr>
-              <w:fldChar w:fldCharType="separate"/>
-            </w:r>
-            <w:r>
-              <w:rPr>
-                <w:noProof/>
-                <w:webHidden/>
-              </w:rPr>
-              <w:t>4</w:t>
-            </w:r>
-            <w:r>
-              <w:rPr>
-                <w:noProof/>
-                <w:webHidden/>
-              </w:rPr>
-              <w:fldChar w:fldCharType="end"/>
-            </w:r>
-          </w:hyperlink>
-        </w:p>
-        <w:p>
-          <w:pPr>
-            <w:pStyle w:val="TOC2"/>
-            <w:tabs>
-              <w:tab w:val="left" w:pos="880"/>
-              <w:tab w:val="right" w:leader="dot" w:pos="9350"/>
-            </w:tabs>
-            <w:rPr>
-              <w:rFonts w:eastAsiaTheme="minorEastAsia"/>
-              <w:noProof/>
-            </w:rPr>
-          </w:pPr>
-          <w:hyperlink w:anchor="_Toc270700643" w:history="1">
-            <w:r>
-              <w:rPr>
-                <w:rStyle w:val="Hyperlink"/>
-                <w:noProof/>
-              </w:rPr>
-              <w:t>4.4</w:t>
-            </w:r>
-            <w:r>
-              <w:rPr>
-                <w:rFonts w:eastAsiaTheme="minorEastAsia"/>
-                <w:noProof/>
-              </w:rPr>
-              <w:tab/>
-            </w:r>
-            <w:r>
-              <w:rPr>
-                <w:rStyle w:val="Hyperlink"/>
-                <w:noProof/>
-              </w:rPr>
-              <w:t>gitbox clone &lt;repo&gt;</w:t>
-            </w:r>
-            <w:r>
-              <w:rPr>
-                <w:noProof/>
-                <w:webHidden/>
-              </w:rPr>
-              <w:tab/>
-            </w:r>
-            <w:r>
-              <w:rPr>
-                <w:noProof/>
-                <w:webHidden/>
-              </w:rPr>
-              <w:fldChar w:fldCharType="begin"/>
-            </w:r>
-            <w:r>
-              <w:rPr>
-                <w:noProof/>
-                <w:webHidden/>
-              </w:rPr>
-              <w:instrText xml:space="preserve"> PAGEREF _Toc270700643 \h </w:instrText>
-            </w:r>
-            <w:r>
-              <w:rPr>
-                <w:noProof/>
-                <w:webHidden/>
-              </w:rPr>
-            </w:r>
-            <w:r>
-              <w:rPr>
-                <w:noProof/>
-                <w:webHidden/>
-              </w:rPr>
-              <w:fldChar w:fldCharType="separate"/>
-            </w:r>
-            <w:r>
-              <w:rPr>
-                <w:noProof/>
-                <w:webHidden/>
-              </w:rPr>
-              <w:t>5</w:t>
-            </w:r>
-            <w:r>
-              <w:rPr>
-                <w:noProof/>
-                <w:webHidden/>
-              </w:rPr>
-              <w:fldChar w:fldCharType="end"/>
-            </w:r>
-          </w:hyperlink>
-        </w:p>
-        <w:p>
-          <w:pPr>
-            <w:pStyle w:val="TOC2"/>
-            <w:tabs>
-              <w:tab w:val="left" w:pos="880"/>
-              <w:tab w:val="right" w:leader="dot" w:pos="9350"/>
-            </w:tabs>
-            <w:rPr>
-              <w:rFonts w:eastAsiaTheme="minorEastAsia"/>
-              <w:noProof/>
-            </w:rPr>
-          </w:pPr>
-          <w:hyperlink w:anchor="_Toc270700644" w:history="1">
-            <w:r>
-              <w:rPr>
-                <w:rStyle w:val="Hyperlink"/>
-                <w:noProof/>
-              </w:rPr>
-              <w:t>4.5</w:t>
-            </w:r>
-            <w:r>
-              <w:rPr>
-                <w:rFonts w:eastAsiaTheme="minorEastAsia"/>
-                <w:noProof/>
-              </w:rPr>
-              <w:tab/>
-            </w:r>
-            <w:r>
-              <w:rPr>
-                <w:rStyle w:val="Hyperlink"/>
-                <w:noProof/>
-              </w:rPr>
-              <w:t>gitbox import &lt;repo&gt;</w:t>
-            </w:r>
-            <w:r>
-              <w:rPr>
-                <w:noProof/>
-                <w:webHidden/>
-              </w:rPr>
-              <w:tab/>
-            </w:r>
-            <w:r>
-              <w:rPr>
-                <w:noProof/>
-                <w:webHidden/>
-              </w:rPr>
-              <w:fldChar w:fldCharType="begin"/>
-            </w:r>
-            <w:r>
-              <w:rPr>
-                <w:noProof/>
-                <w:webHidden/>
-              </w:rPr>
-              <w:instrText xml:space="preserve"> PAGEREF _Toc270700644 \h </w:instrText>
-            </w:r>
-            <w:r>
-              <w:rPr>
-                <w:noProof/>
-                <w:webHidden/>
-              </w:rPr>
-            </w:r>
-            <w:r>
-              <w:rPr>
-                <w:noProof/>
-                <w:webHidden/>
-              </w:rPr>
-              <w:fldChar w:fldCharType="separate"/>
-            </w:r>
-            <w:r>
-              <w:rPr>
-                <w:noProof/>
-                <w:webHidden/>
-              </w:rPr>
-              <w:t>5</w:t>
-            </w:r>
-            <w:r>
-              <w:rPr>
-                <w:noProof/>
-                <w:webHidden/>
-              </w:rPr>
-              <w:fldChar w:fldCharType="end"/>
-            </w:r>
-          </w:hyperlink>
-        </w:p>
-        <w:p>
-          <w:pPr>
-            <w:pStyle w:val="TOC1"/>
-            <w:tabs>
-              <w:tab w:val="left" w:pos="440"/>
-              <w:tab w:val="right" w:leader="dot" w:pos="9350"/>
-            </w:tabs>
-            <w:rPr>
-              <w:rFonts w:eastAsiaTheme="minorEastAsia"/>
-              <w:noProof/>
-            </w:rPr>
-          </w:pPr>
-          <w:hyperlink w:anchor="_Toc270700645" w:history="1">
-            <w:r>
-              <w:rPr>
-                <w:rStyle w:val="Hyperlink"/>
-                <w:noProof/>
-              </w:rPr>
-              <w:t>5</w:t>
-            </w:r>
-            <w:r>
-              <w:rPr>
-                <w:rFonts w:eastAsiaTheme="minorEastAsia"/>
-                <w:noProof/>
-              </w:rPr>
-              <w:tab/>
-            </w:r>
-            <w:r>
-              <w:rPr>
-                <w:rStyle w:val="Hyperlink"/>
-                <w:noProof/>
-              </w:rPr>
-              <w:t>Releases</w:t>
-            </w:r>
-            <w:r>
-              <w:rPr>
-                <w:noProof/>
-                <w:webHidden/>
-              </w:rPr>
-              <w:tab/>
-            </w:r>
-            <w:r>
-              <w:rPr>
-                <w:noProof/>
-                <w:webHidden/>
-              </w:rPr>
-              <w:fldChar w:fldCharType="begin"/>
-            </w:r>
-            <w:r>
-              <w:rPr>
-                <w:noProof/>
-                <w:webHidden/>
-              </w:rPr>
-              <w:instrText xml:space="preserve"> PAGEREF _Toc270700645 \h </w:instrText>
-            </w:r>
-            <w:r>
-              <w:rPr>
-                <w:noProof/>
-                <w:webHidden/>
-              </w:rPr>
-            </w:r>
-            <w:r>
-              <w:rPr>
-                <w:noProof/>
-                <w:webHidden/>
-              </w:rPr>
-              <w:fldChar w:fldCharType="separate"/>
-            </w:r>
-            <w:r>
-              <w:rPr>
-                <w:noProof/>
-                <w:webHidden/>
-              </w:rPr>
-              <w:t>5</w:t>
-            </w:r>
-            <w:r>
-              <w:rPr>
-                <w:noProof/>
-                <w:webHidden/>
-              </w:rPr>
-              <w:fldChar w:fldCharType="end"/>
-            </w:r>
-          </w:hyperlink>
-        </w:p>
-        <w:p>
-          <w:pPr>
-            <w:pStyle w:val="TOC1"/>
-            <w:tabs>
-              <w:tab w:val="left" w:pos="440"/>
-              <w:tab w:val="right" w:leader="dot" w:pos="9350"/>
-            </w:tabs>
-            <w:rPr>
-              <w:rFonts w:eastAsiaTheme="minorEastAsia"/>
-              <w:noProof/>
-            </w:rPr>
-          </w:pPr>
-          <w:hyperlink w:anchor="_Toc270700646" w:history="1">
-            <w:r>
-              <w:rPr>
-                <w:rStyle w:val="Hyperlink"/>
-                <w:noProof/>
-              </w:rPr>
-              <w:t>6</w:t>
-            </w:r>
-            <w:r>
-              <w:rPr>
-                <w:rFonts w:eastAsiaTheme="minorEastAsia"/>
-                <w:noProof/>
-              </w:rPr>
-              <w:tab/>
-            </w:r>
-            <w:r>
-              <w:rPr>
-                <w:rStyle w:val="Hyperlink"/>
-                <w:noProof/>
-              </w:rPr>
-              <w:t>License</w:t>
-            </w:r>
-            <w:r>
-              <w:rPr>
-                <w:noProof/>
-                <w:webHidden/>
-              </w:rPr>
-              <w:tab/>
-            </w:r>
-            <w:r>
-              <w:rPr>
-                <w:noProof/>
-                <w:webHidden/>
-              </w:rPr>
-              <w:fldChar w:fldCharType="begin"/>
-            </w:r>
-            <w:r>
-              <w:rPr>
-                <w:noProof/>
-                <w:webHidden/>
-              </w:rPr>
-              <w:instrText xml:space="preserve"> PAGEREF _Toc270700646 \h </w:instrText>
+              <w:instrText xml:space="preserve"> PAGEREF _Toc270758481 \h </w:instrText>
             </w:r>
             <w:r>
               <w:rPr>
@@ -1394,47 +1315,47 @@
       <w:pPr>
         <w:pStyle w:val="Heading1"/>
       </w:pPr>
-      <w:bookmarkStart w:id="2" w:name="_Toc270700634"/>
+      <w:bookmarkStart w:id="1" w:name="_Toc270758469"/>
       <w:r>
         <w:lastRenderedPageBreak/>
         <w:t>Introduction</w:t>
       </w:r>
+      <w:bookmarkEnd w:id="1"/>
+    </w:p>
+    <w:p/>
+    <w:p>
+      <w:pPr>
+        <w:jc w:val="both"/>
+      </w:pPr>
+      <w:r>
+        <w:t>GitBox is a cross-platform git repository manager for hosting private personal git repos inside Dropbox folders.  Thanks to the nature of Dropbox, features include automatic synchronization between multiple machines and operating systems, as well as online backups.</w:t>
+      </w:r>
+    </w:p>
+    <w:p>
+      <w:pPr>
+        <w:jc w:val="both"/>
+      </w:pPr>
+      <w:r>
+        <w:t>Currently GitBox is capable of creating git repositories inside Dropbox folders, cloning repositories residing inside these folders, and importing existing git repos into Dropbox folders.</w:t>
+      </w:r>
+    </w:p>
+    <w:p>
+      <w:pPr>
+        <w:jc w:val="both"/>
+      </w:pPr>
+      <w:r>
+        <w:t>What GitBox is not, is a collaboration tool between multiple developers. Sharing a git repository through Dropbox will have serious consequences as there is no way to do atomic syncs.</w:t>
+      </w:r>
+    </w:p>
+    <w:p>
+      <w:pPr>
+        <w:pStyle w:val="Heading1"/>
+      </w:pPr>
+      <w:bookmarkStart w:id="2" w:name="_Toc270758470"/>
+      <w:r>
+        <w:t>Installation</w:t>
+      </w:r>
       <w:bookmarkEnd w:id="2"/>
-    </w:p>
-    <w:p/>
-    <w:p>
-      <w:pPr>
-        <w:jc w:val="both"/>
-      </w:pPr>
-      <w:r>
-        <w:t>GitBox is a cross-platform git repository manager for hosting private personal git repos inside Dropbox folders.  Thanks to the nature of Dropbox, features include automatic synchronization between multiple machines and operating systems, as well as online backups.</w:t>
-      </w:r>
-    </w:p>
-    <w:p>
-      <w:pPr>
-        <w:jc w:val="both"/>
-      </w:pPr>
-      <w:r>
-        <w:t>Currently GitBox is capable of creating git repositories inside Dropbox folders, cloning repositories residing inside these folders, and importing existing git repos into Dropbox folders.</w:t>
-      </w:r>
-    </w:p>
-    <w:p>
-      <w:pPr>
-        <w:jc w:val="both"/>
-      </w:pPr>
-      <w:r>
-        <w:t>What GitBox is not, is a collaboration tool between multiple developers. Sharing a git repository through Dropbox will have serious consequences as there is no way to do atomic syncs.</w:t>
-      </w:r>
-    </w:p>
-    <w:p>
-      <w:pPr>
-        <w:pStyle w:val="Heading1"/>
-      </w:pPr>
-      <w:bookmarkStart w:id="3" w:name="_Toc270700635"/>
-      <w:r>
-        <w:t>Installation</w:t>
-      </w:r>
-      <w:bookmarkEnd w:id="3"/>
     </w:p>
     <w:p/>
     <w:p>
@@ -1519,11 +1440,11 @@
       <w:pPr>
         <w:pStyle w:val="Heading2"/>
       </w:pPr>
-      <w:bookmarkStart w:id="4" w:name="_Toc270700636"/>
+      <w:bookmarkStart w:id="3" w:name="_Toc270758471"/>
       <w:r>
         <w:t>Linux and *nix</w:t>
       </w:r>
-      <w:bookmarkEnd w:id="4"/>
+      <w:bookmarkEnd w:id="3"/>
     </w:p>
     <w:p>
       <w:r>
@@ -1621,11 +1542,11 @@
       <w:pPr>
         <w:pStyle w:val="Heading2"/>
       </w:pPr>
-      <w:bookmarkStart w:id="5" w:name="_Toc270700637"/>
+      <w:bookmarkStart w:id="4" w:name="_Toc270758472"/>
       <w:r>
         <w:t>Windows</w:t>
       </w:r>
-      <w:bookmarkEnd w:id="5"/>
+      <w:bookmarkEnd w:id="4"/>
     </w:p>
     <w:p>
       <w:pPr>
@@ -1655,7 +1576,34 @@
         <w:jc w:val="both"/>
       </w:pPr>
       <w:r>
-        <w:t>At the moment, users of previous versions of Windows need to add GitBox manually to their path variable through the Control Panel -&gt; System -&gt; Advanced -&gt; Environment Variables</w:t>
+        <w:t xml:space="preserve">At the moment, users of previous versions of Windows need to add GitBox manually to their path variable through the Control Panel </w:t>
+      </w:r>
+      <w:r>
+        <w:rPr>
+          <w:rFonts w:ascii="Cambria Math" w:hAnsi="Cambria Math"/>
+        </w:rPr>
+        <w:t>→</w:t>
+      </w:r>
+      <w:r>
+        <w:t xml:space="preserve"> System </w:t>
+      </w:r>
+      <w:r>
+        <w:rPr>
+          <w:rFonts w:ascii="Cambria Math" w:hAnsi="Cambria Math"/>
+        </w:rPr>
+        <w:t>→</w:t>
+      </w:r>
+      <w:r>
+        <w:t xml:space="preserve"> Advanced </w:t>
+      </w:r>
+      <w:r>
+        <w:rPr>
+          <w:rFonts w:ascii="Cambria Math" w:hAnsi="Cambria Math"/>
+        </w:rPr>
+        <w:t>→</w:t>
+      </w:r>
+      <w:r>
+        <w:t xml:space="preserve"> Environment Variables</w:t>
       </w:r>
       <w:r>
         <w:t>. The GitBox root folder should be appended to the path.</w:t>
@@ -1668,36 +1616,116 @@
       <w:pPr>
         <w:pStyle w:val="Heading1"/>
       </w:pPr>
-      <w:bookmarkStart w:id="6" w:name="_Toc270700638"/>
+      <w:bookmarkStart w:id="5" w:name="_Toc270758473"/>
       <w:r>
         <w:t>Verif</w:t>
       </w:r>
       <w:r>
         <w:t>ication</w:t>
       </w:r>
+      <w:bookmarkEnd w:id="5"/>
+    </w:p>
+    <w:p/>
+    <w:p>
+      <w:pPr>
+        <w:jc w:val="both"/>
+      </w:pPr>
+      <w:r>
+        <w:t>In order to verify that GitBox was correctly installed and configured, switch to a random folder on your computer and execute “</w:t>
+      </w:r>
+      <w:proofErr w:type="spellStart"/>
+      <w:r>
+        <w:t>gitbox</w:t>
+      </w:r>
+      <w:proofErr w:type="spellEnd"/>
+      <w:r>
+        <w:t>”</w:t>
+      </w:r>
+      <w:r>
+        <w:t xml:space="preserve"> (under *nix, do this from a shell)</w:t>
+      </w:r>
+      <w:r>
+        <w:t>.</w:t>
+      </w:r>
+    </w:p>
+    <w:p>
+      <w:pPr>
+        <w:jc w:val="both"/>
+      </w:pPr>
+      <w:r>
+        <w:t xml:space="preserve">At this point GitBox will check whether there is a valid git installation on the local computer and offer to install one if needed. After which a git </w:t>
+      </w:r>
+      <w:r>
+        <w:t xml:space="preserve">bash </w:t>
+      </w:r>
+      <w:r>
+        <w:t>console should be started up.</w:t>
+      </w:r>
+    </w:p>
+    <w:p>
+      <w:pPr>
+        <w:jc w:val="both"/>
+      </w:pPr>
+      <w:r>
+        <w:t>Should the gitbox script not be found, please go back and double check your paths and environmental variables.</w:t>
+      </w:r>
+    </w:p>
+    <w:p>
+      <w:pPr>
+        <w:pStyle w:val="Heading1"/>
+      </w:pPr>
+      <w:bookmarkStart w:id="6" w:name="_Toc270758474"/>
+      <w:r>
+        <w:t>Commands</w:t>
+      </w:r>
       <w:bookmarkEnd w:id="6"/>
     </w:p>
     <w:p/>
     <w:p>
+      <w:r>
+        <w:t>This section contains an exhaustive list of all the command</w:t>
+      </w:r>
+      <w:r>
+        <w:t>s</w:t>
+      </w:r>
+      <w:r>
+        <w:t xml:space="preserve"> currently supported by GitBox.</w:t>
+      </w:r>
+    </w:p>
+    <w:p/>
+    <w:p>
+      <w:pPr>
+        <w:pStyle w:val="Heading2"/>
+      </w:pPr>
+      <w:bookmarkStart w:id="7" w:name="_Toc270758475"/>
+      <w:proofErr w:type="gramStart"/>
+      <w:r>
+        <w:t>gitbox</w:t>
+      </w:r>
+      <w:bookmarkEnd w:id="7"/>
+      <w:proofErr w:type="gramEnd"/>
+    </w:p>
+    <w:p>
       <w:pPr>
         <w:jc w:val="both"/>
       </w:pPr>
       <w:r>
-        <w:t>In order to verify that GitBox was correctly installed and configured, switch to a random folder on your computer and execute “</w:t>
-      </w:r>
-      <w:proofErr w:type="spellStart"/>
-      <w:r>
-        <w:t>gitbox</w:t>
-      </w:r>
-      <w:proofErr w:type="spellEnd"/>
-      <w:r>
-        <w:t>”</w:t>
-      </w:r>
-      <w:r>
-        <w:t xml:space="preserve"> (under *nix, do this from a shell)</w:t>
-      </w:r>
-      <w:r>
-        <w:t>.</w:t>
+        <w:t>In Windows checks for git and o</w:t>
+      </w:r>
+      <w:r>
+        <w:t>pens up a new</w:t>
+      </w:r>
+      <w:r>
+        <w:t xml:space="preserve"> bash</w:t>
+      </w:r>
+      <w:r>
+        <w:t xml:space="preserve"> console prepared for executing git </w:t>
+      </w:r>
+      <w:r>
+        <w:t xml:space="preserve">(and other bash) </w:t>
+      </w:r>
+      <w:r>
+        <w:t xml:space="preserve">commands. </w:t>
       </w:r>
     </w:p>
     <w:p>
@@ -1705,97 +1733,17 @@
         <w:jc w:val="both"/>
       </w:pPr>
       <w:r>
-        <w:t xml:space="preserve">At this point GitBox will check whether there is a valid git installation on the local computer and offer to install one if needed. After which a git </w:t>
-      </w:r>
-      <w:r>
-        <w:t xml:space="preserve">bash </w:t>
-      </w:r>
-      <w:r>
-        <w:t>console should be started up.</w:t>
-      </w:r>
-    </w:p>
-    <w:p>
-      <w:pPr>
-        <w:jc w:val="both"/>
-      </w:pPr>
-      <w:r>
-        <w:t>Should the gitbox script not be found, please go back and double check your paths and environmental variables.</w:t>
-      </w:r>
-    </w:p>
-    <w:p>
-      <w:pPr>
-        <w:pStyle w:val="Heading1"/>
-      </w:pPr>
-      <w:bookmarkStart w:id="7" w:name="_Toc270700639"/>
-      <w:r>
-        <w:t>Commands</w:t>
-      </w:r>
-      <w:bookmarkEnd w:id="7"/>
-    </w:p>
-    <w:p/>
-    <w:p>
-      <w:r>
-        <w:t>This section contains an exhaustive list of all the command</w:t>
-      </w:r>
-      <w:r>
-        <w:t>s</w:t>
-      </w:r>
-      <w:r>
-        <w:t xml:space="preserve"> currently supported by GitBox.</w:t>
-      </w:r>
-    </w:p>
-    <w:p/>
+        <w:t xml:space="preserve">In Linux this command </w:t>
+      </w:r>
+      <w:r>
+        <w:t>simply ensures that git is available and prints its version.</w:t>
+      </w:r>
+    </w:p>
     <w:p>
       <w:pPr>
         <w:pStyle w:val="Heading2"/>
       </w:pPr>
-      <w:bookmarkStart w:id="8" w:name="_Toc270700640"/>
-      <w:proofErr w:type="gramStart"/>
-      <w:r>
-        <w:t>gitbox</w:t>
-      </w:r>
-      <w:bookmarkEnd w:id="8"/>
-      <w:proofErr w:type="gramEnd"/>
-    </w:p>
-    <w:p>
-      <w:pPr>
-        <w:jc w:val="both"/>
-      </w:pPr>
-      <w:r>
-        <w:t>In Windows checks for git and o</w:t>
-      </w:r>
-      <w:r>
-        <w:t>pens up a new</w:t>
-      </w:r>
-      <w:r>
-        <w:t xml:space="preserve"> bash</w:t>
-      </w:r>
-      <w:r>
-        <w:t xml:space="preserve"> console prepared for executing git </w:t>
-      </w:r>
-      <w:r>
-        <w:t xml:space="preserve">(and other bash) </w:t>
-      </w:r>
-      <w:r>
-        <w:t xml:space="preserve">commands. </w:t>
-      </w:r>
-    </w:p>
-    <w:p>
-      <w:pPr>
-        <w:jc w:val="both"/>
-      </w:pPr>
-      <w:r>
-        <w:t xml:space="preserve">In Linux this command </w:t>
-      </w:r>
-      <w:r>
-        <w:t>simply ensures that git is available and prints its version.</w:t>
-      </w:r>
-    </w:p>
-    <w:p>
-      <w:pPr>
-        <w:pStyle w:val="Heading2"/>
-      </w:pPr>
-      <w:bookmarkStart w:id="9" w:name="_Toc270700641"/>
+      <w:bookmarkStart w:id="8" w:name="_Toc270758476"/>
       <w:proofErr w:type="spellStart"/>
       <w:proofErr w:type="gramStart"/>
       <w:r>
@@ -1806,57 +1754,57 @@
       <w:r>
         <w:t xml:space="preserve"> list</w:t>
       </w:r>
+      <w:bookmarkEnd w:id="8"/>
+    </w:p>
+    <w:p>
+      <w:proofErr w:type="gramStart"/>
+      <w:r>
+        <w:t>Lists all the git repositories within the GitBox collection.</w:t>
+      </w:r>
+      <w:proofErr w:type="gramEnd"/>
+    </w:p>
+    <w:p>
+      <w:pPr>
+        <w:pStyle w:val="Heading2"/>
+      </w:pPr>
+      <w:bookmarkStart w:id="9" w:name="_Toc270758477"/>
+      <w:proofErr w:type="gramStart"/>
+      <w:r>
+        <w:t>gitbox</w:t>
+      </w:r>
+      <w:proofErr w:type="gramEnd"/>
+      <w:r>
+        <w:t xml:space="preserve"> create &lt;repo&gt;</w:t>
+      </w:r>
       <w:bookmarkEnd w:id="9"/>
     </w:p>
     <w:p>
-      <w:proofErr w:type="gramStart"/>
-      <w:r>
-        <w:t>Lists all the git repositories within the GitBox collection.</w:t>
-      </w:r>
-      <w:proofErr w:type="gramEnd"/>
+      <w:pPr>
+        <w:jc w:val="both"/>
+      </w:pPr>
+      <w:r>
+        <w:t>Creates a new empty git repository called &lt;repo&gt; inside the GitBox repository collection.</w:t>
+      </w:r>
+    </w:p>
+    <w:p>
+      <w:pPr>
+        <w:jc w:val="both"/>
+      </w:pPr>
+      <w:r>
+        <w:t>This command is used when a new repository/project is needed and there aren’t any existing repositories which can be imported into G</w:t>
+      </w:r>
+      <w:r>
+        <w:t>i</w:t>
+      </w:r>
+      <w:r>
+        <w:t>tBox.</w:t>
+      </w:r>
     </w:p>
     <w:p>
       <w:pPr>
         <w:pStyle w:val="Heading2"/>
       </w:pPr>
-      <w:bookmarkStart w:id="10" w:name="_Toc270700642"/>
-      <w:proofErr w:type="gramStart"/>
-      <w:r>
-        <w:t>gitbox</w:t>
-      </w:r>
-      <w:proofErr w:type="gramEnd"/>
-      <w:r>
-        <w:t xml:space="preserve"> create &lt;repo&gt;</w:t>
-      </w:r>
-      <w:bookmarkEnd w:id="10"/>
-    </w:p>
-    <w:p>
-      <w:pPr>
-        <w:jc w:val="both"/>
-      </w:pPr>
-      <w:r>
-        <w:t>Creates a new empty git repository called &lt;repo&gt; inside the GitBox repository collection.</w:t>
-      </w:r>
-    </w:p>
-    <w:p>
-      <w:pPr>
-        <w:jc w:val="both"/>
-      </w:pPr>
-      <w:r>
-        <w:t>This command is used when a new repository/project is needed and there aren’t any existing repositories which can be imported into G</w:t>
-      </w:r>
-      <w:r>
-        <w:t>i</w:t>
-      </w:r>
-      <w:r>
-        <w:t>tBox.</w:t>
-      </w:r>
-    </w:p>
-    <w:p>
-      <w:pPr>
-        <w:pStyle w:val="Heading2"/>
-      </w:pPr>
-      <w:bookmarkStart w:id="11" w:name="_Toc270700643"/>
+      <w:bookmarkStart w:id="10" w:name="_Toc270758478"/>
       <w:proofErr w:type="gramStart"/>
       <w:r>
         <w:lastRenderedPageBreak/>
@@ -1866,28 +1814,78 @@
       <w:r>
         <w:t xml:space="preserve"> clone &lt;repo&gt;</w:t>
       </w:r>
+      <w:bookmarkEnd w:id="10"/>
+    </w:p>
+    <w:p>
+      <w:pPr>
+        <w:jc w:val="both"/>
+      </w:pPr>
+      <w:r>
+        <w:t>Clones a git repository named &lt;repo&gt; from the GitBox collection into the current folder, configur</w:t>
+      </w:r>
+      <w:r>
+        <w:t>es a default remote called “</w:t>
+      </w:r>
+      <w:proofErr w:type="spellStart"/>
+      <w:r>
+        <w:t>git</w:t>
+      </w:r>
+      <w:r>
+        <w:t>box</w:t>
+      </w:r>
+      <w:proofErr w:type="spellEnd"/>
+      <w:r>
+        <w:t>” for committing code back into GitBox through git.</w:t>
+      </w:r>
+    </w:p>
+    <w:p>
+      <w:pPr>
+        <w:jc w:val="both"/>
+      </w:pPr>
+      <w:r>
+        <w:t>At this point a simple “git push</w:t>
+      </w:r>
+      <w:r>
+        <w:t>” will</w:t>
+      </w:r>
+      <w:r>
+        <w:t xml:space="preserve"> commit the changes into the GitBox repo.</w:t>
+      </w:r>
+    </w:p>
+    <w:p>
+      <w:pPr>
+        <w:pStyle w:val="Heading2"/>
+      </w:pPr>
+      <w:bookmarkStart w:id="11" w:name="_Toc270758479"/>
+      <w:proofErr w:type="gramStart"/>
+      <w:r>
+        <w:t>gitbox</w:t>
+      </w:r>
+      <w:proofErr w:type="gramEnd"/>
+      <w:r>
+        <w:t xml:space="preserve"> import &lt;repo&gt;</w:t>
+      </w:r>
       <w:bookmarkEnd w:id="11"/>
     </w:p>
     <w:p>
       <w:pPr>
         <w:jc w:val="both"/>
       </w:pPr>
-      <w:r>
-        <w:t>Clones a git repository named &lt;repo&gt; from the GitBox collection into the current folder, configur</w:t>
-      </w:r>
-      <w:r>
-        <w:t>es a default remote called “</w:t>
+      <w:proofErr w:type="gramStart"/>
+      <w:r>
+        <w:t>Imports a git repository from the current folder into GitBox under the name &lt;repo&gt;.</w:t>
+      </w:r>
+      <w:proofErr w:type="gramEnd"/>
+      <w:r>
+        <w:t xml:space="preserve"> It also configures a remote called “</w:t>
       </w:r>
       <w:proofErr w:type="spellStart"/>
       <w:r>
-        <w:t>git</w:t>
-      </w:r>
-      <w:r>
-        <w:t>box</w:t>
+        <w:t>gitbox</w:t>
       </w:r>
       <w:proofErr w:type="spellEnd"/>
       <w:r>
-        <w:t>” for committing code back into GitBox through git.</w:t>
+        <w:t>” for the local repo.</w:t>
       </w:r>
     </w:p>
     <w:p>
@@ -1895,76 +1893,26 @@
         <w:jc w:val="both"/>
       </w:pPr>
       <w:r>
-        <w:t>At this point a simple “git push</w:t>
-      </w:r>
-      <w:r>
-        <w:t>” will</w:t>
-      </w:r>
-      <w:r>
-        <w:t xml:space="preserve"> commit the changes into the GitBox repo.</w:t>
-      </w:r>
-    </w:p>
-    <w:p>
-      <w:pPr>
-        <w:pStyle w:val="Heading2"/>
-      </w:pPr>
-      <w:bookmarkStart w:id="12" w:name="_Toc270700644"/>
-      <w:proofErr w:type="gramStart"/>
+        <w:t xml:space="preserve">To push changes from the imported repository into GitBox, the “git push </w:t>
+      </w:r>
+      <w:proofErr w:type="spellStart"/>
       <w:r>
         <w:t>gitbox</w:t>
       </w:r>
-      <w:proofErr w:type="gramEnd"/>
-      <w:r>
-        <w:t xml:space="preserve"> import &lt;repo&gt;</w:t>
+      <w:proofErr w:type="spellEnd"/>
+      <w:r>
+        <w:t>” command is required.</w:t>
+      </w:r>
+    </w:p>
+    <w:p>
+      <w:pPr>
+        <w:pStyle w:val="Heading1"/>
+      </w:pPr>
+      <w:bookmarkStart w:id="12" w:name="_Toc270758480"/>
+      <w:r>
+        <w:t>Releases</w:t>
       </w:r>
       <w:bookmarkEnd w:id="12"/>
-    </w:p>
-    <w:p>
-      <w:pPr>
-        <w:jc w:val="both"/>
-      </w:pPr>
-      <w:proofErr w:type="gramStart"/>
-      <w:r>
-        <w:t>Imports a git repository from the current folder into GitBox under the name &lt;repo&gt;.</w:t>
-      </w:r>
-      <w:proofErr w:type="gramEnd"/>
-      <w:r>
-        <w:t xml:space="preserve"> It also configures a remote called “</w:t>
-      </w:r>
-      <w:proofErr w:type="spellStart"/>
-      <w:r>
-        <w:t>gitbox</w:t>
-      </w:r>
-      <w:proofErr w:type="spellEnd"/>
-      <w:r>
-        <w:t>” for the local repo.</w:t>
-      </w:r>
-    </w:p>
-    <w:p>
-      <w:pPr>
-        <w:jc w:val="both"/>
-      </w:pPr>
-      <w:r>
-        <w:t xml:space="preserve">To push changes from the imported repository into GitBox, the “git push </w:t>
-      </w:r>
-      <w:proofErr w:type="spellStart"/>
-      <w:r>
-        <w:t>gitbox</w:t>
-      </w:r>
-      <w:proofErr w:type="spellEnd"/>
-      <w:r>
-        <w:t>” command is required.</w:t>
-      </w:r>
-    </w:p>
-    <w:p>
-      <w:pPr>
-        <w:pStyle w:val="Heading1"/>
-      </w:pPr>
-      <w:bookmarkStart w:id="13" w:name="_Toc270700645"/>
-      <w:r>
-        <w:t>Releases</w:t>
-      </w:r>
-      <w:bookmarkEnd w:id="13"/>
     </w:p>
     <w:p/>
     <w:p>
@@ -1987,8 +1935,6 @@
       <w:r>
         <w:t>2010-08-27</w:t>
       </w:r>
-      <w:bookmarkStart w:id="14" w:name="_GoBack"/>
-      <w:bookmarkEnd w:id="14"/>
     </w:p>
     <w:p>
       <w:pPr>
@@ -2058,13 +2004,21 @@
       <w:pPr>
         <w:pStyle w:val="Heading1"/>
       </w:pPr>
-      <w:bookmarkStart w:id="15" w:name="_Toc270700646"/>
+      <w:bookmarkStart w:id="13" w:name="_Toc270758481"/>
       <w:r>
         <w:t>License</w:t>
       </w:r>
-      <w:bookmarkEnd w:id="15"/>
+      <w:bookmarkEnd w:id="13"/>
     </w:p>
     <w:p/>
+    <w:p>
+      <w:r>
+        <w:t xml:space="preserve">The </w:t>
+      </w:r>
+      <w:r>
+        <w:t>MIT License</w:t>
+      </w:r>
+    </w:p>
     <w:p>
       <w:pPr>
         <w:jc w:val="both"/>
@@ -4596,7 +4550,7 @@
 </file>
 
 <file path=customXml/itemProps1.xml><?xml version="1.0" encoding="utf-8"?>
-<ds:datastoreItem xmlns:ds="http://schemas.openxmlformats.org/officeDocument/2006/customXml" ds:itemID="{2A4D6F6A-627A-40A7-92A4-1CC13C8A4418}">
+<ds:datastoreItem xmlns:ds="http://schemas.openxmlformats.org/officeDocument/2006/customXml" ds:itemID="{68B5EB1F-A56E-4BAF-8287-AB25609B3D7E}">
   <ds:schemaRefs>
     <ds:schemaRef ds:uri="http://schemas.openxmlformats.org/officeDocument/2006/bibliography"/>
   </ds:schemaRefs>

</xml_diff>

<commit_message>
Perfecting the user manual.
</commit_message>
<xml_diff>
--- a/docs/gitbox.docx
+++ b/docs/gitbox.docx
@@ -22,6 +22,20 @@
     </w:p>
     <w:p/>
     <w:p/>
+    <w:p>
+      <w:pPr>
+        <w:pStyle w:val="Heading1"/>
+        <w:numPr>
+          <w:ilvl w:val="0"/>
+          <w:numId w:val="0"/>
+        </w:numPr>
+      </w:pPr>
+      <w:bookmarkStart w:id="0" w:name="_Toc270770494"/>
+      <w:r>
+        <w:t>Philosophy</w:t>
+      </w:r>
+      <w:bookmarkEnd w:id="0"/>
+    </w:p>
     <w:p/>
     <w:p>
       <w:pPr>
@@ -125,11 +139,6 @@
       <w:r>
         <w:t>P.S. Less is more… I prefer stable products over large feature sets.</w:t>
       </w:r>
-    </w:p>
-    <w:p>
-      <w:pPr>
-        <w:jc w:val="right"/>
-      </w:pPr>
     </w:p>
     <w:p>
       <w:pPr>
@@ -149,8 +158,8 @@
         </w:rPr>
         <w:t>éter Szilágyi</w:t>
       </w:r>
-      <w:bookmarkStart w:id="0" w:name="_GoBack"/>
-      <w:bookmarkEnd w:id="0"/>
+      <w:bookmarkStart w:id="1" w:name="_GoBack"/>
+      <w:bookmarkEnd w:id="1"/>
       <w:r>
         <w:br w:type="page"/>
       </w:r>
@@ -197,7 +206,6 @@
           <w:pPr>
             <w:pStyle w:val="TOC1"/>
             <w:tabs>
-              <w:tab w:val="left" w:pos="440"/>
               <w:tab w:val="right" w:leader="dot" w:pos="9350"/>
             </w:tabs>
             <w:rPr>
@@ -214,68 +222,54 @@
           <w:r>
             <w:fldChar w:fldCharType="separate"/>
           </w:r>
-          <w:hyperlink w:anchor="_Toc270758469" w:history="1">
+          <w:hyperlink w:anchor="_Toc270770494" w:history="1">
             <w:r>
               <w:rPr>
                 <w:rStyle w:val="Hyperlink"/>
                 <w:noProof/>
               </w:rPr>
+              <w:t>Philosophy</w:t>
+            </w:r>
+            <w:r>
+              <w:rPr>
+                <w:noProof/>
+                <w:webHidden/>
+              </w:rPr>
+              <w:tab/>
+            </w:r>
+            <w:r>
+              <w:rPr>
+                <w:noProof/>
+                <w:webHidden/>
+              </w:rPr>
+              <w:fldChar w:fldCharType="begin"/>
+            </w:r>
+            <w:r>
+              <w:rPr>
+                <w:noProof/>
+                <w:webHidden/>
+              </w:rPr>
+              <w:instrText xml:space="preserve"> PAGEREF _Toc270770494 \h </w:instrText>
+            </w:r>
+            <w:r>
+              <w:rPr>
+                <w:noProof/>
+                <w:webHidden/>
+              </w:rPr>
+            </w:r>
+            <w:r>
+              <w:rPr>
+                <w:noProof/>
+                <w:webHidden/>
+              </w:rPr>
+              <w:fldChar w:fldCharType="separate"/>
+            </w:r>
+            <w:r>
+              <w:rPr>
+                <w:noProof/>
+                <w:webHidden/>
+              </w:rPr>
               <w:t>1</w:t>
-            </w:r>
-            <w:r>
-              <w:rPr>
-                <w:rFonts w:eastAsiaTheme="minorEastAsia"/>
-                <w:noProof/>
-              </w:rPr>
-              <w:tab/>
-            </w:r>
-            <w:r>
-              <w:rPr>
-                <w:rStyle w:val="Hyperlink"/>
-                <w:noProof/>
-              </w:rPr>
-              <w:t>Introduction</w:t>
-            </w:r>
-            <w:r>
-              <w:rPr>
-                <w:noProof/>
-                <w:webHidden/>
-              </w:rPr>
-              <w:tab/>
-            </w:r>
-            <w:r>
-              <w:rPr>
-                <w:noProof/>
-                <w:webHidden/>
-              </w:rPr>
-              <w:fldChar w:fldCharType="begin"/>
-            </w:r>
-            <w:r>
-              <w:rPr>
-                <w:noProof/>
-                <w:webHidden/>
-              </w:rPr>
-              <w:instrText xml:space="preserve"> PAGEREF _Toc270758469 \h </w:instrText>
-            </w:r>
-            <w:r>
-              <w:rPr>
-                <w:noProof/>
-                <w:webHidden/>
-              </w:rPr>
-            </w:r>
-            <w:r>
-              <w:rPr>
-                <w:noProof/>
-                <w:webHidden/>
-              </w:rPr>
-              <w:fldChar w:fldCharType="separate"/>
-            </w:r>
-            <w:r>
-              <w:rPr>
-                <w:noProof/>
-                <w:webHidden/>
-              </w:rPr>
-              <w:t>3</w:t>
             </w:r>
             <w:r>
               <w:rPr>
@@ -298,12 +292,96 @@
               <w:noProof/>
             </w:rPr>
           </w:pPr>
-          <w:hyperlink w:anchor="_Toc270758470" w:history="1">
+          <w:hyperlink w:anchor="_Toc270770495" w:history="1">
             <w:r>
               <w:rPr>
                 <w:rStyle w:val="Hyperlink"/>
                 <w:noProof/>
               </w:rPr>
+              <w:t>1</w:t>
+            </w:r>
+            <w:r>
+              <w:rPr>
+                <w:rFonts w:eastAsiaTheme="minorEastAsia"/>
+                <w:noProof/>
+              </w:rPr>
+              <w:tab/>
+            </w:r>
+            <w:r>
+              <w:rPr>
+                <w:rStyle w:val="Hyperlink"/>
+                <w:noProof/>
+              </w:rPr>
+              <w:t>Introduction</w:t>
+            </w:r>
+            <w:r>
+              <w:rPr>
+                <w:noProof/>
+                <w:webHidden/>
+              </w:rPr>
+              <w:tab/>
+            </w:r>
+            <w:r>
+              <w:rPr>
+                <w:noProof/>
+                <w:webHidden/>
+              </w:rPr>
+              <w:fldChar w:fldCharType="begin"/>
+            </w:r>
+            <w:r>
+              <w:rPr>
+                <w:noProof/>
+                <w:webHidden/>
+              </w:rPr>
+              <w:instrText xml:space="preserve"> PAGEREF _Toc270770495 \h </w:instrText>
+            </w:r>
+            <w:r>
+              <w:rPr>
+                <w:noProof/>
+                <w:webHidden/>
+              </w:rPr>
+            </w:r>
+            <w:r>
+              <w:rPr>
+                <w:noProof/>
+                <w:webHidden/>
+              </w:rPr>
+              <w:fldChar w:fldCharType="separate"/>
+            </w:r>
+            <w:r>
+              <w:rPr>
+                <w:noProof/>
+                <w:webHidden/>
+              </w:rPr>
+              <w:t>3</w:t>
+            </w:r>
+            <w:r>
+              <w:rPr>
+                <w:noProof/>
+                <w:webHidden/>
+              </w:rPr>
+              <w:fldChar w:fldCharType="end"/>
+            </w:r>
+          </w:hyperlink>
+        </w:p>
+        <w:p>
+          <w:pPr>
+            <w:pStyle w:val="TOC1"/>
+            <w:tabs>
+              <w:tab w:val="left" w:pos="440"/>
+              <w:tab w:val="right" w:leader="dot" w:pos="9350"/>
+            </w:tabs>
+            <w:rPr>
+              <w:rFonts w:eastAsiaTheme="minorEastAsia"/>
+              <w:noProof/>
+            </w:rPr>
+          </w:pPr>
+          <w:hyperlink w:anchor="_Toc270770496" w:history="1">
+            <w:r>
+              <w:rPr>
+                <w:rStyle w:val="Hyperlink"/>
+                <w:noProof/>
+              </w:rPr>
               <w:t>2</w:t>
             </w:r>
             <w:r>
@@ -339,7 +417,7 @@
                 <w:noProof/>
                 <w:webHidden/>
               </w:rPr>
-              <w:instrText xml:space="preserve"> PAGEREF _Toc270758470 \h </w:instrText>
+              <w:instrText xml:space="preserve"> PAGEREF _Toc270770496 \h </w:instrText>
             </w:r>
             <w:r>
               <w:rPr>
@@ -382,7 +460,7 @@
               <w:noProof/>
             </w:rPr>
           </w:pPr>
-          <w:hyperlink w:anchor="_Toc270758471" w:history="1">
+          <w:hyperlink w:anchor="_Toc270770497" w:history="1">
             <w:r>
               <w:rPr>
                 <w:rStyle w:val="Hyperlink"/>
@@ -423,7 +501,7 @@
                 <w:noProof/>
                 <w:webHidden/>
               </w:rPr>
-              <w:instrText xml:space="preserve"> PAGEREF _Toc270758471 \h </w:instrText>
+              <w:instrText xml:space="preserve"> PAGEREF _Toc270770497 \h </w:instrText>
             </w:r>
             <w:r>
               <w:rPr>
@@ -466,7 +544,7 @@
               <w:noProof/>
             </w:rPr>
           </w:pPr>
-          <w:hyperlink w:anchor="_Toc270758472" w:history="1">
+          <w:hyperlink w:anchor="_Toc270770498" w:history="1">
             <w:r>
               <w:rPr>
                 <w:rStyle w:val="Hyperlink"/>
@@ -507,7 +585,7 @@
                 <w:noProof/>
                 <w:webHidden/>
               </w:rPr>
-              <w:instrText xml:space="preserve"> PAGEREF _Toc270758472 \h </w:instrText>
+              <w:instrText xml:space="preserve"> PAGEREF _Toc270770498 \h </w:instrText>
             </w:r>
             <w:r>
               <w:rPr>
@@ -550,7 +628,7 @@
               <w:noProof/>
             </w:rPr>
           </w:pPr>
-          <w:hyperlink w:anchor="_Toc270758473" w:history="1">
+          <w:hyperlink w:anchor="_Toc270770499" w:history="1">
             <w:r>
               <w:rPr>
                 <w:rStyle w:val="Hyperlink"/>
@@ -591,7 +669,7 @@
                 <w:noProof/>
                 <w:webHidden/>
               </w:rPr>
-              <w:instrText xml:space="preserve"> PAGEREF _Toc270758473 \h </w:instrText>
+              <w:instrText xml:space="preserve"> PAGEREF _Toc270770499 \h </w:instrText>
             </w:r>
             <w:r>
               <w:rPr>
@@ -634,7 +712,7 @@
               <w:noProof/>
             </w:rPr>
           </w:pPr>
-          <w:hyperlink w:anchor="_Toc270758474" w:history="1">
+          <w:hyperlink w:anchor="_Toc270770500" w:history="1">
             <w:r>
               <w:rPr>
                 <w:rStyle w:val="Hyperlink"/>
@@ -675,7 +753,7 @@
                 <w:noProof/>
                 <w:webHidden/>
               </w:rPr>
-              <w:instrText xml:space="preserve"> PAGEREF _Toc270758474 \h </w:instrText>
+              <w:instrText xml:space="preserve"> PAGEREF _Toc270770500 \h </w:instrText>
             </w:r>
             <w:r>
               <w:rPr>
@@ -718,7 +796,7 @@
               <w:noProof/>
             </w:rPr>
           </w:pPr>
-          <w:hyperlink w:anchor="_Toc270758475" w:history="1">
+          <w:hyperlink w:anchor="_Toc270770501" w:history="1">
             <w:r>
               <w:rPr>
                 <w:rStyle w:val="Hyperlink"/>
@@ -759,7 +837,7 @@
                 <w:noProof/>
                 <w:webHidden/>
               </w:rPr>
-              <w:instrText xml:space="preserve"> PAGEREF _Toc270758475 \h </w:instrText>
+              <w:instrText xml:space="preserve"> PAGEREF _Toc270770501 \h </w:instrText>
             </w:r>
             <w:r>
               <w:rPr>
@@ -802,7 +880,7 @@
               <w:noProof/>
             </w:rPr>
           </w:pPr>
-          <w:hyperlink w:anchor="_Toc270758476" w:history="1">
+          <w:hyperlink w:anchor="_Toc270770502" w:history="1">
             <w:r>
               <w:rPr>
                 <w:rStyle w:val="Hyperlink"/>
@@ -843,7 +921,7 @@
                 <w:noProof/>
                 <w:webHidden/>
               </w:rPr>
-              <w:instrText xml:space="preserve"> PAGEREF _Toc270758476 \h </w:instrText>
+              <w:instrText xml:space="preserve"> PAGEREF _Toc270770502 \h </w:instrText>
             </w:r>
             <w:r>
               <w:rPr>
@@ -886,7 +964,7 @@
               <w:noProof/>
             </w:rPr>
           </w:pPr>
-          <w:hyperlink w:anchor="_Toc270758477" w:history="1">
+          <w:hyperlink w:anchor="_Toc270770503" w:history="1">
             <w:r>
               <w:rPr>
                 <w:rStyle w:val="Hyperlink"/>
@@ -927,7 +1005,7 @@
                 <w:noProof/>
                 <w:webHidden/>
               </w:rPr>
-              <w:instrText xml:space="preserve"> PAGEREF _Toc270758477 \h </w:instrText>
+              <w:instrText xml:space="preserve"> PAGEREF _Toc270770503 \h </w:instrText>
             </w:r>
             <w:r>
               <w:rPr>
@@ -970,7 +1048,7 @@
               <w:noProof/>
             </w:rPr>
           </w:pPr>
-          <w:hyperlink w:anchor="_Toc270758478" w:history="1">
+          <w:hyperlink w:anchor="_Toc270770504" w:history="1">
             <w:r>
               <w:rPr>
                 <w:rStyle w:val="Hyperlink"/>
@@ -1011,7 +1089,7 @@
                 <w:noProof/>
                 <w:webHidden/>
               </w:rPr>
-              <w:instrText xml:space="preserve"> PAGEREF _Toc270758478 \h </w:instrText>
+              <w:instrText xml:space="preserve"> PAGEREF _Toc270770504 \h </w:instrText>
             </w:r>
             <w:r>
               <w:rPr>
@@ -1054,7 +1132,7 @@
               <w:noProof/>
             </w:rPr>
           </w:pPr>
-          <w:hyperlink w:anchor="_Toc270758479" w:history="1">
+          <w:hyperlink w:anchor="_Toc270770505" w:history="1">
             <w:r>
               <w:rPr>
                 <w:rStyle w:val="Hyperlink"/>
@@ -1095,7 +1173,7 @@
                 <w:noProof/>
                 <w:webHidden/>
               </w:rPr>
-              <w:instrText xml:space="preserve"> PAGEREF _Toc270758479 \h </w:instrText>
+              <w:instrText xml:space="preserve"> PAGEREF _Toc270770505 \h </w:instrText>
             </w:r>
             <w:r>
               <w:rPr>
@@ -1138,7 +1216,7 @@
               <w:noProof/>
             </w:rPr>
           </w:pPr>
-          <w:hyperlink w:anchor="_Toc270758480" w:history="1">
+          <w:hyperlink w:anchor="_Toc270770506" w:history="1">
             <w:r>
               <w:rPr>
                 <w:rStyle w:val="Hyperlink"/>
@@ -1179,7 +1257,7 @@
                 <w:noProof/>
                 <w:webHidden/>
               </w:rPr>
-              <w:instrText xml:space="preserve"> PAGEREF _Toc270758480 \h </w:instrText>
+              <w:instrText xml:space="preserve"> PAGEREF _Toc270770506 \h </w:instrText>
             </w:r>
             <w:r>
               <w:rPr>
@@ -1222,7 +1300,7 @@
               <w:noProof/>
             </w:rPr>
           </w:pPr>
-          <w:hyperlink w:anchor="_Toc270758481" w:history="1">
+          <w:hyperlink w:anchor="_Toc270770507" w:history="1">
             <w:r>
               <w:rPr>
                 <w:rStyle w:val="Hyperlink"/>
@@ -1263,7 +1341,7 @@
                 <w:noProof/>
                 <w:webHidden/>
               </w:rPr>
-              <w:instrText xml:space="preserve"> PAGEREF _Toc270758481 \h </w:instrText>
+              <w:instrText xml:space="preserve"> PAGEREF _Toc270770507 \h </w:instrText>
             </w:r>
             <w:r>
               <w:rPr>
@@ -1315,12 +1393,12 @@
       <w:pPr>
         <w:pStyle w:val="Heading1"/>
       </w:pPr>
-      <w:bookmarkStart w:id="1" w:name="_Toc270758469"/>
+      <w:bookmarkStart w:id="2" w:name="_Toc270770495"/>
       <w:r>
         <w:lastRenderedPageBreak/>
         <w:t>Introduction</w:t>
       </w:r>
-      <w:bookmarkEnd w:id="1"/>
+      <w:bookmarkEnd w:id="2"/>
     </w:p>
     <w:p/>
     <w:p>
@@ -1351,11 +1429,11 @@
       <w:pPr>
         <w:pStyle w:val="Heading1"/>
       </w:pPr>
-      <w:bookmarkStart w:id="2" w:name="_Toc270758470"/>
+      <w:bookmarkStart w:id="3" w:name="_Toc270770496"/>
       <w:r>
         <w:t>Installation</w:t>
       </w:r>
-      <w:bookmarkEnd w:id="2"/>
+      <w:bookmarkEnd w:id="3"/>
     </w:p>
     <w:p/>
     <w:p>
@@ -1440,11 +1518,11 @@
       <w:pPr>
         <w:pStyle w:val="Heading2"/>
       </w:pPr>
-      <w:bookmarkStart w:id="3" w:name="_Toc270758471"/>
+      <w:bookmarkStart w:id="4" w:name="_Toc270770497"/>
       <w:r>
         <w:t>Linux and *nix</w:t>
       </w:r>
-      <w:bookmarkEnd w:id="3"/>
+      <w:bookmarkEnd w:id="4"/>
     </w:p>
     <w:p>
       <w:r>
@@ -1542,11 +1620,11 @@
       <w:pPr>
         <w:pStyle w:val="Heading2"/>
       </w:pPr>
-      <w:bookmarkStart w:id="4" w:name="_Toc270758472"/>
+      <w:bookmarkStart w:id="5" w:name="_Toc270770498"/>
       <w:r>
         <w:t>Windows</w:t>
       </w:r>
-      <w:bookmarkEnd w:id="4"/>
+      <w:bookmarkEnd w:id="5"/>
     </w:p>
     <w:p>
       <w:pPr>
@@ -1616,14 +1694,14 @@
       <w:pPr>
         <w:pStyle w:val="Heading1"/>
       </w:pPr>
-      <w:bookmarkStart w:id="5" w:name="_Toc270758473"/>
+      <w:bookmarkStart w:id="6" w:name="_Toc270770499"/>
       <w:r>
         <w:t>Verif</w:t>
       </w:r>
       <w:r>
         <w:t>ication</w:t>
       </w:r>
-      <w:bookmarkEnd w:id="5"/>
+      <w:bookmarkEnd w:id="6"/>
     </w:p>
     <w:p/>
     <w:p>
@@ -1674,11 +1752,11 @@
       <w:pPr>
         <w:pStyle w:val="Heading1"/>
       </w:pPr>
-      <w:bookmarkStart w:id="6" w:name="_Toc270758474"/>
+      <w:bookmarkStart w:id="7" w:name="_Toc270770500"/>
       <w:r>
         <w:t>Commands</w:t>
       </w:r>
-      <w:bookmarkEnd w:id="6"/>
+      <w:bookmarkEnd w:id="7"/>
     </w:p>
     <w:p/>
     <w:p>
@@ -1697,12 +1775,12 @@
       <w:pPr>
         <w:pStyle w:val="Heading2"/>
       </w:pPr>
-      <w:bookmarkStart w:id="7" w:name="_Toc270758475"/>
+      <w:bookmarkStart w:id="8" w:name="_Toc270770501"/>
       <w:proofErr w:type="gramStart"/>
       <w:r>
         <w:t>gitbox</w:t>
       </w:r>
-      <w:bookmarkEnd w:id="7"/>
+      <w:bookmarkEnd w:id="8"/>
       <w:proofErr w:type="gramEnd"/>
     </w:p>
     <w:p>
@@ -1743,7 +1821,7 @@
       <w:pPr>
         <w:pStyle w:val="Heading2"/>
       </w:pPr>
-      <w:bookmarkStart w:id="8" w:name="_Toc270758476"/>
+      <w:bookmarkStart w:id="9" w:name="_Toc270770502"/>
       <w:proofErr w:type="spellStart"/>
       <w:proofErr w:type="gramStart"/>
       <w:r>
@@ -1754,7 +1832,7 @@
       <w:r>
         <w:t xml:space="preserve"> list</w:t>
       </w:r>
-      <w:bookmarkEnd w:id="8"/>
+      <w:bookmarkEnd w:id="9"/>
     </w:p>
     <w:p>
       <w:proofErr w:type="gramStart"/>
@@ -1767,7 +1845,7 @@
       <w:pPr>
         <w:pStyle w:val="Heading2"/>
       </w:pPr>
-      <w:bookmarkStart w:id="9" w:name="_Toc270758477"/>
+      <w:bookmarkStart w:id="10" w:name="_Toc270770503"/>
       <w:proofErr w:type="gramStart"/>
       <w:r>
         <w:t>gitbox</w:t>
@@ -1776,7 +1854,7 @@
       <w:r>
         <w:t xml:space="preserve"> create &lt;repo&gt;</w:t>
       </w:r>
-      <w:bookmarkEnd w:id="9"/>
+      <w:bookmarkEnd w:id="10"/>
     </w:p>
     <w:p>
       <w:pPr>
@@ -1804,7 +1882,7 @@
       <w:pPr>
         <w:pStyle w:val="Heading2"/>
       </w:pPr>
-      <w:bookmarkStart w:id="10" w:name="_Toc270758478"/>
+      <w:bookmarkStart w:id="11" w:name="_Toc270770504"/>
       <w:proofErr w:type="gramStart"/>
       <w:r>
         <w:lastRenderedPageBreak/>
@@ -1814,7 +1892,7 @@
       <w:r>
         <w:t xml:space="preserve"> clone &lt;repo&gt;</w:t>
       </w:r>
-      <w:bookmarkEnd w:id="10"/>
+      <w:bookmarkEnd w:id="11"/>
     </w:p>
     <w:p>
       <w:pPr>
@@ -1856,7 +1934,7 @@
       <w:pPr>
         <w:pStyle w:val="Heading2"/>
       </w:pPr>
-      <w:bookmarkStart w:id="11" w:name="_Toc270758479"/>
+      <w:bookmarkStart w:id="12" w:name="_Toc270770505"/>
       <w:proofErr w:type="gramStart"/>
       <w:r>
         <w:t>gitbox</w:t>
@@ -1865,7 +1943,7 @@
       <w:r>
         <w:t xml:space="preserve"> import &lt;repo&gt;</w:t>
       </w:r>
-      <w:bookmarkEnd w:id="11"/>
+      <w:bookmarkEnd w:id="12"/>
     </w:p>
     <w:p>
       <w:pPr>
@@ -1908,11 +1986,11 @@
       <w:pPr>
         <w:pStyle w:val="Heading1"/>
       </w:pPr>
-      <w:bookmarkStart w:id="12" w:name="_Toc270758480"/>
+      <w:bookmarkStart w:id="13" w:name="_Toc270770506"/>
       <w:r>
         <w:t>Releases</w:t>
       </w:r>
-      <w:bookmarkEnd w:id="12"/>
+      <w:bookmarkEnd w:id="13"/>
     </w:p>
     <w:p/>
     <w:p>
@@ -2004,11 +2082,11 @@
       <w:pPr>
         <w:pStyle w:val="Heading1"/>
       </w:pPr>
-      <w:bookmarkStart w:id="13" w:name="_Toc270758481"/>
+      <w:bookmarkStart w:id="14" w:name="_Toc270770507"/>
       <w:r>
         <w:t>License</w:t>
       </w:r>
-      <w:bookmarkEnd w:id="13"/>
+      <w:bookmarkEnd w:id="14"/>
     </w:p>
     <w:p/>
     <w:p>
@@ -4550,7 +4628,7 @@
 </file>
 
 <file path=customXml/itemProps1.xml><?xml version="1.0" encoding="utf-8"?>
-<ds:datastoreItem xmlns:ds="http://schemas.openxmlformats.org/officeDocument/2006/customXml" ds:itemID="{68B5EB1F-A56E-4BAF-8287-AB25609B3D7E}">
+<ds:datastoreItem xmlns:ds="http://schemas.openxmlformats.org/officeDocument/2006/customXml" ds:itemID="{F2DC4AE4-9FC1-4D11-8CE8-4B665650EFC8}">
   <ds:schemaRefs>
     <ds:schemaRef ds:uri="http://schemas.openxmlformats.org/officeDocument/2006/bibliography"/>
   </ds:schemaRefs>

</xml_diff>

<commit_message>
Wrote the import tutorial.
</commit_message>
<xml_diff>
--- a/docs/gitbox.docx
+++ b/docs/gitbox.docx
@@ -93,7 +93,7 @@
           <w:numId w:val="0"/>
         </w:numPr>
       </w:pPr>
-      <w:bookmarkStart w:id="0" w:name="_Toc271148380"/>
+      <w:bookmarkStart w:id="0" w:name="_Toc271148659"/>
       <w:r>
         <w:t>Philosophy</w:t>
       </w:r>
@@ -200,12 +200,7 @@
         <w:jc w:val="both"/>
       </w:pPr>
       <w:r>
-        <w:t>P.S. Less is more… I prefer stable products over large feature s</w:t>
-      </w:r>
-      <w:bookmarkStart w:id="1" w:name="_GoBack"/>
-      <w:bookmarkEnd w:id="1"/>
-      <w:r>
-        <w:t>ets.</w:t>
+        <w:t>P.S. Less is more… I prefer stable products over large feature sets.</w:t>
       </w:r>
     </w:p>
     <w:p>
@@ -283,7 +278,7 @@
           <w:r>
             <w:fldChar w:fldCharType="separate"/>
           </w:r>
-          <w:hyperlink w:anchor="_Toc271148380" w:history="1">
+          <w:hyperlink w:anchor="_Toc271148659" w:history="1">
             <w:r>
               <w:rPr>
                 <w:rStyle w:val="Hyperlink"/>
@@ -310,7 +305,7 @@
                 <w:noProof/>
                 <w:webHidden/>
               </w:rPr>
-              <w:instrText xml:space="preserve"> PAGEREF _Toc271148380 \h </w:instrText>
+              <w:instrText xml:space="preserve"> PAGEREF _Toc271148659 \h </w:instrText>
             </w:r>
             <w:r>
               <w:rPr>
@@ -353,7 +348,7 @@
               <w:noProof/>
             </w:rPr>
           </w:pPr>
-          <w:hyperlink w:anchor="_Toc271148381" w:history="1">
+          <w:hyperlink w:anchor="_Toc271148660" w:history="1">
             <w:r>
               <w:rPr>
                 <w:rStyle w:val="Hyperlink"/>
@@ -394,7 +389,7 @@
                 <w:noProof/>
                 <w:webHidden/>
               </w:rPr>
-              <w:instrText xml:space="preserve"> PAGEREF _Toc271148381 \h </w:instrText>
+              <w:instrText xml:space="preserve"> PAGEREF _Toc271148660 \h </w:instrText>
             </w:r>
             <w:r>
               <w:rPr>
@@ -437,7 +432,7 @@
               <w:noProof/>
             </w:rPr>
           </w:pPr>
-          <w:hyperlink w:anchor="_Toc271148382" w:history="1">
+          <w:hyperlink w:anchor="_Toc271148661" w:history="1">
             <w:r>
               <w:rPr>
                 <w:rStyle w:val="Hyperlink"/>
@@ -478,7 +473,7 @@
                 <w:noProof/>
                 <w:webHidden/>
               </w:rPr>
-              <w:instrText xml:space="preserve"> PAGEREF _Toc271148382 \h </w:instrText>
+              <w:instrText xml:space="preserve"> PAGEREF _Toc271148661 \h </w:instrText>
             </w:r>
             <w:r>
               <w:rPr>
@@ -521,7 +516,7 @@
               <w:noProof/>
             </w:rPr>
           </w:pPr>
-          <w:hyperlink w:anchor="_Toc271148383" w:history="1">
+          <w:hyperlink w:anchor="_Toc271148662" w:history="1">
             <w:r>
               <w:rPr>
                 <w:rStyle w:val="Hyperlink"/>
@@ -562,7 +557,7 @@
                 <w:noProof/>
                 <w:webHidden/>
               </w:rPr>
-              <w:instrText xml:space="preserve"> PAGEREF _Toc271148383 \h </w:instrText>
+              <w:instrText xml:space="preserve"> PAGEREF _Toc271148662 \h </w:instrText>
             </w:r>
             <w:r>
               <w:rPr>
@@ -605,7 +600,7 @@
               <w:noProof/>
             </w:rPr>
           </w:pPr>
-          <w:hyperlink w:anchor="_Toc271148384" w:history="1">
+          <w:hyperlink w:anchor="_Toc271148663" w:history="1">
             <w:r>
               <w:rPr>
                 <w:rStyle w:val="Hyperlink"/>
@@ -646,7 +641,7 @@
                 <w:noProof/>
                 <w:webHidden/>
               </w:rPr>
-              <w:instrText xml:space="preserve"> PAGEREF _Toc271148384 \h </w:instrText>
+              <w:instrText xml:space="preserve"> PAGEREF _Toc271148663 \h </w:instrText>
             </w:r>
             <w:r>
               <w:rPr>
@@ -689,7 +684,7 @@
               <w:noProof/>
             </w:rPr>
           </w:pPr>
-          <w:hyperlink w:anchor="_Toc271148385" w:history="1">
+          <w:hyperlink w:anchor="_Toc271148664" w:history="1">
             <w:r>
               <w:rPr>
                 <w:rStyle w:val="Hyperlink"/>
@@ -730,7 +725,7 @@
                 <w:noProof/>
                 <w:webHidden/>
               </w:rPr>
-              <w:instrText xml:space="preserve"> PAGEREF _Toc271148385 \h </w:instrText>
+              <w:instrText xml:space="preserve"> PAGEREF _Toc271148664 \h </w:instrText>
             </w:r>
             <w:r>
               <w:rPr>
@@ -773,7 +768,7 @@
               <w:noProof/>
             </w:rPr>
           </w:pPr>
-          <w:hyperlink w:anchor="_Toc271148386" w:history="1">
+          <w:hyperlink w:anchor="_Toc271148665" w:history="1">
             <w:r>
               <w:rPr>
                 <w:rStyle w:val="Hyperlink"/>
@@ -814,7 +809,7 @@
                 <w:noProof/>
                 <w:webHidden/>
               </w:rPr>
-              <w:instrText xml:space="preserve"> PAGEREF _Toc271148386 \h </w:instrText>
+              <w:instrText xml:space="preserve"> PAGEREF _Toc271148665 \h </w:instrText>
             </w:r>
             <w:r>
               <w:rPr>
@@ -857,7 +852,7 @@
               <w:noProof/>
             </w:rPr>
           </w:pPr>
-          <w:hyperlink w:anchor="_Toc271148387" w:history="1">
+          <w:hyperlink w:anchor="_Toc271148666" w:history="1">
             <w:r>
               <w:rPr>
                 <w:rStyle w:val="Hyperlink"/>
@@ -898,7 +893,7 @@
                 <w:noProof/>
                 <w:webHidden/>
               </w:rPr>
-              <w:instrText xml:space="preserve"> PAGEREF _Toc271148387 \h </w:instrText>
+              <w:instrText xml:space="preserve"> PAGEREF _Toc271148666 \h </w:instrText>
             </w:r>
             <w:r>
               <w:rPr>
@@ -941,7 +936,7 @@
               <w:noProof/>
             </w:rPr>
           </w:pPr>
-          <w:hyperlink w:anchor="_Toc271148388" w:history="1">
+          <w:hyperlink w:anchor="_Toc271148667" w:history="1">
             <w:r>
               <w:rPr>
                 <w:rStyle w:val="Hyperlink"/>
@@ -982,7 +977,7 @@
                 <w:noProof/>
                 <w:webHidden/>
               </w:rPr>
-              <w:instrText xml:space="preserve"> PAGEREF _Toc271148388 \h </w:instrText>
+              <w:instrText xml:space="preserve"> PAGEREF _Toc271148667 \h </w:instrText>
             </w:r>
             <w:r>
               <w:rPr>
@@ -1025,7 +1020,7 @@
               <w:noProof/>
             </w:rPr>
           </w:pPr>
-          <w:hyperlink w:anchor="_Toc271148389" w:history="1">
+          <w:hyperlink w:anchor="_Toc271148668" w:history="1">
             <w:r>
               <w:rPr>
                 <w:rStyle w:val="Hyperlink"/>
@@ -1066,7 +1061,7 @@
                 <w:noProof/>
                 <w:webHidden/>
               </w:rPr>
-              <w:instrText xml:space="preserve"> PAGEREF _Toc271148389 \h </w:instrText>
+              <w:instrText xml:space="preserve"> PAGEREF _Toc271148668 \h </w:instrText>
             </w:r>
             <w:r>
               <w:rPr>
@@ -1109,7 +1104,7 @@
               <w:noProof/>
             </w:rPr>
           </w:pPr>
-          <w:hyperlink w:anchor="_Toc271148390" w:history="1">
+          <w:hyperlink w:anchor="_Toc271148669" w:history="1">
             <w:r>
               <w:rPr>
                 <w:rStyle w:val="Hyperlink"/>
@@ -1150,7 +1145,7 @@
                 <w:noProof/>
                 <w:webHidden/>
               </w:rPr>
-              <w:instrText xml:space="preserve"> PAGEREF _Toc271148390 \h </w:instrText>
+              <w:instrText xml:space="preserve"> PAGEREF _Toc271148669 \h </w:instrText>
             </w:r>
             <w:r>
               <w:rPr>
@@ -1193,7 +1188,7 @@
               <w:noProof/>
             </w:rPr>
           </w:pPr>
-          <w:hyperlink w:anchor="_Toc271148391" w:history="1">
+          <w:hyperlink w:anchor="_Toc271148670" w:history="1">
             <w:r>
               <w:rPr>
                 <w:rStyle w:val="Hyperlink"/>
@@ -1234,7 +1229,7 @@
                 <w:noProof/>
                 <w:webHidden/>
               </w:rPr>
-              <w:instrText xml:space="preserve"> PAGEREF _Toc271148391 \h </w:instrText>
+              <w:instrText xml:space="preserve"> PAGEREF _Toc271148670 \h </w:instrText>
             </w:r>
             <w:r>
               <w:rPr>
@@ -1277,7 +1272,7 @@
               <w:noProof/>
             </w:rPr>
           </w:pPr>
-          <w:hyperlink w:anchor="_Toc271148392" w:history="1">
+          <w:hyperlink w:anchor="_Toc271148671" w:history="1">
             <w:r>
               <w:rPr>
                 <w:rStyle w:val="Hyperlink"/>
@@ -1318,7 +1313,7 @@
                 <w:noProof/>
                 <w:webHidden/>
               </w:rPr>
-              <w:instrText xml:space="preserve"> PAGEREF _Toc271148392 \h </w:instrText>
+              <w:instrText xml:space="preserve"> PAGEREF _Toc271148671 \h </w:instrText>
             </w:r>
             <w:r>
               <w:rPr>
@@ -1361,7 +1356,7 @@
               <w:noProof/>
             </w:rPr>
           </w:pPr>
-          <w:hyperlink w:anchor="_Toc271148393" w:history="1">
+          <w:hyperlink w:anchor="_Toc271148672" w:history="1">
             <w:r>
               <w:rPr>
                 <w:rStyle w:val="Hyperlink"/>
@@ -1402,7 +1397,7 @@
                 <w:noProof/>
                 <w:webHidden/>
               </w:rPr>
-              <w:instrText xml:space="preserve"> PAGEREF _Toc271148393 \h </w:instrText>
+              <w:instrText xml:space="preserve"> PAGEREF _Toc271148672 \h </w:instrText>
             </w:r>
             <w:r>
               <w:rPr>
@@ -1445,7 +1440,7 @@
               <w:noProof/>
             </w:rPr>
           </w:pPr>
-          <w:hyperlink w:anchor="_Toc271148394" w:history="1">
+          <w:hyperlink w:anchor="_Toc271148673" w:history="1">
             <w:r>
               <w:rPr>
                 <w:rStyle w:val="Hyperlink"/>
@@ -1486,7 +1481,7 @@
                 <w:noProof/>
                 <w:webHidden/>
               </w:rPr>
-              <w:instrText xml:space="preserve"> PAGEREF _Toc271148394 \h </w:instrText>
+              <w:instrText xml:space="preserve"> PAGEREF _Toc271148673 \h </w:instrText>
             </w:r>
             <w:r>
               <w:rPr>
@@ -1529,7 +1524,7 @@
               <w:noProof/>
             </w:rPr>
           </w:pPr>
-          <w:hyperlink w:anchor="_Toc271148395" w:history="1">
+          <w:hyperlink w:anchor="_Toc271148674" w:history="1">
             <w:r>
               <w:rPr>
                 <w:rStyle w:val="Hyperlink"/>
@@ -1570,7 +1565,7 @@
                 <w:noProof/>
                 <w:webHidden/>
               </w:rPr>
-              <w:instrText xml:space="preserve"> PAGEREF _Toc271148395 \h </w:instrText>
+              <w:instrText xml:space="preserve"> PAGEREF _Toc271148674 \h </w:instrText>
             </w:r>
             <w:r>
               <w:rPr>
@@ -1613,7 +1608,7 @@
               <w:noProof/>
             </w:rPr>
           </w:pPr>
-          <w:hyperlink w:anchor="_Toc271148396" w:history="1">
+          <w:hyperlink w:anchor="_Toc271148675" w:history="1">
             <w:r>
               <w:rPr>
                 <w:rStyle w:val="Hyperlink"/>
@@ -1654,7 +1649,7 @@
                 <w:noProof/>
                 <w:webHidden/>
               </w:rPr>
-              <w:instrText xml:space="preserve"> PAGEREF _Toc271148396 \h </w:instrText>
+              <w:instrText xml:space="preserve"> PAGEREF _Toc271148675 \h </w:instrText>
             </w:r>
             <w:r>
               <w:rPr>
@@ -1674,7 +1669,7 @@
                 <w:noProof/>
                 <w:webHidden/>
               </w:rPr>
-              <w:t>7</w:t>
+              <w:t>8</w:t>
             </w:r>
             <w:r>
               <w:rPr>
@@ -1697,7 +1692,7 @@
               <w:noProof/>
             </w:rPr>
           </w:pPr>
-          <w:hyperlink w:anchor="_Toc271148397" w:history="1">
+          <w:hyperlink w:anchor="_Toc271148676" w:history="1">
             <w:r>
               <w:rPr>
                 <w:rStyle w:val="Hyperlink"/>
@@ -1738,7 +1733,7 @@
                 <w:noProof/>
                 <w:webHidden/>
               </w:rPr>
-              <w:instrText xml:space="preserve"> PAGEREF _Toc271148397 \h </w:instrText>
+              <w:instrText xml:space="preserve"> PAGEREF _Toc271148676 \h </w:instrText>
             </w:r>
             <w:r>
               <w:rPr>
@@ -1758,7 +1753,7 @@
                 <w:noProof/>
                 <w:webHidden/>
               </w:rPr>
-              <w:t>7</w:t>
+              <w:t>8</w:t>
             </w:r>
             <w:r>
               <w:rPr>
@@ -1781,7 +1776,7 @@
               <w:noProof/>
             </w:rPr>
           </w:pPr>
-          <w:hyperlink w:anchor="_Toc271148398" w:history="1">
+          <w:hyperlink w:anchor="_Toc271148677" w:history="1">
             <w:r>
               <w:rPr>
                 <w:rStyle w:val="Hyperlink"/>
@@ -1822,7 +1817,7 @@
                 <w:noProof/>
                 <w:webHidden/>
               </w:rPr>
-              <w:instrText xml:space="preserve"> PAGEREF _Toc271148398 \h </w:instrText>
+              <w:instrText xml:space="preserve"> PAGEREF _Toc271148677 \h </w:instrText>
             </w:r>
             <w:r>
               <w:rPr>
@@ -1842,7 +1837,7 @@
                 <w:noProof/>
                 <w:webHidden/>
               </w:rPr>
-              <w:t>7</w:t>
+              <w:t>8</w:t>
             </w:r>
             <w:r>
               <w:rPr>
@@ -1874,47 +1869,47 @@
       <w:pPr>
         <w:pStyle w:val="Heading1"/>
       </w:pPr>
-      <w:bookmarkStart w:id="2" w:name="_Toc271148381"/>
+      <w:bookmarkStart w:id="1" w:name="_Toc271148660"/>
       <w:r>
         <w:lastRenderedPageBreak/>
         <w:t>Introduction</w:t>
       </w:r>
+      <w:bookmarkEnd w:id="1"/>
+    </w:p>
+    <w:p/>
+    <w:p>
+      <w:pPr>
+        <w:jc w:val="both"/>
+      </w:pPr>
+      <w:r>
+        <w:t>GitBox is a cross-platform git repository manager for hosting private personal git repos inside Dropbox folders.  Thanks to the nature of Dropbox, features include automatic synchronization between multiple machines and operating systems, as well as online backups.</w:t>
+      </w:r>
+    </w:p>
+    <w:p>
+      <w:pPr>
+        <w:jc w:val="both"/>
+      </w:pPr>
+      <w:r>
+        <w:t>Currently GitBox is capable of creating git repositories inside Dropbox folders, cloning repositories residing inside these folders, and importing existing git repos into Dropbox folders.</w:t>
+      </w:r>
+    </w:p>
+    <w:p>
+      <w:pPr>
+        <w:jc w:val="both"/>
+      </w:pPr>
+      <w:r>
+        <w:t>What GitBox is not, is a collaboration tool between multiple developers. Sharing a git repository through Dropbox will have serious consequences as there is no way to do atomic syncs.</w:t>
+      </w:r>
+    </w:p>
+    <w:p>
+      <w:pPr>
+        <w:pStyle w:val="Heading1"/>
+      </w:pPr>
+      <w:bookmarkStart w:id="2" w:name="_Toc271148661"/>
+      <w:r>
+        <w:t>Installation</w:t>
+      </w:r>
       <w:bookmarkEnd w:id="2"/>
-    </w:p>
-    <w:p/>
-    <w:p>
-      <w:pPr>
-        <w:jc w:val="both"/>
-      </w:pPr>
-      <w:r>
-        <w:t>GitBox is a cross-platform git repository manager for hosting private personal git repos inside Dropbox folders.  Thanks to the nature of Dropbox, features include automatic synchronization between multiple machines and operating systems, as well as online backups.</w:t>
-      </w:r>
-    </w:p>
-    <w:p>
-      <w:pPr>
-        <w:jc w:val="both"/>
-      </w:pPr>
-      <w:r>
-        <w:t>Currently GitBox is capable of creating git repositories inside Dropbox folders, cloning repositories residing inside these folders, and importing existing git repos into Dropbox folders.</w:t>
-      </w:r>
-    </w:p>
-    <w:p>
-      <w:pPr>
-        <w:jc w:val="both"/>
-      </w:pPr>
-      <w:r>
-        <w:t>What GitBox is not, is a collaboration tool between multiple developers. Sharing a git repository through Dropbox will have serious consequences as there is no way to do atomic syncs.</w:t>
-      </w:r>
-    </w:p>
-    <w:p>
-      <w:pPr>
-        <w:pStyle w:val="Heading1"/>
-      </w:pPr>
-      <w:bookmarkStart w:id="3" w:name="_Toc271148382"/>
-      <w:r>
-        <w:t>Installation</w:t>
-      </w:r>
-      <w:bookmarkEnd w:id="3"/>
     </w:p>
     <w:p/>
     <w:p>
@@ -1999,113 +1994,113 @@
       <w:pPr>
         <w:pStyle w:val="Heading2"/>
       </w:pPr>
-      <w:bookmarkStart w:id="4" w:name="_Toc271148383"/>
+      <w:bookmarkStart w:id="3" w:name="_Toc271148662"/>
       <w:r>
         <w:t>Linux and *nix</w:t>
       </w:r>
+      <w:bookmarkEnd w:id="3"/>
+    </w:p>
+    <w:p>
+      <w:r>
+        <w:t>To finish the installation in Linux and other flavors of *nix, the setup.sh shell script in the setup folder should be executed.</w:t>
+      </w:r>
+    </w:p>
+    <w:p>
+      <w:pPr>
+        <w:rPr>
+          <w:rFonts w:ascii="Consolas" w:hAnsi="Consolas" w:cs="Consolas"/>
+        </w:rPr>
+      </w:pPr>
+      <w:r>
+        <w:rPr>
+          <w:rFonts w:ascii="Consolas" w:hAnsi="Consolas" w:cs="Consolas"/>
+        </w:rPr>
+        <w:t xml:space="preserve">&gt; </w:t>
+      </w:r>
+      <w:proofErr w:type="gramStart"/>
+      <w:r>
+        <w:rPr>
+          <w:rFonts w:ascii="Consolas" w:hAnsi="Consolas" w:cs="Consolas"/>
+        </w:rPr>
+        <w:t>cd</w:t>
+      </w:r>
+      <w:proofErr w:type="gramEnd"/>
+      <w:r>
+        <w:rPr>
+          <w:rFonts w:ascii="Consolas" w:hAnsi="Consolas" w:cs="Consolas"/>
+        </w:rPr>
+        <w:t xml:space="preserve"> &lt;</w:t>
+      </w:r>
+      <w:proofErr w:type="spellStart"/>
+      <w:r>
+        <w:rPr>
+          <w:rFonts w:ascii="Consolas" w:hAnsi="Consolas" w:cs="Consolas"/>
+        </w:rPr>
+        <w:t>gitbox</w:t>
+      </w:r>
+      <w:proofErr w:type="spellEnd"/>
+      <w:r>
+        <w:rPr>
+          <w:rFonts w:ascii="Consolas" w:hAnsi="Consolas" w:cs="Consolas"/>
+        </w:rPr>
+        <w:t xml:space="preserve"> root&gt;/setup</w:t>
+      </w:r>
+      <w:r>
+        <w:rPr>
+          <w:rFonts w:ascii="Consolas" w:hAnsi="Consolas" w:cs="Consolas"/>
+        </w:rPr>
+        <w:br/>
+      </w:r>
+      <w:r>
+        <w:rPr>
+          <w:rFonts w:ascii="Consolas" w:hAnsi="Consolas" w:cs="Consolas"/>
+        </w:rPr>
+        <w:t xml:space="preserve">&gt; </w:t>
+      </w:r>
+      <w:proofErr w:type="spellStart"/>
+      <w:r>
+        <w:rPr>
+          <w:rFonts w:ascii="Consolas" w:hAnsi="Consolas" w:cs="Consolas"/>
+        </w:rPr>
+        <w:t>sh</w:t>
+      </w:r>
+      <w:proofErr w:type="spellEnd"/>
+      <w:r>
+        <w:rPr>
+          <w:rFonts w:ascii="Consolas" w:hAnsi="Consolas" w:cs="Consolas"/>
+        </w:rPr>
+        <w:t xml:space="preserve"> setup.sh</w:t>
+      </w:r>
+      <w:r>
+        <w:rPr>
+          <w:rFonts w:ascii="Consolas" w:hAnsi="Consolas" w:cs="Consolas"/>
+        </w:rPr>
+        <w:br/>
+      </w:r>
+      <w:proofErr w:type="spellStart"/>
+      <w:r>
+        <w:rPr>
+          <w:rFonts w:ascii="Consolas" w:hAnsi="Consolas" w:cs="Consolas"/>
+        </w:rPr>
+        <w:t>GitBox</w:t>
+      </w:r>
+      <w:proofErr w:type="spellEnd"/>
+      <w:r>
+        <w:rPr>
+          <w:rFonts w:ascii="Consolas" w:hAnsi="Consolas" w:cs="Consolas"/>
+        </w:rPr>
+        <w:t xml:space="preserve"> was successfully configured.</w:t>
+      </w:r>
+    </w:p>
+    <w:p>
+      <w:pPr>
+        <w:pStyle w:val="Heading2"/>
+      </w:pPr>
+      <w:bookmarkStart w:id="4" w:name="_Toc271148663"/>
+      <w:r>
+        <w:t>Windows</w:t>
+      </w:r>
       <w:bookmarkEnd w:id="4"/>
-    </w:p>
-    <w:p>
-      <w:r>
-        <w:t>To finish the installation in Linux and other flavors of *nix, the setup.sh shell script in the setup folder should be executed.</w:t>
-      </w:r>
-    </w:p>
-    <w:p>
-      <w:pPr>
-        <w:rPr>
-          <w:rFonts w:ascii="Consolas" w:hAnsi="Consolas" w:cs="Consolas"/>
-        </w:rPr>
-      </w:pPr>
-      <w:r>
-        <w:rPr>
-          <w:rFonts w:ascii="Consolas" w:hAnsi="Consolas" w:cs="Consolas"/>
-        </w:rPr>
-        <w:t xml:space="preserve">&gt; </w:t>
-      </w:r>
-      <w:proofErr w:type="gramStart"/>
-      <w:r>
-        <w:rPr>
-          <w:rFonts w:ascii="Consolas" w:hAnsi="Consolas" w:cs="Consolas"/>
-        </w:rPr>
-        <w:t>cd</w:t>
-      </w:r>
-      <w:proofErr w:type="gramEnd"/>
-      <w:r>
-        <w:rPr>
-          <w:rFonts w:ascii="Consolas" w:hAnsi="Consolas" w:cs="Consolas"/>
-        </w:rPr>
-        <w:t xml:space="preserve"> &lt;</w:t>
-      </w:r>
-      <w:proofErr w:type="spellStart"/>
-      <w:r>
-        <w:rPr>
-          <w:rFonts w:ascii="Consolas" w:hAnsi="Consolas" w:cs="Consolas"/>
-        </w:rPr>
-        <w:t>gitbox</w:t>
-      </w:r>
-      <w:proofErr w:type="spellEnd"/>
-      <w:r>
-        <w:rPr>
-          <w:rFonts w:ascii="Consolas" w:hAnsi="Consolas" w:cs="Consolas"/>
-        </w:rPr>
-        <w:t xml:space="preserve"> root&gt;/setup</w:t>
-      </w:r>
-      <w:r>
-        <w:rPr>
-          <w:rFonts w:ascii="Consolas" w:hAnsi="Consolas" w:cs="Consolas"/>
-        </w:rPr>
-        <w:br/>
-      </w:r>
-      <w:r>
-        <w:rPr>
-          <w:rFonts w:ascii="Consolas" w:hAnsi="Consolas" w:cs="Consolas"/>
-        </w:rPr>
-        <w:t xml:space="preserve">&gt; </w:t>
-      </w:r>
-      <w:proofErr w:type="spellStart"/>
-      <w:r>
-        <w:rPr>
-          <w:rFonts w:ascii="Consolas" w:hAnsi="Consolas" w:cs="Consolas"/>
-        </w:rPr>
-        <w:t>sh</w:t>
-      </w:r>
-      <w:proofErr w:type="spellEnd"/>
-      <w:r>
-        <w:rPr>
-          <w:rFonts w:ascii="Consolas" w:hAnsi="Consolas" w:cs="Consolas"/>
-        </w:rPr>
-        <w:t xml:space="preserve"> setup.sh</w:t>
-      </w:r>
-      <w:r>
-        <w:rPr>
-          <w:rFonts w:ascii="Consolas" w:hAnsi="Consolas" w:cs="Consolas"/>
-        </w:rPr>
-        <w:br/>
-      </w:r>
-      <w:proofErr w:type="spellStart"/>
-      <w:r>
-        <w:rPr>
-          <w:rFonts w:ascii="Consolas" w:hAnsi="Consolas" w:cs="Consolas"/>
-        </w:rPr>
-        <w:t>GitBox</w:t>
-      </w:r>
-      <w:proofErr w:type="spellEnd"/>
-      <w:r>
-        <w:rPr>
-          <w:rFonts w:ascii="Consolas" w:hAnsi="Consolas" w:cs="Consolas"/>
-        </w:rPr>
-        <w:t xml:space="preserve"> was successfully configured.</w:t>
-      </w:r>
-    </w:p>
-    <w:p>
-      <w:pPr>
-        <w:pStyle w:val="Heading2"/>
-      </w:pPr>
-      <w:bookmarkStart w:id="5" w:name="_Toc271148384"/>
-      <w:r>
-        <w:t>Windows</w:t>
-      </w:r>
-      <w:bookmarkEnd w:id="5"/>
     </w:p>
     <w:p>
       <w:pPr>
@@ -2175,36 +2170,116 @@
       <w:pPr>
         <w:pStyle w:val="Heading1"/>
       </w:pPr>
-      <w:bookmarkStart w:id="6" w:name="_Toc271148385"/>
+      <w:bookmarkStart w:id="5" w:name="_Toc271148664"/>
       <w:r>
         <w:t>Verif</w:t>
       </w:r>
       <w:r>
         <w:t>ication</w:t>
       </w:r>
+      <w:bookmarkEnd w:id="5"/>
+    </w:p>
+    <w:p/>
+    <w:p>
+      <w:pPr>
+        <w:jc w:val="both"/>
+      </w:pPr>
+      <w:r>
+        <w:t>In order to verify that GitBox was correctly installed and configured, switch to a random folder on your computer and execute “</w:t>
+      </w:r>
+      <w:proofErr w:type="spellStart"/>
+      <w:r>
+        <w:t>gitbox</w:t>
+      </w:r>
+      <w:proofErr w:type="spellEnd"/>
+      <w:r>
+        <w:t>”</w:t>
+      </w:r>
+      <w:r>
+        <w:t xml:space="preserve"> (under *nix, do this from a shell)</w:t>
+      </w:r>
+      <w:r>
+        <w:t>.</w:t>
+      </w:r>
+    </w:p>
+    <w:p>
+      <w:pPr>
+        <w:jc w:val="both"/>
+      </w:pPr>
+      <w:r>
+        <w:t xml:space="preserve">At this point GitBox will check whether there is a valid git installation on the local computer and offer to install one if needed. After which a git </w:t>
+      </w:r>
+      <w:r>
+        <w:t xml:space="preserve">bash </w:t>
+      </w:r>
+      <w:r>
+        <w:t>console should be started up.</w:t>
+      </w:r>
+    </w:p>
+    <w:p>
+      <w:pPr>
+        <w:jc w:val="both"/>
+      </w:pPr>
+      <w:r>
+        <w:t>Should the gitbox script not be found, please go back and double check your paths and environmental variables.</w:t>
+      </w:r>
+    </w:p>
+    <w:p>
+      <w:pPr>
+        <w:pStyle w:val="Heading1"/>
+      </w:pPr>
+      <w:bookmarkStart w:id="6" w:name="_Toc271148665"/>
+      <w:r>
+        <w:t>Commands</w:t>
+      </w:r>
       <w:bookmarkEnd w:id="6"/>
     </w:p>
     <w:p/>
     <w:p>
+      <w:r>
+        <w:t>This section contains an exhaustive list of all the command</w:t>
+      </w:r>
+      <w:r>
+        <w:t>s</w:t>
+      </w:r>
+      <w:r>
+        <w:t xml:space="preserve"> currently supported by GitBox.</w:t>
+      </w:r>
+    </w:p>
+    <w:p/>
+    <w:p>
+      <w:pPr>
+        <w:pStyle w:val="Heading2"/>
+      </w:pPr>
+      <w:bookmarkStart w:id="7" w:name="_Toc271148666"/>
+      <w:proofErr w:type="gramStart"/>
+      <w:r>
+        <w:t>gitbox</w:t>
+      </w:r>
+      <w:bookmarkEnd w:id="7"/>
+      <w:proofErr w:type="gramEnd"/>
+    </w:p>
+    <w:p>
       <w:pPr>
         <w:jc w:val="both"/>
       </w:pPr>
       <w:r>
-        <w:t>In order to verify that GitBox was correctly installed and configured, switch to a random folder on your computer and execute “</w:t>
-      </w:r>
-      <w:proofErr w:type="spellStart"/>
-      <w:r>
-        <w:t>gitbox</w:t>
-      </w:r>
-      <w:proofErr w:type="spellEnd"/>
-      <w:r>
-        <w:t>”</w:t>
-      </w:r>
-      <w:r>
-        <w:t xml:space="preserve"> (under *nix, do this from a shell)</w:t>
-      </w:r>
-      <w:r>
-        <w:t>.</w:t>
+        <w:t>In Windows checks for git and o</w:t>
+      </w:r>
+      <w:r>
+        <w:t>pens up a new</w:t>
+      </w:r>
+      <w:r>
+        <w:t xml:space="preserve"> bash</w:t>
+      </w:r>
+      <w:r>
+        <w:t xml:space="preserve"> console prepared for executing git </w:t>
+      </w:r>
+      <w:r>
+        <w:t xml:space="preserve">(and other bash) </w:t>
+      </w:r>
+      <w:r>
+        <w:t xml:space="preserve">commands. </w:t>
       </w:r>
     </w:p>
     <w:p>
@@ -2212,97 +2287,17 @@
         <w:jc w:val="both"/>
       </w:pPr>
       <w:r>
-        <w:t xml:space="preserve">At this point GitBox will check whether there is a valid git installation on the local computer and offer to install one if needed. After which a git </w:t>
-      </w:r>
-      <w:r>
-        <w:t xml:space="preserve">bash </w:t>
-      </w:r>
-      <w:r>
-        <w:t>console should be started up.</w:t>
-      </w:r>
-    </w:p>
-    <w:p>
-      <w:pPr>
-        <w:jc w:val="both"/>
-      </w:pPr>
-      <w:r>
-        <w:t>Should the gitbox script not be found, please go back and double check your paths and environmental variables.</w:t>
-      </w:r>
-    </w:p>
-    <w:p>
-      <w:pPr>
-        <w:pStyle w:val="Heading1"/>
-      </w:pPr>
-      <w:bookmarkStart w:id="7" w:name="_Toc271148386"/>
-      <w:r>
-        <w:t>Commands</w:t>
-      </w:r>
-      <w:bookmarkEnd w:id="7"/>
-    </w:p>
-    <w:p/>
-    <w:p>
-      <w:r>
-        <w:t>This section contains an exhaustive list of all the command</w:t>
-      </w:r>
-      <w:r>
-        <w:t>s</w:t>
-      </w:r>
-      <w:r>
-        <w:t xml:space="preserve"> currently supported by GitBox.</w:t>
-      </w:r>
-    </w:p>
-    <w:p/>
+        <w:t xml:space="preserve">In Linux this command </w:t>
+      </w:r>
+      <w:r>
+        <w:t>simply ensures that git is available and prints its version.</w:t>
+      </w:r>
+    </w:p>
     <w:p>
       <w:pPr>
         <w:pStyle w:val="Heading2"/>
       </w:pPr>
-      <w:bookmarkStart w:id="8" w:name="_Toc271148387"/>
-      <w:proofErr w:type="gramStart"/>
-      <w:r>
-        <w:t>gitbox</w:t>
-      </w:r>
-      <w:bookmarkEnd w:id="8"/>
-      <w:proofErr w:type="gramEnd"/>
-    </w:p>
-    <w:p>
-      <w:pPr>
-        <w:jc w:val="both"/>
-      </w:pPr>
-      <w:r>
-        <w:t>In Windows checks for git and o</w:t>
-      </w:r>
-      <w:r>
-        <w:t>pens up a new</w:t>
-      </w:r>
-      <w:r>
-        <w:t xml:space="preserve"> bash</w:t>
-      </w:r>
-      <w:r>
-        <w:t xml:space="preserve"> console prepared for executing git </w:t>
-      </w:r>
-      <w:r>
-        <w:t xml:space="preserve">(and other bash) </w:t>
-      </w:r>
-      <w:r>
-        <w:t xml:space="preserve">commands. </w:t>
-      </w:r>
-    </w:p>
-    <w:p>
-      <w:pPr>
-        <w:jc w:val="both"/>
-      </w:pPr>
-      <w:r>
-        <w:t xml:space="preserve">In Linux this command </w:t>
-      </w:r>
-      <w:r>
-        <w:t>simply ensures that git is available and prints its version.</w:t>
-      </w:r>
-    </w:p>
-    <w:p>
-      <w:pPr>
-        <w:pStyle w:val="Heading2"/>
-      </w:pPr>
-      <w:bookmarkStart w:id="9" w:name="_Toc271148388"/>
+      <w:bookmarkStart w:id="8" w:name="_Toc271148667"/>
       <w:proofErr w:type="spellStart"/>
       <w:proofErr w:type="gramStart"/>
       <w:r>
@@ -2313,57 +2308,57 @@
       <w:r>
         <w:t xml:space="preserve"> list</w:t>
       </w:r>
+      <w:bookmarkEnd w:id="8"/>
+    </w:p>
+    <w:p>
+      <w:proofErr w:type="gramStart"/>
+      <w:r>
+        <w:t>Lists all the git repositories within the GitBox collection.</w:t>
+      </w:r>
+      <w:proofErr w:type="gramEnd"/>
+    </w:p>
+    <w:p>
+      <w:pPr>
+        <w:pStyle w:val="Heading2"/>
+      </w:pPr>
+      <w:bookmarkStart w:id="9" w:name="_Toc271148668"/>
+      <w:proofErr w:type="gramStart"/>
+      <w:r>
+        <w:t>gitbox</w:t>
+      </w:r>
+      <w:proofErr w:type="gramEnd"/>
+      <w:r>
+        <w:t xml:space="preserve"> create &lt;repo&gt;</w:t>
+      </w:r>
       <w:bookmarkEnd w:id="9"/>
     </w:p>
     <w:p>
-      <w:proofErr w:type="gramStart"/>
-      <w:r>
-        <w:t>Lists all the git repositories within the GitBox collection.</w:t>
-      </w:r>
-      <w:proofErr w:type="gramEnd"/>
+      <w:pPr>
+        <w:jc w:val="both"/>
+      </w:pPr>
+      <w:r>
+        <w:t>Creates a new empty git repository called &lt;repo&gt; inside the GitBox repository collection.</w:t>
+      </w:r>
+    </w:p>
+    <w:p>
+      <w:pPr>
+        <w:jc w:val="both"/>
+      </w:pPr>
+      <w:r>
+        <w:t>This command is used when a new repository/project is needed and there aren’t any existing repositories which can be imported into G</w:t>
+      </w:r>
+      <w:r>
+        <w:t>i</w:t>
+      </w:r>
+      <w:r>
+        <w:t>tBox.</w:t>
+      </w:r>
     </w:p>
     <w:p>
       <w:pPr>
         <w:pStyle w:val="Heading2"/>
       </w:pPr>
-      <w:bookmarkStart w:id="10" w:name="_Toc271148389"/>
-      <w:proofErr w:type="gramStart"/>
-      <w:r>
-        <w:t>gitbox</w:t>
-      </w:r>
-      <w:proofErr w:type="gramEnd"/>
-      <w:r>
-        <w:t xml:space="preserve"> create &lt;repo&gt;</w:t>
-      </w:r>
-      <w:bookmarkEnd w:id="10"/>
-    </w:p>
-    <w:p>
-      <w:pPr>
-        <w:jc w:val="both"/>
-      </w:pPr>
-      <w:r>
-        <w:t>Creates a new empty git repository called &lt;repo&gt; inside the GitBox repository collection.</w:t>
-      </w:r>
-    </w:p>
-    <w:p>
-      <w:pPr>
-        <w:jc w:val="both"/>
-      </w:pPr>
-      <w:r>
-        <w:t>This command is used when a new repository/project is needed and there aren’t any existing repositories which can be imported into G</w:t>
-      </w:r>
-      <w:r>
-        <w:t>i</w:t>
-      </w:r>
-      <w:r>
-        <w:t>tBox.</w:t>
-      </w:r>
-    </w:p>
-    <w:p>
-      <w:pPr>
-        <w:pStyle w:val="Heading2"/>
-      </w:pPr>
-      <w:bookmarkStart w:id="11" w:name="_Toc271148390"/>
+      <w:bookmarkStart w:id="10" w:name="_Toc271148669"/>
       <w:proofErr w:type="gramStart"/>
       <w:r>
         <w:lastRenderedPageBreak/>
@@ -2373,28 +2368,78 @@
       <w:r>
         <w:t xml:space="preserve"> clone &lt;repo&gt;</w:t>
       </w:r>
+      <w:bookmarkEnd w:id="10"/>
+    </w:p>
+    <w:p>
+      <w:pPr>
+        <w:jc w:val="both"/>
+      </w:pPr>
+      <w:r>
+        <w:t>Clones a git repository named &lt;repo&gt; from the GitBox collection into the current folder, configur</w:t>
+      </w:r>
+      <w:r>
+        <w:t>es a default remote called “</w:t>
+      </w:r>
+      <w:proofErr w:type="spellStart"/>
+      <w:r>
+        <w:t>git</w:t>
+      </w:r>
+      <w:r>
+        <w:t>box</w:t>
+      </w:r>
+      <w:proofErr w:type="spellEnd"/>
+      <w:r>
+        <w:t>” for committing code back into GitBox through git.</w:t>
+      </w:r>
+    </w:p>
+    <w:p>
+      <w:pPr>
+        <w:jc w:val="both"/>
+      </w:pPr>
+      <w:r>
+        <w:t>At this point a simple “git push</w:t>
+      </w:r>
+      <w:r>
+        <w:t>” will</w:t>
+      </w:r>
+      <w:r>
+        <w:t xml:space="preserve"> commit the changes into the GitBox repo.</w:t>
+      </w:r>
+    </w:p>
+    <w:p>
+      <w:pPr>
+        <w:pStyle w:val="Heading2"/>
+      </w:pPr>
+      <w:bookmarkStart w:id="11" w:name="_Toc271148670"/>
+      <w:proofErr w:type="gramStart"/>
+      <w:r>
+        <w:t>gitbox</w:t>
+      </w:r>
+      <w:proofErr w:type="gramEnd"/>
+      <w:r>
+        <w:t xml:space="preserve"> import &lt;repo&gt;</w:t>
+      </w:r>
       <w:bookmarkEnd w:id="11"/>
     </w:p>
     <w:p>
       <w:pPr>
         <w:jc w:val="both"/>
       </w:pPr>
-      <w:r>
-        <w:t>Clones a git repository named &lt;repo&gt; from the GitBox collection into the current folder, configur</w:t>
-      </w:r>
-      <w:r>
-        <w:t>es a default remote called “</w:t>
+      <w:proofErr w:type="gramStart"/>
+      <w:r>
+        <w:t>Imports a git repository from the current folder into GitBox under the name &lt;repo&gt;.</w:t>
+      </w:r>
+      <w:proofErr w:type="gramEnd"/>
+      <w:r>
+        <w:t xml:space="preserve"> It also configures a remote called “</w:t>
       </w:r>
       <w:proofErr w:type="spellStart"/>
       <w:r>
-        <w:t>git</w:t>
-      </w:r>
-      <w:r>
-        <w:t>box</w:t>
+        <w:t>gitbox</w:t>
       </w:r>
       <w:proofErr w:type="spellEnd"/>
       <w:r>
-        <w:t>” for committing code back into GitBox through git.</w:t>
+        <w:t>” for the local repo.</w:t>
       </w:r>
     </w:p>
     <w:p>
@@ -2402,49 +2447,179 @@
         <w:jc w:val="both"/>
       </w:pPr>
       <w:r>
-        <w:t>At this point a simple “git push</w:t>
-      </w:r>
-      <w:r>
-        <w:t>” will</w:t>
-      </w:r>
-      <w:r>
-        <w:t xml:space="preserve"> commit the changes into the GitBox repo.</w:t>
-      </w:r>
+        <w:t xml:space="preserve">To push changes from the imported repository into GitBox, the “git push </w:t>
+      </w:r>
+      <w:proofErr w:type="spellStart"/>
+      <w:r>
+        <w:t>gitbox</w:t>
+      </w:r>
+      <w:proofErr w:type="spellEnd"/>
+      <w:r>
+        <w:t>” command is required.</w:t>
+      </w:r>
+    </w:p>
+    <w:p>
+      <w:pPr>
+        <w:pStyle w:val="Heading1"/>
+      </w:pPr>
+      <w:bookmarkStart w:id="12" w:name="_Toc271148671"/>
+      <w:r>
+        <w:t>Samples and Tutorials</w:t>
+      </w:r>
+      <w:bookmarkEnd w:id="12"/>
+    </w:p>
+    <w:p/>
+    <w:p>
+      <w:pPr>
+        <w:jc w:val="both"/>
+      </w:pPr>
+      <w:r>
+        <w:t>The tutorials are split into a couple of common use-case scenarios that the tool was meant to support.</w:t>
+      </w:r>
+      <w:r>
+        <w:t xml:space="preserve"> Although they can be understood separately too, they were buil</w:t>
+      </w:r>
+      <w:r>
+        <w:t>t</w:t>
+      </w:r>
+      <w:r>
+        <w:t xml:space="preserve"> one on top of the other.</w:t>
+      </w:r>
+    </w:p>
+    <w:p>
+      <w:pPr>
+        <w:jc w:val="both"/>
+      </w:pPr>
+      <w:r>
+        <w:t>Basic:</w:t>
+      </w:r>
+    </w:p>
+    <w:p>
+      <w:pPr>
+        <w:pStyle w:val="ListParagraph"/>
+        <w:numPr>
+          <w:ilvl w:val="0"/>
+          <w:numId w:val="5"/>
+        </w:numPr>
+        <w:jc w:val="both"/>
+      </w:pPr>
+      <w:r>
+        <w:fldChar w:fldCharType="begin"/>
+      </w:r>
+      <w:r>
+        <w:instrText xml:space="preserve"> REF _Ref271201200 \h </w:instrText>
+      </w:r>
+      <w:r>
+        <w:fldChar w:fldCharType="separate"/>
+      </w:r>
+      <w:r>
+        <w:t>Backup Code into the Cloud</w:t>
+      </w:r>
+      <w:r>
+        <w:fldChar w:fldCharType="end"/>
+      </w:r>
+    </w:p>
+    <w:p>
+      <w:pPr>
+        <w:pStyle w:val="ListParagraph"/>
+        <w:numPr>
+          <w:ilvl w:val="0"/>
+          <w:numId w:val="5"/>
+        </w:numPr>
+        <w:jc w:val="both"/>
+      </w:pPr>
+      <w:r>
+        <w:fldChar w:fldCharType="begin"/>
+      </w:r>
+      <w:r>
+        <w:instrText xml:space="preserve"> REF _Ref271201219 \h </w:instrText>
+      </w:r>
+      <w:r>
+        <w:fldChar w:fldCharType="separate"/>
+      </w:r>
+      <w:r>
+        <w:t>Access Repository from Multiple Machines</w:t>
+      </w:r>
+      <w:r>
+        <w:fldChar w:fldCharType="end"/>
+      </w:r>
+    </w:p>
+    <w:p>
+      <w:pPr>
+        <w:jc w:val="both"/>
+      </w:pPr>
+      <w:r>
+        <w:t>Advanced:</w:t>
+      </w:r>
+    </w:p>
+    <w:p>
+      <w:pPr>
+        <w:pStyle w:val="ListParagraph"/>
+        <w:numPr>
+          <w:ilvl w:val="0"/>
+          <w:numId w:val="6"/>
+        </w:numPr>
+        <w:jc w:val="both"/>
+      </w:pPr>
+      <w:r>
+        <w:fldChar w:fldCharType="begin"/>
+      </w:r>
+      <w:r>
+        <w:instrText xml:space="preserve"> REF _Ref271201228 \h </w:instrText>
+      </w:r>
+      <w:r>
+        <w:fldChar w:fldCharType="separate"/>
+      </w:r>
+      <w:r>
+        <w:t>Create Secondary Repository for Existing Project</w:t>
+      </w:r>
+      <w:r>
+        <w:fldChar w:fldCharType="end"/>
+      </w:r>
+    </w:p>
+    <w:p>
+      <w:pPr>
+        <w:jc w:val="both"/>
+      </w:pPr>
+      <w:bookmarkStart w:id="13" w:name="_GoBack"/>
+      <w:bookmarkEnd w:id="13"/>
     </w:p>
     <w:p>
       <w:pPr>
         <w:pStyle w:val="Heading2"/>
       </w:pPr>
-      <w:bookmarkStart w:id="12" w:name="_Toc271148391"/>
-      <w:proofErr w:type="gramStart"/>
-      <w:r>
-        <w:t>gitbox</w:t>
-      </w:r>
-      <w:proofErr w:type="gramEnd"/>
-      <w:r>
-        <w:t xml:space="preserve"> import &lt;repo&gt;</w:t>
-      </w:r>
-      <w:bookmarkEnd w:id="12"/>
-    </w:p>
+      <w:bookmarkStart w:id="14" w:name="_Toc271148672"/>
+      <w:bookmarkStart w:id="15" w:name="_Ref271201200"/>
+      <w:r>
+        <w:t>Backup Code into the Cloud</w:t>
+      </w:r>
+      <w:bookmarkEnd w:id="14"/>
+      <w:bookmarkEnd w:id="15"/>
+    </w:p>
+    <w:p/>
     <w:p>
       <w:pPr>
         <w:jc w:val="both"/>
       </w:pPr>
-      <w:proofErr w:type="gramStart"/>
-      <w:r>
-        <w:t>Imports a git repository from the current folder into GitBox under the name &lt;repo&gt;.</w:t>
-      </w:r>
-      <w:proofErr w:type="gramEnd"/>
-      <w:r>
-        <w:t xml:space="preserve"> It also configures a remote called “</w:t>
+      <w:r>
+        <w:t xml:space="preserve">The most important goal of </w:t>
       </w:r>
       <w:proofErr w:type="spellStart"/>
       <w:r>
-        <w:t>gitbox</w:t>
+        <w:t>GitBox</w:t>
       </w:r>
       <w:proofErr w:type="spellEnd"/>
       <w:r>
-        <w:t>” for the local repo.</w:t>
+        <w:t xml:space="preserve"> is to allow the creation, constant maintenance and all time availability of backups, without the need of any </w:t>
+      </w:r>
+      <w:r>
+        <w:t xml:space="preserve">paid </w:t>
+      </w:r>
+      <w:r>
+        <w:t xml:space="preserve">third party hosting services or </w:t>
+      </w:r>
+      <w:r>
+        <w:t>personally maintained servers.</w:t>
       </w:r>
     </w:p>
     <w:p>
@@ -2452,55 +2627,34 @@
         <w:jc w:val="both"/>
       </w:pPr>
       <w:r>
-        <w:t xml:space="preserve">To push changes from the imported repository into GitBox, the “git push </w:t>
+        <w:t xml:space="preserve">This tutorial assumes that we either have a yet unversioned project that we would like to add versioning to and backup in the cloud, or we would like to start a brand new project tracked by </w:t>
       </w:r>
       <w:proofErr w:type="spellStart"/>
       <w:r>
-        <w:t>gitbox</w:t>
+        <w:t>GitBox</w:t>
       </w:r>
       <w:proofErr w:type="spellEnd"/>
       <w:r>
-        <w:t>” command is required.</w:t>
-      </w:r>
-    </w:p>
-    <w:p>
-      <w:pPr>
-        <w:pStyle w:val="Heading1"/>
-      </w:pPr>
-      <w:bookmarkStart w:id="13" w:name="_Toc271148392"/>
-      <w:r>
-        <w:t>Samples and Tutorials</w:t>
-      </w:r>
-      <w:bookmarkEnd w:id="13"/>
-    </w:p>
-    <w:p/>
+        <w:t xml:space="preserve">. In either case, let’s call the project </w:t>
+      </w:r>
+      <w:proofErr w:type="spellStart"/>
+      <w:r>
+        <w:rPr>
+          <w:i/>
+        </w:rPr>
+        <w:t>myapp</w:t>
+      </w:r>
+      <w:proofErr w:type="spellEnd"/>
+      <w:r>
+        <w:t>.</w:t>
+      </w:r>
+    </w:p>
     <w:p>
       <w:pPr>
         <w:jc w:val="both"/>
       </w:pPr>
       <w:r>
-        <w:t>The tutorials are split into a couple of common use-case scenarios that the tool was meant to support.</w:t>
-      </w:r>
-      <w:r>
-        <w:t xml:space="preserve"> Although they can be understood separately too, they were build one on top of the other.</w:t>
-      </w:r>
-    </w:p>
-    <w:p>
-      <w:pPr>
-        <w:pStyle w:val="Heading2"/>
-      </w:pPr>
-      <w:bookmarkStart w:id="14" w:name="_Toc271148393"/>
-      <w:r>
-        <w:t>Backup Code into the Cloud</w:t>
-      </w:r>
-      <w:bookmarkEnd w:id="14"/>
-    </w:p>
-    <w:p>
-      <w:pPr>
-        <w:jc w:val="both"/>
-      </w:pPr>
-      <w:r>
-        <w:t xml:space="preserve">The most important goal of </w:t>
+        <w:t xml:space="preserve">The first thing to do is to create a new empty git repository inside </w:t>
       </w:r>
       <w:proofErr w:type="spellStart"/>
       <w:r>
@@ -2508,58 +2662,6 @@
       </w:r>
       <w:proofErr w:type="spellEnd"/>
       <w:r>
-        <w:t xml:space="preserve"> is to allow the creation, constant maintenance and all time availability of backups, without the need of any </w:t>
-      </w:r>
-      <w:r>
-        <w:t xml:space="preserve">paid </w:t>
-      </w:r>
-      <w:r>
-        <w:t xml:space="preserve">third party hosting services or </w:t>
-      </w:r>
-      <w:r>
-        <w:t>personally maintained servers.</w:t>
-      </w:r>
-    </w:p>
-    <w:p>
-      <w:pPr>
-        <w:jc w:val="both"/>
-      </w:pPr>
-      <w:r>
-        <w:t xml:space="preserve">This tutorial assumes that we either have a yet unversioned project that we would like to add versioning to and backup in the cloud, or we would like to start a brand new project tracked by </w:t>
-      </w:r>
-      <w:proofErr w:type="spellStart"/>
-      <w:r>
-        <w:t>GitBox</w:t>
-      </w:r>
-      <w:proofErr w:type="spellEnd"/>
-      <w:r>
-        <w:t xml:space="preserve">. In either case, let’s call the project </w:t>
-      </w:r>
-      <w:proofErr w:type="spellStart"/>
-      <w:r>
-        <w:rPr>
-          <w:i/>
-        </w:rPr>
-        <w:t>myapp</w:t>
-      </w:r>
-      <w:proofErr w:type="spellEnd"/>
-      <w:r>
-        <w:t>.</w:t>
-      </w:r>
-    </w:p>
-    <w:p>
-      <w:pPr>
-        <w:jc w:val="both"/>
-      </w:pPr>
-      <w:r>
-        <w:t xml:space="preserve">The first thing to do is to create a new empty git repository inside </w:t>
-      </w:r>
-      <w:proofErr w:type="spellStart"/>
-      <w:r>
-        <w:t>GitBox</w:t>
-      </w:r>
-      <w:proofErr w:type="spellEnd"/>
-      <w:r>
         <w:t xml:space="preserve"> and initialize it.</w:t>
       </w:r>
       <w:r>
@@ -2568,7 +2670,7 @@
     </w:p>
     <w:p>
       <w:pPr>
-        <w:ind w:left="576"/>
+        <w:ind w:left="720"/>
         <w:rPr>
           <w:rFonts w:ascii="Consolas" w:hAnsi="Consolas" w:cs="Consolas"/>
         </w:rPr>
@@ -2615,6 +2717,12 @@
           <w:rFonts w:ascii="Consolas" w:hAnsi="Consolas" w:cs="Consolas"/>
         </w:rPr>
         <w:br/>
+      </w:r>
+      <w:r>
+        <w:rPr>
+          <w:rFonts w:ascii="Consolas" w:hAnsi="Consolas" w:cs="Consolas"/>
+        </w:rPr>
+        <w:lastRenderedPageBreak/>
         <w:t>Initializing new repository...</w:t>
       </w:r>
       <w:r>
@@ -2694,7 +2802,7 @@
     </w:p>
     <w:p>
       <w:pPr>
-        <w:ind w:left="576"/>
+        <w:ind w:left="720"/>
         <w:rPr>
           <w:rFonts w:ascii="Consolas" w:hAnsi="Consolas" w:cs="Consolas"/>
         </w:rPr>
@@ -2770,16 +2878,15 @@
     </w:p>
     <w:p>
       <w:pPr>
-        <w:ind w:left="576"/>
-        <w:rPr>
-          <w:rFonts w:ascii="Consolas" w:hAnsi="Consolas" w:cs="Consolas"/>
-        </w:rPr>
-      </w:pPr>
-      <w:r>
-        <w:rPr>
-          <w:rFonts w:ascii="Consolas" w:hAnsi="Consolas" w:cs="Consolas"/>
-        </w:rPr>
-        <w:lastRenderedPageBreak/>
+        <w:ind w:left="720"/>
+        <w:rPr>
+          <w:rFonts w:ascii="Consolas" w:hAnsi="Consolas" w:cs="Consolas"/>
+        </w:rPr>
+      </w:pPr>
+      <w:r>
+        <w:rPr>
+          <w:rFonts w:ascii="Consolas" w:hAnsi="Consolas" w:cs="Consolas"/>
+        </w:rPr>
         <w:t>$ echo “Some change” &gt; somefile.txt</w:t>
       </w:r>
       <w:r>
@@ -2834,14 +2941,25 @@
     </w:p>
     <w:p>
       <w:pPr>
+        <w:jc w:val="both"/>
+        <w:rPr>
+          <w:rFonts w:cstheme="minorHAnsi"/>
+        </w:rPr>
+      </w:pPr>
+    </w:p>
+    <w:p>
+      <w:pPr>
         <w:pStyle w:val="Heading2"/>
       </w:pPr>
-      <w:bookmarkStart w:id="15" w:name="_Toc271148394"/>
+      <w:bookmarkStart w:id="16" w:name="_Toc271148673"/>
+      <w:bookmarkStart w:id="17" w:name="_Ref271201219"/>
       <w:r>
         <w:t>Access Repository from Multiple Machines</w:t>
       </w:r>
-      <w:bookmarkEnd w:id="15"/>
-    </w:p>
+      <w:bookmarkEnd w:id="16"/>
+      <w:bookmarkEnd w:id="17"/>
+    </w:p>
+    <w:p/>
     <w:p>
       <w:pPr>
         <w:jc w:val="both"/>
@@ -2882,7 +3000,7 @@
     </w:p>
     <w:p>
       <w:pPr>
-        <w:ind w:left="576"/>
+        <w:ind w:left="720"/>
         <w:rPr>
           <w:rFonts w:ascii="Consolas" w:hAnsi="Consolas" w:cs="Consolas"/>
         </w:rPr>
@@ -3028,15 +3146,16 @@
     </w:p>
     <w:p>
       <w:pPr>
-        <w:ind w:left="576"/>
-        <w:rPr>
-          <w:rFonts w:ascii="Consolas" w:hAnsi="Consolas" w:cs="Consolas"/>
-        </w:rPr>
-      </w:pPr>
-      <w:r>
-        <w:rPr>
-          <w:rFonts w:ascii="Consolas" w:hAnsi="Consolas" w:cs="Consolas"/>
-        </w:rPr>
+        <w:ind w:left="720"/>
+        <w:rPr>
+          <w:rFonts w:ascii="Consolas" w:hAnsi="Consolas" w:cs="Consolas"/>
+        </w:rPr>
+      </w:pPr>
+      <w:r>
+        <w:rPr>
+          <w:rFonts w:ascii="Consolas" w:hAnsi="Consolas" w:cs="Consolas"/>
+        </w:rPr>
+        <w:lastRenderedPageBreak/>
         <w:t xml:space="preserve">$ </w:t>
       </w:r>
       <w:proofErr w:type="spellStart"/>
@@ -3156,7 +3275,7 @@
     </w:p>
     <w:p>
       <w:pPr>
-        <w:ind w:left="576"/>
+        <w:ind w:left="720"/>
         <w:jc w:val="both"/>
         <w:rPr>
           <w:rFonts w:ascii="Consolas" w:hAnsi="Consolas" w:cs="Consolas"/>
@@ -3185,24 +3304,416 @@
     </w:p>
     <w:p>
       <w:pPr>
+        <w:ind w:left="720"/>
+        <w:jc w:val="both"/>
+        <w:rPr>
+          <w:rFonts w:ascii="Consolas" w:hAnsi="Consolas" w:cs="Consolas"/>
+        </w:rPr>
+      </w:pPr>
+    </w:p>
+    <w:p>
+      <w:pPr>
         <w:pStyle w:val="Heading2"/>
       </w:pPr>
-      <w:bookmarkStart w:id="16" w:name="_Toc271148395"/>
-      <w:r>
+      <w:bookmarkStart w:id="18" w:name="_Toc271148674"/>
+      <w:bookmarkStart w:id="19" w:name="_Ref271201228"/>
+      <w:r>
+        <w:t xml:space="preserve">Create Secondary Repository for </w:t>
+      </w:r>
+      <w:r>
+        <w:t>Existing</w:t>
+      </w:r>
+      <w:r>
+        <w:t xml:space="preserve"> Project</w:t>
+      </w:r>
+      <w:bookmarkEnd w:id="18"/>
+      <w:bookmarkEnd w:id="19"/>
+    </w:p>
+    <w:p/>
+    <w:p>
+      <w:pPr>
+        <w:jc w:val="both"/>
+      </w:pPr>
+      <w:r>
+        <w:t xml:space="preserve">Another common use case scenario with git repositories is that we already have an existing repository that we would like to check into </w:t>
+      </w:r>
+      <w:proofErr w:type="spellStart"/>
+      <w:r>
+        <w:t>GitBox</w:t>
+      </w:r>
+      <w:proofErr w:type="spellEnd"/>
+      <w:r>
+        <w:t xml:space="preserve"> (e.g.  We work on an open source project hosted on github, would like to implement some things without pushing to github, but still having the code backed up just in case).</w:t>
+      </w:r>
+    </w:p>
+    <w:p>
+      <w:pPr>
+        <w:jc w:val="both"/>
+      </w:pPr>
+      <w:r>
+        <w:t>For the sake of the tutorial, I will clone one of my github repositories as the existing project:</w:t>
+      </w:r>
+    </w:p>
+    <w:p>
+      <w:pPr>
+        <w:ind w:left="720"/>
+        <w:jc w:val="both"/>
+        <w:rPr>
+          <w:rFonts w:ascii="Consolas" w:hAnsi="Consolas" w:cs="Consolas"/>
+        </w:rPr>
+      </w:pPr>
+      <w:r>
+        <w:rPr>
+          <w:rFonts w:ascii="Consolas" w:hAnsi="Consolas" w:cs="Consolas"/>
+        </w:rPr>
+        <w:t xml:space="preserve">$ </w:t>
+      </w:r>
+      <w:proofErr w:type="gramStart"/>
+      <w:r>
+        <w:rPr>
+          <w:rFonts w:ascii="Consolas" w:hAnsi="Consolas" w:cs="Consolas"/>
+        </w:rPr>
+        <w:t>git</w:t>
+      </w:r>
+      <w:proofErr w:type="gramEnd"/>
+      <w:r>
+        <w:rPr>
+          <w:rFonts w:ascii="Consolas" w:hAnsi="Consolas" w:cs="Consolas"/>
+        </w:rPr>
+        <w:t xml:space="preserve"> clone </w:t>
+      </w:r>
+      <w:r>
+        <w:rPr>
+          <w:rFonts w:ascii="Consolas" w:hAnsi="Consolas" w:cs="Consolas"/>
+        </w:rPr>
+        <w:t>git://github.com/karalabe/nitrogen.git</w:t>
+      </w:r>
+    </w:p>
+    <w:p>
+      <w:pPr>
+        <w:jc w:val="both"/>
+      </w:pPr>
+      <w:r>
+        <w:t xml:space="preserve">In order to import an existing repository into </w:t>
+      </w:r>
+      <w:proofErr w:type="spellStart"/>
+      <w:r>
+        <w:t>GitBox</w:t>
+      </w:r>
+      <w:proofErr w:type="spellEnd"/>
+      <w:r>
+        <w:t>, we have to be inside the specific repository we would like to import.</w:t>
+      </w:r>
+      <w:r>
+        <w:t xml:space="preserve"> Note, we specify the name with which to track the repository inside </w:t>
+      </w:r>
+      <w:proofErr w:type="spellStart"/>
+      <w:r>
+        <w:t>GitBox</w:t>
+      </w:r>
+      <w:proofErr w:type="spellEnd"/>
+      <w:r>
+        <w:t>.</w:t>
+      </w:r>
+    </w:p>
+    <w:p>
+      <w:pPr>
+        <w:ind w:left="720"/>
+      </w:pPr>
+      <w:r>
+        <w:rPr>
+          <w:rFonts w:ascii="Consolas" w:hAnsi="Consolas" w:cs="Consolas"/>
+        </w:rPr>
+        <w:t xml:space="preserve">$ </w:t>
+      </w:r>
+      <w:proofErr w:type="gramStart"/>
+      <w:r>
+        <w:rPr>
+          <w:rFonts w:ascii="Consolas" w:hAnsi="Consolas" w:cs="Consolas"/>
+        </w:rPr>
+        <w:t>cd</w:t>
+      </w:r>
+      <w:proofErr w:type="gramEnd"/>
+      <w:r>
+        <w:rPr>
+          <w:rFonts w:ascii="Consolas" w:hAnsi="Consolas" w:cs="Consolas"/>
+        </w:rPr>
+        <w:t xml:space="preserve"> nitrogen</w:t>
+      </w:r>
+      <w:r>
+        <w:rPr>
+          <w:rFonts w:ascii="Consolas" w:hAnsi="Consolas" w:cs="Consolas"/>
+        </w:rPr>
+        <w:br/>
+        <w:t xml:space="preserve">$ </w:t>
+      </w:r>
+      <w:proofErr w:type="spellStart"/>
+      <w:r>
+        <w:rPr>
+          <w:rFonts w:ascii="Consolas" w:hAnsi="Consolas" w:cs="Consolas"/>
+        </w:rPr>
+        <w:t>gitbox</w:t>
+      </w:r>
+      <w:proofErr w:type="spellEnd"/>
+      <w:r>
+        <w:rPr>
+          <w:rFonts w:ascii="Consolas" w:hAnsi="Consolas" w:cs="Consolas"/>
+        </w:rPr>
+        <w:t xml:space="preserve"> import nitrogen</w:t>
+      </w:r>
+      <w:r>
+        <w:rPr>
+          <w:rFonts w:ascii="Consolas" w:hAnsi="Consolas" w:cs="Consolas"/>
+        </w:rPr>
+        <w:br/>
+      </w:r>
+      <w:r>
+        <w:rPr>
+          <w:rFonts w:ascii="Consolas" w:hAnsi="Consolas" w:cs="Consolas"/>
+        </w:rPr>
+        <w:t>Creating empty repository...</w:t>
+      </w:r>
+      <w:r>
+        <w:rPr>
+          <w:rFonts w:ascii="Consolas" w:hAnsi="Consolas" w:cs="Consolas"/>
+        </w:rPr>
+        <w:br/>
+      </w:r>
+      <w:r>
+        <w:rPr>
+          <w:rFonts w:ascii="Consolas" w:hAnsi="Consolas" w:cs="Consolas"/>
+        </w:rPr>
+        <w:t>Importing data into new repository...</w:t>
+      </w:r>
+      <w:r>
+        <w:rPr>
+          <w:rFonts w:ascii="Consolas" w:hAnsi="Consolas" w:cs="Consolas"/>
+        </w:rPr>
+        <w:br/>
+      </w:r>
+      <w:r>
+        <w:rPr>
+          <w:rFonts w:ascii="Consolas" w:hAnsi="Consolas" w:cs="Consolas"/>
+        </w:rPr>
+        <w:t>Repository successfully imported.</w:t>
+      </w:r>
+    </w:p>
+    <w:p>
+      <w:pPr>
+        <w:jc w:val="both"/>
+      </w:pPr>
+      <w:r>
+        <w:t xml:space="preserve">If we list the tracked repositories now, out new </w:t>
+      </w:r>
+      <w:r>
+        <w:rPr>
+          <w:i/>
+        </w:rPr>
+        <w:t>nitrogen</w:t>
+      </w:r>
+      <w:r>
+        <w:t xml:space="preserve"> repo should appear:</w:t>
+      </w:r>
+    </w:p>
+    <w:p>
+      <w:pPr>
+        <w:ind w:left="720"/>
+        <w:rPr>
+          <w:rFonts w:ascii="Consolas" w:hAnsi="Consolas" w:cs="Consolas"/>
+        </w:rPr>
+      </w:pPr>
+      <w:r>
+        <w:rPr>
+          <w:rFonts w:ascii="Consolas" w:hAnsi="Consolas" w:cs="Consolas"/>
+        </w:rPr>
+        <w:t xml:space="preserve">$ </w:t>
+      </w:r>
+      <w:proofErr w:type="spellStart"/>
+      <w:proofErr w:type="gramStart"/>
+      <w:r>
+        <w:rPr>
+          <w:rFonts w:ascii="Consolas" w:hAnsi="Consolas" w:cs="Consolas"/>
+        </w:rPr>
+        <w:t>gitbox</w:t>
+      </w:r>
+      <w:proofErr w:type="spellEnd"/>
+      <w:proofErr w:type="gramEnd"/>
+      <w:r>
+        <w:rPr>
+          <w:rFonts w:ascii="Consolas" w:hAnsi="Consolas" w:cs="Consolas"/>
+        </w:rPr>
+        <w:t xml:space="preserve"> list</w:t>
+      </w:r>
+      <w:r>
+        <w:rPr>
+          <w:rFonts w:ascii="Consolas" w:hAnsi="Consolas" w:cs="Consolas"/>
+        </w:rPr>
+        <w:br/>
+      </w:r>
+      <w:r>
+        <w:rPr>
+          <w:rFonts w:ascii="Consolas" w:hAnsi="Consolas" w:cs="Consolas"/>
+        </w:rPr>
+        <w:t xml:space="preserve">List of repositories tracked by </w:t>
+      </w:r>
+      <w:proofErr w:type="spellStart"/>
+      <w:r>
+        <w:rPr>
+          <w:rFonts w:ascii="Consolas" w:hAnsi="Consolas" w:cs="Consolas"/>
+        </w:rPr>
+        <w:t>GitBox</w:t>
+      </w:r>
+      <w:proofErr w:type="spellEnd"/>
+      <w:r>
+        <w:rPr>
+          <w:rFonts w:ascii="Consolas" w:hAnsi="Consolas" w:cs="Consolas"/>
+        </w:rPr>
+        <w:t>:</w:t>
+      </w:r>
+      <w:r>
+        <w:rPr>
+          <w:rFonts w:ascii="Consolas" w:hAnsi="Consolas" w:cs="Consolas"/>
+        </w:rPr>
+        <w:br/>
+      </w:r>
+      <w:r>
+        <w:rPr>
+          <w:rFonts w:ascii="Consolas" w:hAnsi="Consolas" w:cs="Consolas"/>
+        </w:rPr>
+        <w:t xml:space="preserve"> - </w:t>
+      </w:r>
+      <w:proofErr w:type="spellStart"/>
+      <w:r>
+        <w:rPr>
+          <w:rFonts w:ascii="Consolas" w:hAnsi="Consolas" w:cs="Consolas"/>
+        </w:rPr>
+        <w:t>gitbox</w:t>
+      </w:r>
+      <w:proofErr w:type="spellEnd"/>
+      <w:r>
+        <w:rPr>
+          <w:rFonts w:ascii="Consolas" w:hAnsi="Consolas" w:cs="Consolas"/>
+        </w:rPr>
+        <w:br/>
+      </w:r>
+      <w:r>
+        <w:rPr>
+          <w:rFonts w:ascii="Consolas" w:hAnsi="Consolas" w:cs="Consolas"/>
+        </w:rPr>
+        <w:t xml:space="preserve"> - </w:t>
+      </w:r>
+      <w:proofErr w:type="spellStart"/>
+      <w:r>
+        <w:rPr>
+          <w:rFonts w:ascii="Consolas" w:hAnsi="Consolas" w:cs="Consolas"/>
+        </w:rPr>
+        <w:t>myapp</w:t>
+      </w:r>
+      <w:proofErr w:type="spellEnd"/>
+      <w:r>
+        <w:rPr>
+          <w:rFonts w:ascii="Consolas" w:hAnsi="Consolas" w:cs="Consolas"/>
+        </w:rPr>
+        <w:br/>
+      </w:r>
+      <w:r>
+        <w:rPr>
+          <w:rFonts w:ascii="Consolas" w:hAnsi="Consolas" w:cs="Consolas"/>
+        </w:rPr>
+        <w:t xml:space="preserve"> - nitrogen</w:t>
+      </w:r>
+    </w:p>
+    <w:p>
+      <w:pPr>
+        <w:jc w:val="both"/>
+      </w:pPr>
+      <w:r>
+        <w:t>Finally whenever we make any commits, we can d</w:t>
+      </w:r>
+      <w:r>
+        <w:t>ecide where to push the changes.</w:t>
+      </w:r>
+    </w:p>
+    <w:p>
+      <w:pPr>
+        <w:ind w:left="720"/>
+        <w:rPr>
+          <w:rFonts w:ascii="Consolas" w:hAnsi="Consolas" w:cs="Consolas"/>
+        </w:rPr>
+      </w:pPr>
+      <w:r>
+        <w:rPr>
+          <w:rFonts w:ascii="Consolas" w:hAnsi="Consolas" w:cs="Consolas"/>
+        </w:rPr>
         <w:lastRenderedPageBreak/>
-        <w:t>Create Secondary Repository for a Project</w:t>
-      </w:r>
-      <w:bookmarkEnd w:id="16"/>
+        <w:t xml:space="preserve">$ </w:t>
+      </w:r>
+      <w:proofErr w:type="gramStart"/>
+      <w:r>
+        <w:rPr>
+          <w:rFonts w:ascii="Consolas" w:hAnsi="Consolas" w:cs="Consolas"/>
+        </w:rPr>
+        <w:t>git</w:t>
+      </w:r>
+      <w:proofErr w:type="gramEnd"/>
+      <w:r>
+        <w:rPr>
+          <w:rFonts w:ascii="Consolas" w:hAnsi="Consolas" w:cs="Consolas"/>
+        </w:rPr>
+        <w:t xml:space="preserve"> push origin</w:t>
+      </w:r>
+      <w:r>
+        <w:rPr>
+          <w:rFonts w:ascii="Consolas" w:hAnsi="Consolas" w:cs="Consolas"/>
+        </w:rPr>
+        <w:br/>
+        <w:t xml:space="preserve">$ git push </w:t>
+      </w:r>
+      <w:proofErr w:type="spellStart"/>
+      <w:r>
+        <w:rPr>
+          <w:rFonts w:ascii="Consolas" w:hAnsi="Consolas" w:cs="Consolas"/>
+        </w:rPr>
+        <w:t>gitbox</w:t>
+      </w:r>
+      <w:proofErr w:type="spellEnd"/>
+    </w:p>
+    <w:p>
+      <w:pPr>
+        <w:jc w:val="both"/>
+      </w:pPr>
+      <w:r>
+        <w:t xml:space="preserve">Note, that the </w:t>
+      </w:r>
+      <w:proofErr w:type="spellStart"/>
+      <w:r>
+        <w:t>GitBox</w:t>
+      </w:r>
+      <w:proofErr w:type="spellEnd"/>
+      <w:r>
+        <w:t xml:space="preserve"> repository (remote) will always be called </w:t>
+      </w:r>
+      <w:proofErr w:type="spellStart"/>
+      <w:r>
+        <w:rPr>
+          <w:i/>
+        </w:rPr>
+        <w:t>gitbox</w:t>
+      </w:r>
+      <w:proofErr w:type="spellEnd"/>
+      <w:r>
+        <w:t>.</w:t>
+      </w:r>
     </w:p>
     <w:p>
       <w:pPr>
         <w:pStyle w:val="Heading1"/>
       </w:pPr>
-      <w:bookmarkStart w:id="17" w:name="_Toc271148396"/>
+      <w:bookmarkStart w:id="20" w:name="_Toc271148675"/>
       <w:r>
         <w:t>Releases</w:t>
       </w:r>
-      <w:bookmarkEnd w:id="17"/>
+      <w:bookmarkEnd w:id="20"/>
     </w:p>
     <w:p/>
     <w:p>
@@ -3259,6 +3770,18 @@
       <w:pPr>
         <w:pStyle w:val="ListParagraph"/>
         <w:numPr>
+          <w:ilvl w:val="1"/>
+          <w:numId w:val="3"/>
+        </w:numPr>
+      </w:pPr>
+      <w:r>
+        <w:t>User friendly output messages</w:t>
+      </w:r>
+    </w:p>
+    <w:p>
+      <w:pPr>
+        <w:pStyle w:val="ListParagraph"/>
+        <w:numPr>
           <w:ilvl w:val="0"/>
           <w:numId w:val="3"/>
         </w:numPr>
@@ -3350,11 +3873,11 @@
       <w:pPr>
         <w:pStyle w:val="Heading1"/>
       </w:pPr>
-      <w:bookmarkStart w:id="18" w:name="_Toc271148397"/>
+      <w:bookmarkStart w:id="21" w:name="_Toc271148676"/>
       <w:r>
         <w:t>Acknowledgements</w:t>
       </w:r>
-      <w:bookmarkEnd w:id="18"/>
+      <w:bookmarkEnd w:id="21"/>
     </w:p>
     <w:p/>
     <w:p>
@@ -3477,11 +4000,11 @@
       <w:pPr>
         <w:pStyle w:val="Heading1"/>
       </w:pPr>
-      <w:bookmarkStart w:id="19" w:name="_Toc271148398"/>
+      <w:bookmarkStart w:id="22" w:name="_Toc271148677"/>
       <w:r>
         <w:t>License</w:t>
       </w:r>
-      <w:bookmarkEnd w:id="19"/>
+      <w:bookmarkEnd w:id="22"/>
     </w:p>
     <w:p/>
     <w:p>
@@ -3514,7 +4037,11 @@
         <w:jc w:val="both"/>
       </w:pPr>
       <w:r>
-        <w:t>Permission is hereby granted, free of charge, to any person obtaining a copy of this software and associated documentation files (the "Software"), to deal in the Software without restriction, including without limitation the rights to use, copy, modify, merge, publish, distribute, sublicense, and/or sell copies of the Software, and to permit persons to whom the Software is furnished to do so, subject to the following conditions:</w:t>
+        <w:t xml:space="preserve">Permission is hereby granted, free of charge, to any person obtaining a copy of this software and associated documentation files (the "Software"), to deal in the Software without restriction, including without limitation the rights to use, copy, modify, merge, publish, distribute, sublicense, and/or sell </w:t>
+      </w:r>
+      <w:r>
+        <w:lastRenderedPageBreak/>
+        <w:t>copies of the Software, and to permit persons to whom the Software is furnished to do so, subject to the following conditions:</w:t>
       </w:r>
     </w:p>
     <w:p>
@@ -3530,7 +4057,6 @@
         <w:jc w:val="both"/>
       </w:pPr>
       <w:r>
-        <w:lastRenderedPageBreak/>
         <w:t>THE SOFTWARE IS PROVIDED "AS IS", WITHOUT WARRANTY OF ANY KIND, EXPRESS OR IMPLIED, INCLUDING BUT NOT LIMITED TO THE WARRANTIES OF MERCHANTABILITY, FITNESS FOR A PARTICULAR PURPOSE AND NONINFRINGEMENT. IN NO EVENT SHALL THE AUTHORS OR COPYRIGHT HOLDERS BE LIABLE FOR ANY CLAIM, DAMAGES OR OTHER LIABILITY, WHETHER IN AN ACTION OF CONTRACT, TORT OR OTHERWISE, ARISING FROM, OUT OF OR IN CONNECTION WITH THE SOFTWARE OR THE USE OR OTHER DEALINGS IN THE SOFTWARE.</w:t>
       </w:r>
     </w:p>
@@ -3644,7 +4170,7 @@
               <w:bCs/>
               <w:noProof/>
             </w:rPr>
-            <w:t>2</w:t>
+            <w:t>5</w:t>
           </w:r>
           <w:r>
             <w:rPr>
@@ -3884,9 +4410,9 @@
     </w:lvl>
   </w:abstractNum>
   <w:abstractNum w:abstractNumId="1">
-    <w:nsid w:val="3F171925"/>
+    <w:nsid w:val="36D42360"/>
     <w:multiLevelType w:val="hybridMultilevel"/>
-    <w:tmpl w:val="B0A8C8E8"/>
+    <w:tmpl w:val="A4783D98"/>
     <w:lvl w:ilvl="0" w:tplc="04090001">
       <w:start w:val="1"/>
       <w:numFmt w:val="bullet"/>
@@ -3997,6 +4523,232 @@
     </w:lvl>
   </w:abstractNum>
   <w:abstractNum w:abstractNumId="2">
+    <w:nsid w:val="3F171925"/>
+    <w:multiLevelType w:val="hybridMultilevel"/>
+    <w:tmpl w:val="B0A8C8E8"/>
+    <w:lvl w:ilvl="0" w:tplc="04090001">
+      <w:start w:val="1"/>
+      <w:numFmt w:val="bullet"/>
+      <w:lvlText w:val=""/>
+      <w:lvlJc w:val="left"/>
+      <w:pPr>
+        <w:ind w:left="720" w:hanging="360"/>
+      </w:pPr>
+      <w:rPr>
+        <w:rFonts w:ascii="Symbol" w:hAnsi="Symbol" w:hint="default"/>
+      </w:rPr>
+    </w:lvl>
+    <w:lvl w:ilvl="1" w:tplc="04090003" w:tentative="1">
+      <w:start w:val="1"/>
+      <w:numFmt w:val="bullet"/>
+      <w:lvlText w:val="o"/>
+      <w:lvlJc w:val="left"/>
+      <w:pPr>
+        <w:ind w:left="1440" w:hanging="360"/>
+      </w:pPr>
+      <w:rPr>
+        <w:rFonts w:ascii="Courier New" w:hAnsi="Courier New" w:cs="Courier New" w:hint="default"/>
+      </w:rPr>
+    </w:lvl>
+    <w:lvl w:ilvl="2" w:tplc="04090005" w:tentative="1">
+      <w:start w:val="1"/>
+      <w:numFmt w:val="bullet"/>
+      <w:lvlText w:val=""/>
+      <w:lvlJc w:val="left"/>
+      <w:pPr>
+        <w:ind w:left="2160" w:hanging="360"/>
+      </w:pPr>
+      <w:rPr>
+        <w:rFonts w:ascii="Wingdings" w:hAnsi="Wingdings" w:hint="default"/>
+      </w:rPr>
+    </w:lvl>
+    <w:lvl w:ilvl="3" w:tplc="04090001" w:tentative="1">
+      <w:start w:val="1"/>
+      <w:numFmt w:val="bullet"/>
+      <w:lvlText w:val=""/>
+      <w:lvlJc w:val="left"/>
+      <w:pPr>
+        <w:ind w:left="2880" w:hanging="360"/>
+      </w:pPr>
+      <w:rPr>
+        <w:rFonts w:ascii="Symbol" w:hAnsi="Symbol" w:hint="default"/>
+      </w:rPr>
+    </w:lvl>
+    <w:lvl w:ilvl="4" w:tplc="04090003" w:tentative="1">
+      <w:start w:val="1"/>
+      <w:numFmt w:val="bullet"/>
+      <w:lvlText w:val="o"/>
+      <w:lvlJc w:val="left"/>
+      <w:pPr>
+        <w:ind w:left="3600" w:hanging="360"/>
+      </w:pPr>
+      <w:rPr>
+        <w:rFonts w:ascii="Courier New" w:hAnsi="Courier New" w:cs="Courier New" w:hint="default"/>
+      </w:rPr>
+    </w:lvl>
+    <w:lvl w:ilvl="5" w:tplc="04090005" w:tentative="1">
+      <w:start w:val="1"/>
+      <w:numFmt w:val="bullet"/>
+      <w:lvlText w:val=""/>
+      <w:lvlJc w:val="left"/>
+      <w:pPr>
+        <w:ind w:left="4320" w:hanging="360"/>
+      </w:pPr>
+      <w:rPr>
+        <w:rFonts w:ascii="Wingdings" w:hAnsi="Wingdings" w:hint="default"/>
+      </w:rPr>
+    </w:lvl>
+    <w:lvl w:ilvl="6" w:tplc="04090001" w:tentative="1">
+      <w:start w:val="1"/>
+      <w:numFmt w:val="bullet"/>
+      <w:lvlText w:val=""/>
+      <w:lvlJc w:val="left"/>
+      <w:pPr>
+        <w:ind w:left="5040" w:hanging="360"/>
+      </w:pPr>
+      <w:rPr>
+        <w:rFonts w:ascii="Symbol" w:hAnsi="Symbol" w:hint="default"/>
+      </w:rPr>
+    </w:lvl>
+    <w:lvl w:ilvl="7" w:tplc="04090003" w:tentative="1">
+      <w:start w:val="1"/>
+      <w:numFmt w:val="bullet"/>
+      <w:lvlText w:val="o"/>
+      <w:lvlJc w:val="left"/>
+      <w:pPr>
+        <w:ind w:left="5760" w:hanging="360"/>
+      </w:pPr>
+      <w:rPr>
+        <w:rFonts w:ascii="Courier New" w:hAnsi="Courier New" w:cs="Courier New" w:hint="default"/>
+      </w:rPr>
+    </w:lvl>
+    <w:lvl w:ilvl="8" w:tplc="04090005" w:tentative="1">
+      <w:start w:val="1"/>
+      <w:numFmt w:val="bullet"/>
+      <w:lvlText w:val=""/>
+      <w:lvlJc w:val="left"/>
+      <w:pPr>
+        <w:ind w:left="6480" w:hanging="360"/>
+      </w:pPr>
+      <w:rPr>
+        <w:rFonts w:ascii="Wingdings" w:hAnsi="Wingdings" w:hint="default"/>
+      </w:rPr>
+    </w:lvl>
+  </w:abstractNum>
+  <w:abstractNum w:abstractNumId="3">
+    <w:nsid w:val="601724FA"/>
+    <w:multiLevelType w:val="hybridMultilevel"/>
+    <w:tmpl w:val="840403CE"/>
+    <w:lvl w:ilvl="0" w:tplc="04090001">
+      <w:start w:val="1"/>
+      <w:numFmt w:val="bullet"/>
+      <w:lvlText w:val=""/>
+      <w:lvlJc w:val="left"/>
+      <w:pPr>
+        <w:ind w:left="720" w:hanging="360"/>
+      </w:pPr>
+      <w:rPr>
+        <w:rFonts w:ascii="Symbol" w:hAnsi="Symbol" w:hint="default"/>
+      </w:rPr>
+    </w:lvl>
+    <w:lvl w:ilvl="1" w:tplc="04090003">
+      <w:start w:val="1"/>
+      <w:numFmt w:val="bullet"/>
+      <w:lvlText w:val="o"/>
+      <w:lvlJc w:val="left"/>
+      <w:pPr>
+        <w:ind w:left="1440" w:hanging="360"/>
+      </w:pPr>
+      <w:rPr>
+        <w:rFonts w:ascii="Courier New" w:hAnsi="Courier New" w:cs="Courier New" w:hint="default"/>
+      </w:rPr>
+    </w:lvl>
+    <w:lvl w:ilvl="2" w:tplc="04090005" w:tentative="1">
+      <w:start w:val="1"/>
+      <w:numFmt w:val="bullet"/>
+      <w:lvlText w:val=""/>
+      <w:lvlJc w:val="left"/>
+      <w:pPr>
+        <w:ind w:left="2160" w:hanging="360"/>
+      </w:pPr>
+      <w:rPr>
+        <w:rFonts w:ascii="Wingdings" w:hAnsi="Wingdings" w:hint="default"/>
+      </w:rPr>
+    </w:lvl>
+    <w:lvl w:ilvl="3" w:tplc="04090001" w:tentative="1">
+      <w:start w:val="1"/>
+      <w:numFmt w:val="bullet"/>
+      <w:lvlText w:val=""/>
+      <w:lvlJc w:val="left"/>
+      <w:pPr>
+        <w:ind w:left="2880" w:hanging="360"/>
+      </w:pPr>
+      <w:rPr>
+        <w:rFonts w:ascii="Symbol" w:hAnsi="Symbol" w:hint="default"/>
+      </w:rPr>
+    </w:lvl>
+    <w:lvl w:ilvl="4" w:tplc="04090003" w:tentative="1">
+      <w:start w:val="1"/>
+      <w:numFmt w:val="bullet"/>
+      <w:lvlText w:val="o"/>
+      <w:lvlJc w:val="left"/>
+      <w:pPr>
+        <w:ind w:left="3600" w:hanging="360"/>
+      </w:pPr>
+      <w:rPr>
+        <w:rFonts w:ascii="Courier New" w:hAnsi="Courier New" w:cs="Courier New" w:hint="default"/>
+      </w:rPr>
+    </w:lvl>
+    <w:lvl w:ilvl="5" w:tplc="04090005" w:tentative="1">
+      <w:start w:val="1"/>
+      <w:numFmt w:val="bullet"/>
+      <w:lvlText w:val=""/>
+      <w:lvlJc w:val="left"/>
+      <w:pPr>
+        <w:ind w:left="4320" w:hanging="360"/>
+      </w:pPr>
+      <w:rPr>
+        <w:rFonts w:ascii="Wingdings" w:hAnsi="Wingdings" w:hint="default"/>
+      </w:rPr>
+    </w:lvl>
+    <w:lvl w:ilvl="6" w:tplc="04090001" w:tentative="1">
+      <w:start w:val="1"/>
+      <w:numFmt w:val="bullet"/>
+      <w:lvlText w:val=""/>
+      <w:lvlJc w:val="left"/>
+      <w:pPr>
+        <w:ind w:left="5040" w:hanging="360"/>
+      </w:pPr>
+      <w:rPr>
+        <w:rFonts w:ascii="Symbol" w:hAnsi="Symbol" w:hint="default"/>
+      </w:rPr>
+    </w:lvl>
+    <w:lvl w:ilvl="7" w:tplc="04090003" w:tentative="1">
+      <w:start w:val="1"/>
+      <w:numFmt w:val="bullet"/>
+      <w:lvlText w:val="o"/>
+      <w:lvlJc w:val="left"/>
+      <w:pPr>
+        <w:ind w:left="5760" w:hanging="360"/>
+      </w:pPr>
+      <w:rPr>
+        <w:rFonts w:ascii="Courier New" w:hAnsi="Courier New" w:cs="Courier New" w:hint="default"/>
+      </w:rPr>
+    </w:lvl>
+    <w:lvl w:ilvl="8" w:tplc="04090005" w:tentative="1">
+      <w:start w:val="1"/>
+      <w:numFmt w:val="bullet"/>
+      <w:lvlText w:val=""/>
+      <w:lvlJc w:val="left"/>
+      <w:pPr>
+        <w:ind w:left="6480" w:hanging="360"/>
+      </w:pPr>
+      <w:rPr>
+        <w:rFonts w:ascii="Wingdings" w:hAnsi="Wingdings" w:hint="default"/>
+      </w:rPr>
+    </w:lvl>
+  </w:abstractNum>
+  <w:abstractNum w:abstractNumId="4">
     <w:nsid w:val="601B4A05"/>
     <w:multiLevelType w:val="hybridMultilevel"/>
     <w:tmpl w:val="DC487AD4"/>
@@ -4082,7 +4834,7 @@
       </w:pPr>
     </w:lvl>
   </w:abstractNum>
-  <w:abstractNum w:abstractNumId="3">
+  <w:abstractNum w:abstractNumId="5">
     <w:nsid w:val="71964F3D"/>
     <w:multiLevelType w:val="multilevel"/>
     <w:tmpl w:val="04090025"/>
@@ -4178,15 +4930,21 @@
     </w:lvl>
   </w:abstractNum>
   <w:num w:numId="1">
-    <w:abstractNumId w:val="2"/>
+    <w:abstractNumId w:val="4"/>
   </w:num>
   <w:num w:numId="2">
-    <w:abstractNumId w:val="3"/>
+    <w:abstractNumId w:val="5"/>
   </w:num>
   <w:num w:numId="3">
     <w:abstractNumId w:val="0"/>
   </w:num>
   <w:num w:numId="4">
+    <w:abstractNumId w:val="2"/>
+  </w:num>
+  <w:num w:numId="5">
+    <w:abstractNumId w:val="3"/>
+  </w:num>
+  <w:num w:numId="6">
     <w:abstractNumId w:val="1"/>
   </w:num>
 </w:numbering>
@@ -6140,7 +6898,7 @@
 </file>
 
 <file path=customXml/itemProps1.xml><?xml version="1.0" encoding="utf-8"?>
-<ds:datastoreItem xmlns:ds="http://schemas.openxmlformats.org/officeDocument/2006/customXml" ds:itemID="{6CD89514-61D9-4574-A986-6E80F8BDB1A9}">
+<ds:datastoreItem xmlns:ds="http://schemas.openxmlformats.org/officeDocument/2006/customXml" ds:itemID="{01D51E1E-D663-4B7D-A983-23DBC4ADC3B3}">
   <ds:schemaRefs>
     <ds:schemaRef ds:uri="http://schemas.openxmlformats.org/officeDocument/2006/bibliography"/>
   </ds:schemaRefs>

</xml_diff>

<commit_message>
Reworked the command reference.
</commit_message>
<xml_diff>
--- a/docs/gitbox.docx
+++ b/docs/gitbox.docx
@@ -93,7 +93,7 @@
           <w:numId w:val="0"/>
         </w:numPr>
       </w:pPr>
-      <w:bookmarkStart w:id="0" w:name="_Toc271148659"/>
+      <w:bookmarkStart w:id="0" w:name="_Toc271203284"/>
       <w:r>
         <w:t>Philosophy</w:t>
       </w:r>
@@ -200,7 +200,12 @@
         <w:jc w:val="both"/>
       </w:pPr>
       <w:r>
-        <w:t>P.S. Less is more… I prefer stable products over large feature sets.</w:t>
+        <w:t>P.S. Less is more… I prefer stable prod</w:t>
+      </w:r>
+      <w:bookmarkStart w:id="1" w:name="_GoBack"/>
+      <w:bookmarkEnd w:id="1"/>
+      <w:r>
+        <w:t>ucts over large feature sets.</w:t>
       </w:r>
     </w:p>
     <w:p>
@@ -278,7 +283,7 @@
           <w:r>
             <w:fldChar w:fldCharType="separate"/>
           </w:r>
-          <w:hyperlink w:anchor="_Toc271148659" w:history="1">
+          <w:hyperlink w:anchor="_Toc271203284" w:history="1">
             <w:r>
               <w:rPr>
                 <w:rStyle w:val="Hyperlink"/>
@@ -305,7 +310,7 @@
                 <w:noProof/>
                 <w:webHidden/>
               </w:rPr>
-              <w:instrText xml:space="preserve"> PAGEREF _Toc271148659 \h </w:instrText>
+              <w:instrText xml:space="preserve"> PAGEREF _Toc271203284 \h </w:instrText>
             </w:r>
             <w:r>
               <w:rPr>
@@ -348,7 +353,7 @@
               <w:noProof/>
             </w:rPr>
           </w:pPr>
-          <w:hyperlink w:anchor="_Toc271148660" w:history="1">
+          <w:hyperlink w:anchor="_Toc271203285" w:history="1">
             <w:r>
               <w:rPr>
                 <w:rStyle w:val="Hyperlink"/>
@@ -389,7 +394,7 @@
                 <w:noProof/>
                 <w:webHidden/>
               </w:rPr>
-              <w:instrText xml:space="preserve"> PAGEREF _Toc271148660 \h </w:instrText>
+              <w:instrText xml:space="preserve"> PAGEREF _Toc271203285 \h </w:instrText>
             </w:r>
             <w:r>
               <w:rPr>
@@ -432,7 +437,7 @@
               <w:noProof/>
             </w:rPr>
           </w:pPr>
-          <w:hyperlink w:anchor="_Toc271148661" w:history="1">
+          <w:hyperlink w:anchor="_Toc271203286" w:history="1">
             <w:r>
               <w:rPr>
                 <w:rStyle w:val="Hyperlink"/>
@@ -473,7 +478,7 @@
                 <w:noProof/>
                 <w:webHidden/>
               </w:rPr>
-              <w:instrText xml:space="preserve"> PAGEREF _Toc271148661 \h </w:instrText>
+              <w:instrText xml:space="preserve"> PAGEREF _Toc271203286 \h </w:instrText>
             </w:r>
             <w:r>
               <w:rPr>
@@ -516,7 +521,7 @@
               <w:noProof/>
             </w:rPr>
           </w:pPr>
-          <w:hyperlink w:anchor="_Toc271148662" w:history="1">
+          <w:hyperlink w:anchor="_Toc271203287" w:history="1">
             <w:r>
               <w:rPr>
                 <w:rStyle w:val="Hyperlink"/>
@@ -557,7 +562,7 @@
                 <w:noProof/>
                 <w:webHidden/>
               </w:rPr>
-              <w:instrText xml:space="preserve"> PAGEREF _Toc271148662 \h </w:instrText>
+              <w:instrText xml:space="preserve"> PAGEREF _Toc271203287 \h </w:instrText>
             </w:r>
             <w:r>
               <w:rPr>
@@ -600,7 +605,7 @@
               <w:noProof/>
             </w:rPr>
           </w:pPr>
-          <w:hyperlink w:anchor="_Toc271148663" w:history="1">
+          <w:hyperlink w:anchor="_Toc271203288" w:history="1">
             <w:r>
               <w:rPr>
                 <w:rStyle w:val="Hyperlink"/>
@@ -641,7 +646,7 @@
                 <w:noProof/>
                 <w:webHidden/>
               </w:rPr>
-              <w:instrText xml:space="preserve"> PAGEREF _Toc271148663 \h </w:instrText>
+              <w:instrText xml:space="preserve"> PAGEREF _Toc271203288 \h </w:instrText>
             </w:r>
             <w:r>
               <w:rPr>
@@ -684,7 +689,7 @@
               <w:noProof/>
             </w:rPr>
           </w:pPr>
-          <w:hyperlink w:anchor="_Toc271148664" w:history="1">
+          <w:hyperlink w:anchor="_Toc271203289" w:history="1">
             <w:r>
               <w:rPr>
                 <w:rStyle w:val="Hyperlink"/>
@@ -725,7 +730,7 @@
                 <w:noProof/>
                 <w:webHidden/>
               </w:rPr>
-              <w:instrText xml:space="preserve"> PAGEREF _Toc271148664 \h </w:instrText>
+              <w:instrText xml:space="preserve"> PAGEREF _Toc271203289 \h </w:instrText>
             </w:r>
             <w:r>
               <w:rPr>
@@ -768,7 +773,7 @@
               <w:noProof/>
             </w:rPr>
           </w:pPr>
-          <w:hyperlink w:anchor="_Toc271148665" w:history="1">
+          <w:hyperlink w:anchor="_Toc271203290" w:history="1">
             <w:r>
               <w:rPr>
                 <w:rStyle w:val="Hyperlink"/>
@@ -809,7 +814,7 @@
                 <w:noProof/>
                 <w:webHidden/>
               </w:rPr>
-              <w:instrText xml:space="preserve"> PAGEREF _Toc271148665 \h </w:instrText>
+              <w:instrText xml:space="preserve"> PAGEREF _Toc271203290 \h </w:instrText>
             </w:r>
             <w:r>
               <w:rPr>
@@ -852,7 +857,7 @@
               <w:noProof/>
             </w:rPr>
           </w:pPr>
-          <w:hyperlink w:anchor="_Toc271148666" w:history="1">
+          <w:hyperlink w:anchor="_Toc271203291" w:history="1">
             <w:r>
               <w:rPr>
                 <w:rStyle w:val="Hyperlink"/>
@@ -893,7 +898,7 @@
                 <w:noProof/>
                 <w:webHidden/>
               </w:rPr>
-              <w:instrText xml:space="preserve"> PAGEREF _Toc271148666 \h </w:instrText>
+              <w:instrText xml:space="preserve"> PAGEREF _Toc271203291 \h </w:instrText>
             </w:r>
             <w:r>
               <w:rPr>
@@ -936,7 +941,7 @@
               <w:noProof/>
             </w:rPr>
           </w:pPr>
-          <w:hyperlink w:anchor="_Toc271148667" w:history="1">
+          <w:hyperlink w:anchor="_Toc271203292" w:history="1">
             <w:r>
               <w:rPr>
                 <w:rStyle w:val="Hyperlink"/>
@@ -977,7 +982,7 @@
                 <w:noProof/>
                 <w:webHidden/>
               </w:rPr>
-              <w:instrText xml:space="preserve"> PAGEREF _Toc271148667 \h </w:instrText>
+              <w:instrText xml:space="preserve"> PAGEREF _Toc271203292 \h </w:instrText>
             </w:r>
             <w:r>
               <w:rPr>
@@ -1020,7 +1025,7 @@
               <w:noProof/>
             </w:rPr>
           </w:pPr>
-          <w:hyperlink w:anchor="_Toc271148668" w:history="1">
+          <w:hyperlink w:anchor="_Toc271203293" w:history="1">
             <w:r>
               <w:rPr>
                 <w:rStyle w:val="Hyperlink"/>
@@ -1061,7 +1066,7 @@
                 <w:noProof/>
                 <w:webHidden/>
               </w:rPr>
-              <w:instrText xml:space="preserve"> PAGEREF _Toc271148668 \h </w:instrText>
+              <w:instrText xml:space="preserve"> PAGEREF _Toc271203293 \h </w:instrText>
             </w:r>
             <w:r>
               <w:rPr>
@@ -1081,7 +1086,7 @@
                 <w:noProof/>
                 <w:webHidden/>
               </w:rPr>
-              <w:t>4</w:t>
+              <w:t>5</w:t>
             </w:r>
             <w:r>
               <w:rPr>
@@ -1104,7 +1109,7 @@
               <w:noProof/>
             </w:rPr>
           </w:pPr>
-          <w:hyperlink w:anchor="_Toc271148669" w:history="1">
+          <w:hyperlink w:anchor="_Toc271203294" w:history="1">
             <w:r>
               <w:rPr>
                 <w:rStyle w:val="Hyperlink"/>
@@ -1145,7 +1150,7 @@
                 <w:noProof/>
                 <w:webHidden/>
               </w:rPr>
-              <w:instrText xml:space="preserve"> PAGEREF _Toc271148669 \h </w:instrText>
+              <w:instrText xml:space="preserve"> PAGEREF _Toc271203294 \h </w:instrText>
             </w:r>
             <w:r>
               <w:rPr>
@@ -1188,7 +1193,7 @@
               <w:noProof/>
             </w:rPr>
           </w:pPr>
-          <w:hyperlink w:anchor="_Toc271148670" w:history="1">
+          <w:hyperlink w:anchor="_Toc271203295" w:history="1">
             <w:r>
               <w:rPr>
                 <w:rStyle w:val="Hyperlink"/>
@@ -1229,7 +1234,7 @@
                 <w:noProof/>
                 <w:webHidden/>
               </w:rPr>
-              <w:instrText xml:space="preserve"> PAGEREF _Toc271148670 \h </w:instrText>
+              <w:instrText xml:space="preserve"> PAGEREF _Toc271203295 \h </w:instrText>
             </w:r>
             <w:r>
               <w:rPr>
@@ -1272,7 +1277,7 @@
               <w:noProof/>
             </w:rPr>
           </w:pPr>
-          <w:hyperlink w:anchor="_Toc271148671" w:history="1">
+          <w:hyperlink w:anchor="_Toc271203296" w:history="1">
             <w:r>
               <w:rPr>
                 <w:rStyle w:val="Hyperlink"/>
@@ -1313,7 +1318,7 @@
                 <w:noProof/>
                 <w:webHidden/>
               </w:rPr>
-              <w:instrText xml:space="preserve"> PAGEREF _Toc271148671 \h </w:instrText>
+              <w:instrText xml:space="preserve"> PAGEREF _Toc271203296 \h </w:instrText>
             </w:r>
             <w:r>
               <w:rPr>
@@ -1333,7 +1338,7 @@
                 <w:noProof/>
                 <w:webHidden/>
               </w:rPr>
-              <w:t>5</w:t>
+              <w:t>6</w:t>
             </w:r>
             <w:r>
               <w:rPr>
@@ -1356,7 +1361,7 @@
               <w:noProof/>
             </w:rPr>
           </w:pPr>
-          <w:hyperlink w:anchor="_Toc271148672" w:history="1">
+          <w:hyperlink w:anchor="_Toc271203297" w:history="1">
             <w:r>
               <w:rPr>
                 <w:rStyle w:val="Hyperlink"/>
@@ -1397,7 +1402,7 @@
                 <w:noProof/>
                 <w:webHidden/>
               </w:rPr>
-              <w:instrText xml:space="preserve"> PAGEREF _Toc271148672 \h </w:instrText>
+              <w:instrText xml:space="preserve"> PAGEREF _Toc271203297 \h </w:instrText>
             </w:r>
             <w:r>
               <w:rPr>
@@ -1417,7 +1422,7 @@
                 <w:noProof/>
                 <w:webHidden/>
               </w:rPr>
-              <w:t>5</w:t>
+              <w:t>6</w:t>
             </w:r>
             <w:r>
               <w:rPr>
@@ -1440,7 +1445,7 @@
               <w:noProof/>
             </w:rPr>
           </w:pPr>
-          <w:hyperlink w:anchor="_Toc271148673" w:history="1">
+          <w:hyperlink w:anchor="_Toc271203298" w:history="1">
             <w:r>
               <w:rPr>
                 <w:rStyle w:val="Hyperlink"/>
@@ -1481,7 +1486,7 @@
                 <w:noProof/>
                 <w:webHidden/>
               </w:rPr>
-              <w:instrText xml:space="preserve"> PAGEREF _Toc271148673 \h </w:instrText>
+              <w:instrText xml:space="preserve"> PAGEREF _Toc271203298 \h </w:instrText>
             </w:r>
             <w:r>
               <w:rPr>
@@ -1501,7 +1506,7 @@
                 <w:noProof/>
                 <w:webHidden/>
               </w:rPr>
-              <w:t>6</w:t>
+              <w:t>7</w:t>
             </w:r>
             <w:r>
               <w:rPr>
@@ -1524,7 +1529,7 @@
               <w:noProof/>
             </w:rPr>
           </w:pPr>
-          <w:hyperlink w:anchor="_Toc271148674" w:history="1">
+          <w:hyperlink w:anchor="_Toc271203299" w:history="1">
             <w:r>
               <w:rPr>
                 <w:rStyle w:val="Hyperlink"/>
@@ -1544,7 +1549,7 @@
                 <w:rStyle w:val="Hyperlink"/>
                 <w:noProof/>
               </w:rPr>
-              <w:t>Create Secondary Repository for a Project</w:t>
+              <w:t>Create Secondary Repository for Existing Project</w:t>
             </w:r>
             <w:r>
               <w:rPr>
@@ -1565,7 +1570,7 @@
                 <w:noProof/>
                 <w:webHidden/>
               </w:rPr>
-              <w:instrText xml:space="preserve"> PAGEREF _Toc271148674 \h </w:instrText>
+              <w:instrText xml:space="preserve"> PAGEREF _Toc271203299 \h </w:instrText>
             </w:r>
             <w:r>
               <w:rPr>
@@ -1585,7 +1590,7 @@
                 <w:noProof/>
                 <w:webHidden/>
               </w:rPr>
-              <w:t>7</w:t>
+              <w:t>8</w:t>
             </w:r>
             <w:r>
               <w:rPr>
@@ -1608,7 +1613,7 @@
               <w:noProof/>
             </w:rPr>
           </w:pPr>
-          <w:hyperlink w:anchor="_Toc271148675" w:history="1">
+          <w:hyperlink w:anchor="_Toc271203300" w:history="1">
             <w:r>
               <w:rPr>
                 <w:rStyle w:val="Hyperlink"/>
@@ -1649,7 +1654,7 @@
                 <w:noProof/>
                 <w:webHidden/>
               </w:rPr>
-              <w:instrText xml:space="preserve"> PAGEREF _Toc271148675 \h </w:instrText>
+              <w:instrText xml:space="preserve"> PAGEREF _Toc271203300 \h </w:instrText>
             </w:r>
             <w:r>
               <w:rPr>
@@ -1692,7 +1697,7 @@
               <w:noProof/>
             </w:rPr>
           </w:pPr>
-          <w:hyperlink w:anchor="_Toc271148676" w:history="1">
+          <w:hyperlink w:anchor="_Toc271203301" w:history="1">
             <w:r>
               <w:rPr>
                 <w:rStyle w:val="Hyperlink"/>
@@ -1733,7 +1738,7 @@
                 <w:noProof/>
                 <w:webHidden/>
               </w:rPr>
-              <w:instrText xml:space="preserve"> PAGEREF _Toc271148676 \h </w:instrText>
+              <w:instrText xml:space="preserve"> PAGEREF _Toc271203301 \h </w:instrText>
             </w:r>
             <w:r>
               <w:rPr>
@@ -1753,7 +1758,7 @@
                 <w:noProof/>
                 <w:webHidden/>
               </w:rPr>
-              <w:t>8</w:t>
+              <w:t>9</w:t>
             </w:r>
             <w:r>
               <w:rPr>
@@ -1776,7 +1781,7 @@
               <w:noProof/>
             </w:rPr>
           </w:pPr>
-          <w:hyperlink w:anchor="_Toc271148677" w:history="1">
+          <w:hyperlink w:anchor="_Toc271203302" w:history="1">
             <w:r>
               <w:rPr>
                 <w:rStyle w:val="Hyperlink"/>
@@ -1817,7 +1822,7 @@
                 <w:noProof/>
                 <w:webHidden/>
               </w:rPr>
-              <w:instrText xml:space="preserve"> PAGEREF _Toc271148677 \h </w:instrText>
+              <w:instrText xml:space="preserve"> PAGEREF _Toc271203302 \h </w:instrText>
             </w:r>
             <w:r>
               <w:rPr>
@@ -1837,7 +1842,7 @@
                 <w:noProof/>
                 <w:webHidden/>
               </w:rPr>
-              <w:t>8</w:t>
+              <w:t>9</w:t>
             </w:r>
             <w:r>
               <w:rPr>
@@ -1869,12 +1874,12 @@
       <w:pPr>
         <w:pStyle w:val="Heading1"/>
       </w:pPr>
-      <w:bookmarkStart w:id="1" w:name="_Toc271148660"/>
+      <w:bookmarkStart w:id="2" w:name="_Toc271203285"/>
       <w:r>
         <w:lastRenderedPageBreak/>
         <w:t>Introduction</w:t>
       </w:r>
-      <w:bookmarkEnd w:id="1"/>
+      <w:bookmarkEnd w:id="2"/>
     </w:p>
     <w:p/>
     <w:p>
@@ -1905,11 +1910,11 @@
       <w:pPr>
         <w:pStyle w:val="Heading1"/>
       </w:pPr>
-      <w:bookmarkStart w:id="2" w:name="_Toc271148661"/>
+      <w:bookmarkStart w:id="3" w:name="_Toc271203286"/>
       <w:r>
         <w:t>Installation</w:t>
       </w:r>
-      <w:bookmarkEnd w:id="2"/>
+      <w:bookmarkEnd w:id="3"/>
     </w:p>
     <w:p/>
     <w:p>
@@ -1994,11 +1999,11 @@
       <w:pPr>
         <w:pStyle w:val="Heading2"/>
       </w:pPr>
-      <w:bookmarkStart w:id="3" w:name="_Toc271148662"/>
+      <w:bookmarkStart w:id="4" w:name="_Toc271203287"/>
       <w:r>
         <w:t>Linux and *nix</w:t>
       </w:r>
-      <w:bookmarkEnd w:id="3"/>
+      <w:bookmarkEnd w:id="4"/>
     </w:p>
     <w:p>
       <w:r>
@@ -2096,11 +2101,11 @@
       <w:pPr>
         <w:pStyle w:val="Heading2"/>
       </w:pPr>
-      <w:bookmarkStart w:id="4" w:name="_Toc271148663"/>
+      <w:bookmarkStart w:id="5" w:name="_Toc271203288"/>
       <w:r>
         <w:t>Windows</w:t>
       </w:r>
-      <w:bookmarkEnd w:id="4"/>
+      <w:bookmarkEnd w:id="5"/>
     </w:p>
     <w:p>
       <w:pPr>
@@ -2170,14 +2175,14 @@
       <w:pPr>
         <w:pStyle w:val="Heading1"/>
       </w:pPr>
-      <w:bookmarkStart w:id="5" w:name="_Toc271148664"/>
+      <w:bookmarkStart w:id="6" w:name="_Toc271203289"/>
       <w:r>
         <w:t>Verif</w:t>
       </w:r>
       <w:r>
         <w:t>ication</w:t>
       </w:r>
-      <w:bookmarkEnd w:id="5"/>
+      <w:bookmarkEnd w:id="6"/>
     </w:p>
     <w:p/>
     <w:p>
@@ -2228,11 +2233,11 @@
       <w:pPr>
         <w:pStyle w:val="Heading1"/>
       </w:pPr>
-      <w:bookmarkStart w:id="6" w:name="_Toc271148665"/>
+      <w:bookmarkStart w:id="7" w:name="_Toc271203290"/>
       <w:r>
         <w:t>Commands</w:t>
       </w:r>
-      <w:bookmarkEnd w:id="6"/>
+      <w:bookmarkEnd w:id="7"/>
     </w:p>
     <w:p/>
     <w:p>
@@ -2251,87 +2256,206 @@
       <w:pPr>
         <w:pStyle w:val="Heading2"/>
       </w:pPr>
-      <w:bookmarkStart w:id="7" w:name="_Toc271148666"/>
-      <w:proofErr w:type="gramStart"/>
-      <w:r>
-        <w:t>gitbox</w:t>
-      </w:r>
-      <w:bookmarkEnd w:id="7"/>
-      <w:proofErr w:type="gramEnd"/>
-    </w:p>
-    <w:p>
-      <w:pPr>
-        <w:jc w:val="both"/>
-      </w:pPr>
-      <w:r>
-        <w:t>In Windows checks for git and o</w:t>
-      </w:r>
-      <w:r>
-        <w:t>pens up a new</w:t>
-      </w:r>
-      <w:r>
-        <w:t xml:space="preserve"> bash</w:t>
-      </w:r>
-      <w:r>
-        <w:t xml:space="preserve"> console prepared for executing git </w:t>
-      </w:r>
-      <w:r>
-        <w:t xml:space="preserve">(and other bash) </w:t>
-      </w:r>
-      <w:r>
-        <w:t xml:space="preserve">commands. </w:t>
-      </w:r>
-    </w:p>
-    <w:p>
-      <w:pPr>
-        <w:jc w:val="both"/>
-      </w:pPr>
-      <w:r>
-        <w:t xml:space="preserve">In Linux this command </w:t>
-      </w:r>
-      <w:r>
-        <w:t>simply ensures that git is available and prints its version.</w:t>
-      </w:r>
-    </w:p>
-    <w:p>
-      <w:pPr>
-        <w:pStyle w:val="Heading2"/>
-      </w:pPr>
-      <w:bookmarkStart w:id="8" w:name="_Toc271148667"/>
+      <w:bookmarkStart w:id="8" w:name="_Toc271203291"/>
       <w:proofErr w:type="spellStart"/>
       <w:proofErr w:type="gramStart"/>
       <w:r>
-        <w:t>gitbox</w:t>
-      </w:r>
+        <w:t>g</w:t>
+      </w:r>
+      <w:r>
+        <w:t>itbox</w:t>
+      </w:r>
+      <w:bookmarkEnd w:id="8"/>
       <w:proofErr w:type="spellEnd"/>
       <w:proofErr w:type="gramEnd"/>
+    </w:p>
+    <w:p/>
+    <w:p>
+      <w:pPr>
+        <w:jc w:val="both"/>
+      </w:pPr>
+      <w:r>
+        <w:t xml:space="preserve">The command ensures that git is available (offers to install it otherwise) and prepares a console for a git workflow. </w:t>
+      </w:r>
+    </w:p>
+    <w:p>
+      <w:pPr>
+        <w:jc w:val="both"/>
+      </w:pPr>
+      <w:r>
+        <w:t>The command is specifically designed for extensive use under Windows, where git and related bash utilities aren’t readily available in the base command prompt provided by the operating system.</w:t>
+      </w:r>
+    </w:p>
+    <w:p>
+      <w:pPr>
+        <w:jc w:val="both"/>
+      </w:pPr>
+    </w:p>
+    <w:p>
+      <w:pPr>
+        <w:pStyle w:val="Heading2"/>
+      </w:pPr>
+      <w:bookmarkStart w:id="9" w:name="_Toc271203292"/>
+      <w:proofErr w:type="spellStart"/>
+      <w:proofErr w:type="gramStart"/>
+      <w:r>
+        <w:t>gitbox</w:t>
+      </w:r>
+      <w:proofErr w:type="spellEnd"/>
+      <w:proofErr w:type="gramEnd"/>
       <w:r>
         <w:t xml:space="preserve"> list</w:t>
       </w:r>
-      <w:bookmarkEnd w:id="8"/>
-    </w:p>
-    <w:p>
+      <w:bookmarkEnd w:id="9"/>
+    </w:p>
+    <w:p/>
+    <w:p>
+      <w:r>
+        <w:t xml:space="preserve">Lists all the git repositories </w:t>
+      </w:r>
+      <w:r>
+        <w:t xml:space="preserve">tracked by </w:t>
+      </w:r>
+      <w:proofErr w:type="spellStart"/>
+      <w:r>
+        <w:t>GitBox</w:t>
+      </w:r>
+      <w:proofErr w:type="spellEnd"/>
+      <w:r>
+        <w:t>.</w:t>
+      </w:r>
+    </w:p>
+    <w:p>
+      <w:pPr>
+        <w:ind w:left="720"/>
+        <w:rPr>
+          <w:rFonts w:ascii="Consolas" w:hAnsi="Consolas" w:cs="Consolas"/>
+        </w:rPr>
+      </w:pPr>
+      <w:r>
+        <w:rPr>
+          <w:rFonts w:ascii="Consolas" w:hAnsi="Consolas" w:cs="Consolas"/>
+        </w:rPr>
+        <w:lastRenderedPageBreak/>
+        <w:t xml:space="preserve">$ </w:t>
+      </w:r>
+      <w:proofErr w:type="spellStart"/>
       <w:proofErr w:type="gramStart"/>
       <w:r>
-        <w:t>Lists all the git repositories within the GitBox collection.</w:t>
-      </w:r>
+        <w:rPr>
+          <w:rFonts w:ascii="Consolas" w:hAnsi="Consolas" w:cs="Consolas"/>
+        </w:rPr>
+        <w:t>gitbox</w:t>
+      </w:r>
+      <w:proofErr w:type="spellEnd"/>
       <w:proofErr w:type="gramEnd"/>
+      <w:r>
+        <w:rPr>
+          <w:rFonts w:ascii="Consolas" w:hAnsi="Consolas" w:cs="Consolas"/>
+        </w:rPr>
+        <w:t xml:space="preserve"> list</w:t>
+      </w:r>
+      <w:r>
+        <w:rPr>
+          <w:rFonts w:ascii="Consolas" w:hAnsi="Consolas" w:cs="Consolas"/>
+        </w:rPr>
+        <w:br/>
+      </w:r>
+      <w:proofErr w:type="spellStart"/>
+      <w:r>
+        <w:rPr>
+          <w:rFonts w:ascii="Consolas" w:hAnsi="Consolas" w:cs="Consolas"/>
+        </w:rPr>
+        <w:t>List</w:t>
+      </w:r>
+      <w:proofErr w:type="spellEnd"/>
+      <w:r>
+        <w:rPr>
+          <w:rFonts w:ascii="Consolas" w:hAnsi="Consolas" w:cs="Consolas"/>
+        </w:rPr>
+        <w:t xml:space="preserve"> of repositories tracked by </w:t>
+      </w:r>
+      <w:proofErr w:type="spellStart"/>
+      <w:r>
+        <w:rPr>
+          <w:rFonts w:ascii="Consolas" w:hAnsi="Consolas" w:cs="Consolas"/>
+        </w:rPr>
+        <w:t>GitBox</w:t>
+      </w:r>
+      <w:proofErr w:type="spellEnd"/>
+      <w:r>
+        <w:rPr>
+          <w:rFonts w:ascii="Consolas" w:hAnsi="Consolas" w:cs="Consolas"/>
+        </w:rPr>
+        <w:t>:</w:t>
+      </w:r>
+      <w:r>
+        <w:rPr>
+          <w:rFonts w:ascii="Consolas" w:hAnsi="Consolas" w:cs="Consolas"/>
+        </w:rPr>
+        <w:br/>
+      </w:r>
+      <w:r>
+        <w:rPr>
+          <w:rFonts w:ascii="Consolas" w:hAnsi="Consolas" w:cs="Consolas"/>
+        </w:rPr>
+        <w:t xml:space="preserve"> - </w:t>
+      </w:r>
+      <w:proofErr w:type="spellStart"/>
+      <w:r>
+        <w:rPr>
+          <w:rFonts w:ascii="Consolas" w:hAnsi="Consolas" w:cs="Consolas"/>
+        </w:rPr>
+        <w:t>gitbox</w:t>
+      </w:r>
+      <w:proofErr w:type="spellEnd"/>
+      <w:r>
+        <w:rPr>
+          <w:rFonts w:ascii="Consolas" w:hAnsi="Consolas" w:cs="Consolas"/>
+        </w:rPr>
+        <w:br/>
+      </w:r>
+      <w:r>
+        <w:rPr>
+          <w:rFonts w:ascii="Consolas" w:hAnsi="Consolas" w:cs="Consolas"/>
+        </w:rPr>
+        <w:t xml:space="preserve"> - </w:t>
+      </w:r>
+      <w:proofErr w:type="spellStart"/>
+      <w:r>
+        <w:rPr>
+          <w:rFonts w:ascii="Consolas" w:hAnsi="Consolas" w:cs="Consolas"/>
+        </w:rPr>
+        <w:t>myapp</w:t>
+      </w:r>
+      <w:proofErr w:type="spellEnd"/>
+    </w:p>
+    <w:p>
+      <w:pPr>
+        <w:ind w:left="720"/>
+        <w:rPr>
+          <w:rFonts w:ascii="Consolas" w:hAnsi="Consolas" w:cs="Consolas"/>
+        </w:rPr>
+      </w:pPr>
     </w:p>
     <w:p>
       <w:pPr>
         <w:pStyle w:val="Heading2"/>
       </w:pPr>
-      <w:bookmarkStart w:id="9" w:name="_Toc271148668"/>
+      <w:bookmarkStart w:id="10" w:name="_Toc271203293"/>
+      <w:proofErr w:type="spellStart"/>
       <w:proofErr w:type="gramStart"/>
       <w:r>
         <w:t>gitbox</w:t>
       </w:r>
+      <w:proofErr w:type="spellEnd"/>
       <w:proofErr w:type="gramEnd"/>
       <w:r>
         <w:t xml:space="preserve"> create &lt;repo&gt;</w:t>
       </w:r>
-      <w:bookmarkEnd w:id="9"/>
-    </w:p>
+      <w:bookmarkEnd w:id="10"/>
+    </w:p>
+    <w:p/>
     <w:p>
       <w:pPr>
         <w:jc w:val="both"/>
@@ -2345,128 +2469,369 @@
         <w:jc w:val="both"/>
       </w:pPr>
       <w:r>
-        <w:t>This command is used when a new repository/project is needed and there aren’t any existing repositories which can be imported into G</w:t>
+        <w:t xml:space="preserve">This command is </w:t>
+      </w:r>
+      <w:r>
+        <w:t xml:space="preserve">to be </w:t>
+      </w:r>
+      <w:r>
+        <w:t xml:space="preserve">used when a new repository/project is needed and there aren’t any existing repositories which can be imported into </w:t>
+      </w:r>
+      <w:proofErr w:type="spellStart"/>
+      <w:r>
+        <w:t>G</w:t>
       </w:r>
       <w:r>
         <w:t>i</w:t>
       </w:r>
       <w:r>
-        <w:t>tBox.</w:t>
-      </w:r>
+        <w:t>tBox</w:t>
+      </w:r>
+      <w:proofErr w:type="spellEnd"/>
+      <w:r>
+        <w:t>.</w:t>
+      </w:r>
+    </w:p>
+    <w:p>
+      <w:pPr>
+        <w:ind w:left="720"/>
+        <w:rPr>
+          <w:rFonts w:ascii="Consolas" w:hAnsi="Consolas" w:cs="Consolas"/>
+        </w:rPr>
+      </w:pPr>
+      <w:r>
+        <w:rPr>
+          <w:rFonts w:ascii="Consolas" w:hAnsi="Consolas" w:cs="Consolas"/>
+        </w:rPr>
+        <w:t xml:space="preserve">$ </w:t>
+      </w:r>
+      <w:proofErr w:type="spellStart"/>
+      <w:proofErr w:type="gramStart"/>
+      <w:r>
+        <w:rPr>
+          <w:rFonts w:ascii="Consolas" w:hAnsi="Consolas" w:cs="Consolas"/>
+        </w:rPr>
+        <w:t>gitbox</w:t>
+      </w:r>
+      <w:proofErr w:type="spellEnd"/>
+      <w:proofErr w:type="gramEnd"/>
+      <w:r>
+        <w:rPr>
+          <w:rFonts w:ascii="Consolas" w:hAnsi="Consolas" w:cs="Consolas"/>
+        </w:rPr>
+        <w:t xml:space="preserve"> create </w:t>
+      </w:r>
+      <w:proofErr w:type="spellStart"/>
+      <w:r>
+        <w:rPr>
+          <w:rFonts w:ascii="Consolas" w:hAnsi="Consolas" w:cs="Consolas"/>
+        </w:rPr>
+        <w:t>myapp</w:t>
+      </w:r>
+      <w:proofErr w:type="spellEnd"/>
+      <w:r>
+        <w:rPr>
+          <w:rFonts w:ascii="Consolas" w:hAnsi="Consolas" w:cs="Consolas"/>
+        </w:rPr>
+        <w:br/>
+        <w:t>Creating empty repository...</w:t>
+      </w:r>
+      <w:r>
+        <w:rPr>
+          <w:rFonts w:ascii="Consolas" w:hAnsi="Consolas" w:cs="Consolas"/>
+        </w:rPr>
+        <w:br/>
+        <w:t>Initializing new repository...</w:t>
+      </w:r>
+      <w:r>
+        <w:rPr>
+          <w:rFonts w:ascii="Consolas" w:hAnsi="Consolas" w:cs="Consolas"/>
+        </w:rPr>
+        <w:br/>
+      </w:r>
+      <w:r>
+        <w:rPr>
+          <w:rFonts w:ascii="Consolas" w:hAnsi="Consolas" w:cs="Consolas"/>
+        </w:rPr>
+        <w:t>Repository successfully created.</w:t>
+      </w:r>
+    </w:p>
+    <w:p>
+      <w:pPr>
+        <w:ind w:left="720"/>
+      </w:pPr>
     </w:p>
     <w:p>
       <w:pPr>
         <w:pStyle w:val="Heading2"/>
       </w:pPr>
-      <w:bookmarkStart w:id="10" w:name="_Toc271148669"/>
+      <w:bookmarkStart w:id="11" w:name="_Toc271203294"/>
+      <w:proofErr w:type="spellStart"/>
       <w:proofErr w:type="gramStart"/>
       <w:r>
+        <w:t>gitbox</w:t>
+      </w:r>
+      <w:proofErr w:type="spellEnd"/>
+      <w:proofErr w:type="gramEnd"/>
+      <w:r>
+        <w:t xml:space="preserve"> clone &lt;repo&gt;</w:t>
+      </w:r>
+      <w:bookmarkEnd w:id="11"/>
+    </w:p>
+    <w:p/>
+    <w:p>
+      <w:pPr>
+        <w:jc w:val="both"/>
+      </w:pPr>
+      <w:r>
+        <w:t xml:space="preserve">Clones a git repository </w:t>
+      </w:r>
+      <w:r>
+        <w:t xml:space="preserve">called </w:t>
+      </w:r>
+      <w:r>
+        <w:t>&lt;repo&gt; from the GitBox collection into the current folder</w:t>
+      </w:r>
+      <w:r>
+        <w:t xml:space="preserve"> and</w:t>
+      </w:r>
+      <w:r>
+        <w:t xml:space="preserve"> configur</w:t>
+      </w:r>
+      <w:r>
+        <w:t xml:space="preserve">es a default remote called </w:t>
+      </w:r>
+      <w:proofErr w:type="spellStart"/>
+      <w:r>
+        <w:rPr>
+          <w:i/>
+        </w:rPr>
+        <w:t>git</w:t>
+      </w:r>
+      <w:r>
+        <w:rPr>
+          <w:i/>
+        </w:rPr>
+        <w:t>box</w:t>
+      </w:r>
+      <w:proofErr w:type="spellEnd"/>
+      <w:r>
+        <w:t xml:space="preserve"> for committing code back into </w:t>
+      </w:r>
+      <w:proofErr w:type="spellStart"/>
+      <w:r>
+        <w:t>GitBox</w:t>
+      </w:r>
+      <w:proofErr w:type="spellEnd"/>
+      <w:r>
+        <w:t xml:space="preserve"> through git.</w:t>
+      </w:r>
+    </w:p>
+    <w:p>
+      <w:pPr>
+        <w:ind w:left="720"/>
+        <w:rPr>
+          <w:rFonts w:ascii="Consolas" w:hAnsi="Consolas" w:cs="Consolas"/>
+        </w:rPr>
+      </w:pPr>
+      <w:r>
+        <w:rPr>
+          <w:rFonts w:ascii="Consolas" w:hAnsi="Consolas" w:cs="Consolas"/>
+        </w:rPr>
+        <w:t xml:space="preserve">$ </w:t>
+      </w:r>
+      <w:proofErr w:type="spellStart"/>
+      <w:proofErr w:type="gramStart"/>
+      <w:r>
+        <w:rPr>
+          <w:rFonts w:ascii="Consolas" w:hAnsi="Consolas" w:cs="Consolas"/>
+        </w:rPr>
+        <w:t>gitbox</w:t>
+      </w:r>
+      <w:proofErr w:type="spellEnd"/>
+      <w:proofErr w:type="gramEnd"/>
+      <w:r>
+        <w:rPr>
+          <w:rFonts w:ascii="Consolas" w:hAnsi="Consolas" w:cs="Consolas"/>
+        </w:rPr>
+        <w:t xml:space="preserve"> clone </w:t>
+      </w:r>
+      <w:proofErr w:type="spellStart"/>
+      <w:r>
+        <w:rPr>
+          <w:rFonts w:ascii="Consolas" w:hAnsi="Consolas" w:cs="Consolas"/>
+        </w:rPr>
+        <w:t>myapp</w:t>
+      </w:r>
+      <w:proofErr w:type="spellEnd"/>
+      <w:r>
+        <w:rPr>
+          <w:rFonts w:ascii="Consolas" w:hAnsi="Consolas" w:cs="Consolas"/>
+        </w:rPr>
+        <w:br/>
+      </w:r>
+      <w:r>
+        <w:rPr>
+          <w:rFonts w:ascii="Consolas" w:hAnsi="Consolas" w:cs="Consolas"/>
+        </w:rPr>
+        <w:t>Cloning repository...</w:t>
+      </w:r>
+      <w:r>
+        <w:rPr>
+          <w:rFonts w:ascii="Consolas" w:hAnsi="Consolas" w:cs="Consolas"/>
+        </w:rPr>
+        <w:br/>
+      </w:r>
+      <w:r>
+        <w:rPr>
+          <w:rFonts w:ascii="Consolas" w:hAnsi="Consolas" w:cs="Consolas"/>
+        </w:rPr>
+        <w:t>Repository successfully cloned.</w:t>
+      </w:r>
+    </w:p>
+    <w:p>
+      <w:pPr>
+        <w:ind w:left="720"/>
+        <w:rPr>
+          <w:rFonts w:ascii="Consolas" w:hAnsi="Consolas" w:cs="Consolas"/>
+        </w:rPr>
+      </w:pPr>
+    </w:p>
+    <w:p>
+      <w:pPr>
+        <w:pStyle w:val="Heading2"/>
+      </w:pPr>
+      <w:bookmarkStart w:id="12" w:name="_Toc271203295"/>
+      <w:proofErr w:type="spellStart"/>
+      <w:proofErr w:type="gramStart"/>
+      <w:r>
+        <w:t>gitbox</w:t>
+      </w:r>
+      <w:proofErr w:type="spellEnd"/>
+      <w:proofErr w:type="gramEnd"/>
+      <w:r>
+        <w:t xml:space="preserve"> import &lt;repo&gt;</w:t>
+      </w:r>
+      <w:bookmarkEnd w:id="12"/>
+    </w:p>
+    <w:p/>
+    <w:p>
+      <w:pPr>
+        <w:jc w:val="both"/>
+      </w:pPr>
+      <w:r>
+        <w:t>Imports a</w:t>
+      </w:r>
+      <w:r>
+        <w:t>n existing</w:t>
+      </w:r>
+      <w:r>
+        <w:t xml:space="preserve"> git repository into </w:t>
+      </w:r>
+      <w:proofErr w:type="spellStart"/>
+      <w:r>
+        <w:t>GitBox</w:t>
+      </w:r>
+      <w:proofErr w:type="spellEnd"/>
+      <w:r>
+        <w:t xml:space="preserve"> and also configures a remote called </w:t>
+      </w:r>
+      <w:proofErr w:type="spellStart"/>
+      <w:r>
+        <w:rPr>
+          <w:i/>
+        </w:rPr>
+        <w:t>gitbox</w:t>
+      </w:r>
+      <w:proofErr w:type="spellEnd"/>
+      <w:r>
+        <w:t xml:space="preserve"> for the local repo.</w:t>
+      </w:r>
+      <w:r>
+        <w:t xml:space="preserve"> Note, this command is meant to be executed from within a git repository, which is to be imported.</w:t>
+      </w:r>
+    </w:p>
+    <w:p>
+      <w:pPr>
+        <w:ind w:left="720"/>
+      </w:pPr>
+      <w:r>
+        <w:rPr>
+          <w:rFonts w:ascii="Consolas" w:hAnsi="Consolas" w:cs="Consolas"/>
+        </w:rPr>
+        <w:t xml:space="preserve">$ </w:t>
+      </w:r>
+      <w:proofErr w:type="spellStart"/>
+      <w:proofErr w:type="gramStart"/>
+      <w:r>
+        <w:rPr>
+          <w:rFonts w:ascii="Consolas" w:hAnsi="Consolas" w:cs="Consolas"/>
+        </w:rPr>
+        <w:t>gitbox</w:t>
+      </w:r>
+      <w:proofErr w:type="spellEnd"/>
+      <w:proofErr w:type="gramEnd"/>
+      <w:r>
+        <w:rPr>
+          <w:rFonts w:ascii="Consolas" w:hAnsi="Consolas" w:cs="Consolas"/>
+        </w:rPr>
+        <w:t xml:space="preserve"> import </w:t>
+      </w:r>
+      <w:proofErr w:type="spellStart"/>
+      <w:r>
+        <w:rPr>
+          <w:rFonts w:ascii="Consolas" w:hAnsi="Consolas" w:cs="Consolas"/>
+        </w:rPr>
+        <w:t>myapp</w:t>
+      </w:r>
+      <w:proofErr w:type="spellEnd"/>
+      <w:r>
+        <w:rPr>
+          <w:rFonts w:ascii="Consolas" w:hAnsi="Consolas" w:cs="Consolas"/>
+        </w:rPr>
+        <w:br/>
+      </w:r>
+      <w:r>
+        <w:rPr>
+          <w:rFonts w:ascii="Consolas" w:hAnsi="Consolas" w:cs="Consolas"/>
+        </w:rPr>
+        <w:t>Creating empty repository...</w:t>
+      </w:r>
+      <w:r>
+        <w:rPr>
+          <w:rFonts w:ascii="Consolas" w:hAnsi="Consolas" w:cs="Consolas"/>
+        </w:rPr>
+        <w:br/>
+      </w:r>
+      <w:r>
+        <w:rPr>
+          <w:rFonts w:ascii="Consolas" w:hAnsi="Consolas" w:cs="Consolas"/>
+        </w:rPr>
+        <w:t>Importing data into new repository...</w:t>
+      </w:r>
+      <w:r>
+        <w:rPr>
+          <w:rFonts w:ascii="Consolas" w:hAnsi="Consolas" w:cs="Consolas"/>
+        </w:rPr>
+        <w:br/>
+      </w:r>
+      <w:r>
+        <w:rPr>
+          <w:rFonts w:ascii="Consolas" w:hAnsi="Consolas" w:cs="Consolas"/>
+        </w:rPr>
+        <w:t>Repository successfully imported.</w:t>
+      </w:r>
+    </w:p>
+    <w:p>
+      <w:pPr>
+        <w:pStyle w:val="Heading1"/>
+      </w:pPr>
+      <w:bookmarkStart w:id="13" w:name="_Toc271203296"/>
+      <w:r>
         <w:lastRenderedPageBreak/>
-        <w:t>gitbox</w:t>
-      </w:r>
-      <w:proofErr w:type="gramEnd"/>
-      <w:r>
-        <w:t xml:space="preserve"> clone &lt;repo&gt;</w:t>
-      </w:r>
-      <w:bookmarkEnd w:id="10"/>
-    </w:p>
-    <w:p>
-      <w:pPr>
-        <w:jc w:val="both"/>
-      </w:pPr>
-      <w:r>
-        <w:t>Clones a git repository named &lt;repo&gt; from the GitBox collection into the current folder, configur</w:t>
-      </w:r>
-      <w:r>
-        <w:t>es a default remote called “</w:t>
-      </w:r>
-      <w:proofErr w:type="spellStart"/>
-      <w:r>
-        <w:t>git</w:t>
-      </w:r>
-      <w:r>
-        <w:t>box</w:t>
-      </w:r>
-      <w:proofErr w:type="spellEnd"/>
-      <w:r>
-        <w:t>” for committing code back into GitBox through git.</w:t>
-      </w:r>
-    </w:p>
-    <w:p>
-      <w:pPr>
-        <w:jc w:val="both"/>
-      </w:pPr>
-      <w:r>
-        <w:t>At this point a simple “git push</w:t>
-      </w:r>
-      <w:r>
-        <w:t>” will</w:t>
-      </w:r>
-      <w:r>
-        <w:t xml:space="preserve"> commit the changes into the GitBox repo.</w:t>
-      </w:r>
-    </w:p>
-    <w:p>
-      <w:pPr>
-        <w:pStyle w:val="Heading2"/>
-      </w:pPr>
-      <w:bookmarkStart w:id="11" w:name="_Toc271148670"/>
-      <w:proofErr w:type="gramStart"/>
-      <w:r>
-        <w:t>gitbox</w:t>
-      </w:r>
-      <w:proofErr w:type="gramEnd"/>
-      <w:r>
-        <w:t xml:space="preserve"> import &lt;repo&gt;</w:t>
-      </w:r>
-      <w:bookmarkEnd w:id="11"/>
-    </w:p>
-    <w:p>
-      <w:pPr>
-        <w:jc w:val="both"/>
-      </w:pPr>
-      <w:proofErr w:type="gramStart"/>
-      <w:r>
-        <w:t>Imports a git repository from the current folder into GitBox under the name &lt;repo&gt;.</w:t>
-      </w:r>
-      <w:proofErr w:type="gramEnd"/>
-      <w:r>
-        <w:t xml:space="preserve"> It also configures a remote called “</w:t>
-      </w:r>
-      <w:proofErr w:type="spellStart"/>
-      <w:r>
-        <w:t>gitbox</w:t>
-      </w:r>
-      <w:proofErr w:type="spellEnd"/>
-      <w:r>
-        <w:t>” for the local repo.</w:t>
-      </w:r>
-    </w:p>
-    <w:p>
-      <w:pPr>
-        <w:jc w:val="both"/>
-      </w:pPr>
-      <w:r>
-        <w:t xml:space="preserve">To push changes from the imported repository into GitBox, the “git push </w:t>
-      </w:r>
-      <w:proofErr w:type="spellStart"/>
-      <w:r>
-        <w:t>gitbox</w:t>
-      </w:r>
-      <w:proofErr w:type="spellEnd"/>
-      <w:r>
-        <w:t>” command is required.</w:t>
-      </w:r>
-    </w:p>
-    <w:p>
-      <w:pPr>
-        <w:pStyle w:val="Heading1"/>
-      </w:pPr>
-      <w:bookmarkStart w:id="12" w:name="_Toc271148671"/>
-      <w:r>
         <w:t>Samples and Tutorials</w:t>
       </w:r>
-      <w:bookmarkEnd w:id="12"/>
+      <w:bookmarkEnd w:id="13"/>
     </w:p>
     <w:p/>
     <w:p>
@@ -2581,15 +2946,13 @@
       <w:pPr>
         <w:jc w:val="both"/>
       </w:pPr>
-      <w:bookmarkStart w:id="13" w:name="_GoBack"/>
-      <w:bookmarkEnd w:id="13"/>
     </w:p>
     <w:p>
       <w:pPr>
         <w:pStyle w:val="Heading2"/>
       </w:pPr>
-      <w:bookmarkStart w:id="14" w:name="_Toc271148672"/>
-      <w:bookmarkStart w:id="15" w:name="_Ref271201200"/>
+      <w:bookmarkStart w:id="14" w:name="_Ref271201200"/>
+      <w:bookmarkStart w:id="15" w:name="_Toc271203297"/>
       <w:r>
         <w:t>Backup Code into the Cloud</w:t>
       </w:r>
@@ -2717,12 +3080,6 @@
           <w:rFonts w:ascii="Consolas" w:hAnsi="Consolas" w:cs="Consolas"/>
         </w:rPr>
         <w:br/>
-      </w:r>
-      <w:r>
-        <w:rPr>
-          <w:rFonts w:ascii="Consolas" w:hAnsi="Consolas" w:cs="Consolas"/>
-        </w:rPr>
-        <w:lastRenderedPageBreak/>
         <w:t>Initializing new repository...</w:t>
       </w:r>
       <w:r>
@@ -2887,6 +3244,7 @@
         <w:rPr>
           <w:rFonts w:ascii="Consolas" w:hAnsi="Consolas" w:cs="Consolas"/>
         </w:rPr>
+        <w:lastRenderedPageBreak/>
         <w:t>$ echo “Some change” &gt; somefile.txt</w:t>
       </w:r>
       <w:r>
@@ -2951,8 +3309,8 @@
       <w:pPr>
         <w:pStyle w:val="Heading2"/>
       </w:pPr>
-      <w:bookmarkStart w:id="16" w:name="_Toc271148673"/>
-      <w:bookmarkStart w:id="17" w:name="_Ref271201219"/>
+      <w:bookmarkStart w:id="16" w:name="_Ref271201219"/>
+      <w:bookmarkStart w:id="17" w:name="_Toc271203298"/>
       <w:r>
         <w:t>Access Repository from Multiple Machines</w:t>
       </w:r>
@@ -3155,7 +3513,6 @@
         <w:rPr>
           <w:rFonts w:ascii="Consolas" w:hAnsi="Consolas" w:cs="Consolas"/>
         </w:rPr>
-        <w:lastRenderedPageBreak/>
         <w:t xml:space="preserve">$ </w:t>
       </w:r>
       <w:proofErr w:type="spellStart"/>
@@ -3315,8 +3672,8 @@
       <w:pPr>
         <w:pStyle w:val="Heading2"/>
       </w:pPr>
-      <w:bookmarkStart w:id="18" w:name="_Toc271148674"/>
-      <w:bookmarkStart w:id="19" w:name="_Ref271201228"/>
+      <w:bookmarkStart w:id="18" w:name="_Ref271201228"/>
+      <w:bookmarkStart w:id="19" w:name="_Toc271203299"/>
       <w:r>
         <w:t xml:space="preserve">Create Secondary Repository for </w:t>
       </w:r>
@@ -3550,17 +3907,25 @@
         </w:rPr>
         <w:br/>
       </w:r>
-      <w:r>
-        <w:rPr>
-          <w:rFonts w:ascii="Consolas" w:hAnsi="Consolas" w:cs="Consolas"/>
-        </w:rPr>
-        <w:t xml:space="preserve">List of repositories tracked by </w:t>
-      </w:r>
       <w:proofErr w:type="spellStart"/>
       <w:r>
         <w:rPr>
           <w:rFonts w:ascii="Consolas" w:hAnsi="Consolas" w:cs="Consolas"/>
         </w:rPr>
+        <w:t>List</w:t>
+      </w:r>
+      <w:proofErr w:type="spellEnd"/>
+      <w:r>
+        <w:rPr>
+          <w:rFonts w:ascii="Consolas" w:hAnsi="Consolas" w:cs="Consolas"/>
+        </w:rPr>
+        <w:t xml:space="preserve"> of repositories tracked by </w:t>
+      </w:r>
+      <w:proofErr w:type="spellStart"/>
+      <w:r>
+        <w:rPr>
+          <w:rFonts w:ascii="Consolas" w:hAnsi="Consolas" w:cs="Consolas"/>
+        </w:rPr>
         <w:t>GitBox</w:t>
       </w:r>
       <w:proofErr w:type="spellEnd"/>
@@ -3645,7 +4010,6 @@
         <w:rPr>
           <w:rFonts w:ascii="Consolas" w:hAnsi="Consolas" w:cs="Consolas"/>
         </w:rPr>
-        <w:lastRenderedPageBreak/>
         <w:t xml:space="preserve">$ </w:t>
       </w:r>
       <w:proofErr w:type="gramStart"/>
@@ -3709,7 +4073,7 @@
       <w:pPr>
         <w:pStyle w:val="Heading1"/>
       </w:pPr>
-      <w:bookmarkStart w:id="20" w:name="_Toc271148675"/>
+      <w:bookmarkStart w:id="20" w:name="_Toc271203300"/>
       <w:r>
         <w:t>Releases</w:t>
       </w:r>
@@ -3790,6 +4154,7 @@
         </w:rPr>
       </w:pPr>
       <w:r>
+        <w:lastRenderedPageBreak/>
         <w:t xml:space="preserve">Version </w:t>
       </w:r>
       <w:r>
@@ -3873,7 +4238,7 @@
       <w:pPr>
         <w:pStyle w:val="Heading1"/>
       </w:pPr>
-      <w:bookmarkStart w:id="21" w:name="_Toc271148676"/>
+      <w:bookmarkStart w:id="21" w:name="_Toc271203301"/>
       <w:r>
         <w:t>Acknowledgements</w:t>
       </w:r>
@@ -4000,7 +4365,7 @@
       <w:pPr>
         <w:pStyle w:val="Heading1"/>
       </w:pPr>
-      <w:bookmarkStart w:id="22" w:name="_Toc271148677"/>
+      <w:bookmarkStart w:id="22" w:name="_Toc271203302"/>
       <w:r>
         <w:t>License</w:t>
       </w:r>
@@ -4037,11 +4402,7 @@
         <w:jc w:val="both"/>
       </w:pPr>
       <w:r>
-        <w:t xml:space="preserve">Permission is hereby granted, free of charge, to any person obtaining a copy of this software and associated documentation files (the "Software"), to deal in the Software without restriction, including without limitation the rights to use, copy, modify, merge, publish, distribute, sublicense, and/or sell </w:t>
-      </w:r>
-      <w:r>
-        <w:lastRenderedPageBreak/>
-        <w:t>copies of the Software, and to permit persons to whom the Software is furnished to do so, subject to the following conditions:</w:t>
+        <w:t>Permission is hereby granted, free of charge, to any person obtaining a copy of this software and associated documentation files (the "Software"), to deal in the Software without restriction, including without limitation the rights to use, copy, modify, merge, publish, distribute, sublicense, and/or sell copies of the Software, and to permit persons to whom the Software is furnished to do so, subject to the following conditions:</w:t>
       </w:r>
     </w:p>
     <w:p>
@@ -4170,7 +4531,7 @@
               <w:bCs/>
               <w:noProof/>
             </w:rPr>
-            <w:t>5</w:t>
+            <w:t>2</w:t>
           </w:r>
           <w:r>
             <w:rPr>
@@ -6898,7 +7259,7 @@
 </file>
 
 <file path=customXml/itemProps1.xml><?xml version="1.0" encoding="utf-8"?>
-<ds:datastoreItem xmlns:ds="http://schemas.openxmlformats.org/officeDocument/2006/customXml" ds:itemID="{01D51E1E-D663-4B7D-A983-23DBC4ADC3B3}">
+<ds:datastoreItem xmlns:ds="http://schemas.openxmlformats.org/officeDocument/2006/customXml" ds:itemID="{145BFF19-876D-4602-9DDE-DFDF45C0A0BE}">
   <ds:schemaRefs>
     <ds:schemaRef ds:uri="http://schemas.openxmlformats.org/officeDocument/2006/bibliography"/>
   </ds:schemaRefs>

</xml_diff>

<commit_message>
Rewrote the installation section in the manual.
</commit_message>
<xml_diff>
--- a/docs/gitbox.docx
+++ b/docs/gitbox.docx
@@ -66,13 +66,8 @@
         <w:pStyle w:val="Title"/>
         <w:jc w:val="center"/>
       </w:pPr>
-      <w:proofErr w:type="spellStart"/>
-      <w:r>
-        <w:t>GitBox</w:t>
-      </w:r>
-      <w:proofErr w:type="spellEnd"/>
-      <w:r>
-        <w:t xml:space="preserve"> – User Manual</w:t>
+      <w:r>
+        <w:t>GitBox – User Manual</w:t>
       </w:r>
     </w:p>
     <w:p>
@@ -93,7 +88,7 @@
           <w:numId w:val="0"/>
         </w:numPr>
       </w:pPr>
-      <w:bookmarkStart w:id="0" w:name="_Toc271203284"/>
+      <w:bookmarkStart w:id="0" w:name="_Toc273558888"/>
       <w:r>
         <w:t>Philosophy</w:t>
       </w:r>
@@ -200,12 +195,7 @@
         <w:jc w:val="both"/>
       </w:pPr>
       <w:r>
-        <w:t>P.S. Less is more… I prefer stable prod</w:t>
-      </w:r>
-      <w:bookmarkStart w:id="1" w:name="_GoBack"/>
-      <w:bookmarkEnd w:id="1"/>
-      <w:r>
-        <w:t>ucts over large feature sets.</w:t>
+        <w:t>P.S. Less is more… I prefer stable products over large feature sets.</w:t>
       </w:r>
     </w:p>
     <w:p>
@@ -283,7 +273,7 @@
           <w:r>
             <w:fldChar w:fldCharType="separate"/>
           </w:r>
-          <w:hyperlink w:anchor="_Toc271203284" w:history="1">
+          <w:hyperlink w:anchor="_Toc273558888" w:history="1">
             <w:r>
               <w:rPr>
                 <w:rStyle w:val="Hyperlink"/>
@@ -310,7 +300,7 @@
                 <w:noProof/>
                 <w:webHidden/>
               </w:rPr>
-              <w:instrText xml:space="preserve"> PAGEREF _Toc271203284 \h </w:instrText>
+              <w:instrText xml:space="preserve"> PAGEREF _Toc273558888 \h </w:instrText>
             </w:r>
             <w:r>
               <w:rPr>
@@ -353,7 +343,7 @@
               <w:noProof/>
             </w:rPr>
           </w:pPr>
-          <w:hyperlink w:anchor="_Toc271203285" w:history="1">
+          <w:hyperlink w:anchor="_Toc273558889" w:history="1">
             <w:r>
               <w:rPr>
                 <w:rStyle w:val="Hyperlink"/>
@@ -394,7 +384,7 @@
                 <w:noProof/>
                 <w:webHidden/>
               </w:rPr>
-              <w:instrText xml:space="preserve"> PAGEREF _Toc271203285 \h </w:instrText>
+              <w:instrText xml:space="preserve"> PAGEREF _Toc273558889 \h </w:instrText>
             </w:r>
             <w:r>
               <w:rPr>
@@ -437,7 +427,7 @@
               <w:noProof/>
             </w:rPr>
           </w:pPr>
-          <w:hyperlink w:anchor="_Toc271203286" w:history="1">
+          <w:hyperlink w:anchor="_Toc273558890" w:history="1">
             <w:r>
               <w:rPr>
                 <w:rStyle w:val="Hyperlink"/>
@@ -478,7 +468,7 @@
                 <w:noProof/>
                 <w:webHidden/>
               </w:rPr>
-              <w:instrText xml:space="preserve"> PAGEREF _Toc271203286 \h </w:instrText>
+              <w:instrText xml:space="preserve"> PAGEREF _Toc273558890 \h </w:instrText>
             </w:r>
             <w:r>
               <w:rPr>
@@ -521,7 +511,7 @@
               <w:noProof/>
             </w:rPr>
           </w:pPr>
-          <w:hyperlink w:anchor="_Toc271203287" w:history="1">
+          <w:hyperlink w:anchor="_Toc273558891" w:history="1">
             <w:r>
               <w:rPr>
                 <w:rStyle w:val="Hyperlink"/>
@@ -541,7 +531,7 @@
                 <w:rStyle w:val="Hyperlink"/>
                 <w:noProof/>
               </w:rPr>
-              <w:t>Linux and *nix</w:t>
+              <w:t>Supported Platforms</w:t>
             </w:r>
             <w:r>
               <w:rPr>
@@ -562,7 +552,7 @@
                 <w:noProof/>
                 <w:webHidden/>
               </w:rPr>
-              <w:instrText xml:space="preserve"> PAGEREF _Toc271203287 \h </w:instrText>
+              <w:instrText xml:space="preserve"> PAGEREF _Toc273558891 \h </w:instrText>
             </w:r>
             <w:r>
               <w:rPr>
@@ -605,7 +595,7 @@
               <w:noProof/>
             </w:rPr>
           </w:pPr>
-          <w:hyperlink w:anchor="_Toc271203288" w:history="1">
+          <w:hyperlink w:anchor="_Toc273558892" w:history="1">
             <w:r>
               <w:rPr>
                 <w:rStyle w:val="Hyperlink"/>
@@ -625,7 +615,7 @@
                 <w:rStyle w:val="Hyperlink"/>
                 <w:noProof/>
               </w:rPr>
-              <w:t>Windows</w:t>
+              <w:t>Installation Steps</w:t>
             </w:r>
             <w:r>
               <w:rPr>
@@ -646,7 +636,7 @@
                 <w:noProof/>
                 <w:webHidden/>
               </w:rPr>
-              <w:instrText xml:space="preserve"> PAGEREF _Toc271203288 \h </w:instrText>
+              <w:instrText xml:space="preserve"> PAGEREF _Toc273558892 \h </w:instrText>
             </w:r>
             <w:r>
               <w:rPr>
@@ -667,6 +657,426 @@
                 <w:webHidden/>
               </w:rPr>
               <w:t>3</w:t>
+            </w:r>
+            <w:r>
+              <w:rPr>
+                <w:noProof/>
+                <w:webHidden/>
+              </w:rPr>
+              <w:fldChar w:fldCharType="end"/>
+            </w:r>
+          </w:hyperlink>
+        </w:p>
+        <w:p>
+          <w:pPr>
+            <w:pStyle w:val="TOC3"/>
+            <w:tabs>
+              <w:tab w:val="left" w:pos="1320"/>
+              <w:tab w:val="right" w:leader="dot" w:pos="9350"/>
+            </w:tabs>
+            <w:rPr>
+              <w:noProof/>
+              <w:lang w:eastAsia="en-US"/>
+            </w:rPr>
+          </w:pPr>
+          <w:hyperlink w:anchor="_Toc273558893" w:history="1">
+            <w:r>
+              <w:rPr>
+                <w:rStyle w:val="Hyperlink"/>
+                <w:noProof/>
+              </w:rPr>
+              <w:t>2.2.1</w:t>
+            </w:r>
+            <w:r>
+              <w:rPr>
+                <w:noProof/>
+                <w:lang w:eastAsia="en-US"/>
+              </w:rPr>
+              <w:tab/>
+            </w:r>
+            <w:r>
+              <w:rPr>
+                <w:rStyle w:val="Hyperlink"/>
+                <w:noProof/>
+              </w:rPr>
+              <w:t>Step 1 – Install Dropbox</w:t>
+            </w:r>
+            <w:r>
+              <w:rPr>
+                <w:noProof/>
+                <w:webHidden/>
+              </w:rPr>
+              <w:tab/>
+            </w:r>
+            <w:r>
+              <w:rPr>
+                <w:noProof/>
+                <w:webHidden/>
+              </w:rPr>
+              <w:fldChar w:fldCharType="begin"/>
+            </w:r>
+            <w:r>
+              <w:rPr>
+                <w:noProof/>
+                <w:webHidden/>
+              </w:rPr>
+              <w:instrText xml:space="preserve"> PAGEREF _Toc273558893 \h </w:instrText>
+            </w:r>
+            <w:r>
+              <w:rPr>
+                <w:noProof/>
+                <w:webHidden/>
+              </w:rPr>
+            </w:r>
+            <w:r>
+              <w:rPr>
+                <w:noProof/>
+                <w:webHidden/>
+              </w:rPr>
+              <w:fldChar w:fldCharType="separate"/>
+            </w:r>
+            <w:r>
+              <w:rPr>
+                <w:noProof/>
+                <w:webHidden/>
+              </w:rPr>
+              <w:t>3</w:t>
+            </w:r>
+            <w:r>
+              <w:rPr>
+                <w:noProof/>
+                <w:webHidden/>
+              </w:rPr>
+              <w:fldChar w:fldCharType="end"/>
+            </w:r>
+          </w:hyperlink>
+        </w:p>
+        <w:p>
+          <w:pPr>
+            <w:pStyle w:val="TOC3"/>
+            <w:tabs>
+              <w:tab w:val="left" w:pos="1320"/>
+              <w:tab w:val="right" w:leader="dot" w:pos="9350"/>
+            </w:tabs>
+            <w:rPr>
+              <w:noProof/>
+              <w:lang w:eastAsia="en-US"/>
+            </w:rPr>
+          </w:pPr>
+          <w:hyperlink w:anchor="_Toc273558894" w:history="1">
+            <w:r>
+              <w:rPr>
+                <w:rStyle w:val="Hyperlink"/>
+                <w:noProof/>
+              </w:rPr>
+              <w:t>2.2.2</w:t>
+            </w:r>
+            <w:r>
+              <w:rPr>
+                <w:noProof/>
+                <w:lang w:eastAsia="en-US"/>
+              </w:rPr>
+              <w:tab/>
+            </w:r>
+            <w:r>
+              <w:rPr>
+                <w:rStyle w:val="Hyperlink"/>
+                <w:noProof/>
+              </w:rPr>
+              <w:t>Step 2 – Install GitBox</w:t>
+            </w:r>
+            <w:r>
+              <w:rPr>
+                <w:noProof/>
+                <w:webHidden/>
+              </w:rPr>
+              <w:tab/>
+            </w:r>
+            <w:r>
+              <w:rPr>
+                <w:noProof/>
+                <w:webHidden/>
+              </w:rPr>
+              <w:fldChar w:fldCharType="begin"/>
+            </w:r>
+            <w:r>
+              <w:rPr>
+                <w:noProof/>
+                <w:webHidden/>
+              </w:rPr>
+              <w:instrText xml:space="preserve"> PAGEREF _Toc273558894 \h </w:instrText>
+            </w:r>
+            <w:r>
+              <w:rPr>
+                <w:noProof/>
+                <w:webHidden/>
+              </w:rPr>
+            </w:r>
+            <w:r>
+              <w:rPr>
+                <w:noProof/>
+                <w:webHidden/>
+              </w:rPr>
+              <w:fldChar w:fldCharType="separate"/>
+            </w:r>
+            <w:r>
+              <w:rPr>
+                <w:noProof/>
+                <w:webHidden/>
+              </w:rPr>
+              <w:t>4</w:t>
+            </w:r>
+            <w:r>
+              <w:rPr>
+                <w:noProof/>
+                <w:webHidden/>
+              </w:rPr>
+              <w:fldChar w:fldCharType="end"/>
+            </w:r>
+          </w:hyperlink>
+        </w:p>
+        <w:p>
+          <w:pPr>
+            <w:pStyle w:val="TOC3"/>
+            <w:tabs>
+              <w:tab w:val="left" w:pos="1320"/>
+              <w:tab w:val="right" w:leader="dot" w:pos="9350"/>
+            </w:tabs>
+            <w:rPr>
+              <w:noProof/>
+              <w:lang w:eastAsia="en-US"/>
+            </w:rPr>
+          </w:pPr>
+          <w:hyperlink w:anchor="_Toc273558895" w:history="1">
+            <w:r>
+              <w:rPr>
+                <w:rStyle w:val="Hyperlink"/>
+                <w:noProof/>
+              </w:rPr>
+              <w:t>2.2.3</w:t>
+            </w:r>
+            <w:r>
+              <w:rPr>
+                <w:noProof/>
+                <w:lang w:eastAsia="en-US"/>
+              </w:rPr>
+              <w:tab/>
+            </w:r>
+            <w:r>
+              <w:rPr>
+                <w:rStyle w:val="Hyperlink"/>
+                <w:noProof/>
+              </w:rPr>
+              <w:t>Step 3 – Configure GitBox – Linux, Mac OS</w:t>
+            </w:r>
+            <w:r>
+              <w:rPr>
+                <w:noProof/>
+                <w:webHidden/>
+              </w:rPr>
+              <w:tab/>
+            </w:r>
+            <w:r>
+              <w:rPr>
+                <w:noProof/>
+                <w:webHidden/>
+              </w:rPr>
+              <w:fldChar w:fldCharType="begin"/>
+            </w:r>
+            <w:r>
+              <w:rPr>
+                <w:noProof/>
+                <w:webHidden/>
+              </w:rPr>
+              <w:instrText xml:space="preserve"> PAGEREF _Toc273558895 \h </w:instrText>
+            </w:r>
+            <w:r>
+              <w:rPr>
+                <w:noProof/>
+                <w:webHidden/>
+              </w:rPr>
+            </w:r>
+            <w:r>
+              <w:rPr>
+                <w:noProof/>
+                <w:webHidden/>
+              </w:rPr>
+              <w:fldChar w:fldCharType="separate"/>
+            </w:r>
+            <w:r>
+              <w:rPr>
+                <w:noProof/>
+                <w:webHidden/>
+              </w:rPr>
+              <w:t>4</w:t>
+            </w:r>
+            <w:r>
+              <w:rPr>
+                <w:noProof/>
+                <w:webHidden/>
+              </w:rPr>
+              <w:fldChar w:fldCharType="end"/>
+            </w:r>
+          </w:hyperlink>
+        </w:p>
+        <w:p>
+          <w:pPr>
+            <w:pStyle w:val="TOC3"/>
+            <w:tabs>
+              <w:tab w:val="left" w:pos="1320"/>
+              <w:tab w:val="right" w:leader="dot" w:pos="9350"/>
+            </w:tabs>
+            <w:rPr>
+              <w:noProof/>
+              <w:lang w:eastAsia="en-US"/>
+            </w:rPr>
+          </w:pPr>
+          <w:hyperlink w:anchor="_Toc273558896" w:history="1">
+            <w:r>
+              <w:rPr>
+                <w:rStyle w:val="Hyperlink"/>
+                <w:noProof/>
+              </w:rPr>
+              <w:t>2.2.4</w:t>
+            </w:r>
+            <w:r>
+              <w:rPr>
+                <w:noProof/>
+                <w:lang w:eastAsia="en-US"/>
+              </w:rPr>
+              <w:tab/>
+            </w:r>
+            <w:r>
+              <w:rPr>
+                <w:rStyle w:val="Hyperlink"/>
+                <w:noProof/>
+              </w:rPr>
+              <w:t>Step 3 – Configure GitBox – Windows</w:t>
+            </w:r>
+            <w:r>
+              <w:rPr>
+                <w:noProof/>
+                <w:webHidden/>
+              </w:rPr>
+              <w:tab/>
+            </w:r>
+            <w:r>
+              <w:rPr>
+                <w:noProof/>
+                <w:webHidden/>
+              </w:rPr>
+              <w:fldChar w:fldCharType="begin"/>
+            </w:r>
+            <w:r>
+              <w:rPr>
+                <w:noProof/>
+                <w:webHidden/>
+              </w:rPr>
+              <w:instrText xml:space="preserve"> PAGEREF _Toc273558896 \h </w:instrText>
+            </w:r>
+            <w:r>
+              <w:rPr>
+                <w:noProof/>
+                <w:webHidden/>
+              </w:rPr>
+            </w:r>
+            <w:r>
+              <w:rPr>
+                <w:noProof/>
+                <w:webHidden/>
+              </w:rPr>
+              <w:fldChar w:fldCharType="separate"/>
+            </w:r>
+            <w:r>
+              <w:rPr>
+                <w:noProof/>
+                <w:webHidden/>
+              </w:rPr>
+              <w:t>4</w:t>
+            </w:r>
+            <w:r>
+              <w:rPr>
+                <w:noProof/>
+                <w:webHidden/>
+              </w:rPr>
+              <w:fldChar w:fldCharType="end"/>
+            </w:r>
+          </w:hyperlink>
+        </w:p>
+        <w:p>
+          <w:pPr>
+            <w:pStyle w:val="TOC2"/>
+            <w:tabs>
+              <w:tab w:val="left" w:pos="880"/>
+              <w:tab w:val="right" w:leader="dot" w:pos="9350"/>
+            </w:tabs>
+            <w:rPr>
+              <w:rFonts w:eastAsiaTheme="minorEastAsia"/>
+              <w:noProof/>
+            </w:rPr>
+          </w:pPr>
+          <w:hyperlink w:anchor="_Toc273558897" w:history="1">
+            <w:r>
+              <w:rPr>
+                <w:rStyle w:val="Hyperlink"/>
+                <w:noProof/>
+              </w:rPr>
+              <w:t>2.3</w:t>
+            </w:r>
+            <w:r>
+              <w:rPr>
+                <w:rFonts w:eastAsiaTheme="minorEastAsia"/>
+                <w:noProof/>
+              </w:rPr>
+              <w:tab/>
+            </w:r>
+            <w:r>
+              <w:rPr>
+                <w:rStyle w:val="Hyperlink"/>
+                <w:noProof/>
+              </w:rPr>
+              <w:t>Verification</w:t>
+            </w:r>
+            <w:r>
+              <w:rPr>
+                <w:noProof/>
+                <w:webHidden/>
+              </w:rPr>
+              <w:tab/>
+            </w:r>
+            <w:r>
+              <w:rPr>
+                <w:noProof/>
+                <w:webHidden/>
+              </w:rPr>
+              <w:fldChar w:fldCharType="begin"/>
+            </w:r>
+            <w:r>
+              <w:rPr>
+                <w:noProof/>
+                <w:webHidden/>
+              </w:rPr>
+              <w:instrText xml:space="preserve"> PAGEREF _Toc273558897 \h </w:instrText>
+            </w:r>
+            <w:r>
+              <w:rPr>
+                <w:noProof/>
+                <w:webHidden/>
+              </w:rPr>
+            </w:r>
+            <w:r>
+              <w:rPr>
+                <w:noProof/>
+                <w:webHidden/>
+              </w:rPr>
+              <w:fldChar w:fldCharType="separate"/>
+            </w:r>
+            <w:r>
+              <w:rPr>
+                <w:noProof/>
+                <w:webHidden/>
+              </w:rPr>
+              <w:t>5</w:t>
             </w:r>
             <w:r>
               <w:rPr>
@@ -689,7 +1099,7 @@
               <w:noProof/>
             </w:rPr>
           </w:pPr>
-          <w:hyperlink w:anchor="_Toc271203289" w:history="1">
+          <w:hyperlink w:anchor="_Toc273558898" w:history="1">
             <w:r>
               <w:rPr>
                 <w:rStyle w:val="Hyperlink"/>
@@ -709,7 +1119,7 @@
                 <w:rStyle w:val="Hyperlink"/>
                 <w:noProof/>
               </w:rPr>
-              <w:t>Verification</w:t>
+              <w:t>Command Reference</w:t>
             </w:r>
             <w:r>
               <w:rPr>
@@ -730,7 +1140,7 @@
                 <w:noProof/>
                 <w:webHidden/>
               </w:rPr>
-              <w:instrText xml:space="preserve"> PAGEREF _Toc271203289 \h </w:instrText>
+              <w:instrText xml:space="preserve"> PAGEREF _Toc273558898 \h </w:instrText>
             </w:r>
             <w:r>
               <w:rPr>
@@ -750,7 +1160,427 @@
                 <w:noProof/>
                 <w:webHidden/>
               </w:rPr>
-              <w:t>4</w:t>
+              <w:t>5</w:t>
+            </w:r>
+            <w:r>
+              <w:rPr>
+                <w:noProof/>
+                <w:webHidden/>
+              </w:rPr>
+              <w:fldChar w:fldCharType="end"/>
+            </w:r>
+          </w:hyperlink>
+        </w:p>
+        <w:p>
+          <w:pPr>
+            <w:pStyle w:val="TOC2"/>
+            <w:tabs>
+              <w:tab w:val="left" w:pos="880"/>
+              <w:tab w:val="right" w:leader="dot" w:pos="9350"/>
+            </w:tabs>
+            <w:rPr>
+              <w:rFonts w:eastAsiaTheme="minorEastAsia"/>
+              <w:noProof/>
+            </w:rPr>
+          </w:pPr>
+          <w:hyperlink w:anchor="_Toc273558899" w:history="1">
+            <w:r>
+              <w:rPr>
+                <w:rStyle w:val="Hyperlink"/>
+                <w:noProof/>
+              </w:rPr>
+              <w:t>3.1</w:t>
+            </w:r>
+            <w:r>
+              <w:rPr>
+                <w:rFonts w:eastAsiaTheme="minorEastAsia"/>
+                <w:noProof/>
+              </w:rPr>
+              <w:tab/>
+            </w:r>
+            <w:r>
+              <w:rPr>
+                <w:rStyle w:val="Hyperlink"/>
+                <w:noProof/>
+              </w:rPr>
+              <w:t>gitbox</w:t>
+            </w:r>
+            <w:r>
+              <w:rPr>
+                <w:noProof/>
+                <w:webHidden/>
+              </w:rPr>
+              <w:tab/>
+            </w:r>
+            <w:r>
+              <w:rPr>
+                <w:noProof/>
+                <w:webHidden/>
+              </w:rPr>
+              <w:fldChar w:fldCharType="begin"/>
+            </w:r>
+            <w:r>
+              <w:rPr>
+                <w:noProof/>
+                <w:webHidden/>
+              </w:rPr>
+              <w:instrText xml:space="preserve"> PAGEREF _Toc273558899 \h </w:instrText>
+            </w:r>
+            <w:r>
+              <w:rPr>
+                <w:noProof/>
+                <w:webHidden/>
+              </w:rPr>
+            </w:r>
+            <w:r>
+              <w:rPr>
+                <w:noProof/>
+                <w:webHidden/>
+              </w:rPr>
+              <w:fldChar w:fldCharType="separate"/>
+            </w:r>
+            <w:r>
+              <w:rPr>
+                <w:noProof/>
+                <w:webHidden/>
+              </w:rPr>
+              <w:t>5</w:t>
+            </w:r>
+            <w:r>
+              <w:rPr>
+                <w:noProof/>
+                <w:webHidden/>
+              </w:rPr>
+              <w:fldChar w:fldCharType="end"/>
+            </w:r>
+          </w:hyperlink>
+        </w:p>
+        <w:p>
+          <w:pPr>
+            <w:pStyle w:val="TOC2"/>
+            <w:tabs>
+              <w:tab w:val="left" w:pos="880"/>
+              <w:tab w:val="right" w:leader="dot" w:pos="9350"/>
+            </w:tabs>
+            <w:rPr>
+              <w:rFonts w:eastAsiaTheme="minorEastAsia"/>
+              <w:noProof/>
+            </w:rPr>
+          </w:pPr>
+          <w:hyperlink w:anchor="_Toc273558900" w:history="1">
+            <w:r>
+              <w:rPr>
+                <w:rStyle w:val="Hyperlink"/>
+                <w:noProof/>
+              </w:rPr>
+              <w:t>3.2</w:t>
+            </w:r>
+            <w:r>
+              <w:rPr>
+                <w:rFonts w:eastAsiaTheme="minorEastAsia"/>
+                <w:noProof/>
+              </w:rPr>
+              <w:tab/>
+            </w:r>
+            <w:r>
+              <w:rPr>
+                <w:rStyle w:val="Hyperlink"/>
+                <w:noProof/>
+              </w:rPr>
+              <w:t>gitbox list</w:t>
+            </w:r>
+            <w:r>
+              <w:rPr>
+                <w:noProof/>
+                <w:webHidden/>
+              </w:rPr>
+              <w:tab/>
+            </w:r>
+            <w:r>
+              <w:rPr>
+                <w:noProof/>
+                <w:webHidden/>
+              </w:rPr>
+              <w:fldChar w:fldCharType="begin"/>
+            </w:r>
+            <w:r>
+              <w:rPr>
+                <w:noProof/>
+                <w:webHidden/>
+              </w:rPr>
+              <w:instrText xml:space="preserve"> PAGEREF _Toc273558900 \h </w:instrText>
+            </w:r>
+            <w:r>
+              <w:rPr>
+                <w:noProof/>
+                <w:webHidden/>
+              </w:rPr>
+            </w:r>
+            <w:r>
+              <w:rPr>
+                <w:noProof/>
+                <w:webHidden/>
+              </w:rPr>
+              <w:fldChar w:fldCharType="separate"/>
+            </w:r>
+            <w:r>
+              <w:rPr>
+                <w:noProof/>
+                <w:webHidden/>
+              </w:rPr>
+              <w:t>5</w:t>
+            </w:r>
+            <w:r>
+              <w:rPr>
+                <w:noProof/>
+                <w:webHidden/>
+              </w:rPr>
+              <w:fldChar w:fldCharType="end"/>
+            </w:r>
+          </w:hyperlink>
+        </w:p>
+        <w:p>
+          <w:pPr>
+            <w:pStyle w:val="TOC2"/>
+            <w:tabs>
+              <w:tab w:val="left" w:pos="880"/>
+              <w:tab w:val="right" w:leader="dot" w:pos="9350"/>
+            </w:tabs>
+            <w:rPr>
+              <w:rFonts w:eastAsiaTheme="minorEastAsia"/>
+              <w:noProof/>
+            </w:rPr>
+          </w:pPr>
+          <w:hyperlink w:anchor="_Toc273558901" w:history="1">
+            <w:r>
+              <w:rPr>
+                <w:rStyle w:val="Hyperlink"/>
+                <w:noProof/>
+              </w:rPr>
+              <w:t>3.3</w:t>
+            </w:r>
+            <w:r>
+              <w:rPr>
+                <w:rFonts w:eastAsiaTheme="minorEastAsia"/>
+                <w:noProof/>
+              </w:rPr>
+              <w:tab/>
+            </w:r>
+            <w:r>
+              <w:rPr>
+                <w:rStyle w:val="Hyperlink"/>
+                <w:noProof/>
+              </w:rPr>
+              <w:t>gitbox create &lt;repo&gt;</w:t>
+            </w:r>
+            <w:r>
+              <w:rPr>
+                <w:noProof/>
+                <w:webHidden/>
+              </w:rPr>
+              <w:tab/>
+            </w:r>
+            <w:r>
+              <w:rPr>
+                <w:noProof/>
+                <w:webHidden/>
+              </w:rPr>
+              <w:fldChar w:fldCharType="begin"/>
+            </w:r>
+            <w:r>
+              <w:rPr>
+                <w:noProof/>
+                <w:webHidden/>
+              </w:rPr>
+              <w:instrText xml:space="preserve"> PAGEREF _Toc273558901 \h </w:instrText>
+            </w:r>
+            <w:r>
+              <w:rPr>
+                <w:noProof/>
+                <w:webHidden/>
+              </w:rPr>
+            </w:r>
+            <w:r>
+              <w:rPr>
+                <w:noProof/>
+                <w:webHidden/>
+              </w:rPr>
+              <w:fldChar w:fldCharType="separate"/>
+            </w:r>
+            <w:r>
+              <w:rPr>
+                <w:noProof/>
+                <w:webHidden/>
+              </w:rPr>
+              <w:t>5</w:t>
+            </w:r>
+            <w:r>
+              <w:rPr>
+                <w:noProof/>
+                <w:webHidden/>
+              </w:rPr>
+              <w:fldChar w:fldCharType="end"/>
+            </w:r>
+          </w:hyperlink>
+        </w:p>
+        <w:p>
+          <w:pPr>
+            <w:pStyle w:val="TOC2"/>
+            <w:tabs>
+              <w:tab w:val="left" w:pos="880"/>
+              <w:tab w:val="right" w:leader="dot" w:pos="9350"/>
+            </w:tabs>
+            <w:rPr>
+              <w:rFonts w:eastAsiaTheme="minorEastAsia"/>
+              <w:noProof/>
+            </w:rPr>
+          </w:pPr>
+          <w:hyperlink w:anchor="_Toc273558902" w:history="1">
+            <w:r>
+              <w:rPr>
+                <w:rStyle w:val="Hyperlink"/>
+                <w:noProof/>
+              </w:rPr>
+              <w:t>3.4</w:t>
+            </w:r>
+            <w:r>
+              <w:rPr>
+                <w:rFonts w:eastAsiaTheme="minorEastAsia"/>
+                <w:noProof/>
+              </w:rPr>
+              <w:tab/>
+            </w:r>
+            <w:r>
+              <w:rPr>
+                <w:rStyle w:val="Hyperlink"/>
+                <w:noProof/>
+              </w:rPr>
+              <w:t>gitbox clone &lt;repo&gt;</w:t>
+            </w:r>
+            <w:r>
+              <w:rPr>
+                <w:noProof/>
+                <w:webHidden/>
+              </w:rPr>
+              <w:tab/>
+            </w:r>
+            <w:r>
+              <w:rPr>
+                <w:noProof/>
+                <w:webHidden/>
+              </w:rPr>
+              <w:fldChar w:fldCharType="begin"/>
+            </w:r>
+            <w:r>
+              <w:rPr>
+                <w:noProof/>
+                <w:webHidden/>
+              </w:rPr>
+              <w:instrText xml:space="preserve"> PAGEREF _Toc273558902 \h </w:instrText>
+            </w:r>
+            <w:r>
+              <w:rPr>
+                <w:noProof/>
+                <w:webHidden/>
+              </w:rPr>
+            </w:r>
+            <w:r>
+              <w:rPr>
+                <w:noProof/>
+                <w:webHidden/>
+              </w:rPr>
+              <w:fldChar w:fldCharType="separate"/>
+            </w:r>
+            <w:r>
+              <w:rPr>
+                <w:noProof/>
+                <w:webHidden/>
+              </w:rPr>
+              <w:t>6</w:t>
+            </w:r>
+            <w:r>
+              <w:rPr>
+                <w:noProof/>
+                <w:webHidden/>
+              </w:rPr>
+              <w:fldChar w:fldCharType="end"/>
+            </w:r>
+          </w:hyperlink>
+        </w:p>
+        <w:p>
+          <w:pPr>
+            <w:pStyle w:val="TOC2"/>
+            <w:tabs>
+              <w:tab w:val="left" w:pos="880"/>
+              <w:tab w:val="right" w:leader="dot" w:pos="9350"/>
+            </w:tabs>
+            <w:rPr>
+              <w:rFonts w:eastAsiaTheme="minorEastAsia"/>
+              <w:noProof/>
+            </w:rPr>
+          </w:pPr>
+          <w:hyperlink w:anchor="_Toc273558903" w:history="1">
+            <w:r>
+              <w:rPr>
+                <w:rStyle w:val="Hyperlink"/>
+                <w:noProof/>
+              </w:rPr>
+              <w:t>3.5</w:t>
+            </w:r>
+            <w:r>
+              <w:rPr>
+                <w:rFonts w:eastAsiaTheme="minorEastAsia"/>
+                <w:noProof/>
+              </w:rPr>
+              <w:tab/>
+            </w:r>
+            <w:r>
+              <w:rPr>
+                <w:rStyle w:val="Hyperlink"/>
+                <w:noProof/>
+              </w:rPr>
+              <w:t>gitbox import &lt;repo&gt;</w:t>
+            </w:r>
+            <w:r>
+              <w:rPr>
+                <w:noProof/>
+                <w:webHidden/>
+              </w:rPr>
+              <w:tab/>
+            </w:r>
+            <w:r>
+              <w:rPr>
+                <w:noProof/>
+                <w:webHidden/>
+              </w:rPr>
+              <w:fldChar w:fldCharType="begin"/>
+            </w:r>
+            <w:r>
+              <w:rPr>
+                <w:noProof/>
+                <w:webHidden/>
+              </w:rPr>
+              <w:instrText xml:space="preserve"> PAGEREF _Toc273558903 \h </w:instrText>
+            </w:r>
+            <w:r>
+              <w:rPr>
+                <w:noProof/>
+                <w:webHidden/>
+              </w:rPr>
+            </w:r>
+            <w:r>
+              <w:rPr>
+                <w:noProof/>
+                <w:webHidden/>
+              </w:rPr>
+              <w:fldChar w:fldCharType="separate"/>
+            </w:r>
+            <w:r>
+              <w:rPr>
+                <w:noProof/>
+                <w:webHidden/>
+              </w:rPr>
+              <w:t>6</w:t>
             </w:r>
             <w:r>
               <w:rPr>
@@ -773,7 +1603,7 @@
               <w:noProof/>
             </w:rPr>
           </w:pPr>
-          <w:hyperlink w:anchor="_Toc271203290" w:history="1">
+          <w:hyperlink w:anchor="_Toc273558904" w:history="1">
             <w:r>
               <w:rPr>
                 <w:rStyle w:val="Hyperlink"/>
@@ -793,7 +1623,7 @@
                 <w:rStyle w:val="Hyperlink"/>
                 <w:noProof/>
               </w:rPr>
-              <w:t>Commands</w:t>
+              <w:t>Samples and Tutorials</w:t>
             </w:r>
             <w:r>
               <w:rPr>
@@ -814,7 +1644,7 @@
                 <w:noProof/>
                 <w:webHidden/>
               </w:rPr>
-              <w:instrText xml:space="preserve"> PAGEREF _Toc271203290 \h </w:instrText>
+              <w:instrText xml:space="preserve"> PAGEREF _Toc273558904 \h </w:instrText>
             </w:r>
             <w:r>
               <w:rPr>
@@ -834,7 +1664,7 @@
                 <w:noProof/>
                 <w:webHidden/>
               </w:rPr>
-              <w:t>4</w:t>
+              <w:t>6</w:t>
             </w:r>
             <w:r>
               <w:rPr>
@@ -857,7 +1687,7 @@
               <w:noProof/>
             </w:rPr>
           </w:pPr>
-          <w:hyperlink w:anchor="_Toc271203291" w:history="1">
+          <w:hyperlink w:anchor="_Toc273558905" w:history="1">
             <w:r>
               <w:rPr>
                 <w:rStyle w:val="Hyperlink"/>
@@ -877,7 +1707,7 @@
                 <w:rStyle w:val="Hyperlink"/>
                 <w:noProof/>
               </w:rPr>
-              <w:t>gitbox</w:t>
+              <w:t>Backup Code into the Cloud</w:t>
             </w:r>
             <w:r>
               <w:rPr>
@@ -898,7 +1728,7 @@
                 <w:noProof/>
                 <w:webHidden/>
               </w:rPr>
-              <w:instrText xml:space="preserve"> PAGEREF _Toc271203291 \h </w:instrText>
+              <w:instrText xml:space="preserve"> PAGEREF _Toc273558905 \h </w:instrText>
             </w:r>
             <w:r>
               <w:rPr>
@@ -918,7 +1748,7 @@
                 <w:noProof/>
                 <w:webHidden/>
               </w:rPr>
-              <w:t>4</w:t>
+              <w:t>6</w:t>
             </w:r>
             <w:r>
               <w:rPr>
@@ -941,7 +1771,7 @@
               <w:noProof/>
             </w:rPr>
           </w:pPr>
-          <w:hyperlink w:anchor="_Toc271203292" w:history="1">
+          <w:hyperlink w:anchor="_Toc273558906" w:history="1">
             <w:r>
               <w:rPr>
                 <w:rStyle w:val="Hyperlink"/>
@@ -961,7 +1791,7 @@
                 <w:rStyle w:val="Hyperlink"/>
                 <w:noProof/>
               </w:rPr>
-              <w:t>gitbox list</w:t>
+              <w:t>Access Repository from Multiple Machines</w:t>
             </w:r>
             <w:r>
               <w:rPr>
@@ -982,7 +1812,7 @@
                 <w:noProof/>
                 <w:webHidden/>
               </w:rPr>
-              <w:instrText xml:space="preserve"> PAGEREF _Toc271203292 \h </w:instrText>
+              <w:instrText xml:space="preserve"> PAGEREF _Toc273558906 \h </w:instrText>
             </w:r>
             <w:r>
               <w:rPr>
@@ -1002,7 +1832,7 @@
                 <w:noProof/>
                 <w:webHidden/>
               </w:rPr>
-              <w:t>4</w:t>
+              <w:t>7</w:t>
             </w:r>
             <w:r>
               <w:rPr>
@@ -1025,7 +1855,7 @@
               <w:noProof/>
             </w:rPr>
           </w:pPr>
-          <w:hyperlink w:anchor="_Toc271203293" w:history="1">
+          <w:hyperlink w:anchor="_Toc273558907" w:history="1">
             <w:r>
               <w:rPr>
                 <w:rStyle w:val="Hyperlink"/>
@@ -1045,7 +1875,7 @@
                 <w:rStyle w:val="Hyperlink"/>
                 <w:noProof/>
               </w:rPr>
-              <w:t>gitbox create &lt;repo&gt;</w:t>
+              <w:t>Create Secondary Repository for Existing Project</w:t>
             </w:r>
             <w:r>
               <w:rPr>
@@ -1066,7 +1896,7 @@
                 <w:noProof/>
                 <w:webHidden/>
               </w:rPr>
-              <w:instrText xml:space="preserve"> PAGEREF _Toc271203293 \h </w:instrText>
+              <w:instrText xml:space="preserve"> PAGEREF _Toc273558907 \h </w:instrText>
             </w:r>
             <w:r>
               <w:rPr>
@@ -1086,175 +1916,7 @@
                 <w:noProof/>
                 <w:webHidden/>
               </w:rPr>
-              <w:t>5</w:t>
-            </w:r>
-            <w:r>
-              <w:rPr>
-                <w:noProof/>
-                <w:webHidden/>
-              </w:rPr>
-              <w:fldChar w:fldCharType="end"/>
-            </w:r>
-          </w:hyperlink>
-        </w:p>
-        <w:p>
-          <w:pPr>
-            <w:pStyle w:val="TOC2"/>
-            <w:tabs>
-              <w:tab w:val="left" w:pos="880"/>
-              <w:tab w:val="right" w:leader="dot" w:pos="9350"/>
-            </w:tabs>
-            <w:rPr>
-              <w:rFonts w:eastAsiaTheme="minorEastAsia"/>
-              <w:noProof/>
-            </w:rPr>
-          </w:pPr>
-          <w:hyperlink w:anchor="_Toc271203294" w:history="1">
-            <w:r>
-              <w:rPr>
-                <w:rStyle w:val="Hyperlink"/>
-                <w:noProof/>
-              </w:rPr>
-              <w:t>4.4</w:t>
-            </w:r>
-            <w:r>
-              <w:rPr>
-                <w:rFonts w:eastAsiaTheme="minorEastAsia"/>
-                <w:noProof/>
-              </w:rPr>
-              <w:tab/>
-            </w:r>
-            <w:r>
-              <w:rPr>
-                <w:rStyle w:val="Hyperlink"/>
-                <w:noProof/>
-              </w:rPr>
-              <w:t>gitbox clone &lt;repo&gt;</w:t>
-            </w:r>
-            <w:r>
-              <w:rPr>
-                <w:noProof/>
-                <w:webHidden/>
-              </w:rPr>
-              <w:tab/>
-            </w:r>
-            <w:r>
-              <w:rPr>
-                <w:noProof/>
-                <w:webHidden/>
-              </w:rPr>
-              <w:fldChar w:fldCharType="begin"/>
-            </w:r>
-            <w:r>
-              <w:rPr>
-                <w:noProof/>
-                <w:webHidden/>
-              </w:rPr>
-              <w:instrText xml:space="preserve"> PAGEREF _Toc271203294 \h </w:instrText>
-            </w:r>
-            <w:r>
-              <w:rPr>
-                <w:noProof/>
-                <w:webHidden/>
-              </w:rPr>
-            </w:r>
-            <w:r>
-              <w:rPr>
-                <w:noProof/>
-                <w:webHidden/>
-              </w:rPr>
-              <w:fldChar w:fldCharType="separate"/>
-            </w:r>
-            <w:r>
-              <w:rPr>
-                <w:noProof/>
-                <w:webHidden/>
-              </w:rPr>
-              <w:t>5</w:t>
-            </w:r>
-            <w:r>
-              <w:rPr>
-                <w:noProof/>
-                <w:webHidden/>
-              </w:rPr>
-              <w:fldChar w:fldCharType="end"/>
-            </w:r>
-          </w:hyperlink>
-        </w:p>
-        <w:p>
-          <w:pPr>
-            <w:pStyle w:val="TOC2"/>
-            <w:tabs>
-              <w:tab w:val="left" w:pos="880"/>
-              <w:tab w:val="right" w:leader="dot" w:pos="9350"/>
-            </w:tabs>
-            <w:rPr>
-              <w:rFonts w:eastAsiaTheme="minorEastAsia"/>
-              <w:noProof/>
-            </w:rPr>
-          </w:pPr>
-          <w:hyperlink w:anchor="_Toc271203295" w:history="1">
-            <w:r>
-              <w:rPr>
-                <w:rStyle w:val="Hyperlink"/>
-                <w:noProof/>
-              </w:rPr>
-              <w:t>4.5</w:t>
-            </w:r>
-            <w:r>
-              <w:rPr>
-                <w:rFonts w:eastAsiaTheme="minorEastAsia"/>
-                <w:noProof/>
-              </w:rPr>
-              <w:tab/>
-            </w:r>
-            <w:r>
-              <w:rPr>
-                <w:rStyle w:val="Hyperlink"/>
-                <w:noProof/>
-              </w:rPr>
-              <w:t>gitbox import &lt;repo&gt;</w:t>
-            </w:r>
-            <w:r>
-              <w:rPr>
-                <w:noProof/>
-                <w:webHidden/>
-              </w:rPr>
-              <w:tab/>
-            </w:r>
-            <w:r>
-              <w:rPr>
-                <w:noProof/>
-                <w:webHidden/>
-              </w:rPr>
-              <w:fldChar w:fldCharType="begin"/>
-            </w:r>
-            <w:r>
-              <w:rPr>
-                <w:noProof/>
-                <w:webHidden/>
-              </w:rPr>
-              <w:instrText xml:space="preserve"> PAGEREF _Toc271203295 \h </w:instrText>
-            </w:r>
-            <w:r>
-              <w:rPr>
-                <w:noProof/>
-                <w:webHidden/>
-              </w:rPr>
-            </w:r>
-            <w:r>
-              <w:rPr>
-                <w:noProof/>
-                <w:webHidden/>
-              </w:rPr>
-              <w:fldChar w:fldCharType="separate"/>
-            </w:r>
-            <w:r>
-              <w:rPr>
-                <w:noProof/>
-                <w:webHidden/>
-              </w:rPr>
-              <w:t>5</w:t>
+              <w:t>8</w:t>
             </w:r>
             <w:r>
               <w:rPr>
@@ -1277,7 +1939,7 @@
               <w:noProof/>
             </w:rPr>
           </w:pPr>
-          <w:hyperlink w:anchor="_Toc271203296" w:history="1">
+          <w:hyperlink w:anchor="_Toc273558908" w:history="1">
             <w:r>
               <w:rPr>
                 <w:rStyle w:val="Hyperlink"/>
@@ -1297,7 +1959,7 @@
                 <w:rStyle w:val="Hyperlink"/>
                 <w:noProof/>
               </w:rPr>
-              <w:t>Samples and Tutorials</w:t>
+              <w:t>Releases</w:t>
             </w:r>
             <w:r>
               <w:rPr>
@@ -1318,7 +1980,7 @@
                 <w:noProof/>
                 <w:webHidden/>
               </w:rPr>
-              <w:instrText xml:space="preserve"> PAGEREF _Toc271203296 \h </w:instrText>
+              <w:instrText xml:space="preserve"> PAGEREF _Toc273558908 \h </w:instrText>
             </w:r>
             <w:r>
               <w:rPr>
@@ -1338,259 +2000,7 @@
                 <w:noProof/>
                 <w:webHidden/>
               </w:rPr>
-              <w:t>6</w:t>
-            </w:r>
-            <w:r>
-              <w:rPr>
-                <w:noProof/>
-                <w:webHidden/>
-              </w:rPr>
-              <w:fldChar w:fldCharType="end"/>
-            </w:r>
-          </w:hyperlink>
-        </w:p>
-        <w:p>
-          <w:pPr>
-            <w:pStyle w:val="TOC2"/>
-            <w:tabs>
-              <w:tab w:val="left" w:pos="880"/>
-              <w:tab w:val="right" w:leader="dot" w:pos="9350"/>
-            </w:tabs>
-            <w:rPr>
-              <w:rFonts w:eastAsiaTheme="minorEastAsia"/>
-              <w:noProof/>
-            </w:rPr>
-          </w:pPr>
-          <w:hyperlink w:anchor="_Toc271203297" w:history="1">
-            <w:r>
-              <w:rPr>
-                <w:rStyle w:val="Hyperlink"/>
-                <w:noProof/>
-              </w:rPr>
-              <w:t>5.1</w:t>
-            </w:r>
-            <w:r>
-              <w:rPr>
-                <w:rFonts w:eastAsiaTheme="minorEastAsia"/>
-                <w:noProof/>
-              </w:rPr>
-              <w:tab/>
-            </w:r>
-            <w:r>
-              <w:rPr>
-                <w:rStyle w:val="Hyperlink"/>
-                <w:noProof/>
-              </w:rPr>
-              <w:t>Backup Code into the Cloud</w:t>
-            </w:r>
-            <w:r>
-              <w:rPr>
-                <w:noProof/>
-                <w:webHidden/>
-              </w:rPr>
-              <w:tab/>
-            </w:r>
-            <w:r>
-              <w:rPr>
-                <w:noProof/>
-                <w:webHidden/>
-              </w:rPr>
-              <w:fldChar w:fldCharType="begin"/>
-            </w:r>
-            <w:r>
-              <w:rPr>
-                <w:noProof/>
-                <w:webHidden/>
-              </w:rPr>
-              <w:instrText xml:space="preserve"> PAGEREF _Toc271203297 \h </w:instrText>
-            </w:r>
-            <w:r>
-              <w:rPr>
-                <w:noProof/>
-                <w:webHidden/>
-              </w:rPr>
-            </w:r>
-            <w:r>
-              <w:rPr>
-                <w:noProof/>
-                <w:webHidden/>
-              </w:rPr>
-              <w:fldChar w:fldCharType="separate"/>
-            </w:r>
-            <w:r>
-              <w:rPr>
-                <w:noProof/>
-                <w:webHidden/>
-              </w:rPr>
-              <w:t>6</w:t>
-            </w:r>
-            <w:r>
-              <w:rPr>
-                <w:noProof/>
-                <w:webHidden/>
-              </w:rPr>
-              <w:fldChar w:fldCharType="end"/>
-            </w:r>
-          </w:hyperlink>
-        </w:p>
-        <w:p>
-          <w:pPr>
-            <w:pStyle w:val="TOC2"/>
-            <w:tabs>
-              <w:tab w:val="left" w:pos="880"/>
-              <w:tab w:val="right" w:leader="dot" w:pos="9350"/>
-            </w:tabs>
-            <w:rPr>
-              <w:rFonts w:eastAsiaTheme="minorEastAsia"/>
-              <w:noProof/>
-            </w:rPr>
-          </w:pPr>
-          <w:hyperlink w:anchor="_Toc271203298" w:history="1">
-            <w:r>
-              <w:rPr>
-                <w:rStyle w:val="Hyperlink"/>
-                <w:noProof/>
-              </w:rPr>
-              <w:t>5.2</w:t>
-            </w:r>
-            <w:r>
-              <w:rPr>
-                <w:rFonts w:eastAsiaTheme="minorEastAsia"/>
-                <w:noProof/>
-              </w:rPr>
-              <w:tab/>
-            </w:r>
-            <w:r>
-              <w:rPr>
-                <w:rStyle w:val="Hyperlink"/>
-                <w:noProof/>
-              </w:rPr>
-              <w:t>Access Repository from Multiple Machines</w:t>
-            </w:r>
-            <w:r>
-              <w:rPr>
-                <w:noProof/>
-                <w:webHidden/>
-              </w:rPr>
-              <w:tab/>
-            </w:r>
-            <w:r>
-              <w:rPr>
-                <w:noProof/>
-                <w:webHidden/>
-              </w:rPr>
-              <w:fldChar w:fldCharType="begin"/>
-            </w:r>
-            <w:r>
-              <w:rPr>
-                <w:noProof/>
-                <w:webHidden/>
-              </w:rPr>
-              <w:instrText xml:space="preserve"> PAGEREF _Toc271203298 \h </w:instrText>
-            </w:r>
-            <w:r>
-              <w:rPr>
-                <w:noProof/>
-                <w:webHidden/>
-              </w:rPr>
-            </w:r>
-            <w:r>
-              <w:rPr>
-                <w:noProof/>
-                <w:webHidden/>
-              </w:rPr>
-              <w:fldChar w:fldCharType="separate"/>
-            </w:r>
-            <w:r>
-              <w:rPr>
-                <w:noProof/>
-                <w:webHidden/>
-              </w:rPr>
-              <w:t>7</w:t>
-            </w:r>
-            <w:r>
-              <w:rPr>
-                <w:noProof/>
-                <w:webHidden/>
-              </w:rPr>
-              <w:fldChar w:fldCharType="end"/>
-            </w:r>
-          </w:hyperlink>
-        </w:p>
-        <w:p>
-          <w:pPr>
-            <w:pStyle w:val="TOC2"/>
-            <w:tabs>
-              <w:tab w:val="left" w:pos="880"/>
-              <w:tab w:val="right" w:leader="dot" w:pos="9350"/>
-            </w:tabs>
-            <w:rPr>
-              <w:rFonts w:eastAsiaTheme="minorEastAsia"/>
-              <w:noProof/>
-            </w:rPr>
-          </w:pPr>
-          <w:hyperlink w:anchor="_Toc271203299" w:history="1">
-            <w:r>
-              <w:rPr>
-                <w:rStyle w:val="Hyperlink"/>
-                <w:noProof/>
-              </w:rPr>
-              <w:t>5.3</w:t>
-            </w:r>
-            <w:r>
-              <w:rPr>
-                <w:rFonts w:eastAsiaTheme="minorEastAsia"/>
-                <w:noProof/>
-              </w:rPr>
-              <w:tab/>
-            </w:r>
-            <w:r>
-              <w:rPr>
-                <w:rStyle w:val="Hyperlink"/>
-                <w:noProof/>
-              </w:rPr>
-              <w:t>Create Secondary Repository for Existing Project</w:t>
-            </w:r>
-            <w:r>
-              <w:rPr>
-                <w:noProof/>
-                <w:webHidden/>
-              </w:rPr>
-              <w:tab/>
-            </w:r>
-            <w:r>
-              <w:rPr>
-                <w:noProof/>
-                <w:webHidden/>
-              </w:rPr>
-              <w:fldChar w:fldCharType="begin"/>
-            </w:r>
-            <w:r>
-              <w:rPr>
-                <w:noProof/>
-                <w:webHidden/>
-              </w:rPr>
-              <w:instrText xml:space="preserve"> PAGEREF _Toc271203299 \h </w:instrText>
-            </w:r>
-            <w:r>
-              <w:rPr>
-                <w:noProof/>
-                <w:webHidden/>
-              </w:rPr>
-            </w:r>
-            <w:r>
-              <w:rPr>
-                <w:noProof/>
-                <w:webHidden/>
-              </w:rPr>
-              <w:fldChar w:fldCharType="separate"/>
-            </w:r>
-            <w:r>
-              <w:rPr>
-                <w:noProof/>
-                <w:webHidden/>
-              </w:rPr>
-              <w:t>8</w:t>
+              <w:t>9</w:t>
             </w:r>
             <w:r>
               <w:rPr>
@@ -1613,7 +2023,7 @@
               <w:noProof/>
             </w:rPr>
           </w:pPr>
-          <w:hyperlink w:anchor="_Toc271203300" w:history="1">
+          <w:hyperlink w:anchor="_Toc273558909" w:history="1">
             <w:r>
               <w:rPr>
                 <w:rStyle w:val="Hyperlink"/>
@@ -1633,7 +2043,7 @@
                 <w:rStyle w:val="Hyperlink"/>
                 <w:noProof/>
               </w:rPr>
-              <w:t>Releases</w:t>
+              <w:t>Acknowledgements</w:t>
             </w:r>
             <w:r>
               <w:rPr>
@@ -1654,7 +2064,7 @@
                 <w:noProof/>
                 <w:webHidden/>
               </w:rPr>
-              <w:instrText xml:space="preserve"> PAGEREF _Toc271203300 \h </w:instrText>
+              <w:instrText xml:space="preserve"> PAGEREF _Toc273558909 \h </w:instrText>
             </w:r>
             <w:r>
               <w:rPr>
@@ -1674,7 +2084,7 @@
                 <w:noProof/>
                 <w:webHidden/>
               </w:rPr>
-              <w:t>8</w:t>
+              <w:t>9</w:t>
             </w:r>
             <w:r>
               <w:rPr>
@@ -1697,7 +2107,7 @@
               <w:noProof/>
             </w:rPr>
           </w:pPr>
-          <w:hyperlink w:anchor="_Toc271203301" w:history="1">
+          <w:hyperlink w:anchor="_Toc273558910" w:history="1">
             <w:r>
               <w:rPr>
                 <w:rStyle w:val="Hyperlink"/>
@@ -1717,7 +2127,7 @@
                 <w:rStyle w:val="Hyperlink"/>
                 <w:noProof/>
               </w:rPr>
-              <w:t>Acknowledgements</w:t>
+              <w:t>License</w:t>
             </w:r>
             <w:r>
               <w:rPr>
@@ -1738,7 +2148,7 @@
                 <w:noProof/>
                 <w:webHidden/>
               </w:rPr>
-              <w:instrText xml:space="preserve"> PAGEREF _Toc271203301 \h </w:instrText>
+              <w:instrText xml:space="preserve"> PAGEREF _Toc273558910 \h </w:instrText>
             </w:r>
             <w:r>
               <w:rPr>
@@ -1758,91 +2168,7 @@
                 <w:noProof/>
                 <w:webHidden/>
               </w:rPr>
-              <w:t>9</w:t>
-            </w:r>
-            <w:r>
-              <w:rPr>
-                <w:noProof/>
-                <w:webHidden/>
-              </w:rPr>
-              <w:fldChar w:fldCharType="end"/>
-            </w:r>
-          </w:hyperlink>
-        </w:p>
-        <w:p>
-          <w:pPr>
-            <w:pStyle w:val="TOC1"/>
-            <w:tabs>
-              <w:tab w:val="left" w:pos="440"/>
-              <w:tab w:val="right" w:leader="dot" w:pos="9350"/>
-            </w:tabs>
-            <w:rPr>
-              <w:rFonts w:eastAsiaTheme="minorEastAsia"/>
-              <w:noProof/>
-            </w:rPr>
-          </w:pPr>
-          <w:hyperlink w:anchor="_Toc271203302" w:history="1">
-            <w:r>
-              <w:rPr>
-                <w:rStyle w:val="Hyperlink"/>
-                <w:noProof/>
-              </w:rPr>
-              <w:t>8</w:t>
-            </w:r>
-            <w:r>
-              <w:rPr>
-                <w:rFonts w:eastAsiaTheme="minorEastAsia"/>
-                <w:noProof/>
-              </w:rPr>
-              <w:tab/>
-            </w:r>
-            <w:r>
-              <w:rPr>
-                <w:rStyle w:val="Hyperlink"/>
-                <w:noProof/>
-              </w:rPr>
-              <w:t>License</w:t>
-            </w:r>
-            <w:r>
-              <w:rPr>
-                <w:noProof/>
-                <w:webHidden/>
-              </w:rPr>
-              <w:tab/>
-            </w:r>
-            <w:r>
-              <w:rPr>
-                <w:noProof/>
-                <w:webHidden/>
-              </w:rPr>
-              <w:fldChar w:fldCharType="begin"/>
-            </w:r>
-            <w:r>
-              <w:rPr>
-                <w:noProof/>
-                <w:webHidden/>
-              </w:rPr>
-              <w:instrText xml:space="preserve"> PAGEREF _Toc271203302 \h </w:instrText>
-            </w:r>
-            <w:r>
-              <w:rPr>
-                <w:noProof/>
-                <w:webHidden/>
-              </w:rPr>
-            </w:r>
-            <w:r>
-              <w:rPr>
-                <w:noProof/>
-                <w:webHidden/>
-              </w:rPr>
-              <w:fldChar w:fldCharType="separate"/>
-            </w:r>
-            <w:r>
-              <w:rPr>
-                <w:noProof/>
-                <w:webHidden/>
-              </w:rPr>
-              <w:t>9</w:t>
+              <w:t>10</w:t>
             </w:r>
             <w:r>
               <w:rPr>
@@ -1874,20 +2200,67 @@
       <w:pPr>
         <w:pStyle w:val="Heading1"/>
       </w:pPr>
-      <w:bookmarkStart w:id="2" w:name="_Toc271203285"/>
+      <w:bookmarkStart w:id="1" w:name="_Toc273558889"/>
       <w:r>
         <w:lastRenderedPageBreak/>
         <w:t>Introduction</w:t>
       </w:r>
+      <w:bookmarkEnd w:id="1"/>
+    </w:p>
+    <w:p/>
+    <w:p>
+      <w:pPr>
+        <w:jc w:val="both"/>
+      </w:pPr>
+      <w:r>
+        <w:t>GitBox is a cross-platform git repository manager for hosting private personal git repos inside Dropbox folders.  Thanks to the nature of Dropbox, features include automatic synchronization between multiple machines and operating systems, as well as online backups.</w:t>
+      </w:r>
+    </w:p>
+    <w:p>
+      <w:pPr>
+        <w:jc w:val="both"/>
+      </w:pPr>
+      <w:r>
+        <w:t>Currently GitBox is capable of creating git repositories inside Dropbox folders, cloning repositories residing inside these folders, and importing existing git repos into Dropbox folders.</w:t>
+      </w:r>
+    </w:p>
+    <w:p>
+      <w:pPr>
+        <w:jc w:val="both"/>
+      </w:pPr>
+      <w:r>
+        <w:t>What GitBox is not, is a collaboration tool between multiple developers. Sharing a git repository through Dropbox will have serious consequences as there is no way to do atomic syncs.</w:t>
+      </w:r>
+    </w:p>
+    <w:p>
+      <w:pPr>
+        <w:pStyle w:val="Heading1"/>
+      </w:pPr>
+      <w:bookmarkStart w:id="2" w:name="_Toc273558890"/>
+      <w:r>
+        <w:t>Installation</w:t>
+      </w:r>
       <w:bookmarkEnd w:id="2"/>
     </w:p>
-    <w:p/>
+    <w:p>
+      <w:pPr>
+        <w:pStyle w:val="Heading2"/>
+      </w:pPr>
+      <w:bookmarkStart w:id="3" w:name="_Toc273558891"/>
+      <w:r>
+        <w:t>Supported</w:t>
+      </w:r>
+      <w:r>
+        <w:t xml:space="preserve"> Platforms</w:t>
+      </w:r>
+      <w:bookmarkEnd w:id="3"/>
+    </w:p>
     <w:p>
       <w:pPr>
         <w:jc w:val="both"/>
       </w:pPr>
       <w:r>
-        <w:t>GitBox is a cross-platform git repository manager for hosting private personal git repos inside Dropbox folders.  Thanks to the nature of Dropbox, features include automatic synchronization between multiple machines and operating systems, as well as online backups.</w:t>
+        <w:t>GitBox differentiates between two levels of support: fully and partially supported platforms. Full support means that everything works out of the box. Partial support usually means that the tool itself works fully, but an installation or configuration step may require manual user intervention and is not fully automatic.</w:t>
       </w:r>
     </w:p>
     <w:p>
@@ -1895,34 +2268,172 @@
         <w:jc w:val="both"/>
       </w:pPr>
       <w:r>
-        <w:t>Currently GitBox is capable of creating git repositories inside Dropbox folders, cloning repositories residing inside these folders, and importing existing git repos into Dropbox folders.</w:t>
-      </w:r>
-    </w:p>
-    <w:p>
-      <w:pPr>
+        <w:t>Fully supported platforms:</w:t>
+      </w:r>
+    </w:p>
+    <w:p>
+      <w:pPr>
+        <w:pStyle w:val="ListParagraph"/>
+        <w:numPr>
+          <w:ilvl w:val="0"/>
+          <w:numId w:val="7"/>
+        </w:numPr>
         <w:jc w:val="both"/>
       </w:pPr>
       <w:r>
-        <w:t>What GitBox is not, is a collaboration tool between multiple developers. Sharing a git repository through Dropbox will have serious consequences as there is no way to do atomic syncs.</w:t>
-      </w:r>
-    </w:p>
-    <w:p>
-      <w:pPr>
-        <w:pStyle w:val="Heading1"/>
-      </w:pPr>
-      <w:bookmarkStart w:id="3" w:name="_Toc271203286"/>
-      <w:r>
-        <w:t>Installation</w:t>
-      </w:r>
-      <w:bookmarkEnd w:id="3"/>
-    </w:p>
-    <w:p/>
-    <w:p>
-      <w:pPr>
+        <w:t>Fedora</w:t>
+      </w:r>
+    </w:p>
+    <w:p>
+      <w:pPr>
+        <w:pStyle w:val="ListParagraph"/>
+        <w:numPr>
+          <w:ilvl w:val="0"/>
+          <w:numId w:val="7"/>
+        </w:numPr>
         <w:jc w:val="both"/>
       </w:pPr>
       <w:r>
-        <w:t xml:space="preserve">As a prerequisite, GitBox requires you to have a valid Dropbox installation on your machine. If you haven’t already done so, in order to install Dropbox, you’ll need to first register an account for free at the Dropbox website. (Consider registering through </w:t>
+        <w:t>Mac OS X</w:t>
+      </w:r>
+    </w:p>
+    <w:p>
+      <w:pPr>
+        <w:pStyle w:val="ListParagraph"/>
+        <w:numPr>
+          <w:ilvl w:val="0"/>
+          <w:numId w:val="7"/>
+        </w:numPr>
+        <w:jc w:val="both"/>
+      </w:pPr>
+      <w:proofErr w:type="spellStart"/>
+      <w:r>
+        <w:t>OpenSuSE</w:t>
+      </w:r>
+      <w:proofErr w:type="spellEnd"/>
+      <w:r>
+        <w:t xml:space="preserve"> 11.1+</w:t>
+      </w:r>
+    </w:p>
+    <w:p>
+      <w:pPr>
+        <w:pStyle w:val="ListParagraph"/>
+        <w:numPr>
+          <w:ilvl w:val="0"/>
+          <w:numId w:val="7"/>
+        </w:numPr>
+        <w:jc w:val="both"/>
+      </w:pPr>
+      <w:r>
+        <w:t>Ubuntu</w:t>
+      </w:r>
+    </w:p>
+    <w:p>
+      <w:pPr>
+        <w:pStyle w:val="ListParagraph"/>
+        <w:numPr>
+          <w:ilvl w:val="0"/>
+          <w:numId w:val="7"/>
+        </w:numPr>
+        <w:jc w:val="both"/>
+      </w:pPr>
+      <w:r>
+        <w:t>Windows XP SP2+, Vista, Windows 7</w:t>
+      </w:r>
+    </w:p>
+    <w:p>
+      <w:pPr>
+        <w:jc w:val="both"/>
+      </w:pPr>
+      <w:r>
+        <w:t>Partially supported platforms:</w:t>
+      </w:r>
+    </w:p>
+    <w:p>
+      <w:pPr>
+        <w:pStyle w:val="ListParagraph"/>
+        <w:numPr>
+          <w:ilvl w:val="0"/>
+          <w:numId w:val="8"/>
+        </w:numPr>
+        <w:jc w:val="both"/>
+      </w:pPr>
+      <w:r>
+        <w:t>Linux flavors (</w:t>
+      </w:r>
+      <w:r>
+        <w:t>manual git installation is required</w:t>
+      </w:r>
+      <w:r>
+        <w:t>)</w:t>
+      </w:r>
+    </w:p>
+    <w:p>
+      <w:pPr>
+        <w:pStyle w:val="ListParagraph"/>
+        <w:numPr>
+          <w:ilvl w:val="0"/>
+          <w:numId w:val="8"/>
+        </w:numPr>
+        <w:jc w:val="both"/>
+      </w:pPr>
+      <w:r>
+        <w:t>Windows before XP SP2 (requir</w:t>
+      </w:r>
+      <w:r>
+        <w:t>es</w:t>
+      </w:r>
+      <w:r>
+        <w:t xml:space="preserve"> manual configuration</w:t>
+      </w:r>
+      <w:r>
+        <w:t>)</w:t>
+      </w:r>
+    </w:p>
+    <w:p>
+      <w:pPr>
+        <w:pStyle w:val="ListParagraph"/>
+        <w:jc w:val="both"/>
+      </w:pPr>
+    </w:p>
+    <w:p>
+      <w:pPr>
+        <w:pStyle w:val="Heading2"/>
+      </w:pPr>
+      <w:bookmarkStart w:id="4" w:name="_Toc273558892"/>
+      <w:r>
+        <w:t>Installation Steps</w:t>
+      </w:r>
+      <w:bookmarkEnd w:id="4"/>
+    </w:p>
+    <w:p>
+      <w:pPr>
+        <w:jc w:val="both"/>
+      </w:pPr>
+      <w:r>
+        <w:t>The following sections describe each installation step individually. Some of them are generic whilst others are operating system specific. In case of an OS specific step, it will be noted accordingly.</w:t>
+      </w:r>
+    </w:p>
+    <w:p>
+      <w:pPr>
+        <w:pStyle w:val="Heading3"/>
+      </w:pPr>
+      <w:bookmarkStart w:id="5" w:name="_Toc273558893"/>
+      <w:r>
+        <w:t>Step 1 – Install Dropbox</w:t>
+      </w:r>
+      <w:bookmarkEnd w:id="5"/>
+    </w:p>
+    <w:p>
+      <w:pPr>
+        <w:jc w:val="both"/>
+      </w:pPr>
+      <w:r>
+        <w:t xml:space="preserve">As a prerequisite, GitBox requires you to have a valid Dropbox installation on your machine. If you haven’t already done so, in order to install Dropbox, you’ll need to first register an account for free at </w:t>
+      </w:r>
+      <w:r>
+        <w:lastRenderedPageBreak/>
+        <w:t xml:space="preserve">the Dropbox website. (Consider registering through </w:t>
       </w:r>
       <w:hyperlink r:id="rId10" w:history="1">
         <w:r>
@@ -1951,11 +2462,34 @@
       <w:pPr>
         <w:jc w:val="both"/>
       </w:pPr>
-      <w:r>
-        <w:t xml:space="preserve">After you installed, configured and are happy with your Dropbox, the next step is to </w:t>
-      </w:r>
-      <w:r>
-        <w:t xml:space="preserve">download the GitBox package, which is a simple zip file available from the project’s </w:t>
+    </w:p>
+    <w:p>
+      <w:pPr>
+        <w:pStyle w:val="Heading3"/>
+      </w:pPr>
+      <w:bookmarkStart w:id="6" w:name="_Toc273558894"/>
+      <w:r>
+        <w:t>Step 2 – Install GitBox</w:t>
+      </w:r>
+      <w:bookmarkEnd w:id="6"/>
+    </w:p>
+    <w:p>
+      <w:pPr>
+        <w:jc w:val="both"/>
+      </w:pPr>
+      <w:r>
+        <w:t>Note, that this step is only needed once. If you already installed GitBox into your Dropbox folder on one machine, Dropbox will synchronize it with all of your other machines, so you can jump to the next step.</w:t>
+      </w:r>
+    </w:p>
+    <w:p>
+      <w:pPr>
+        <w:jc w:val="both"/>
+      </w:pPr>
+      <w:r>
+        <w:t>D</w:t>
+      </w:r>
+      <w:r>
+        <w:t xml:space="preserve">ownload the GitBox package, which is a simple zip file available from the project’s </w:t>
       </w:r>
       <w:hyperlink r:id="rId12" w:history="1">
         <w:r>
@@ -1966,16 +2500,7 @@
         </w:r>
       </w:hyperlink>
       <w:r>
-        <w:t>. You need not worry about operating systems, since there is a single, cross-platform GitBox bundle.</w:t>
-      </w:r>
-      <w:r>
-        <w:t xml:space="preserve"> After acquiring the distribution</w:t>
-      </w:r>
-      <w:r>
-        <w:t xml:space="preserve"> zip</w:t>
-      </w:r>
-      <w:r>
-        <w:t xml:space="preserve"> package, GitBox should be extracted </w:t>
+        <w:t xml:space="preserve">. You need not worry about operating systems, since there is a single, cross-platform GitBox bundle. After acquiring the distribution zip package, GitBox should be extracted </w:t>
       </w:r>
       <w:r>
         <w:rPr>
@@ -1984,10 +2509,7 @@
         <w:t>into</w:t>
       </w:r>
       <w:r>
-        <w:t xml:space="preserve"> your active Dropbox folder (the root itself is a good choice since GitBox is already in its own folder).</w:t>
-      </w:r>
-      <w:r>
-        <w:t xml:space="preserve"> Make sure you’re happy with the location before proceeding.</w:t>
+        <w:t xml:space="preserve"> your active Dropbox folder (the root itself is a good choice since GitBox is already in its own folder). Make sure you’re happy with the location before proceeding.</w:t>
       </w:r>
     </w:p>
     <w:p>
@@ -1997,266 +2519,220 @@
     </w:p>
     <w:p>
       <w:pPr>
+        <w:pStyle w:val="Heading3"/>
+      </w:pPr>
+      <w:bookmarkStart w:id="7" w:name="_Toc273558895"/>
+      <w:r>
+        <w:t>Step 3 – Configure GitBox – Linux, Mac OS</w:t>
+      </w:r>
+      <w:bookmarkEnd w:id="7"/>
+    </w:p>
+    <w:p>
+      <w:pPr>
+        <w:jc w:val="both"/>
+      </w:pPr>
+      <w:r>
+        <w:t>To finish the installation in Linux</w:t>
+      </w:r>
+      <w:r>
+        <w:t>, Mac OS</w:t>
+      </w:r>
+      <w:r>
+        <w:t xml:space="preserve"> and other flavors of *nix, the setup.sh shell script in the setup folder should be executed.</w:t>
+      </w:r>
+    </w:p>
+    <w:p>
+      <w:pPr>
+        <w:ind w:left="720"/>
+        <w:rPr>
+          <w:rFonts w:ascii="Consolas" w:hAnsi="Consolas" w:cs="Consolas"/>
+        </w:rPr>
+      </w:pPr>
+      <w:r>
+        <w:rPr>
+          <w:rFonts w:ascii="Consolas" w:hAnsi="Consolas" w:cs="Consolas"/>
+        </w:rPr>
+        <w:t xml:space="preserve">$ </w:t>
+      </w:r>
+      <w:proofErr w:type="gramStart"/>
+      <w:r>
+        <w:rPr>
+          <w:rFonts w:ascii="Consolas" w:hAnsi="Consolas" w:cs="Consolas"/>
+        </w:rPr>
+        <w:t>cd</w:t>
+      </w:r>
+      <w:proofErr w:type="gramEnd"/>
+      <w:r>
+        <w:rPr>
+          <w:rFonts w:ascii="Consolas" w:hAnsi="Consolas" w:cs="Consolas"/>
+        </w:rPr>
+        <w:t xml:space="preserve"> &lt;</w:t>
+      </w:r>
+      <w:proofErr w:type="spellStart"/>
+      <w:r>
+        <w:rPr>
+          <w:rFonts w:ascii="Consolas" w:hAnsi="Consolas" w:cs="Consolas"/>
+        </w:rPr>
+        <w:t>gitbox</w:t>
+      </w:r>
+      <w:proofErr w:type="spellEnd"/>
+      <w:r>
+        <w:rPr>
+          <w:rFonts w:ascii="Consolas" w:hAnsi="Consolas" w:cs="Consolas"/>
+        </w:rPr>
+        <w:t xml:space="preserve"> root&gt;/setup</w:t>
+      </w:r>
+      <w:r>
+        <w:rPr>
+          <w:rFonts w:ascii="Consolas" w:hAnsi="Consolas" w:cs="Consolas"/>
+        </w:rPr>
+        <w:br/>
+        <w:t>$ bash setup.sh</w:t>
+      </w:r>
+      <w:r>
+        <w:rPr>
+          <w:rFonts w:ascii="Consolas" w:hAnsi="Consolas" w:cs="Consolas"/>
+        </w:rPr>
+        <w:br/>
+        <w:t>GitBox was successfully configured.</w:t>
+      </w:r>
+    </w:p>
+    <w:p>
+      <w:pPr>
+        <w:ind w:left="720"/>
+        <w:rPr>
+          <w:rFonts w:ascii="Consolas" w:hAnsi="Consolas" w:cs="Consolas"/>
+        </w:rPr>
+      </w:pPr>
+    </w:p>
+    <w:p>
+      <w:pPr>
+        <w:pStyle w:val="Heading3"/>
+      </w:pPr>
+      <w:bookmarkStart w:id="8" w:name="_Toc273558896"/>
+      <w:r>
+        <w:t>Step 3 – Configure GitBox – Windows</w:t>
+      </w:r>
+      <w:bookmarkEnd w:id="8"/>
+    </w:p>
+    <w:p>
+      <w:pPr>
+        <w:jc w:val="both"/>
+      </w:pPr>
+      <w:r>
+        <w:t>In order to finish installation under Windows, the GitBox root folder containing the executable batch file should be added to the user’s path environmental variable.</w:t>
+      </w:r>
+    </w:p>
+    <w:p>
+      <w:pPr>
+        <w:jc w:val="both"/>
+      </w:pPr>
+      <w:r>
+        <w:t>For users of Windows XP Service Pack 2 and newer, Windows Vista and Windows 7, a setup script was also included in the bundle (&lt;</w:t>
+      </w:r>
+      <w:proofErr w:type="spellStart"/>
+      <w:r>
+        <w:t>gitbox</w:t>
+      </w:r>
+      <w:proofErr w:type="spellEnd"/>
+      <w:r>
+        <w:t xml:space="preserve"> root&gt;\setup\setup.bat), which will configure the path automatically. Simply run this batch file and you’re ready to go.</w:t>
+      </w:r>
+    </w:p>
+    <w:p>
+      <w:r>
+        <w:t xml:space="preserve">At the moment, users of previous versions of Windows need to add GitBox manually to their path variable through the Control Panel </w:t>
+      </w:r>
+      <w:r>
+        <w:rPr>
+          <w:rFonts w:ascii="Cambria Math" w:hAnsi="Cambria Math"/>
+        </w:rPr>
+        <w:t>→</w:t>
+      </w:r>
+      <w:r>
+        <w:t xml:space="preserve"> System </w:t>
+      </w:r>
+      <w:r>
+        <w:rPr>
+          <w:rFonts w:ascii="Cambria Math" w:hAnsi="Cambria Math"/>
+        </w:rPr>
+        <w:t>→</w:t>
+      </w:r>
+      <w:r>
+        <w:t xml:space="preserve"> Advanced </w:t>
+      </w:r>
+      <w:r>
+        <w:rPr>
+          <w:rFonts w:ascii="Cambria Math" w:hAnsi="Cambria Math"/>
+        </w:rPr>
+        <w:t>→</w:t>
+      </w:r>
+      <w:r>
+        <w:t xml:space="preserve"> Environment Variables. The GitBox root folder should be appended to the path. Please note that only newly started programs will use the modified path.</w:t>
+      </w:r>
+    </w:p>
+    <w:p/>
+    <w:p>
+      <w:pPr>
         <w:pStyle w:val="Heading2"/>
       </w:pPr>
-      <w:bookmarkStart w:id="4" w:name="_Toc271203287"/>
-      <w:r>
-        <w:t>Linux and *nix</w:t>
-      </w:r>
-      <w:bookmarkEnd w:id="4"/>
-    </w:p>
-    <w:p>
-      <w:r>
-        <w:t>To finish the installation in Linux and other flavors of *nix, the setup.sh shell script in the setup folder should be executed.</w:t>
-      </w:r>
-    </w:p>
-    <w:p>
-      <w:pPr>
-        <w:rPr>
-          <w:rFonts w:ascii="Consolas" w:hAnsi="Consolas" w:cs="Consolas"/>
-        </w:rPr>
-      </w:pPr>
-      <w:r>
-        <w:rPr>
-          <w:rFonts w:ascii="Consolas" w:hAnsi="Consolas" w:cs="Consolas"/>
-        </w:rPr>
-        <w:t xml:space="preserve">&gt; </w:t>
-      </w:r>
-      <w:proofErr w:type="gramStart"/>
-      <w:r>
-        <w:rPr>
-          <w:rFonts w:ascii="Consolas" w:hAnsi="Consolas" w:cs="Consolas"/>
-        </w:rPr>
-        <w:t>cd</w:t>
-      </w:r>
-      <w:proofErr w:type="gramEnd"/>
-      <w:r>
-        <w:rPr>
-          <w:rFonts w:ascii="Consolas" w:hAnsi="Consolas" w:cs="Consolas"/>
-        </w:rPr>
-        <w:t xml:space="preserve"> &lt;</w:t>
+      <w:bookmarkStart w:id="9" w:name="_Toc273558897"/>
+      <w:r>
+        <w:lastRenderedPageBreak/>
+        <w:t>Verification</w:t>
+      </w:r>
+      <w:bookmarkEnd w:id="9"/>
+    </w:p>
+    <w:p>
+      <w:pPr>
+        <w:jc w:val="both"/>
+      </w:pPr>
+      <w:r>
+        <w:t>In order to verify that GitBox was correctly installed and configured, switch to a random folder on your computer and execute “</w:t>
       </w:r>
       <w:proofErr w:type="spellStart"/>
       <w:r>
-        <w:rPr>
-          <w:rFonts w:ascii="Consolas" w:hAnsi="Consolas" w:cs="Consolas"/>
-        </w:rPr>
         <w:t>gitbox</w:t>
       </w:r>
       <w:proofErr w:type="spellEnd"/>
       <w:r>
-        <w:rPr>
-          <w:rFonts w:ascii="Consolas" w:hAnsi="Consolas" w:cs="Consolas"/>
-        </w:rPr>
-        <w:t xml:space="preserve"> root&gt;/setup</w:t>
-      </w:r>
-      <w:r>
-        <w:rPr>
-          <w:rFonts w:ascii="Consolas" w:hAnsi="Consolas" w:cs="Consolas"/>
-        </w:rPr>
-        <w:br/>
-      </w:r>
-      <w:r>
-        <w:rPr>
-          <w:rFonts w:ascii="Consolas" w:hAnsi="Consolas" w:cs="Consolas"/>
-        </w:rPr>
-        <w:t xml:space="preserve">&gt; </w:t>
-      </w:r>
-      <w:proofErr w:type="spellStart"/>
-      <w:r>
-        <w:rPr>
-          <w:rFonts w:ascii="Consolas" w:hAnsi="Consolas" w:cs="Consolas"/>
-        </w:rPr>
-        <w:t>sh</w:t>
-      </w:r>
-      <w:proofErr w:type="spellEnd"/>
-      <w:r>
-        <w:rPr>
-          <w:rFonts w:ascii="Consolas" w:hAnsi="Consolas" w:cs="Consolas"/>
-        </w:rPr>
-        <w:t xml:space="preserve"> setup.sh</w:t>
-      </w:r>
-      <w:r>
-        <w:rPr>
-          <w:rFonts w:ascii="Consolas" w:hAnsi="Consolas" w:cs="Consolas"/>
-        </w:rPr>
-        <w:br/>
-      </w:r>
-      <w:proofErr w:type="spellStart"/>
-      <w:r>
-        <w:rPr>
-          <w:rFonts w:ascii="Consolas" w:hAnsi="Consolas" w:cs="Consolas"/>
-        </w:rPr>
-        <w:t>GitBox</w:t>
-      </w:r>
-      <w:proofErr w:type="spellEnd"/>
-      <w:r>
-        <w:rPr>
-          <w:rFonts w:ascii="Consolas" w:hAnsi="Consolas" w:cs="Consolas"/>
-        </w:rPr>
-        <w:t xml:space="preserve"> was successfully configured.</w:t>
-      </w:r>
+        <w:t>” (under *nix, do this from a shell).</w:t>
+      </w:r>
+    </w:p>
+    <w:p>
+      <w:pPr>
+        <w:jc w:val="both"/>
+      </w:pPr>
+      <w:r>
+        <w:t>At this point GitBox will check whether there is a valid git installation on the local computer and offer to install one if needed. After which a git bash console should be started up.</w:t>
+      </w:r>
+    </w:p>
+    <w:p>
+      <w:pPr>
+        <w:jc w:val="both"/>
+      </w:pPr>
+      <w:r>
+        <w:t>Should the gitbox script not be found, please go back and double check your paths and environmental variables.</w:t>
+      </w:r>
+    </w:p>
+    <w:p>
+      <w:pPr>
+        <w:pStyle w:val="Heading1"/>
+      </w:pPr>
+      <w:bookmarkStart w:id="10" w:name="_Toc273558898"/>
+      <w:r>
+        <w:t>Command</w:t>
+      </w:r>
+      <w:r>
+        <w:t xml:space="preserve"> Reference</w:t>
+      </w:r>
+      <w:bookmarkEnd w:id="10"/>
     </w:p>
     <w:p>
       <w:pPr>
         <w:pStyle w:val="Heading2"/>
       </w:pPr>
-      <w:bookmarkStart w:id="5" w:name="_Toc271203288"/>
-      <w:r>
-        <w:t>Windows</w:t>
-      </w:r>
-      <w:bookmarkEnd w:id="5"/>
-    </w:p>
-    <w:p>
-      <w:pPr>
-        <w:jc w:val="both"/>
-      </w:pPr>
-      <w:r>
-        <w:t>In order to finish installation under Windows, the GitBox root folder containing the executable batch file should be added to the user’s path environmental variable.</w:t>
-      </w:r>
-    </w:p>
-    <w:p>
-      <w:pPr>
-        <w:jc w:val="both"/>
-      </w:pPr>
-      <w:r>
-        <w:lastRenderedPageBreak/>
-        <w:t>For users of Windows XP Service Pack 2 and newer, Windows Vista and Windows 7, a setup script was also included in the bundle (</w:t>
-      </w:r>
-      <w:r>
-        <w:t>&lt;install root&gt;\</w:t>
-      </w:r>
-      <w:r>
-        <w:t>GitBox\setup\setup.bat), which will configure the path automatically. Simply run this batch file and you’re ready to go.</w:t>
-      </w:r>
-    </w:p>
-    <w:p>
-      <w:pPr>
-        <w:jc w:val="both"/>
-      </w:pPr>
-      <w:r>
-        <w:t xml:space="preserve">At the moment, users of previous versions of Windows need to add GitBox manually to their path variable through the Control Panel </w:t>
-      </w:r>
-      <w:r>
-        <w:rPr>
-          <w:rFonts w:ascii="Cambria Math" w:hAnsi="Cambria Math"/>
-        </w:rPr>
-        <w:t>→</w:t>
-      </w:r>
-      <w:r>
-        <w:t xml:space="preserve"> System </w:t>
-      </w:r>
-      <w:r>
-        <w:rPr>
-          <w:rFonts w:ascii="Cambria Math" w:hAnsi="Cambria Math"/>
-        </w:rPr>
-        <w:t>→</w:t>
-      </w:r>
-      <w:r>
-        <w:t xml:space="preserve"> Advanced </w:t>
-      </w:r>
-      <w:r>
-        <w:rPr>
-          <w:rFonts w:ascii="Cambria Math" w:hAnsi="Cambria Math"/>
-        </w:rPr>
-        <w:t>→</w:t>
-      </w:r>
-      <w:r>
-        <w:t xml:space="preserve"> Environment Variables</w:t>
-      </w:r>
-      <w:r>
-        <w:t>. The GitBox root folder should be appended to the path.</w:t>
-      </w:r>
-      <w:r>
-        <w:t xml:space="preserve"> Please note that only newly started programs will use the modified path.</w:t>
-      </w:r>
-    </w:p>
-    <w:p>
-      <w:pPr>
-        <w:pStyle w:val="Heading1"/>
-      </w:pPr>
-      <w:bookmarkStart w:id="6" w:name="_Toc271203289"/>
-      <w:r>
-        <w:t>Verif</w:t>
-      </w:r>
-      <w:r>
-        <w:t>ication</w:t>
-      </w:r>
-      <w:bookmarkEnd w:id="6"/>
-    </w:p>
-    <w:p/>
-    <w:p>
-      <w:pPr>
-        <w:jc w:val="both"/>
-      </w:pPr>
-      <w:r>
-        <w:t>In order to verify that GitBox was correctly installed and configured, switch to a random folder on your computer and execute “</w:t>
-      </w:r>
-      <w:proofErr w:type="spellStart"/>
-      <w:r>
-        <w:t>gitbox</w:t>
-      </w:r>
-      <w:proofErr w:type="spellEnd"/>
-      <w:r>
-        <w:t>”</w:t>
-      </w:r>
-      <w:r>
-        <w:t xml:space="preserve"> (under *nix, do this from a shell)</w:t>
-      </w:r>
-      <w:r>
-        <w:t>.</w:t>
-      </w:r>
-    </w:p>
-    <w:p>
-      <w:pPr>
-        <w:jc w:val="both"/>
-      </w:pPr>
-      <w:r>
-        <w:t xml:space="preserve">At this point GitBox will check whether there is a valid git installation on the local computer and offer to install one if needed. After which a git </w:t>
-      </w:r>
-      <w:r>
-        <w:t xml:space="preserve">bash </w:t>
-      </w:r>
-      <w:r>
-        <w:t>console should be started up.</w:t>
-      </w:r>
-    </w:p>
-    <w:p>
-      <w:pPr>
-        <w:jc w:val="both"/>
-      </w:pPr>
-      <w:r>
-        <w:t>Should the gitbox script not be found, please go back and double check your paths and environmental variables.</w:t>
-      </w:r>
-    </w:p>
-    <w:p>
-      <w:pPr>
-        <w:pStyle w:val="Heading1"/>
-      </w:pPr>
-      <w:bookmarkStart w:id="7" w:name="_Toc271203290"/>
-      <w:r>
-        <w:t>Commands</w:t>
-      </w:r>
-      <w:bookmarkEnd w:id="7"/>
-    </w:p>
-    <w:p/>
-    <w:p>
-      <w:r>
-        <w:t>This section contains an exhaustive list of all the command</w:t>
-      </w:r>
-      <w:r>
-        <w:t>s</w:t>
-      </w:r>
-      <w:r>
-        <w:t xml:space="preserve"> currently supported by GitBox.</w:t>
-      </w:r>
-    </w:p>
-    <w:p/>
-    <w:p>
-      <w:pPr>
-        <w:pStyle w:val="Heading2"/>
-      </w:pPr>
-      <w:bookmarkStart w:id="8" w:name="_Toc271203291"/>
+      <w:bookmarkStart w:id="11" w:name="_Toc273558899"/>
       <w:proofErr w:type="spellStart"/>
       <w:proofErr w:type="gramStart"/>
       <w:r>
@@ -2265,11 +2741,10 @@
       <w:r>
         <w:t>itbox</w:t>
       </w:r>
-      <w:bookmarkEnd w:id="8"/>
+      <w:bookmarkEnd w:id="11"/>
       <w:proofErr w:type="spellEnd"/>
       <w:proofErr w:type="gramEnd"/>
     </w:p>
-    <w:p/>
     <w:p>
       <w:pPr>
         <w:jc w:val="both"/>
@@ -2295,7 +2770,7 @@
       <w:pPr>
         <w:pStyle w:val="Heading2"/>
       </w:pPr>
-      <w:bookmarkStart w:id="9" w:name="_Toc271203292"/>
+      <w:bookmarkStart w:id="12" w:name="_Toc273558900"/>
       <w:proofErr w:type="spellStart"/>
       <w:proofErr w:type="gramStart"/>
       <w:r>
@@ -2306,21 +2781,15 @@
       <w:r>
         <w:t xml:space="preserve"> list</w:t>
       </w:r>
-      <w:bookmarkEnd w:id="9"/>
-    </w:p>
-    <w:p/>
+      <w:bookmarkEnd w:id="12"/>
+    </w:p>
     <w:p>
       <w:r>
         <w:t xml:space="preserve">Lists all the git repositories </w:t>
       </w:r>
       <w:r>
-        <w:t xml:space="preserve">tracked by </w:t>
-      </w:r>
-      <w:proofErr w:type="spellStart"/>
-      <w:r>
-        <w:t>GitBox</w:t>
-      </w:r>
-      <w:proofErr w:type="spellEnd"/>
+        <w:t>tracked by GitBox</w:t>
+      </w:r>
       <w:r>
         <w:t>.</w:t>
       </w:r>
@@ -2336,7 +2805,6 @@
         <w:rPr>
           <w:rFonts w:ascii="Consolas" w:hAnsi="Consolas" w:cs="Consolas"/>
         </w:rPr>
-        <w:lastRenderedPageBreak/>
         <w:t xml:space="preserve">$ </w:t>
       </w:r>
       <w:proofErr w:type="spellStart"/>
@@ -2373,26 +2841,32 @@
         <w:rPr>
           <w:rFonts w:ascii="Consolas" w:hAnsi="Consolas" w:cs="Consolas"/>
         </w:rPr>
-        <w:t xml:space="preserve"> of repositories tracked by </w:t>
+        <w:t xml:space="preserve"> of repositories tracked by GitBox:</w:t>
+      </w:r>
+      <w:r>
+        <w:rPr>
+          <w:rFonts w:ascii="Consolas" w:hAnsi="Consolas" w:cs="Consolas"/>
+        </w:rPr>
+        <w:br/>
+      </w:r>
+      <w:r>
+        <w:rPr>
+          <w:rFonts w:ascii="Consolas" w:hAnsi="Consolas" w:cs="Consolas"/>
+        </w:rPr>
+        <w:t xml:space="preserve"> - </w:t>
       </w:r>
       <w:proofErr w:type="spellStart"/>
       <w:r>
         <w:rPr>
           <w:rFonts w:ascii="Consolas" w:hAnsi="Consolas" w:cs="Consolas"/>
         </w:rPr>
-        <w:t>GitBox</w:t>
+        <w:t>gitbox</w:t>
       </w:r>
       <w:proofErr w:type="spellEnd"/>
       <w:r>
         <w:rPr>
           <w:rFonts w:ascii="Consolas" w:hAnsi="Consolas" w:cs="Consolas"/>
         </w:rPr>
-        <w:t>:</w:t>
-      </w:r>
-      <w:r>
-        <w:rPr>
-          <w:rFonts w:ascii="Consolas" w:hAnsi="Consolas" w:cs="Consolas"/>
-        </w:rPr>
         <w:br/>
       </w:r>
       <w:r>
@@ -2406,29 +2880,9 @@
         <w:rPr>
           <w:rFonts w:ascii="Consolas" w:hAnsi="Consolas" w:cs="Consolas"/>
         </w:rPr>
-        <w:t>gitbox</w:t>
+        <w:t>myapp</w:t>
       </w:r>
       <w:proofErr w:type="spellEnd"/>
-      <w:r>
-        <w:rPr>
-          <w:rFonts w:ascii="Consolas" w:hAnsi="Consolas" w:cs="Consolas"/>
-        </w:rPr>
-        <w:br/>
-      </w:r>
-      <w:r>
-        <w:rPr>
-          <w:rFonts w:ascii="Consolas" w:hAnsi="Consolas" w:cs="Consolas"/>
-        </w:rPr>
-        <w:t xml:space="preserve"> - </w:t>
-      </w:r>
-      <w:proofErr w:type="spellStart"/>
-      <w:r>
-        <w:rPr>
-          <w:rFonts w:ascii="Consolas" w:hAnsi="Consolas" w:cs="Consolas"/>
-        </w:rPr>
-        <w:t>myapp</w:t>
-      </w:r>
-      <w:proofErr w:type="spellEnd"/>
     </w:p>
     <w:p>
       <w:pPr>
@@ -2442,7 +2896,7 @@
       <w:pPr>
         <w:pStyle w:val="Heading2"/>
       </w:pPr>
-      <w:bookmarkStart w:id="10" w:name="_Toc271203293"/>
+      <w:bookmarkStart w:id="13" w:name="_Toc273558901"/>
       <w:proofErr w:type="spellStart"/>
       <w:proofErr w:type="gramStart"/>
       <w:r>
@@ -2453,9 +2907,8 @@
       <w:r>
         <w:t xml:space="preserve"> create &lt;repo&gt;</w:t>
       </w:r>
-      <w:bookmarkEnd w:id="10"/>
-    </w:p>
-    <w:p/>
+      <w:bookmarkEnd w:id="13"/>
+    </w:p>
     <w:p>
       <w:pPr>
         <w:jc w:val="both"/>
@@ -2475,21 +2928,13 @@
         <w:t xml:space="preserve">to be </w:t>
       </w:r>
       <w:r>
-        <w:t xml:space="preserve">used when a new repository/project is needed and there aren’t any existing repositories which can be imported into </w:t>
-      </w:r>
-      <w:proofErr w:type="spellStart"/>
-      <w:r>
-        <w:t>G</w:t>
+        <w:t>used when a new repository/project is needed and there aren’t any existing repositories which can be imported into G</w:t>
       </w:r>
       <w:r>
         <w:t>i</w:t>
       </w:r>
       <w:r>
-        <w:t>tBox</w:t>
-      </w:r>
-      <w:proofErr w:type="spellEnd"/>
-      <w:r>
-        <w:t>.</w:t>
+        <w:t>tBox.</w:t>
       </w:r>
     </w:p>
     <w:p>
@@ -2565,7 +3010,7 @@
       <w:pPr>
         <w:pStyle w:val="Heading2"/>
       </w:pPr>
-      <w:bookmarkStart w:id="11" w:name="_Toc271203294"/>
+      <w:bookmarkStart w:id="14" w:name="_Toc273558902"/>
       <w:proofErr w:type="spellStart"/>
       <w:proofErr w:type="gramStart"/>
       <w:r>
@@ -2576,9 +3021,8 @@
       <w:r>
         <w:t xml:space="preserve"> clone &lt;repo&gt;</w:t>
       </w:r>
-      <w:bookmarkEnd w:id="11"/>
-    </w:p>
-    <w:p/>
+      <w:bookmarkEnd w:id="14"/>
+    </w:p>
     <w:p>
       <w:pPr>
         <w:jc w:val="both"/>
@@ -2616,15 +3060,7 @@
       </w:r>
       <w:proofErr w:type="spellEnd"/>
       <w:r>
-        <w:t xml:space="preserve"> for committing code back into </w:t>
-      </w:r>
-      <w:proofErr w:type="spellStart"/>
-      <w:r>
-        <w:t>GitBox</w:t>
-      </w:r>
-      <w:proofErr w:type="spellEnd"/>
-      <w:r>
-        <w:t xml:space="preserve"> through git.</w:t>
+        <w:t xml:space="preserve"> for committing code back into GitBox through git.</w:t>
       </w:r>
     </w:p>
     <w:p>
@@ -2701,7 +3137,7 @@
       <w:pPr>
         <w:pStyle w:val="Heading2"/>
       </w:pPr>
-      <w:bookmarkStart w:id="12" w:name="_Toc271203295"/>
+      <w:bookmarkStart w:id="15" w:name="_Toc273558903"/>
       <w:proofErr w:type="spellStart"/>
       <w:proofErr w:type="gramStart"/>
       <w:r>
@@ -2712,9 +3148,8 @@
       <w:r>
         <w:t xml:space="preserve"> import &lt;repo&gt;</w:t>
       </w:r>
-      <w:bookmarkEnd w:id="12"/>
-    </w:p>
-    <w:p/>
+      <w:bookmarkEnd w:id="15"/>
+    </w:p>
     <w:p>
       <w:pPr>
         <w:jc w:val="both"/>
@@ -2726,13 +3161,8 @@
         <w:t>n existing</w:t>
       </w:r>
       <w:r>
-        <w:t xml:space="preserve"> git repository into </w:t>
-      </w:r>
-      <w:proofErr w:type="spellStart"/>
-      <w:r>
-        <w:t>GitBox</w:t>
-      </w:r>
-      <w:proofErr w:type="spellEnd"/>
+        <w:t xml:space="preserve"> git repository into GitBox</w:t>
+      </w:r>
       <w:r>
         <w:t xml:space="preserve"> and also configures a remote called </w:t>
       </w:r>
@@ -2826,12 +3256,11 @@
       <w:pPr>
         <w:pStyle w:val="Heading1"/>
       </w:pPr>
-      <w:bookmarkStart w:id="13" w:name="_Toc271203296"/>
-      <w:r>
-        <w:lastRenderedPageBreak/>
+      <w:bookmarkStart w:id="16" w:name="_Toc273558904"/>
+      <w:r>
         <w:t>Samples and Tutorials</w:t>
       </w:r>
-      <w:bookmarkEnd w:id="13"/>
+      <w:bookmarkEnd w:id="16"/>
     </w:p>
     <w:p/>
     <w:p>
@@ -2951,38 +3380,49 @@
       <w:pPr>
         <w:pStyle w:val="Heading2"/>
       </w:pPr>
-      <w:bookmarkStart w:id="14" w:name="_Ref271201200"/>
-      <w:bookmarkStart w:id="15" w:name="_Toc271203297"/>
+      <w:bookmarkStart w:id="17" w:name="_Ref271201200"/>
+      <w:bookmarkStart w:id="18" w:name="_Toc273558905"/>
       <w:r>
         <w:t>Backup Code into the Cloud</w:t>
       </w:r>
-      <w:bookmarkEnd w:id="14"/>
-      <w:bookmarkEnd w:id="15"/>
-    </w:p>
-    <w:p/>
+      <w:bookmarkEnd w:id="17"/>
+      <w:bookmarkEnd w:id="18"/>
+    </w:p>
     <w:p>
       <w:pPr>
         <w:jc w:val="both"/>
       </w:pPr>
       <w:r>
-        <w:t xml:space="preserve">The most important goal of </w:t>
+        <w:t xml:space="preserve">The most important goal of GitBox is to allow the creation, constant maintenance and all time availability of backups, without the need of any </w:t>
+      </w:r>
+      <w:r>
+        <w:t xml:space="preserve">paid </w:t>
+      </w:r>
+      <w:r>
+        <w:t xml:space="preserve">third party hosting services or </w:t>
+      </w:r>
+      <w:r>
+        <w:t>personally maintained servers.</w:t>
+      </w:r>
+    </w:p>
+    <w:p>
+      <w:pPr>
+        <w:jc w:val="both"/>
+      </w:pPr>
+      <w:r>
+        <w:lastRenderedPageBreak/>
+        <w:t xml:space="preserve">This tutorial assumes that we either have a yet unversioned project that we would like to add versioning to and backup in the cloud, or we would like to start a brand new project tracked by GitBox. In either case, let’s call the project </w:t>
       </w:r>
       <w:proofErr w:type="spellStart"/>
       <w:r>
-        <w:t>GitBox</w:t>
+        <w:rPr>
+          <w:i/>
+        </w:rPr>
+        <w:t>myapp</w:t>
       </w:r>
       <w:proofErr w:type="spellEnd"/>
       <w:r>
-        <w:t xml:space="preserve"> is to allow the creation, constant maintenance and all time availability of backups, without the need of any </w:t>
-      </w:r>
-      <w:r>
-        <w:t xml:space="preserve">paid </w:t>
-      </w:r>
-      <w:r>
-        <w:t xml:space="preserve">third party hosting services or </w:t>
-      </w:r>
-      <w:r>
-        <w:t>personally maintained servers.</w:t>
+        <w:t>.</w:t>
       </w:r>
     </w:p>
     <w:p>
@@ -2990,42 +3430,7 @@
         <w:jc w:val="both"/>
       </w:pPr>
       <w:r>
-        <w:t xml:space="preserve">This tutorial assumes that we either have a yet unversioned project that we would like to add versioning to and backup in the cloud, or we would like to start a brand new project tracked by </w:t>
-      </w:r>
-      <w:proofErr w:type="spellStart"/>
-      <w:r>
-        <w:t>GitBox</w:t>
-      </w:r>
-      <w:proofErr w:type="spellEnd"/>
-      <w:r>
-        <w:t xml:space="preserve">. In either case, let’s call the project </w:t>
-      </w:r>
-      <w:proofErr w:type="spellStart"/>
-      <w:r>
-        <w:rPr>
-          <w:i/>
-        </w:rPr>
-        <w:t>myapp</w:t>
-      </w:r>
-      <w:proofErr w:type="spellEnd"/>
-      <w:r>
-        <w:t>.</w:t>
-      </w:r>
-    </w:p>
-    <w:p>
-      <w:pPr>
-        <w:jc w:val="both"/>
-      </w:pPr>
-      <w:r>
-        <w:t xml:space="preserve">The first thing to do is to create a new empty git repository inside </w:t>
-      </w:r>
-      <w:proofErr w:type="spellStart"/>
-      <w:r>
-        <w:t>GitBox</w:t>
-      </w:r>
-      <w:proofErr w:type="spellEnd"/>
-      <w:r>
-        <w:t xml:space="preserve"> and initialize it.</w:t>
+        <w:t>The first thing to do is to create a new empty git repository inside GitBox and initialize it.</w:t>
       </w:r>
       <w:r>
         <w:t xml:space="preserve"> This will place a readme file into the new repo to make git happy (it doesn’t like empty repos).</w:t>
@@ -3244,7 +3649,6 @@
         <w:rPr>
           <w:rFonts w:ascii="Consolas" w:hAnsi="Consolas" w:cs="Consolas"/>
         </w:rPr>
-        <w:lastRenderedPageBreak/>
         <w:t>$ echo “Some change” &gt; somefile.txt</w:t>
       </w:r>
       <w:r>
@@ -3280,80 +3684,49 @@
         <w:rPr>
           <w:rFonts w:cstheme="minorHAnsi"/>
         </w:rPr>
-        <w:t xml:space="preserve">Whenever you issue a git-push, your committed changes will be pushed into </w:t>
-      </w:r>
-      <w:proofErr w:type="spellStart"/>
-      <w:r>
+        <w:t>Whenever you issue a git-push, your committed changes will be pushed into GitBox, and subsequently synchronized and backed up in the cloud. Be sure to wait until the Dropbox synchronization finishes before turning off the computer in order to have everything fully backed up.</w:t>
+      </w:r>
+    </w:p>
+    <w:p>
+      <w:pPr>
+        <w:jc w:val="both"/>
         <w:rPr>
           <w:rFonts w:cstheme="minorHAnsi"/>
         </w:rPr>
-        <w:t>GitBox</w:t>
-      </w:r>
-      <w:proofErr w:type="spellEnd"/>
-      <w:r>
-        <w:rPr>
-          <w:rFonts w:cstheme="minorHAnsi"/>
-        </w:rPr>
-        <w:t>, and subsequently synchronized and backed up in the cloud. Be sure to wait until the Dropbox synchronization finishes before turning off the computer in order to have everything fully backed up.</w:t>
-      </w:r>
+      </w:pPr>
+    </w:p>
+    <w:p>
+      <w:pPr>
+        <w:pStyle w:val="Heading2"/>
+      </w:pPr>
+      <w:bookmarkStart w:id="19" w:name="_Ref271201219"/>
+      <w:bookmarkStart w:id="20" w:name="_Toc273558906"/>
+      <w:r>
+        <w:t>Access Repository from Multiple Machines</w:t>
+      </w:r>
+      <w:bookmarkEnd w:id="19"/>
+      <w:bookmarkEnd w:id="20"/>
     </w:p>
     <w:p>
       <w:pPr>
         <w:jc w:val="both"/>
-        <w:rPr>
-          <w:rFonts w:cstheme="minorHAnsi"/>
-        </w:rPr>
-      </w:pPr>
-    </w:p>
-    <w:p>
-      <w:pPr>
-        <w:pStyle w:val="Heading2"/>
-      </w:pPr>
-      <w:bookmarkStart w:id="16" w:name="_Ref271201219"/>
-      <w:bookmarkStart w:id="17" w:name="_Toc271203298"/>
-      <w:r>
-        <w:t>Access Repository from Multiple Machines</w:t>
-      </w:r>
-      <w:bookmarkEnd w:id="16"/>
-      <w:bookmarkEnd w:id="17"/>
-    </w:p>
-    <w:p/>
+      </w:pPr>
+      <w:r>
+        <w:t>After backups, the second most important feature is the ability to work from multiple operating systems and/or machines without the need to manually copy files. This tutorial is a continuation of the previous one, where we already created and pushed our project into GitBox.</w:t>
+      </w:r>
+    </w:p>
     <w:p>
       <w:pPr>
         <w:jc w:val="both"/>
       </w:pPr>
       <w:r>
-        <w:t xml:space="preserve">After backups, the second most important feature is the ability to work from multiple operating systems and/or machines without the need to manually copy files. This tutorial is a continuation of the previous one, where we already created and pushed our project into </w:t>
-      </w:r>
-      <w:proofErr w:type="spellStart"/>
-      <w:r>
-        <w:t>GitBox</w:t>
-      </w:r>
-      <w:proofErr w:type="spellEnd"/>
-      <w:r>
-        <w:t>.</w:t>
-      </w:r>
-    </w:p>
-    <w:p>
-      <w:pPr>
-        <w:jc w:val="both"/>
-      </w:pPr>
-      <w:r>
         <w:t>If we would like to access our</w:t>
       </w:r>
       <w:r>
         <w:t xml:space="preserve"> repository from another operating system, computer, or simply after having it deleted from out original machine</w:t>
       </w:r>
       <w:r>
-        <w:t xml:space="preserve">, we first list the available repositories tracked by </w:t>
-      </w:r>
-      <w:proofErr w:type="spellStart"/>
-      <w:r>
-        <w:t>GitBox</w:t>
-      </w:r>
-      <w:proofErr w:type="spellEnd"/>
-      <w:r>
-        <w:t xml:space="preserve"> to make sure we get the name right:</w:t>
+        <w:t>, we first list the available repositories tracked by GitBox to make sure we get the name right:</w:t>
       </w:r>
     </w:p>
     <w:p>
@@ -3403,26 +3776,33 @@
         <w:rPr>
           <w:rFonts w:ascii="Consolas" w:hAnsi="Consolas" w:cs="Consolas"/>
         </w:rPr>
-        <w:t xml:space="preserve"> of repositories tracked by </w:t>
+        <w:t xml:space="preserve"> of repositories tracked by GitBox:</w:t>
+      </w:r>
+      <w:r>
+        <w:rPr>
+          <w:rFonts w:ascii="Consolas" w:hAnsi="Consolas" w:cs="Consolas"/>
+        </w:rPr>
+        <w:br/>
+      </w:r>
+      <w:r>
+        <w:rPr>
+          <w:rFonts w:ascii="Consolas" w:hAnsi="Consolas" w:cs="Consolas"/>
+        </w:rPr>
+        <w:lastRenderedPageBreak/>
+        <w:t xml:space="preserve"> - </w:t>
       </w:r>
       <w:proofErr w:type="spellStart"/>
       <w:r>
         <w:rPr>
           <w:rFonts w:ascii="Consolas" w:hAnsi="Consolas" w:cs="Consolas"/>
         </w:rPr>
-        <w:t>GitBox</w:t>
+        <w:t>gitbox</w:t>
       </w:r>
       <w:proofErr w:type="spellEnd"/>
       <w:r>
         <w:rPr>
           <w:rFonts w:ascii="Consolas" w:hAnsi="Consolas" w:cs="Consolas"/>
         </w:rPr>
-        <w:t>:</w:t>
-      </w:r>
-      <w:r>
-        <w:rPr>
-          <w:rFonts w:ascii="Consolas" w:hAnsi="Consolas" w:cs="Consolas"/>
-        </w:rPr>
         <w:br/>
       </w:r>
       <w:r>
@@ -3436,29 +3816,9 @@
         <w:rPr>
           <w:rFonts w:ascii="Consolas" w:hAnsi="Consolas" w:cs="Consolas"/>
         </w:rPr>
-        <w:t>gitbox</w:t>
+        <w:t>myapp</w:t>
       </w:r>
       <w:proofErr w:type="spellEnd"/>
-      <w:r>
-        <w:rPr>
-          <w:rFonts w:ascii="Consolas" w:hAnsi="Consolas" w:cs="Consolas"/>
-        </w:rPr>
-        <w:br/>
-      </w:r>
-      <w:r>
-        <w:rPr>
-          <w:rFonts w:ascii="Consolas" w:hAnsi="Consolas" w:cs="Consolas"/>
-        </w:rPr>
-        <w:t xml:space="preserve"> - </w:t>
-      </w:r>
-      <w:proofErr w:type="spellStart"/>
-      <w:r>
-        <w:rPr>
-          <w:rFonts w:ascii="Consolas" w:hAnsi="Consolas" w:cs="Consolas"/>
-        </w:rPr>
-        <w:t>myapp</w:t>
-      </w:r>
-      <w:proofErr w:type="spellEnd"/>
     </w:p>
     <w:p>
       <w:pPr>
@@ -3471,21 +3831,7 @@
         <w:rPr>
           <w:rFonts w:cstheme="minorHAnsi"/>
         </w:rPr>
-        <w:t xml:space="preserve">Here I had two repositories tracked by </w:t>
-      </w:r>
-      <w:proofErr w:type="spellStart"/>
-      <w:r>
-        <w:rPr>
-          <w:rFonts w:cstheme="minorHAnsi"/>
-        </w:rPr>
-        <w:t>GitBox</w:t>
-      </w:r>
-      <w:proofErr w:type="spellEnd"/>
-      <w:r>
-        <w:rPr>
-          <w:rFonts w:cstheme="minorHAnsi"/>
-        </w:rPr>
-        <w:t xml:space="preserve">: the </w:t>
+        <w:t xml:space="preserve">Here I had two repositories tracked by GitBox: the </w:t>
       </w:r>
       <w:proofErr w:type="spellStart"/>
       <w:r>
@@ -3613,21 +3959,7 @@
         <w:rPr>
           <w:rFonts w:cstheme="minorHAnsi"/>
         </w:rPr>
-        <w:t xml:space="preserve"> cloned the repository previously but would like to update it with the newly pushed changes, we can pull them from </w:t>
-      </w:r>
-      <w:proofErr w:type="spellStart"/>
-      <w:r>
-        <w:rPr>
-          <w:rFonts w:cstheme="minorHAnsi"/>
-        </w:rPr>
-        <w:t>GitBox</w:t>
-      </w:r>
-      <w:proofErr w:type="spellEnd"/>
-      <w:r>
-        <w:rPr>
-          <w:rFonts w:cstheme="minorHAnsi"/>
-        </w:rPr>
-        <w:t>:</w:t>
+        <w:t xml:space="preserve"> cloned the repository previously but would like to update it with the newly pushed changes, we can pull them from GitBox:</w:t>
       </w:r>
     </w:p>
     <w:p>
@@ -3672,8 +4004,8 @@
       <w:pPr>
         <w:pStyle w:val="Heading2"/>
       </w:pPr>
-      <w:bookmarkStart w:id="18" w:name="_Ref271201228"/>
-      <w:bookmarkStart w:id="19" w:name="_Toc271203299"/>
+      <w:bookmarkStart w:id="21" w:name="_Ref271201228"/>
+      <w:bookmarkStart w:id="22" w:name="_Toc273558907"/>
       <w:r>
         <w:t xml:space="preserve">Create Secondary Repository for </w:t>
       </w:r>
@@ -3683,24 +4015,15 @@
       <w:r>
         <w:t xml:space="preserve"> Project</w:t>
       </w:r>
-      <w:bookmarkEnd w:id="18"/>
-      <w:bookmarkEnd w:id="19"/>
-    </w:p>
-    <w:p/>
+      <w:bookmarkEnd w:id="21"/>
+      <w:bookmarkEnd w:id="22"/>
+    </w:p>
     <w:p>
       <w:pPr>
         <w:jc w:val="both"/>
       </w:pPr>
       <w:r>
-        <w:t xml:space="preserve">Another common use case scenario with git repositories is that we already have an existing repository that we would like to check into </w:t>
-      </w:r>
-      <w:proofErr w:type="spellStart"/>
-      <w:r>
-        <w:t>GitBox</w:t>
-      </w:r>
-      <w:proofErr w:type="spellEnd"/>
-      <w:r>
-        <w:t xml:space="preserve"> (e.g.  We work on an open source project hosted on github, would like to implement some things without pushing to github, but still having the code backed up just in case).</w:t>
+        <w:t>Another common use case scenario with git repositories is that we already have an existing repository that we would like to check into GitBox (e.g.  We work on an open source project hosted on github, would like to implement some things without pushing to github, but still having the code backed up just in case).</w:t>
       </w:r>
     </w:p>
     <w:p>
@@ -3751,26 +4074,10 @@
         <w:jc w:val="both"/>
       </w:pPr>
       <w:r>
-        <w:t xml:space="preserve">In order to import an existing repository into </w:t>
-      </w:r>
-      <w:proofErr w:type="spellStart"/>
-      <w:r>
-        <w:t>GitBox</w:t>
-      </w:r>
-      <w:proofErr w:type="spellEnd"/>
-      <w:r>
-        <w:t>, we have to be inside the specific repository we would like to import.</w:t>
-      </w:r>
-      <w:r>
-        <w:t xml:space="preserve"> Note, we specify the name with which to track the repository inside </w:t>
-      </w:r>
-      <w:proofErr w:type="spellStart"/>
-      <w:r>
-        <w:t>GitBox</w:t>
-      </w:r>
-      <w:proofErr w:type="spellEnd"/>
-      <w:r>
-        <w:t>.</w:t>
+        <w:t>In order to import an existing repository into GitBox, we have to be inside the specific repository we would like to import.</w:t>
+      </w:r>
+      <w:r>
+        <w:t xml:space="preserve"> Note, we specify the name with which to track the repository inside GitBox.</w:t>
       </w:r>
     </w:p>
     <w:p>
@@ -3883,6 +4190,7 @@
         <w:rPr>
           <w:rFonts w:ascii="Consolas" w:hAnsi="Consolas" w:cs="Consolas"/>
         </w:rPr>
+        <w:lastRenderedPageBreak/>
         <w:t xml:space="preserve">$ </w:t>
       </w:r>
       <w:proofErr w:type="spellStart"/>
@@ -3919,21 +4227,7 @@
         <w:rPr>
           <w:rFonts w:ascii="Consolas" w:hAnsi="Consolas" w:cs="Consolas"/>
         </w:rPr>
-        <w:t xml:space="preserve"> of repositories tracked by </w:t>
-      </w:r>
-      <w:proofErr w:type="spellStart"/>
-      <w:r>
-        <w:rPr>
-          <w:rFonts w:ascii="Consolas" w:hAnsi="Consolas" w:cs="Consolas"/>
-        </w:rPr>
-        <w:t>GitBox</w:t>
-      </w:r>
-      <w:proofErr w:type="spellEnd"/>
-      <w:r>
-        <w:rPr>
-          <w:rFonts w:ascii="Consolas" w:hAnsi="Consolas" w:cs="Consolas"/>
-        </w:rPr>
-        <w:t>:</w:t>
+        <w:t xml:space="preserve"> of repositories tracked by GitBox:</w:t>
       </w:r>
       <w:r>
         <w:rPr>
@@ -4047,25 +4341,17 @@
         <w:jc w:val="both"/>
       </w:pPr>
       <w:r>
-        <w:t xml:space="preserve">Note, that the </w:t>
+        <w:t xml:space="preserve">Note, that the GitBox repository (remote) will always be called </w:t>
       </w:r>
       <w:proofErr w:type="spellStart"/>
       <w:r>
-        <w:t>GitBox</w:t>
+        <w:rPr>
+          <w:i/>
+        </w:rPr>
+        <w:t>gitbox</w:t>
       </w:r>
       <w:proofErr w:type="spellEnd"/>
       <w:r>
-        <w:t xml:space="preserve"> repository (remote) will always be called </w:t>
-      </w:r>
-      <w:proofErr w:type="spellStart"/>
-      <w:r>
-        <w:rPr>
-          <w:i/>
-        </w:rPr>
-        <w:t>gitbox</w:t>
-      </w:r>
-      <w:proofErr w:type="spellEnd"/>
-      <w:r>
         <w:t>.</w:t>
       </w:r>
     </w:p>
@@ -4073,11 +4359,11 @@
       <w:pPr>
         <w:pStyle w:val="Heading1"/>
       </w:pPr>
-      <w:bookmarkStart w:id="20" w:name="_Toc271203300"/>
+      <w:bookmarkStart w:id="23" w:name="_Toc273558908"/>
       <w:r>
         <w:t>Releases</w:t>
       </w:r>
-      <w:bookmarkEnd w:id="20"/>
+      <w:bookmarkEnd w:id="23"/>
     </w:p>
     <w:p/>
     <w:p>
@@ -4107,13 +4393,8 @@
         </w:numPr>
       </w:pPr>
       <w:r>
-        <w:t xml:space="preserve">Mac OS X port of </w:t>
-      </w:r>
-      <w:proofErr w:type="spellStart"/>
-      <w:r>
-        <w:t>GitBox</w:t>
-      </w:r>
-      <w:proofErr w:type="spellEnd"/>
+        <w:t>Mac OS X port of GitBox</w:t>
+      </w:r>
     </w:p>
     <w:p>
       <w:pPr>
@@ -4154,7 +4435,6 @@
         </w:rPr>
       </w:pPr>
       <w:r>
-        <w:lastRenderedPageBreak/>
         <w:t xml:space="preserve">Version </w:t>
       </w:r>
       <w:r>
@@ -4223,26 +4503,18 @@
         </w:numPr>
       </w:pPr>
       <w:r>
-        <w:t xml:space="preserve">Automatic </w:t>
-      </w:r>
-      <w:proofErr w:type="spellStart"/>
-      <w:r>
-        <w:t>GitBox</w:t>
-      </w:r>
-      <w:proofErr w:type="spellEnd"/>
-      <w:r>
-        <w:t xml:space="preserve"> configuration in *nix and Windows XP SP2+, Vista and Windows 7</w:t>
+        <w:t>Automatic GitBox configuration in *nix and Windows XP SP2+, Vista and Windows 7</w:t>
       </w:r>
     </w:p>
     <w:p>
       <w:pPr>
         <w:pStyle w:val="Heading1"/>
       </w:pPr>
-      <w:bookmarkStart w:id="21" w:name="_Toc271203301"/>
+      <w:bookmarkStart w:id="24" w:name="_Toc273558909"/>
       <w:r>
         <w:t>Acknowledgements</w:t>
       </w:r>
-      <w:bookmarkEnd w:id="21"/>
+      <w:bookmarkEnd w:id="24"/>
     </w:p>
     <w:p/>
     <w:p>
@@ -4253,14 +4525,12 @@
         <w:t xml:space="preserve">Special thanks to the </w:t>
       </w:r>
       <w:hyperlink r:id="rId13" w:history="1">
-        <w:proofErr w:type="spellStart"/>
         <w:r>
           <w:rPr>
             <w:rStyle w:val="Hyperlink"/>
           </w:rPr>
           <w:t>msysGit</w:t>
         </w:r>
-        <w:proofErr w:type="spellEnd"/>
       </w:hyperlink>
       <w:r>
         <w:t xml:space="preserve"> and </w:t>
@@ -4284,22 +4554,22 @@
           <w:rPr>
             <w:rStyle w:val="Hyperlink"/>
           </w:rPr>
-          <w:t>-installer</w:t>
+          <w:t>-in</w:t>
+        </w:r>
+        <w:bookmarkStart w:id="25" w:name="_GoBack"/>
+        <w:bookmarkEnd w:id="25"/>
+        <w:r>
+          <w:rPr>
+            <w:rStyle w:val="Hyperlink"/>
+          </w:rPr>
+          <w:t>staller</w:t>
         </w:r>
       </w:hyperlink>
       <w:r>
         <w:t xml:space="preserve"> projects and the people behind them for creating and maintaining the Git for Windows and Git for OS X </w:t>
       </w:r>
       <w:r>
-        <w:t xml:space="preserve">bundles respectively, both distributed with and used by </w:t>
-      </w:r>
-      <w:proofErr w:type="spellStart"/>
-      <w:r>
-        <w:t>GitBox</w:t>
-      </w:r>
-      <w:proofErr w:type="spellEnd"/>
-      <w:r>
-        <w:t>.</w:t>
+        <w:t>bundles respectively, both distributed with and used by GitBox.</w:t>
       </w:r>
     </w:p>
     <w:p>
@@ -4363,13 +4633,19 @@
     </w:p>
     <w:p>
       <w:pPr>
+        <w:jc w:val="both"/>
+      </w:pPr>
+    </w:p>
+    <w:p>
+      <w:pPr>
         <w:pStyle w:val="Heading1"/>
       </w:pPr>
-      <w:bookmarkStart w:id="22" w:name="_Toc271203302"/>
-      <w:r>
+      <w:bookmarkStart w:id="26" w:name="_Toc273558910"/>
+      <w:r>
+        <w:lastRenderedPageBreak/>
         <w:t>License</w:t>
       </w:r>
-      <w:bookmarkEnd w:id="22"/>
+      <w:bookmarkEnd w:id="26"/>
     </w:p>
     <w:p/>
     <w:p>
@@ -4467,9 +4743,9 @@
       <w:tblLook w:val="04A0" w:firstRow="1" w:lastRow="0" w:firstColumn="1" w:lastColumn="0" w:noHBand="0" w:noVBand="1"/>
     </w:tblPr>
     <w:tblGrid>
-      <w:gridCol w:w="4309"/>
-      <w:gridCol w:w="958"/>
-      <w:gridCol w:w="4309"/>
+      <w:gridCol w:w="4283"/>
+      <w:gridCol w:w="1009"/>
+      <w:gridCol w:w="4284"/>
     </w:tblGrid>
     <w:tr>
       <w:trPr>
@@ -4771,9 +5047,9 @@
     </w:lvl>
   </w:abstractNum>
   <w:abstractNum w:abstractNumId="1">
-    <w:nsid w:val="36D42360"/>
+    <w:nsid w:val="20A64B66"/>
     <w:multiLevelType w:val="hybridMultilevel"/>
-    <w:tmpl w:val="A4783D98"/>
+    <w:tmpl w:val="B0F08C2E"/>
     <w:lvl w:ilvl="0" w:tplc="04090001">
       <w:start w:val="1"/>
       <w:numFmt w:val="bullet"/>
@@ -4884,9 +5160,9 @@
     </w:lvl>
   </w:abstractNum>
   <w:abstractNum w:abstractNumId="2">
-    <w:nsid w:val="3F171925"/>
+    <w:nsid w:val="36D42360"/>
     <w:multiLevelType w:val="hybridMultilevel"/>
-    <w:tmpl w:val="B0A8C8E8"/>
+    <w:tmpl w:val="A4783D98"/>
     <w:lvl w:ilvl="0" w:tplc="04090001">
       <w:start w:val="1"/>
       <w:numFmt w:val="bullet"/>
@@ -4997,6 +5273,232 @@
     </w:lvl>
   </w:abstractNum>
   <w:abstractNum w:abstractNumId="3">
+    <w:nsid w:val="3D4D7D19"/>
+    <w:multiLevelType w:val="hybridMultilevel"/>
+    <w:tmpl w:val="1C681F74"/>
+    <w:lvl w:ilvl="0" w:tplc="04090001">
+      <w:start w:val="1"/>
+      <w:numFmt w:val="bullet"/>
+      <w:lvlText w:val=""/>
+      <w:lvlJc w:val="left"/>
+      <w:pPr>
+        <w:ind w:left="720" w:hanging="360"/>
+      </w:pPr>
+      <w:rPr>
+        <w:rFonts w:ascii="Symbol" w:hAnsi="Symbol" w:hint="default"/>
+      </w:rPr>
+    </w:lvl>
+    <w:lvl w:ilvl="1" w:tplc="04090003" w:tentative="1">
+      <w:start w:val="1"/>
+      <w:numFmt w:val="bullet"/>
+      <w:lvlText w:val="o"/>
+      <w:lvlJc w:val="left"/>
+      <w:pPr>
+        <w:ind w:left="1440" w:hanging="360"/>
+      </w:pPr>
+      <w:rPr>
+        <w:rFonts w:ascii="Courier New" w:hAnsi="Courier New" w:cs="Courier New" w:hint="default"/>
+      </w:rPr>
+    </w:lvl>
+    <w:lvl w:ilvl="2" w:tplc="04090005" w:tentative="1">
+      <w:start w:val="1"/>
+      <w:numFmt w:val="bullet"/>
+      <w:lvlText w:val=""/>
+      <w:lvlJc w:val="left"/>
+      <w:pPr>
+        <w:ind w:left="2160" w:hanging="360"/>
+      </w:pPr>
+      <w:rPr>
+        <w:rFonts w:ascii="Wingdings" w:hAnsi="Wingdings" w:hint="default"/>
+      </w:rPr>
+    </w:lvl>
+    <w:lvl w:ilvl="3" w:tplc="04090001" w:tentative="1">
+      <w:start w:val="1"/>
+      <w:numFmt w:val="bullet"/>
+      <w:lvlText w:val=""/>
+      <w:lvlJc w:val="left"/>
+      <w:pPr>
+        <w:ind w:left="2880" w:hanging="360"/>
+      </w:pPr>
+      <w:rPr>
+        <w:rFonts w:ascii="Symbol" w:hAnsi="Symbol" w:hint="default"/>
+      </w:rPr>
+    </w:lvl>
+    <w:lvl w:ilvl="4" w:tplc="04090003" w:tentative="1">
+      <w:start w:val="1"/>
+      <w:numFmt w:val="bullet"/>
+      <w:lvlText w:val="o"/>
+      <w:lvlJc w:val="left"/>
+      <w:pPr>
+        <w:ind w:left="3600" w:hanging="360"/>
+      </w:pPr>
+      <w:rPr>
+        <w:rFonts w:ascii="Courier New" w:hAnsi="Courier New" w:cs="Courier New" w:hint="default"/>
+      </w:rPr>
+    </w:lvl>
+    <w:lvl w:ilvl="5" w:tplc="04090005" w:tentative="1">
+      <w:start w:val="1"/>
+      <w:numFmt w:val="bullet"/>
+      <w:lvlText w:val=""/>
+      <w:lvlJc w:val="left"/>
+      <w:pPr>
+        <w:ind w:left="4320" w:hanging="360"/>
+      </w:pPr>
+      <w:rPr>
+        <w:rFonts w:ascii="Wingdings" w:hAnsi="Wingdings" w:hint="default"/>
+      </w:rPr>
+    </w:lvl>
+    <w:lvl w:ilvl="6" w:tplc="04090001" w:tentative="1">
+      <w:start w:val="1"/>
+      <w:numFmt w:val="bullet"/>
+      <w:lvlText w:val=""/>
+      <w:lvlJc w:val="left"/>
+      <w:pPr>
+        <w:ind w:left="5040" w:hanging="360"/>
+      </w:pPr>
+      <w:rPr>
+        <w:rFonts w:ascii="Symbol" w:hAnsi="Symbol" w:hint="default"/>
+      </w:rPr>
+    </w:lvl>
+    <w:lvl w:ilvl="7" w:tplc="04090003" w:tentative="1">
+      <w:start w:val="1"/>
+      <w:numFmt w:val="bullet"/>
+      <w:lvlText w:val="o"/>
+      <w:lvlJc w:val="left"/>
+      <w:pPr>
+        <w:ind w:left="5760" w:hanging="360"/>
+      </w:pPr>
+      <w:rPr>
+        <w:rFonts w:ascii="Courier New" w:hAnsi="Courier New" w:cs="Courier New" w:hint="default"/>
+      </w:rPr>
+    </w:lvl>
+    <w:lvl w:ilvl="8" w:tplc="04090005" w:tentative="1">
+      <w:start w:val="1"/>
+      <w:numFmt w:val="bullet"/>
+      <w:lvlText w:val=""/>
+      <w:lvlJc w:val="left"/>
+      <w:pPr>
+        <w:ind w:left="6480" w:hanging="360"/>
+      </w:pPr>
+      <w:rPr>
+        <w:rFonts w:ascii="Wingdings" w:hAnsi="Wingdings" w:hint="default"/>
+      </w:rPr>
+    </w:lvl>
+  </w:abstractNum>
+  <w:abstractNum w:abstractNumId="4">
+    <w:nsid w:val="3F171925"/>
+    <w:multiLevelType w:val="hybridMultilevel"/>
+    <w:tmpl w:val="B0A8C8E8"/>
+    <w:lvl w:ilvl="0" w:tplc="04090001">
+      <w:start w:val="1"/>
+      <w:numFmt w:val="bullet"/>
+      <w:lvlText w:val=""/>
+      <w:lvlJc w:val="left"/>
+      <w:pPr>
+        <w:ind w:left="720" w:hanging="360"/>
+      </w:pPr>
+      <w:rPr>
+        <w:rFonts w:ascii="Symbol" w:hAnsi="Symbol" w:hint="default"/>
+      </w:rPr>
+    </w:lvl>
+    <w:lvl w:ilvl="1" w:tplc="04090003" w:tentative="1">
+      <w:start w:val="1"/>
+      <w:numFmt w:val="bullet"/>
+      <w:lvlText w:val="o"/>
+      <w:lvlJc w:val="left"/>
+      <w:pPr>
+        <w:ind w:left="1440" w:hanging="360"/>
+      </w:pPr>
+      <w:rPr>
+        <w:rFonts w:ascii="Courier New" w:hAnsi="Courier New" w:cs="Courier New" w:hint="default"/>
+      </w:rPr>
+    </w:lvl>
+    <w:lvl w:ilvl="2" w:tplc="04090005" w:tentative="1">
+      <w:start w:val="1"/>
+      <w:numFmt w:val="bullet"/>
+      <w:lvlText w:val=""/>
+      <w:lvlJc w:val="left"/>
+      <w:pPr>
+        <w:ind w:left="2160" w:hanging="360"/>
+      </w:pPr>
+      <w:rPr>
+        <w:rFonts w:ascii="Wingdings" w:hAnsi="Wingdings" w:hint="default"/>
+      </w:rPr>
+    </w:lvl>
+    <w:lvl w:ilvl="3" w:tplc="04090001" w:tentative="1">
+      <w:start w:val="1"/>
+      <w:numFmt w:val="bullet"/>
+      <w:lvlText w:val=""/>
+      <w:lvlJc w:val="left"/>
+      <w:pPr>
+        <w:ind w:left="2880" w:hanging="360"/>
+      </w:pPr>
+      <w:rPr>
+        <w:rFonts w:ascii="Symbol" w:hAnsi="Symbol" w:hint="default"/>
+      </w:rPr>
+    </w:lvl>
+    <w:lvl w:ilvl="4" w:tplc="04090003" w:tentative="1">
+      <w:start w:val="1"/>
+      <w:numFmt w:val="bullet"/>
+      <w:lvlText w:val="o"/>
+      <w:lvlJc w:val="left"/>
+      <w:pPr>
+        <w:ind w:left="3600" w:hanging="360"/>
+      </w:pPr>
+      <w:rPr>
+        <w:rFonts w:ascii="Courier New" w:hAnsi="Courier New" w:cs="Courier New" w:hint="default"/>
+      </w:rPr>
+    </w:lvl>
+    <w:lvl w:ilvl="5" w:tplc="04090005" w:tentative="1">
+      <w:start w:val="1"/>
+      <w:numFmt w:val="bullet"/>
+      <w:lvlText w:val=""/>
+      <w:lvlJc w:val="left"/>
+      <w:pPr>
+        <w:ind w:left="4320" w:hanging="360"/>
+      </w:pPr>
+      <w:rPr>
+        <w:rFonts w:ascii="Wingdings" w:hAnsi="Wingdings" w:hint="default"/>
+      </w:rPr>
+    </w:lvl>
+    <w:lvl w:ilvl="6" w:tplc="04090001" w:tentative="1">
+      <w:start w:val="1"/>
+      <w:numFmt w:val="bullet"/>
+      <w:lvlText w:val=""/>
+      <w:lvlJc w:val="left"/>
+      <w:pPr>
+        <w:ind w:left="5040" w:hanging="360"/>
+      </w:pPr>
+      <w:rPr>
+        <w:rFonts w:ascii="Symbol" w:hAnsi="Symbol" w:hint="default"/>
+      </w:rPr>
+    </w:lvl>
+    <w:lvl w:ilvl="7" w:tplc="04090003" w:tentative="1">
+      <w:start w:val="1"/>
+      <w:numFmt w:val="bullet"/>
+      <w:lvlText w:val="o"/>
+      <w:lvlJc w:val="left"/>
+      <w:pPr>
+        <w:ind w:left="5760" w:hanging="360"/>
+      </w:pPr>
+      <w:rPr>
+        <w:rFonts w:ascii="Courier New" w:hAnsi="Courier New" w:cs="Courier New" w:hint="default"/>
+      </w:rPr>
+    </w:lvl>
+    <w:lvl w:ilvl="8" w:tplc="04090005" w:tentative="1">
+      <w:start w:val="1"/>
+      <w:numFmt w:val="bullet"/>
+      <w:lvlText w:val=""/>
+      <w:lvlJc w:val="left"/>
+      <w:pPr>
+        <w:ind w:left="6480" w:hanging="360"/>
+      </w:pPr>
+      <w:rPr>
+        <w:rFonts w:ascii="Wingdings" w:hAnsi="Wingdings" w:hint="default"/>
+      </w:rPr>
+    </w:lvl>
+  </w:abstractNum>
+  <w:abstractNum w:abstractNumId="5">
     <w:nsid w:val="601724FA"/>
     <w:multiLevelType w:val="hybridMultilevel"/>
     <w:tmpl w:val="840403CE"/>
@@ -5109,7 +5611,7 @@
       </w:rPr>
     </w:lvl>
   </w:abstractNum>
-  <w:abstractNum w:abstractNumId="4">
+  <w:abstractNum w:abstractNumId="6">
     <w:nsid w:val="601B4A05"/>
     <w:multiLevelType w:val="hybridMultilevel"/>
     <w:tmpl w:val="DC487AD4"/>
@@ -5195,7 +5697,7 @@
       </w:pPr>
     </w:lvl>
   </w:abstractNum>
-  <w:abstractNum w:abstractNumId="5">
+  <w:abstractNum w:abstractNumId="7">
     <w:nsid w:val="71964F3D"/>
     <w:multiLevelType w:val="multilevel"/>
     <w:tmpl w:val="04090025"/>
@@ -5291,21 +5793,27 @@
     </w:lvl>
   </w:abstractNum>
   <w:num w:numId="1">
-    <w:abstractNumId w:val="4"/>
+    <w:abstractNumId w:val="6"/>
   </w:num>
   <w:num w:numId="2">
-    <w:abstractNumId w:val="5"/>
+    <w:abstractNumId w:val="7"/>
   </w:num>
   <w:num w:numId="3">
     <w:abstractNumId w:val="0"/>
   </w:num>
   <w:num w:numId="4">
+    <w:abstractNumId w:val="4"/>
+  </w:num>
+  <w:num w:numId="5">
+    <w:abstractNumId w:val="5"/>
+  </w:num>
+  <w:num w:numId="6">
     <w:abstractNumId w:val="2"/>
   </w:num>
-  <w:num w:numId="5">
+  <w:num w:numId="7">
     <w:abstractNumId w:val="3"/>
   </w:num>
-  <w:num w:numId="6">
+  <w:num w:numId="8">
     <w:abstractNumId w:val="1"/>
   </w:num>
 </w:numbering>
@@ -5505,7 +6013,7 @@
     <w:uiPriority w:val="9"/>
     <w:unhideWhenUsed/>
     <w:qFormat/>
-    <w:rsid w:val="00DD33C5"/>
+    <w:rsid w:val="00E92064"/>
     <w:pPr>
       <w:keepNext/>
       <w:keepLines/>
@@ -5513,7 +6021,8 @@
         <w:ilvl w:val="1"/>
         <w:numId w:val="2"/>
       </w:numPr>
-      <w:spacing w:before="200" w:after="0"/>
+      <w:spacing w:before="200"/>
+      <w:ind w:left="578" w:hanging="578"/>
       <w:outlineLvl w:val="1"/>
     </w:pPr>
     <w:rPr>
@@ -5531,10 +6040,9 @@
     <w:next w:val="Normal"/>
     <w:link w:val="Heading3Char"/>
     <w:uiPriority w:val="9"/>
-    <w:semiHidden/>
     <w:unhideWhenUsed/>
     <w:qFormat/>
-    <w:rsid w:val="00857F36"/>
+    <w:rsid w:val="009263F9"/>
     <w:pPr>
       <w:keepNext/>
       <w:keepLines/>
@@ -5542,7 +6050,7 @@
         <w:ilvl w:val="2"/>
         <w:numId w:val="2"/>
       </w:numPr>
-      <w:spacing w:before="200" w:after="0"/>
+      <w:spacing w:before="200" w:after="120"/>
       <w:outlineLvl w:val="2"/>
     </w:pPr>
     <w:rPr>
@@ -5841,7 +6349,7 @@
     <w:basedOn w:val="DefaultParagraphFont"/>
     <w:link w:val="Heading2"/>
     <w:uiPriority w:val="9"/>
-    <w:rsid w:val="00DD33C5"/>
+    <w:rsid w:val="00E92064"/>
     <w:rPr>
       <w:rFonts w:asciiTheme="majorHAnsi" w:eastAsiaTheme="majorEastAsia" w:hAnsiTheme="majorHAnsi" w:cstheme="majorBidi"/>
       <w:b/>
@@ -5925,8 +6433,7 @@
     <w:basedOn w:val="DefaultParagraphFont"/>
     <w:link w:val="Heading3"/>
     <w:uiPriority w:val="9"/>
-    <w:semiHidden/>
-    <w:rsid w:val="00857F36"/>
+    <w:rsid w:val="009263F9"/>
     <w:rPr>
       <w:rFonts w:asciiTheme="majorHAnsi" w:eastAsiaTheme="majorEastAsia" w:hAnsiTheme="majorHAnsi" w:cstheme="majorBidi"/>
       <w:b/>
@@ -6124,7 +6631,6 @@
     <w:next w:val="Normal"/>
     <w:autoRedefine/>
     <w:uiPriority w:val="39"/>
-    <w:semiHidden/>
     <w:unhideWhenUsed/>
     <w:qFormat/>
     <w:rsid w:val="00945F6D"/>
@@ -6334,7 +6840,7 @@
     <w:uiPriority w:val="9"/>
     <w:unhideWhenUsed/>
     <w:qFormat/>
-    <w:rsid w:val="00DD33C5"/>
+    <w:rsid w:val="00E92064"/>
     <w:pPr>
       <w:keepNext/>
       <w:keepLines/>
@@ -6342,7 +6848,8 @@
         <w:ilvl w:val="1"/>
         <w:numId w:val="2"/>
       </w:numPr>
-      <w:spacing w:before="200" w:after="0"/>
+      <w:spacing w:before="200"/>
+      <w:ind w:left="578" w:hanging="578"/>
       <w:outlineLvl w:val="1"/>
     </w:pPr>
     <w:rPr>
@@ -6360,10 +6867,9 @@
     <w:next w:val="Normal"/>
     <w:link w:val="Heading3Char"/>
     <w:uiPriority w:val="9"/>
-    <w:semiHidden/>
     <w:unhideWhenUsed/>
     <w:qFormat/>
-    <w:rsid w:val="00857F36"/>
+    <w:rsid w:val="009263F9"/>
     <w:pPr>
       <w:keepNext/>
       <w:keepLines/>
@@ -6371,7 +6877,7 @@
         <w:ilvl w:val="2"/>
         <w:numId w:val="2"/>
       </w:numPr>
-      <w:spacing w:before="200" w:after="0"/>
+      <w:spacing w:before="200" w:after="120"/>
       <w:outlineLvl w:val="2"/>
     </w:pPr>
     <w:rPr>
@@ -6670,7 +7176,7 @@
     <w:basedOn w:val="DefaultParagraphFont"/>
     <w:link w:val="Heading2"/>
     <w:uiPriority w:val="9"/>
-    <w:rsid w:val="00DD33C5"/>
+    <w:rsid w:val="00E92064"/>
     <w:rPr>
       <w:rFonts w:asciiTheme="majorHAnsi" w:eastAsiaTheme="majorEastAsia" w:hAnsiTheme="majorHAnsi" w:cstheme="majorBidi"/>
       <w:b/>
@@ -6754,8 +7260,7 @@
     <w:basedOn w:val="DefaultParagraphFont"/>
     <w:link w:val="Heading3"/>
     <w:uiPriority w:val="9"/>
-    <w:semiHidden/>
-    <w:rsid w:val="00857F36"/>
+    <w:rsid w:val="009263F9"/>
     <w:rPr>
       <w:rFonts w:asciiTheme="majorHAnsi" w:eastAsiaTheme="majorEastAsia" w:hAnsiTheme="majorHAnsi" w:cstheme="majorBidi"/>
       <w:b/>
@@ -6953,7 +7458,6 @@
     <w:next w:val="Normal"/>
     <w:autoRedefine/>
     <w:uiPriority w:val="39"/>
-    <w:semiHidden/>
     <w:unhideWhenUsed/>
     <w:qFormat/>
     <w:rsid w:val="00945F6D"/>
@@ -7259,7 +7763,7 @@
 </file>
 
 <file path=customXml/itemProps1.xml><?xml version="1.0" encoding="utf-8"?>
-<ds:datastoreItem xmlns:ds="http://schemas.openxmlformats.org/officeDocument/2006/customXml" ds:itemID="{145BFF19-876D-4602-9DDE-DFDF45C0A0BE}">
+<ds:datastoreItem xmlns:ds="http://schemas.openxmlformats.org/officeDocument/2006/customXml" ds:itemID="{D2FD8D4E-E3FD-4812-BCD1-410A78AEF47D}">
   <ds:schemaRefs>
     <ds:schemaRef ds:uri="http://schemas.openxmlformats.org/officeDocument/2006/bibliography"/>
   </ds:schemaRefs>

</xml_diff>

<commit_message>
Updated the 0.2.0 release date.
</commit_message>
<xml_diff>
--- a/docs/gitbox.docx
+++ b/docs/gitbox.docx
@@ -66,8 +66,13 @@
         <w:pStyle w:val="Title"/>
         <w:jc w:val="center"/>
       </w:pPr>
-      <w:r>
-        <w:t>GitBox – User Manual</w:t>
+      <w:proofErr w:type="spellStart"/>
+      <w:r>
+        <w:t>GitBox</w:t>
+      </w:r>
+      <w:proofErr w:type="spellEnd"/>
+      <w:r>
+        <w:t xml:space="preserve"> – User Manual</w:t>
       </w:r>
     </w:p>
     <w:p>
@@ -157,8 +162,13 @@
       <w:r>
         <w:t xml:space="preserve">Although managing git repositories inside Dropbox aren’t too hard (it’s the same as if you’d manage it anywhere else remotely), you still have to remember a “handful” of commands as well as long paths.  </w:t>
       </w:r>
-      <w:r>
-        <w:t xml:space="preserve">GitBox was born out of the necessity to make this process more user-friendly and automatic: creating, cloning and importing repositories should be one-liners. </w:t>
+      <w:proofErr w:type="spellStart"/>
+      <w:r>
+        <w:t>GitBox</w:t>
+      </w:r>
+      <w:proofErr w:type="spellEnd"/>
+      <w:r>
+        <w:t xml:space="preserve"> was born out of the necessity to make this process more user-friendly and automatic: creating, cloning and importing repositories should be one-liners. </w:t>
       </w:r>
     </w:p>
     <w:p>
@@ -2212,8 +2222,13 @@
       <w:pPr>
         <w:jc w:val="both"/>
       </w:pPr>
-      <w:r>
-        <w:t>GitBox is a cross-platform git repository manager for hosting private personal git repos inside Dropbox folders.  Thanks to the nature of Dropbox, features include automatic synchronization between multiple machines and operating systems, as well as online backups.</w:t>
+      <w:proofErr w:type="spellStart"/>
+      <w:r>
+        <w:t>GitBox</w:t>
+      </w:r>
+      <w:proofErr w:type="spellEnd"/>
+      <w:r>
+        <w:t xml:space="preserve"> is a cross-platform git repository manager for hosting private personal git repos inside Dropbox folders.  Thanks to the nature of Dropbox, features include automatic synchronization between multiple machines and operating systems, as well as online backups.</w:t>
       </w:r>
     </w:p>
     <w:p>
@@ -2221,7 +2236,15 @@
         <w:jc w:val="both"/>
       </w:pPr>
       <w:r>
-        <w:t>Currently GitBox is capable of creating git repositories inside Dropbox folders, cloning repositories residing inside these folders, and importing existing git repos into Dropbox folders.</w:t>
+        <w:t xml:space="preserve">Currently </w:t>
+      </w:r>
+      <w:proofErr w:type="spellStart"/>
+      <w:r>
+        <w:t>GitBox</w:t>
+      </w:r>
+      <w:proofErr w:type="spellEnd"/>
+      <w:r>
+        <w:t xml:space="preserve"> is capable of creating git repositories inside Dropbox folders, cloning repositories residing inside these folders, and importing existing git repos into Dropbox folders.</w:t>
       </w:r>
     </w:p>
     <w:p>
@@ -2229,7 +2252,15 @@
         <w:jc w:val="both"/>
       </w:pPr>
       <w:r>
-        <w:t>What GitBox is not, is a collaboration tool between multiple developers. Sharing a git repository through Dropbox will have serious consequences as there is no way to do atomic syncs.</w:t>
+        <w:t xml:space="preserve">What </w:t>
+      </w:r>
+      <w:proofErr w:type="spellStart"/>
+      <w:r>
+        <w:t>GitBox</w:t>
+      </w:r>
+      <w:proofErr w:type="spellEnd"/>
+      <w:r>
+        <w:t xml:space="preserve"> is not, is a collaboration tool between multiple developers. Sharing a git repository through Dropbox will have serious consequences as there is no way to do atomic syncs.</w:t>
       </w:r>
     </w:p>
     <w:p>
@@ -2259,8 +2290,13 @@
       <w:pPr>
         <w:jc w:val="both"/>
       </w:pPr>
-      <w:r>
-        <w:t>GitBox differentiates between two levels of support: fully and partially supported platforms. Full support means that everything works out of the box. Partial support usually means that the tool itself works fully, but an installation or configuration step may require manual user intervention and is not fully automatic.</w:t>
+      <w:proofErr w:type="spellStart"/>
+      <w:r>
+        <w:t>GitBox</w:t>
+      </w:r>
+      <w:proofErr w:type="spellEnd"/>
+      <w:r>
+        <w:t xml:space="preserve"> differentiates between two levels of support: fully and partially supported platforms. Full support means that everything works out of the box. Partial support usually means that the tool itself works fully, but an installation or configuration step may require manual user intervention and is not fully automatic.</w:t>
       </w:r>
     </w:p>
     <w:p>
@@ -2429,7 +2465,15 @@
         <w:jc w:val="both"/>
       </w:pPr>
       <w:r>
-        <w:t xml:space="preserve">As a prerequisite, GitBox requires you to have a valid Dropbox installation on your machine. If you haven’t already done so, in order to install Dropbox, you’ll need to first register an account for free at </w:t>
+        <w:t xml:space="preserve">As a prerequisite, </w:t>
+      </w:r>
+      <w:proofErr w:type="spellStart"/>
+      <w:r>
+        <w:t>GitBox</w:t>
+      </w:r>
+      <w:proofErr w:type="spellEnd"/>
+      <w:r>
+        <w:t xml:space="preserve"> requires you to have a valid Dropbox installation on your machine. If you haven’t already done so, in order to install Dropbox, you’ll need to first register an account for free at </w:t>
       </w:r>
       <w:r>
         <w:lastRenderedPageBreak/>
@@ -2469,16 +2513,29 @@
       </w:pPr>
       <w:bookmarkStart w:id="6" w:name="_Toc273558894"/>
       <w:r>
-        <w:t>Step 2 – Install GitBox</w:t>
+        <w:t xml:space="preserve">Step 2 – Install </w:t>
+      </w:r>
+      <w:proofErr w:type="spellStart"/>
+      <w:r>
+        <w:t>GitBox</w:t>
       </w:r>
       <w:bookmarkEnd w:id="6"/>
+      <w:proofErr w:type="spellEnd"/>
     </w:p>
     <w:p>
       <w:pPr>
         <w:jc w:val="both"/>
       </w:pPr>
       <w:r>
-        <w:t>Note, that this step is only needed once. If you already installed GitBox into your Dropbox folder on one machine, Dropbox will synchronize it with all of your other machines, so you can jump to the next step.</w:t>
+        <w:t xml:space="preserve">Note, that this step is only needed once. If you already installed </w:t>
+      </w:r>
+      <w:proofErr w:type="spellStart"/>
+      <w:r>
+        <w:t>GitBox</w:t>
+      </w:r>
+      <w:proofErr w:type="spellEnd"/>
+      <w:r>
+        <w:t xml:space="preserve"> into your Dropbox folder on one machine, Dropbox will synchronize it with all of your other machines, so you can jump to the next step.</w:t>
       </w:r>
     </w:p>
     <w:p>
@@ -2486,10 +2543,15 @@
         <w:jc w:val="both"/>
       </w:pPr>
       <w:r>
-        <w:t>D</w:t>
-      </w:r>
-      <w:r>
-        <w:t xml:space="preserve">ownload the GitBox package, which is a simple zip file available from the project’s </w:t>
+        <w:t xml:space="preserve">Download the </w:t>
+      </w:r>
+      <w:proofErr w:type="spellStart"/>
+      <w:r>
+        <w:t>GitBox</w:t>
+      </w:r>
+      <w:proofErr w:type="spellEnd"/>
+      <w:r>
+        <w:t xml:space="preserve"> package, which is a simple zip file available from the project’s </w:t>
       </w:r>
       <w:hyperlink r:id="rId12" w:history="1">
         <w:r>
@@ -2500,7 +2562,23 @@
         </w:r>
       </w:hyperlink>
       <w:r>
-        <w:t xml:space="preserve">. You need not worry about operating systems, since there is a single, cross-platform GitBox bundle. After acquiring the distribution zip package, GitBox should be extracted </w:t>
+        <w:t xml:space="preserve">. You need not worry about operating systems, since there is a single, cross-platform </w:t>
+      </w:r>
+      <w:proofErr w:type="spellStart"/>
+      <w:r>
+        <w:t>GitBox</w:t>
+      </w:r>
+      <w:proofErr w:type="spellEnd"/>
+      <w:r>
+        <w:t xml:space="preserve"> bundle. After acquiring the distribution zip package, </w:t>
+      </w:r>
+      <w:proofErr w:type="spellStart"/>
+      <w:r>
+        <w:t>GitBox</w:t>
+      </w:r>
+      <w:proofErr w:type="spellEnd"/>
+      <w:r>
+        <w:t xml:space="preserve"> should be extracted </w:t>
       </w:r>
       <w:r>
         <w:rPr>
@@ -2509,7 +2587,15 @@
         <w:t>into</w:t>
       </w:r>
       <w:r>
-        <w:t xml:space="preserve"> your active Dropbox folder (the root itself is a good choice since GitBox is already in its own folder). Make sure you’re happy with the location before proceeding.</w:t>
+        <w:t xml:space="preserve"> your active Dropbox folder (the root itself is a good choice since </w:t>
+      </w:r>
+      <w:proofErr w:type="spellStart"/>
+      <w:r>
+        <w:t>GitBox</w:t>
+      </w:r>
+      <w:proofErr w:type="spellEnd"/>
+      <w:r>
+        <w:t xml:space="preserve"> is already in its own folder). Make sure you’re happy with the location before proceeding.</w:t>
       </w:r>
     </w:p>
     <w:p>
@@ -2523,7 +2609,15 @@
       </w:pPr>
       <w:bookmarkStart w:id="7" w:name="_Toc273558895"/>
       <w:r>
-        <w:t>Step 3 – Configure GitBox – Linux, Mac OS</w:t>
+        <w:t xml:space="preserve">Step 3 – Configure </w:t>
+      </w:r>
+      <w:proofErr w:type="spellStart"/>
+      <w:r>
+        <w:t>GitBox</w:t>
+      </w:r>
+      <w:proofErr w:type="spellEnd"/>
+      <w:r>
+        <w:t xml:space="preserve"> – Linux, Mac OS</w:t>
       </w:r>
       <w:bookmarkEnd w:id="7"/>
     </w:p>
@@ -2532,13 +2626,7 @@
         <w:jc w:val="both"/>
       </w:pPr>
       <w:r>
-        <w:t>To finish the installation in Linux</w:t>
-      </w:r>
-      <w:r>
-        <w:t>, Mac OS</w:t>
-      </w:r>
-      <w:r>
-        <w:t xml:space="preserve"> and other flavors of *nix, the setup.sh shell script in the setup folder should be executed.</w:t>
+        <w:t>To finish the installation in Linux, Mac OS and other flavors of *nix, the setup.sh shell script in the setup folder should be executed.</w:t>
       </w:r>
     </w:p>
     <w:p>
@@ -2594,7 +2682,20 @@
           <w:rFonts w:ascii="Consolas" w:hAnsi="Consolas" w:cs="Consolas"/>
         </w:rPr>
         <w:br/>
-        <w:t>GitBox was successfully configured.</w:t>
+      </w:r>
+      <w:proofErr w:type="spellStart"/>
+      <w:r>
+        <w:rPr>
+          <w:rFonts w:ascii="Consolas" w:hAnsi="Consolas" w:cs="Consolas"/>
+        </w:rPr>
+        <w:t>GitBox</w:t>
+      </w:r>
+      <w:proofErr w:type="spellEnd"/>
+      <w:r>
+        <w:rPr>
+          <w:rFonts w:ascii="Consolas" w:hAnsi="Consolas" w:cs="Consolas"/>
+        </w:rPr>
+        <w:t xml:space="preserve"> was successfully configured.</w:t>
       </w:r>
     </w:p>
     <w:p>
@@ -2611,7 +2712,15 @@
       </w:pPr>
       <w:bookmarkStart w:id="8" w:name="_Toc273558896"/>
       <w:r>
-        <w:t>Step 3 – Configure GitBox – Windows</w:t>
+        <w:t xml:space="preserve">Step 3 – Configure </w:t>
+      </w:r>
+      <w:proofErr w:type="spellStart"/>
+      <w:r>
+        <w:t>GitBox</w:t>
+      </w:r>
+      <w:proofErr w:type="spellEnd"/>
+      <w:r>
+        <w:t xml:space="preserve"> – Windows</w:t>
       </w:r>
       <w:bookmarkEnd w:id="8"/>
     </w:p>
@@ -2620,7 +2729,15 @@
         <w:jc w:val="both"/>
       </w:pPr>
       <w:r>
-        <w:t>In order to finish installation under Windows, the GitBox root folder containing the executable batch file should be added to the user’s path environmental variable.</w:t>
+        <w:t xml:space="preserve">In order to finish installation under Windows, the </w:t>
+      </w:r>
+      <w:proofErr w:type="spellStart"/>
+      <w:r>
+        <w:t>GitBox</w:t>
+      </w:r>
+      <w:proofErr w:type="spellEnd"/>
+      <w:r>
+        <w:t xml:space="preserve"> root folder containing the executable batch file should be added to the user’s path environmental variable.</w:t>
       </w:r>
     </w:p>
     <w:p>
@@ -2641,7 +2758,15 @@
     </w:p>
     <w:p>
       <w:r>
-        <w:t xml:space="preserve">At the moment, users of previous versions of Windows need to add GitBox manually to their path variable through the Control Panel </w:t>
+        <w:t xml:space="preserve">At the moment, users of previous versions of Windows need to add </w:t>
+      </w:r>
+      <w:proofErr w:type="spellStart"/>
+      <w:r>
+        <w:t>GitBox</w:t>
+      </w:r>
+      <w:proofErr w:type="spellEnd"/>
+      <w:r>
+        <w:t xml:space="preserve"> manually to their path variable through the Control Panel </w:t>
       </w:r>
       <w:r>
         <w:rPr>
@@ -2668,7 +2793,15 @@
         <w:t>→</w:t>
       </w:r>
       <w:r>
-        <w:t xml:space="preserve"> Environment Variables. The GitBox root folder should be appended to the path. Please note that only newly started programs will use the modified path.</w:t>
+        <w:t xml:space="preserve"> Environment Variables. The </w:t>
+      </w:r>
+      <w:proofErr w:type="spellStart"/>
+      <w:r>
+        <w:t>GitBox</w:t>
+      </w:r>
+      <w:proofErr w:type="spellEnd"/>
+      <w:r>
+        <w:t xml:space="preserve"> root folder should be appended to the path. Please note that only newly started programs will use the modified path.</w:t>
       </w:r>
     </w:p>
     <w:p/>
@@ -2688,7 +2821,15 @@
         <w:jc w:val="both"/>
       </w:pPr>
       <w:r>
-        <w:t>In order to verify that GitBox was correctly installed and configured, switch to a random folder on your computer and execute “</w:t>
+        <w:t xml:space="preserve">In order to verify that </w:t>
+      </w:r>
+      <w:proofErr w:type="spellStart"/>
+      <w:r>
+        <w:t>GitBox</w:t>
+      </w:r>
+      <w:proofErr w:type="spellEnd"/>
+      <w:r>
+        <w:t xml:space="preserve"> was correctly installed and configured, switch to a random folder on your computer and execute “</w:t>
       </w:r>
       <w:proofErr w:type="spellStart"/>
       <w:r>
@@ -2704,7 +2845,15 @@
         <w:jc w:val="both"/>
       </w:pPr>
       <w:r>
-        <w:t>At this point GitBox will check whether there is a valid git installation on the local computer and offer to install one if needed. After which a git bash console should be started up.</w:t>
+        <w:t xml:space="preserve">At this point </w:t>
+      </w:r>
+      <w:proofErr w:type="spellStart"/>
+      <w:r>
+        <w:t>GitBox</w:t>
+      </w:r>
+      <w:proofErr w:type="spellEnd"/>
+      <w:r>
+        <w:t xml:space="preserve"> will check whether there is a valid git installation on the local computer and offer to install one if needed. After which a git bash console should be started up.</w:t>
       </w:r>
     </w:p>
     <w:p>
@@ -2712,7 +2861,15 @@
         <w:jc w:val="both"/>
       </w:pPr>
       <w:r>
-        <w:t>Should the gitbox script not be found, please go back and double check your paths and environmental variables.</w:t>
+        <w:t xml:space="preserve">Should the </w:t>
+      </w:r>
+      <w:proofErr w:type="spellStart"/>
+      <w:r>
+        <w:t>gitbox</w:t>
+      </w:r>
+      <w:proofErr w:type="spellEnd"/>
+      <w:r>
+        <w:t xml:space="preserve"> script not be found, please go back and double check your paths and environmental variables.</w:t>
       </w:r>
     </w:p>
     <w:p>
@@ -2788,8 +2945,13 @@
         <w:t xml:space="preserve">Lists all the git repositories </w:t>
       </w:r>
       <w:r>
-        <w:t>tracked by GitBox</w:t>
-      </w:r>
+        <w:t xml:space="preserve">tracked by </w:t>
+      </w:r>
+      <w:proofErr w:type="spellStart"/>
+      <w:r>
+        <w:t>GitBox</w:t>
+      </w:r>
+      <w:proofErr w:type="spellEnd"/>
       <w:r>
         <w:t>.</w:t>
       </w:r>
@@ -2841,7 +3003,21 @@
         <w:rPr>
           <w:rFonts w:ascii="Consolas" w:hAnsi="Consolas" w:cs="Consolas"/>
         </w:rPr>
-        <w:t xml:space="preserve"> of repositories tracked by GitBox:</w:t>
+        <w:t xml:space="preserve"> of repositories tracked by </w:t>
+      </w:r>
+      <w:proofErr w:type="spellStart"/>
+      <w:r>
+        <w:rPr>
+          <w:rFonts w:ascii="Consolas" w:hAnsi="Consolas" w:cs="Consolas"/>
+        </w:rPr>
+        <w:t>GitBox</w:t>
+      </w:r>
+      <w:proofErr w:type="spellEnd"/>
+      <w:r>
+        <w:rPr>
+          <w:rFonts w:ascii="Consolas" w:hAnsi="Consolas" w:cs="Consolas"/>
+        </w:rPr>
+        <w:t>:</w:t>
       </w:r>
       <w:r>
         <w:rPr>
@@ -2914,7 +3090,15 @@
         <w:jc w:val="both"/>
       </w:pPr>
       <w:r>
-        <w:t>Creates a new empty git repository called &lt;repo&gt; inside the GitBox repository collection.</w:t>
+        <w:t xml:space="preserve">Creates a new empty git repository called &lt;repo&gt; inside the </w:t>
+      </w:r>
+      <w:proofErr w:type="spellStart"/>
+      <w:r>
+        <w:t>GitBox</w:t>
+      </w:r>
+      <w:proofErr w:type="spellEnd"/>
+      <w:r>
+        <w:t xml:space="preserve"> repository collection.</w:t>
       </w:r>
     </w:p>
     <w:p>
@@ -2928,13 +3112,21 @@
         <w:t xml:space="preserve">to be </w:t>
       </w:r>
       <w:r>
-        <w:t>used when a new repository/project is needed and there aren’t any existing repositories which can be imported into G</w:t>
+        <w:t xml:space="preserve">used when a new repository/project is needed and there aren’t any existing repositories which can be imported into </w:t>
+      </w:r>
+      <w:proofErr w:type="spellStart"/>
+      <w:r>
+        <w:t>G</w:t>
       </w:r>
       <w:r>
         <w:t>i</w:t>
       </w:r>
       <w:r>
-        <w:t>tBox.</w:t>
+        <w:t>tBox</w:t>
+      </w:r>
+      <w:proofErr w:type="spellEnd"/>
+      <w:r>
+        <w:t>.</w:t>
       </w:r>
     </w:p>
     <w:p>
@@ -3034,7 +3226,15 @@
         <w:t xml:space="preserve">called </w:t>
       </w:r>
       <w:r>
-        <w:t>&lt;repo&gt; from the GitBox collection into the current folder</w:t>
+        <w:t xml:space="preserve">&lt;repo&gt; from the </w:t>
+      </w:r>
+      <w:proofErr w:type="spellStart"/>
+      <w:r>
+        <w:t>GitBox</w:t>
+      </w:r>
+      <w:proofErr w:type="spellEnd"/>
+      <w:r>
+        <w:t xml:space="preserve"> collection into the current folder</w:t>
       </w:r>
       <w:r>
         <w:t xml:space="preserve"> and</w:t>
@@ -3060,7 +3260,15 @@
       </w:r>
       <w:proofErr w:type="spellEnd"/>
       <w:r>
-        <w:t xml:space="preserve"> for committing code back into GitBox through git.</w:t>
+        <w:t xml:space="preserve"> for committing code back into </w:t>
+      </w:r>
+      <w:proofErr w:type="spellStart"/>
+      <w:r>
+        <w:t>GitBox</w:t>
+      </w:r>
+      <w:proofErr w:type="spellEnd"/>
+      <w:r>
+        <w:t xml:space="preserve"> through git.</w:t>
       </w:r>
     </w:p>
     <w:p>
@@ -3161,8 +3369,13 @@
         <w:t>n existing</w:t>
       </w:r>
       <w:r>
-        <w:t xml:space="preserve"> git repository into GitBox</w:t>
-      </w:r>
+        <w:t xml:space="preserve"> git repository into </w:t>
+      </w:r>
+      <w:proofErr w:type="spellStart"/>
+      <w:r>
+        <w:t>GitBox</w:t>
+      </w:r>
+      <w:proofErr w:type="spellEnd"/>
       <w:r>
         <w:t xml:space="preserve"> and also configures a remote called </w:t>
       </w:r>
@@ -3393,7 +3606,15 @@
         <w:jc w:val="both"/>
       </w:pPr>
       <w:r>
-        <w:t xml:space="preserve">The most important goal of GitBox is to allow the creation, constant maintenance and all time availability of backups, without the need of any </w:t>
+        <w:t xml:space="preserve">The most important goal of </w:t>
+      </w:r>
+      <w:proofErr w:type="spellStart"/>
+      <w:r>
+        <w:t>GitBox</w:t>
+      </w:r>
+      <w:proofErr w:type="spellEnd"/>
+      <w:r>
+        <w:t xml:space="preserve"> is to allow the creation, constant maintenance and all time availability of backups, without the need of any </w:t>
       </w:r>
       <w:r>
         <w:t xml:space="preserve">paid </w:t>
@@ -3411,7 +3632,15 @@
       </w:pPr>
       <w:r>
         <w:lastRenderedPageBreak/>
-        <w:t xml:space="preserve">This tutorial assumes that we either have a yet unversioned project that we would like to add versioning to and backup in the cloud, or we would like to start a brand new project tracked by GitBox. In either case, let’s call the project </w:t>
+        <w:t xml:space="preserve">This tutorial assumes that we either have a yet unversioned project that we would like to add versioning to and backup in the cloud, or we would like to start a brand new project tracked by </w:t>
+      </w:r>
+      <w:proofErr w:type="spellStart"/>
+      <w:r>
+        <w:t>GitBox</w:t>
+      </w:r>
+      <w:proofErr w:type="spellEnd"/>
+      <w:r>
+        <w:t xml:space="preserve">. In either case, let’s call the project </w:t>
       </w:r>
       <w:proofErr w:type="spellStart"/>
       <w:r>
@@ -3430,7 +3659,15 @@
         <w:jc w:val="both"/>
       </w:pPr>
       <w:r>
-        <w:t>The first thing to do is to create a new empty git repository inside GitBox and initialize it.</w:t>
+        <w:t xml:space="preserve">The first thing to do is to create a new empty git repository inside </w:t>
+      </w:r>
+      <w:proofErr w:type="spellStart"/>
+      <w:r>
+        <w:t>GitBox</w:t>
+      </w:r>
+      <w:proofErr w:type="spellEnd"/>
+      <w:r>
+        <w:t xml:space="preserve"> and initialize it.</w:t>
       </w:r>
       <w:r>
         <w:t xml:space="preserve"> This will place a readme file into the new repo to make git happy (it doesn’t like empty repos).</w:t>
@@ -3684,7 +3921,21 @@
         <w:rPr>
           <w:rFonts w:cstheme="minorHAnsi"/>
         </w:rPr>
-        <w:t>Whenever you issue a git-push, your committed changes will be pushed into GitBox, and subsequently synchronized and backed up in the cloud. Be sure to wait until the Dropbox synchronization finishes before turning off the computer in order to have everything fully backed up.</w:t>
+        <w:t xml:space="preserve">Whenever you issue a git-push, your committed changes will be pushed into </w:t>
+      </w:r>
+      <w:proofErr w:type="spellStart"/>
+      <w:r>
+        <w:rPr>
+          <w:rFonts w:cstheme="minorHAnsi"/>
+        </w:rPr>
+        <w:t>GitBox</w:t>
+      </w:r>
+      <w:proofErr w:type="spellEnd"/>
+      <w:r>
+        <w:rPr>
+          <w:rFonts w:cstheme="minorHAnsi"/>
+        </w:rPr>
+        <w:t>, and subsequently synchronized and backed up in the cloud. Be sure to wait until the Dropbox synchronization finishes before turning off the computer in order to have everything fully backed up.</w:t>
       </w:r>
     </w:p>
     <w:p>
@@ -3712,7 +3963,15 @@
         <w:jc w:val="both"/>
       </w:pPr>
       <w:r>
-        <w:t>After backups, the second most important feature is the ability to work from multiple operating systems and/or machines without the need to manually copy files. This tutorial is a continuation of the previous one, where we already created and pushed our project into GitBox.</w:t>
+        <w:t xml:space="preserve">After backups, the second most important feature is the ability to work from multiple operating systems and/or machines without the need to manually copy files. This tutorial is a continuation of the previous one, where we already created and pushed our project into </w:t>
+      </w:r>
+      <w:proofErr w:type="spellStart"/>
+      <w:r>
+        <w:t>GitBox</w:t>
+      </w:r>
+      <w:proofErr w:type="spellEnd"/>
+      <w:r>
+        <w:t>.</w:t>
       </w:r>
     </w:p>
     <w:p>
@@ -3726,7 +3985,15 @@
         <w:t xml:space="preserve"> repository from another operating system, computer, or simply after having it deleted from out original machine</w:t>
       </w:r>
       <w:r>
-        <w:t>, we first list the available repositories tracked by GitBox to make sure we get the name right:</w:t>
+        <w:t xml:space="preserve">, we first list the available repositories tracked by </w:t>
+      </w:r>
+      <w:proofErr w:type="spellStart"/>
+      <w:r>
+        <w:t>GitBox</w:t>
+      </w:r>
+      <w:proofErr w:type="spellEnd"/>
+      <w:r>
+        <w:t xml:space="preserve"> to make sure we get the name right:</w:t>
       </w:r>
     </w:p>
     <w:p>
@@ -3776,7 +4043,21 @@
         <w:rPr>
           <w:rFonts w:ascii="Consolas" w:hAnsi="Consolas" w:cs="Consolas"/>
         </w:rPr>
-        <w:t xml:space="preserve"> of repositories tracked by GitBox:</w:t>
+        <w:t xml:space="preserve"> of repositories tracked by </w:t>
+      </w:r>
+      <w:proofErr w:type="spellStart"/>
+      <w:r>
+        <w:rPr>
+          <w:rFonts w:ascii="Consolas" w:hAnsi="Consolas" w:cs="Consolas"/>
+        </w:rPr>
+        <w:t>GitBox</w:t>
+      </w:r>
+      <w:proofErr w:type="spellEnd"/>
+      <w:r>
+        <w:rPr>
+          <w:rFonts w:ascii="Consolas" w:hAnsi="Consolas" w:cs="Consolas"/>
+        </w:rPr>
+        <w:t>:</w:t>
       </w:r>
       <w:r>
         <w:rPr>
@@ -3831,13 +4112,27 @@
         <w:rPr>
           <w:rFonts w:cstheme="minorHAnsi"/>
         </w:rPr>
-        <w:t xml:space="preserve">Here I had two repositories tracked by GitBox: the </w:t>
+        <w:t xml:space="preserve">Here I had two repositories tracked by </w:t>
       </w:r>
       <w:proofErr w:type="spellStart"/>
       <w:r>
         <w:rPr>
           <w:rFonts w:cstheme="minorHAnsi"/>
         </w:rPr>
+        <w:t>GitBox</w:t>
+      </w:r>
+      <w:proofErr w:type="spellEnd"/>
+      <w:r>
+        <w:rPr>
+          <w:rFonts w:cstheme="minorHAnsi"/>
+        </w:rPr>
+        <w:t xml:space="preserve">: the </w:t>
+      </w:r>
+      <w:proofErr w:type="spellStart"/>
+      <w:r>
+        <w:rPr>
+          <w:rFonts w:cstheme="minorHAnsi"/>
+        </w:rPr>
         <w:t>myapp</w:t>
       </w:r>
       <w:proofErr w:type="spellEnd"/>
@@ -3959,7 +4254,21 @@
         <w:rPr>
           <w:rFonts w:cstheme="minorHAnsi"/>
         </w:rPr>
-        <w:t xml:space="preserve"> cloned the repository previously but would like to update it with the newly pushed changes, we can pull them from GitBox:</w:t>
+        <w:t xml:space="preserve"> cloned the repository previously but would like to update it with the newly pushed changes, we can pull them from </w:t>
+      </w:r>
+      <w:proofErr w:type="spellStart"/>
+      <w:r>
+        <w:rPr>
+          <w:rFonts w:cstheme="minorHAnsi"/>
+        </w:rPr>
+        <w:t>GitBox</w:t>
+      </w:r>
+      <w:proofErr w:type="spellEnd"/>
+      <w:r>
+        <w:rPr>
+          <w:rFonts w:cstheme="minorHAnsi"/>
+        </w:rPr>
+        <w:t>:</w:t>
       </w:r>
     </w:p>
     <w:p>
@@ -4023,7 +4332,15 @@
         <w:jc w:val="both"/>
       </w:pPr>
       <w:r>
-        <w:t>Another common use case scenario with git repositories is that we already have an existing repository that we would like to check into GitBox (e.g.  We work on an open source project hosted on github, would like to implement some things without pushing to github, but still having the code backed up just in case).</w:t>
+        <w:t xml:space="preserve">Another common use case scenario with git repositories is that we already have an existing repository that we would like to check into </w:t>
+      </w:r>
+      <w:proofErr w:type="spellStart"/>
+      <w:r>
+        <w:t>GitBox</w:t>
+      </w:r>
+      <w:proofErr w:type="spellEnd"/>
+      <w:r>
+        <w:t xml:space="preserve"> (e.g.  We work on an open source project hosted on github, would like to implement some things without pushing to github, but still having the code backed up just in case).</w:t>
       </w:r>
     </w:p>
     <w:p>
@@ -4074,10 +4391,26 @@
         <w:jc w:val="both"/>
       </w:pPr>
       <w:r>
-        <w:t>In order to import an existing repository into GitBox, we have to be inside the specific repository we would like to import.</w:t>
-      </w:r>
-      <w:r>
-        <w:t xml:space="preserve"> Note, we specify the name with which to track the repository inside GitBox.</w:t>
+        <w:t xml:space="preserve">In order to import an existing repository into </w:t>
+      </w:r>
+      <w:proofErr w:type="spellStart"/>
+      <w:r>
+        <w:t>GitBox</w:t>
+      </w:r>
+      <w:proofErr w:type="spellEnd"/>
+      <w:r>
+        <w:t>, we have to be inside the specific repository we would like to import.</w:t>
+      </w:r>
+      <w:r>
+        <w:t xml:space="preserve"> Note, we specify the name with which to track the repository inside </w:t>
+      </w:r>
+      <w:proofErr w:type="spellStart"/>
+      <w:r>
+        <w:t>GitBox</w:t>
+      </w:r>
+      <w:proofErr w:type="spellEnd"/>
+      <w:r>
+        <w:t>.</w:t>
       </w:r>
     </w:p>
     <w:p>
@@ -4227,7 +4560,21 @@
         <w:rPr>
           <w:rFonts w:ascii="Consolas" w:hAnsi="Consolas" w:cs="Consolas"/>
         </w:rPr>
-        <w:t xml:space="preserve"> of repositories tracked by GitBox:</w:t>
+        <w:t xml:space="preserve"> of repositories tracked by </w:t>
+      </w:r>
+      <w:proofErr w:type="spellStart"/>
+      <w:r>
+        <w:rPr>
+          <w:rFonts w:ascii="Consolas" w:hAnsi="Consolas" w:cs="Consolas"/>
+        </w:rPr>
+        <w:t>GitBox</w:t>
+      </w:r>
+      <w:proofErr w:type="spellEnd"/>
+      <w:r>
+        <w:rPr>
+          <w:rFonts w:ascii="Consolas" w:hAnsi="Consolas" w:cs="Consolas"/>
+        </w:rPr>
+        <w:t>:</w:t>
       </w:r>
       <w:r>
         <w:rPr>
@@ -4341,7 +4688,15 @@
         <w:jc w:val="both"/>
       </w:pPr>
       <w:r>
-        <w:t xml:space="preserve">Note, that the GitBox repository (remote) will always be called </w:t>
+        <w:t xml:space="preserve">Note, that the </w:t>
+      </w:r>
+      <w:proofErr w:type="spellStart"/>
+      <w:r>
+        <w:t>GitBox</w:t>
+      </w:r>
+      <w:proofErr w:type="spellEnd"/>
+      <w:r>
+        <w:t xml:space="preserve"> repository (remote) will always be called </w:t>
       </w:r>
       <w:proofErr w:type="spellStart"/>
       <w:r>
@@ -4381,8 +4736,16 @@
         <w:rPr>
           <w:b/>
         </w:rPr>
-        <w:t>Work in progress</w:t>
-      </w:r>
+        <w:t>2010-</w:t>
+      </w:r>
+      <w:r>
+        <w:rPr>
+          <w:b/>
+        </w:rPr>
+        <w:t>09-30</w:t>
+      </w:r>
+      <w:bookmarkStart w:id="24" w:name="_GoBack"/>
+      <w:bookmarkEnd w:id="24"/>
     </w:p>
     <w:p>
       <w:pPr>
@@ -4393,8 +4756,13 @@
         </w:numPr>
       </w:pPr>
       <w:r>
-        <w:t>Mac OS X port of GitBox</w:t>
-      </w:r>
+        <w:t xml:space="preserve">Mac OS X port of </w:t>
+      </w:r>
+      <w:proofErr w:type="spellStart"/>
+      <w:r>
+        <w:t>GitBox</w:t>
+      </w:r>
+      <w:proofErr w:type="spellEnd"/>
     </w:p>
     <w:p>
       <w:pPr>
@@ -4503,18 +4871,26 @@
         </w:numPr>
       </w:pPr>
       <w:r>
-        <w:t>Automatic GitBox configuration in *nix and Windows XP SP2+, Vista and Windows 7</w:t>
+        <w:t xml:space="preserve">Automatic </w:t>
+      </w:r>
+      <w:proofErr w:type="spellStart"/>
+      <w:r>
+        <w:t>GitBox</w:t>
+      </w:r>
+      <w:proofErr w:type="spellEnd"/>
+      <w:r>
+        <w:t xml:space="preserve"> configuration in *nix and Windows XP SP2+, Vista and Windows 7</w:t>
       </w:r>
     </w:p>
     <w:p>
       <w:pPr>
         <w:pStyle w:val="Heading1"/>
       </w:pPr>
-      <w:bookmarkStart w:id="24" w:name="_Toc273558909"/>
+      <w:bookmarkStart w:id="25" w:name="_Toc273558909"/>
       <w:r>
         <w:t>Acknowledgements</w:t>
       </w:r>
-      <w:bookmarkEnd w:id="24"/>
+      <w:bookmarkEnd w:id="25"/>
     </w:p>
     <w:p/>
     <w:p>
@@ -4525,12 +4901,14 @@
         <w:t xml:space="preserve">Special thanks to the </w:t>
       </w:r>
       <w:hyperlink r:id="rId13" w:history="1">
+        <w:proofErr w:type="spellStart"/>
         <w:r>
           <w:rPr>
             <w:rStyle w:val="Hyperlink"/>
           </w:rPr>
           <w:t>msysGit</w:t>
         </w:r>
+        <w:proofErr w:type="spellEnd"/>
       </w:hyperlink>
       <w:r>
         <w:t xml:space="preserve"> and </w:t>
@@ -4554,22 +4932,22 @@
           <w:rPr>
             <w:rStyle w:val="Hyperlink"/>
           </w:rPr>
-          <w:t>-in</w:t>
-        </w:r>
-        <w:bookmarkStart w:id="25" w:name="_GoBack"/>
-        <w:bookmarkEnd w:id="25"/>
-        <w:r>
-          <w:rPr>
-            <w:rStyle w:val="Hyperlink"/>
-          </w:rPr>
-          <w:t>staller</w:t>
+          <w:t>-installer</w:t>
         </w:r>
       </w:hyperlink>
       <w:r>
         <w:t xml:space="preserve"> projects and the people behind them for creating and maintaining the Git for Windows and Git for OS X </w:t>
       </w:r>
       <w:r>
-        <w:t>bundles respectively, both distributed with and used by GitBox.</w:t>
+        <w:t xml:space="preserve">bundles respectively, both distributed with and used by </w:t>
+      </w:r>
+      <w:proofErr w:type="spellStart"/>
+      <w:r>
+        <w:t>GitBox</w:t>
+      </w:r>
+      <w:proofErr w:type="spellEnd"/>
+      <w:r>
+        <w:t>.</w:t>
       </w:r>
     </w:p>
     <w:p>
@@ -4743,9 +5121,9 @@
       <w:tblLook w:val="04A0" w:firstRow="1" w:lastRow="0" w:firstColumn="1" w:lastColumn="0" w:noHBand="0" w:noVBand="1"/>
     </w:tblPr>
     <w:tblGrid>
-      <w:gridCol w:w="4283"/>
-      <w:gridCol w:w="1009"/>
-      <w:gridCol w:w="4284"/>
+      <w:gridCol w:w="4309"/>
+      <w:gridCol w:w="958"/>
+      <w:gridCol w:w="4309"/>
     </w:tblGrid>
     <w:tr>
       <w:trPr>
@@ -7763,7 +8141,7 @@
 </file>
 
 <file path=customXml/itemProps1.xml><?xml version="1.0" encoding="utf-8"?>
-<ds:datastoreItem xmlns:ds="http://schemas.openxmlformats.org/officeDocument/2006/customXml" ds:itemID="{D2FD8D4E-E3FD-4812-BCD1-410A78AEF47D}">
+<ds:datastoreItem xmlns:ds="http://schemas.openxmlformats.org/officeDocument/2006/customXml" ds:itemID="{F74868BD-5085-4F13-85D0-7C2167173DD4}">
   <ds:schemaRefs>
     <ds:schemaRef ds:uri="http://schemas.openxmlformats.org/officeDocument/2006/bibliography"/>
   </ds:schemaRefs>

</xml_diff>

<commit_message>
Preparing manual for release.
</commit_message>
<xml_diff>
--- a/docs/gitbox.docx
+++ b/docs/gitbox.docx
@@ -93,7 +93,7 @@
           <w:numId w:val="0"/>
         </w:numPr>
       </w:pPr>
-      <w:bookmarkStart w:id="0" w:name="_Toc273558888"/>
+      <w:bookmarkStart w:id="0" w:name="_Toc289434761"/>
       <w:r>
         <w:t>Philosophy</w:t>
       </w:r>
@@ -283,7 +283,7 @@
           <w:r>
             <w:fldChar w:fldCharType="separate"/>
           </w:r>
-          <w:hyperlink w:anchor="_Toc273558888" w:history="1">
+          <w:hyperlink w:anchor="_Toc289434761" w:history="1">
             <w:r>
               <w:rPr>
                 <w:rStyle w:val="Hyperlink"/>
@@ -310,7 +310,7 @@
                 <w:noProof/>
                 <w:webHidden/>
               </w:rPr>
-              <w:instrText xml:space="preserve"> PAGEREF _Toc273558888 \h </w:instrText>
+              <w:instrText xml:space="preserve"> PAGEREF _Toc289434761 \h </w:instrText>
             </w:r>
             <w:r>
               <w:rPr>
@@ -353,7 +353,7 @@
               <w:noProof/>
             </w:rPr>
           </w:pPr>
-          <w:hyperlink w:anchor="_Toc273558889" w:history="1">
+          <w:hyperlink w:anchor="_Toc289434762" w:history="1">
             <w:r>
               <w:rPr>
                 <w:rStyle w:val="Hyperlink"/>
@@ -394,7 +394,7 @@
                 <w:noProof/>
                 <w:webHidden/>
               </w:rPr>
-              <w:instrText xml:space="preserve"> PAGEREF _Toc273558889 \h </w:instrText>
+              <w:instrText xml:space="preserve"> PAGEREF _Toc289434762 \h </w:instrText>
             </w:r>
             <w:r>
               <w:rPr>
@@ -437,7 +437,7 @@
               <w:noProof/>
             </w:rPr>
           </w:pPr>
-          <w:hyperlink w:anchor="_Toc273558890" w:history="1">
+          <w:hyperlink w:anchor="_Toc289434763" w:history="1">
             <w:r>
               <w:rPr>
                 <w:rStyle w:val="Hyperlink"/>
@@ -478,7 +478,7 @@
                 <w:noProof/>
                 <w:webHidden/>
               </w:rPr>
-              <w:instrText xml:space="preserve"> PAGEREF _Toc273558890 \h </w:instrText>
+              <w:instrText xml:space="preserve"> PAGEREF _Toc289434763 \h </w:instrText>
             </w:r>
             <w:r>
               <w:rPr>
@@ -521,7 +521,7 @@
               <w:noProof/>
             </w:rPr>
           </w:pPr>
-          <w:hyperlink w:anchor="_Toc273558891" w:history="1">
+          <w:hyperlink w:anchor="_Toc289434764" w:history="1">
             <w:r>
               <w:rPr>
                 <w:rStyle w:val="Hyperlink"/>
@@ -562,7 +562,7 @@
                 <w:noProof/>
                 <w:webHidden/>
               </w:rPr>
-              <w:instrText xml:space="preserve"> PAGEREF _Toc273558891 \h </w:instrText>
+              <w:instrText xml:space="preserve"> PAGEREF _Toc289434764 \h </w:instrText>
             </w:r>
             <w:r>
               <w:rPr>
@@ -605,7 +605,7 @@
               <w:noProof/>
             </w:rPr>
           </w:pPr>
-          <w:hyperlink w:anchor="_Toc273558892" w:history="1">
+          <w:hyperlink w:anchor="_Toc289434765" w:history="1">
             <w:r>
               <w:rPr>
                 <w:rStyle w:val="Hyperlink"/>
@@ -646,7 +646,7 @@
                 <w:noProof/>
                 <w:webHidden/>
               </w:rPr>
-              <w:instrText xml:space="preserve"> PAGEREF _Toc273558892 \h </w:instrText>
+              <w:instrText xml:space="preserve"> PAGEREF _Toc289434765 \h </w:instrText>
             </w:r>
             <w:r>
               <w:rPr>
@@ -689,7 +689,7 @@
               <w:lang w:eastAsia="en-US"/>
             </w:rPr>
           </w:pPr>
-          <w:hyperlink w:anchor="_Toc273558893" w:history="1">
+          <w:hyperlink w:anchor="_Toc289434766" w:history="1">
             <w:r>
               <w:rPr>
                 <w:rStyle w:val="Hyperlink"/>
@@ -730,7 +730,7 @@
                 <w:noProof/>
                 <w:webHidden/>
               </w:rPr>
-              <w:instrText xml:space="preserve"> PAGEREF _Toc273558893 \h </w:instrText>
+              <w:instrText xml:space="preserve"> PAGEREF _Toc289434766 \h </w:instrText>
             </w:r>
             <w:r>
               <w:rPr>
@@ -773,7 +773,7 @@
               <w:lang w:eastAsia="en-US"/>
             </w:rPr>
           </w:pPr>
-          <w:hyperlink w:anchor="_Toc273558894" w:history="1">
+          <w:hyperlink w:anchor="_Toc289434767" w:history="1">
             <w:r>
               <w:rPr>
                 <w:rStyle w:val="Hyperlink"/>
@@ -814,7 +814,7 @@
                 <w:noProof/>
                 <w:webHidden/>
               </w:rPr>
-              <w:instrText xml:space="preserve"> PAGEREF _Toc273558894 \h </w:instrText>
+              <w:instrText xml:space="preserve"> PAGEREF _Toc289434767 \h </w:instrText>
             </w:r>
             <w:r>
               <w:rPr>
@@ -857,7 +857,7 @@
               <w:lang w:eastAsia="en-US"/>
             </w:rPr>
           </w:pPr>
-          <w:hyperlink w:anchor="_Toc273558895" w:history="1">
+          <w:hyperlink w:anchor="_Toc289434768" w:history="1">
             <w:r>
               <w:rPr>
                 <w:rStyle w:val="Hyperlink"/>
@@ -898,7 +898,7 @@
                 <w:noProof/>
                 <w:webHidden/>
               </w:rPr>
-              <w:instrText xml:space="preserve"> PAGEREF _Toc273558895 \h </w:instrText>
+              <w:instrText xml:space="preserve"> PAGEREF _Toc289434768 \h </w:instrText>
             </w:r>
             <w:r>
               <w:rPr>
@@ -941,7 +941,7 @@
               <w:lang w:eastAsia="en-US"/>
             </w:rPr>
           </w:pPr>
-          <w:hyperlink w:anchor="_Toc273558896" w:history="1">
+          <w:hyperlink w:anchor="_Toc289434769" w:history="1">
             <w:r>
               <w:rPr>
                 <w:rStyle w:val="Hyperlink"/>
@@ -982,7 +982,7 @@
                 <w:noProof/>
                 <w:webHidden/>
               </w:rPr>
-              <w:instrText xml:space="preserve"> PAGEREF _Toc273558896 \h </w:instrText>
+              <w:instrText xml:space="preserve"> PAGEREF _Toc289434769 \h </w:instrText>
             </w:r>
             <w:r>
               <w:rPr>
@@ -1025,7 +1025,7 @@
               <w:noProof/>
             </w:rPr>
           </w:pPr>
-          <w:hyperlink w:anchor="_Toc273558897" w:history="1">
+          <w:hyperlink w:anchor="_Toc289434770" w:history="1">
             <w:r>
               <w:rPr>
                 <w:rStyle w:val="Hyperlink"/>
@@ -1066,7 +1066,7 @@
                 <w:noProof/>
                 <w:webHidden/>
               </w:rPr>
-              <w:instrText xml:space="preserve"> PAGEREF _Toc273558897 \h </w:instrText>
+              <w:instrText xml:space="preserve"> PAGEREF _Toc289434770 \h </w:instrText>
             </w:r>
             <w:r>
               <w:rPr>
@@ -1109,7 +1109,7 @@
               <w:noProof/>
             </w:rPr>
           </w:pPr>
-          <w:hyperlink w:anchor="_Toc273558898" w:history="1">
+          <w:hyperlink w:anchor="_Toc289434771" w:history="1">
             <w:r>
               <w:rPr>
                 <w:rStyle w:val="Hyperlink"/>
@@ -1150,7 +1150,7 @@
                 <w:noProof/>
                 <w:webHidden/>
               </w:rPr>
-              <w:instrText xml:space="preserve"> PAGEREF _Toc273558898 \h </w:instrText>
+              <w:instrText xml:space="preserve"> PAGEREF _Toc289434771 \h </w:instrText>
             </w:r>
             <w:r>
               <w:rPr>
@@ -1193,7 +1193,7 @@
               <w:noProof/>
             </w:rPr>
           </w:pPr>
-          <w:hyperlink w:anchor="_Toc273558899" w:history="1">
+          <w:hyperlink w:anchor="_Toc289434772" w:history="1">
             <w:r>
               <w:rPr>
                 <w:rStyle w:val="Hyperlink"/>
@@ -1234,7 +1234,7 @@
                 <w:noProof/>
                 <w:webHidden/>
               </w:rPr>
-              <w:instrText xml:space="preserve"> PAGEREF _Toc273558899 \h </w:instrText>
+              <w:instrText xml:space="preserve"> PAGEREF _Toc289434772 \h </w:instrText>
             </w:r>
             <w:r>
               <w:rPr>
@@ -1277,7 +1277,7 @@
               <w:noProof/>
             </w:rPr>
           </w:pPr>
-          <w:hyperlink w:anchor="_Toc273558900" w:history="1">
+          <w:hyperlink w:anchor="_Toc289434773" w:history="1">
             <w:r>
               <w:rPr>
                 <w:rStyle w:val="Hyperlink"/>
@@ -1318,7 +1318,7 @@
                 <w:noProof/>
                 <w:webHidden/>
               </w:rPr>
-              <w:instrText xml:space="preserve"> PAGEREF _Toc273558900 \h </w:instrText>
+              <w:instrText xml:space="preserve"> PAGEREF _Toc289434773 \h </w:instrText>
             </w:r>
             <w:r>
               <w:rPr>
@@ -1361,7 +1361,7 @@
               <w:noProof/>
             </w:rPr>
           </w:pPr>
-          <w:hyperlink w:anchor="_Toc273558901" w:history="1">
+          <w:hyperlink w:anchor="_Toc289434774" w:history="1">
             <w:r>
               <w:rPr>
                 <w:rStyle w:val="Hyperlink"/>
@@ -1402,7 +1402,7 @@
                 <w:noProof/>
                 <w:webHidden/>
               </w:rPr>
-              <w:instrText xml:space="preserve"> PAGEREF _Toc273558901 \h </w:instrText>
+              <w:instrText xml:space="preserve"> PAGEREF _Toc289434774 \h </w:instrText>
             </w:r>
             <w:r>
               <w:rPr>
@@ -1445,7 +1445,7 @@
               <w:noProof/>
             </w:rPr>
           </w:pPr>
-          <w:hyperlink w:anchor="_Toc273558902" w:history="1">
+          <w:hyperlink w:anchor="_Toc289434775" w:history="1">
             <w:r>
               <w:rPr>
                 <w:rStyle w:val="Hyperlink"/>
@@ -1486,7 +1486,7 @@
                 <w:noProof/>
                 <w:webHidden/>
               </w:rPr>
-              <w:instrText xml:space="preserve"> PAGEREF _Toc273558902 \h </w:instrText>
+              <w:instrText xml:space="preserve"> PAGEREF _Toc289434775 \h </w:instrText>
             </w:r>
             <w:r>
               <w:rPr>
@@ -1529,7 +1529,7 @@
               <w:noProof/>
             </w:rPr>
           </w:pPr>
-          <w:hyperlink w:anchor="_Toc273558903" w:history="1">
+          <w:hyperlink w:anchor="_Toc289434776" w:history="1">
             <w:r>
               <w:rPr>
                 <w:rStyle w:val="Hyperlink"/>
@@ -1570,7 +1570,7 @@
                 <w:noProof/>
                 <w:webHidden/>
               </w:rPr>
-              <w:instrText xml:space="preserve"> PAGEREF _Toc273558903 \h </w:instrText>
+              <w:instrText xml:space="preserve"> PAGEREF _Toc289434776 \h </w:instrText>
             </w:r>
             <w:r>
               <w:rPr>
@@ -1613,7 +1613,7 @@
               <w:noProof/>
             </w:rPr>
           </w:pPr>
-          <w:hyperlink w:anchor="_Toc273558904" w:history="1">
+          <w:hyperlink w:anchor="_Toc289434777" w:history="1">
             <w:r>
               <w:rPr>
                 <w:rStyle w:val="Hyperlink"/>
@@ -1654,7 +1654,7 @@
                 <w:noProof/>
                 <w:webHidden/>
               </w:rPr>
-              <w:instrText xml:space="preserve"> PAGEREF _Toc273558904 \h </w:instrText>
+              <w:instrText xml:space="preserve"> PAGEREF _Toc289434777 \h </w:instrText>
             </w:r>
             <w:r>
               <w:rPr>
@@ -1697,7 +1697,7 @@
               <w:noProof/>
             </w:rPr>
           </w:pPr>
-          <w:hyperlink w:anchor="_Toc273558905" w:history="1">
+          <w:hyperlink w:anchor="_Toc289434778" w:history="1">
             <w:r>
               <w:rPr>
                 <w:rStyle w:val="Hyperlink"/>
@@ -1738,7 +1738,7 @@
                 <w:noProof/>
                 <w:webHidden/>
               </w:rPr>
-              <w:instrText xml:space="preserve"> PAGEREF _Toc273558905 \h </w:instrText>
+              <w:instrText xml:space="preserve"> PAGEREF _Toc289434778 \h </w:instrText>
             </w:r>
             <w:r>
               <w:rPr>
@@ -1781,7 +1781,7 @@
               <w:noProof/>
             </w:rPr>
           </w:pPr>
-          <w:hyperlink w:anchor="_Toc273558906" w:history="1">
+          <w:hyperlink w:anchor="_Toc289434779" w:history="1">
             <w:r>
               <w:rPr>
                 <w:rStyle w:val="Hyperlink"/>
@@ -1822,7 +1822,7 @@
                 <w:noProof/>
                 <w:webHidden/>
               </w:rPr>
-              <w:instrText xml:space="preserve"> PAGEREF _Toc273558906 \h </w:instrText>
+              <w:instrText xml:space="preserve"> PAGEREF _Toc289434779 \h </w:instrText>
             </w:r>
             <w:r>
               <w:rPr>
@@ -1865,7 +1865,7 @@
               <w:noProof/>
             </w:rPr>
           </w:pPr>
-          <w:hyperlink w:anchor="_Toc273558907" w:history="1">
+          <w:hyperlink w:anchor="_Toc289434780" w:history="1">
             <w:r>
               <w:rPr>
                 <w:rStyle w:val="Hyperlink"/>
@@ -1906,7 +1906,7 @@
                 <w:noProof/>
                 <w:webHidden/>
               </w:rPr>
-              <w:instrText xml:space="preserve"> PAGEREF _Toc273558907 \h </w:instrText>
+              <w:instrText xml:space="preserve"> PAGEREF _Toc289434780 \h </w:instrText>
             </w:r>
             <w:r>
               <w:rPr>
@@ -1949,7 +1949,7 @@
               <w:noProof/>
             </w:rPr>
           </w:pPr>
-          <w:hyperlink w:anchor="_Toc273558908" w:history="1">
+          <w:hyperlink w:anchor="_Toc289434781" w:history="1">
             <w:r>
               <w:rPr>
                 <w:rStyle w:val="Hyperlink"/>
@@ -1990,7 +1990,7 @@
                 <w:noProof/>
                 <w:webHidden/>
               </w:rPr>
-              <w:instrText xml:space="preserve"> PAGEREF _Toc273558908 \h </w:instrText>
+              <w:instrText xml:space="preserve"> PAGEREF _Toc289434781 \h </w:instrText>
             </w:r>
             <w:r>
               <w:rPr>
@@ -2033,7 +2033,7 @@
               <w:noProof/>
             </w:rPr>
           </w:pPr>
-          <w:hyperlink w:anchor="_Toc273558909" w:history="1">
+          <w:hyperlink w:anchor="_Toc289434782" w:history="1">
             <w:r>
               <w:rPr>
                 <w:rStyle w:val="Hyperlink"/>
@@ -2074,7 +2074,7 @@
                 <w:noProof/>
                 <w:webHidden/>
               </w:rPr>
-              <w:instrText xml:space="preserve"> PAGEREF _Toc273558909 \h </w:instrText>
+              <w:instrText xml:space="preserve"> PAGEREF _Toc289434782 \h </w:instrText>
             </w:r>
             <w:r>
               <w:rPr>
@@ -2117,7 +2117,7 @@
               <w:noProof/>
             </w:rPr>
           </w:pPr>
-          <w:hyperlink w:anchor="_Toc273558910" w:history="1">
+          <w:hyperlink w:anchor="_Toc289434783" w:history="1">
             <w:r>
               <w:rPr>
                 <w:rStyle w:val="Hyperlink"/>
@@ -2158,7 +2158,7 @@
                 <w:noProof/>
                 <w:webHidden/>
               </w:rPr>
-              <w:instrText xml:space="preserve"> PAGEREF _Toc273558910 \h </w:instrText>
+              <w:instrText xml:space="preserve"> PAGEREF _Toc289434783 \h </w:instrText>
             </w:r>
             <w:r>
               <w:rPr>
@@ -2210,7 +2210,7 @@
       <w:pPr>
         <w:pStyle w:val="Heading1"/>
       </w:pPr>
-      <w:bookmarkStart w:id="1" w:name="_Toc273558889"/>
+      <w:bookmarkStart w:id="1" w:name="_Toc289434762"/>
       <w:r>
         <w:lastRenderedPageBreak/>
         <w:t>Introduction</w:t>
@@ -2267,7 +2267,7 @@
       <w:pPr>
         <w:pStyle w:val="Heading1"/>
       </w:pPr>
-      <w:bookmarkStart w:id="2" w:name="_Toc273558890"/>
+      <w:bookmarkStart w:id="2" w:name="_Toc289434763"/>
       <w:r>
         <w:t>Installation</w:t>
       </w:r>
@@ -2277,7 +2277,7 @@
       <w:pPr>
         <w:pStyle w:val="Heading2"/>
       </w:pPr>
-      <w:bookmarkStart w:id="3" w:name="_Toc273558891"/>
+      <w:bookmarkStart w:id="3" w:name="_Toc289434764"/>
       <w:r>
         <w:t>Supported</w:t>
       </w:r>
@@ -2332,6 +2332,9 @@
       <w:r>
         <w:t>Mac OS X</w:t>
       </w:r>
+      <w:r>
+        <w:t xml:space="preserve"> 10.6+</w:t>
+      </w:r>
     </w:p>
     <w:p>
       <w:pPr>
@@ -2436,7 +2439,7 @@
       <w:pPr>
         <w:pStyle w:val="Heading2"/>
       </w:pPr>
-      <w:bookmarkStart w:id="4" w:name="_Toc273558892"/>
+      <w:bookmarkStart w:id="4" w:name="_Toc289434765"/>
       <w:r>
         <w:t>Installation Steps</w:t>
       </w:r>
@@ -2454,7 +2457,7 @@
       <w:pPr>
         <w:pStyle w:val="Heading3"/>
       </w:pPr>
-      <w:bookmarkStart w:id="5" w:name="_Toc273558893"/>
+      <w:bookmarkStart w:id="5" w:name="_Toc289434766"/>
       <w:r>
         <w:t>Step 1 – Install Dropbox</w:t>
       </w:r>
@@ -2511,7 +2514,7 @@
       <w:pPr>
         <w:pStyle w:val="Heading3"/>
       </w:pPr>
-      <w:bookmarkStart w:id="6" w:name="_Toc273558894"/>
+      <w:bookmarkStart w:id="6" w:name="_Toc289434767"/>
       <w:r>
         <w:t xml:space="preserve">Step 2 – Install </w:t>
       </w:r>
@@ -2607,7 +2610,7 @@
       <w:pPr>
         <w:pStyle w:val="Heading3"/>
       </w:pPr>
-      <w:bookmarkStart w:id="7" w:name="_Toc273558895"/>
+      <w:bookmarkStart w:id="7" w:name="_Toc289434768"/>
       <w:r>
         <w:t xml:space="preserve">Step 3 – Configure </w:t>
       </w:r>
@@ -2710,7 +2713,7 @@
       <w:pPr>
         <w:pStyle w:val="Heading3"/>
       </w:pPr>
-      <w:bookmarkStart w:id="8" w:name="_Toc273558896"/>
+      <w:bookmarkStart w:id="8" w:name="_Toc289434769"/>
       <w:r>
         <w:t xml:space="preserve">Step 3 – Configure </w:t>
       </w:r>
@@ -2809,7 +2812,7 @@
       <w:pPr>
         <w:pStyle w:val="Heading2"/>
       </w:pPr>
-      <w:bookmarkStart w:id="9" w:name="_Toc273558897"/>
+      <w:bookmarkStart w:id="9" w:name="_Toc289434770"/>
       <w:r>
         <w:lastRenderedPageBreak/>
         <w:t>Verification</w:t>
@@ -2876,7 +2879,7 @@
       <w:pPr>
         <w:pStyle w:val="Heading1"/>
       </w:pPr>
-      <w:bookmarkStart w:id="10" w:name="_Toc273558898"/>
+      <w:bookmarkStart w:id="10" w:name="_Toc289434771"/>
       <w:r>
         <w:t>Command</w:t>
       </w:r>
@@ -2889,7 +2892,7 @@
       <w:pPr>
         <w:pStyle w:val="Heading2"/>
       </w:pPr>
-      <w:bookmarkStart w:id="11" w:name="_Toc273558899"/>
+      <w:bookmarkStart w:id="11" w:name="_Toc289434772"/>
       <w:proofErr w:type="spellStart"/>
       <w:proofErr w:type="gramStart"/>
       <w:r>
@@ -2927,7 +2930,7 @@
       <w:pPr>
         <w:pStyle w:val="Heading2"/>
       </w:pPr>
-      <w:bookmarkStart w:id="12" w:name="_Toc273558900"/>
+      <w:bookmarkStart w:id="12" w:name="_Toc289434773"/>
       <w:proofErr w:type="spellStart"/>
       <w:proofErr w:type="gramStart"/>
       <w:r>
@@ -3072,7 +3075,7 @@
       <w:pPr>
         <w:pStyle w:val="Heading2"/>
       </w:pPr>
-      <w:bookmarkStart w:id="13" w:name="_Toc273558901"/>
+      <w:bookmarkStart w:id="13" w:name="_Toc289434774"/>
       <w:proofErr w:type="spellStart"/>
       <w:proofErr w:type="gramStart"/>
       <w:r>
@@ -3202,7 +3205,7 @@
       <w:pPr>
         <w:pStyle w:val="Heading2"/>
       </w:pPr>
-      <w:bookmarkStart w:id="14" w:name="_Toc273558902"/>
+      <w:bookmarkStart w:id="14" w:name="_Toc289434775"/>
       <w:proofErr w:type="spellStart"/>
       <w:proofErr w:type="gramStart"/>
       <w:r>
@@ -3345,7 +3348,7 @@
       <w:pPr>
         <w:pStyle w:val="Heading2"/>
       </w:pPr>
-      <w:bookmarkStart w:id="15" w:name="_Toc273558903"/>
+      <w:bookmarkStart w:id="15" w:name="_Toc289434776"/>
       <w:proofErr w:type="spellStart"/>
       <w:proofErr w:type="gramStart"/>
       <w:r>
@@ -3469,7 +3472,7 @@
       <w:pPr>
         <w:pStyle w:val="Heading1"/>
       </w:pPr>
-      <w:bookmarkStart w:id="16" w:name="_Toc273558904"/>
+      <w:bookmarkStart w:id="16" w:name="_Toc289434777"/>
       <w:r>
         <w:t>Samples and Tutorials</w:t>
       </w:r>
@@ -3594,7 +3597,7 @@
         <w:pStyle w:val="Heading2"/>
       </w:pPr>
       <w:bookmarkStart w:id="17" w:name="_Ref271201200"/>
-      <w:bookmarkStart w:id="18" w:name="_Toc273558905"/>
+      <w:bookmarkStart w:id="18" w:name="_Toc289434778"/>
       <w:r>
         <w:t>Backup Code into the Cloud</w:t>
       </w:r>
@@ -3951,7 +3954,7 @@
         <w:pStyle w:val="Heading2"/>
       </w:pPr>
       <w:bookmarkStart w:id="19" w:name="_Ref271201219"/>
-      <w:bookmarkStart w:id="20" w:name="_Toc273558906"/>
+      <w:bookmarkStart w:id="20" w:name="_Toc289434779"/>
       <w:r>
         <w:t>Access Repository from Multiple Machines</w:t>
       </w:r>
@@ -4314,7 +4317,7 @@
         <w:pStyle w:val="Heading2"/>
       </w:pPr>
       <w:bookmarkStart w:id="21" w:name="_Ref271201228"/>
-      <w:bookmarkStart w:id="22" w:name="_Toc273558907"/>
+      <w:bookmarkStart w:id="22" w:name="_Toc289434780"/>
       <w:r>
         <w:t xml:space="preserve">Create Secondary Repository for </w:t>
       </w:r>
@@ -4357,33 +4360,31 @@
         <w:jc w:val="both"/>
         <w:rPr>
           <w:rFonts w:ascii="Consolas" w:hAnsi="Consolas" w:cs="Consolas"/>
-        </w:rPr>
-      </w:pPr>
-      <w:r>
-        <w:rPr>
-          <w:rFonts w:ascii="Consolas" w:hAnsi="Consolas" w:cs="Consolas"/>
-        </w:rPr>
-        <w:t xml:space="preserve">$ </w:t>
-      </w:r>
-      <w:proofErr w:type="gramStart"/>
-      <w:r>
-        <w:rPr>
-          <w:rFonts w:ascii="Consolas" w:hAnsi="Consolas" w:cs="Consolas"/>
-        </w:rPr>
-        <w:t>git</w:t>
-      </w:r>
-      <w:proofErr w:type="gramEnd"/>
-      <w:r>
-        <w:rPr>
-          <w:rFonts w:ascii="Consolas" w:hAnsi="Consolas" w:cs="Consolas"/>
-        </w:rPr>
-        <w:t xml:space="preserve"> clone </w:t>
-      </w:r>
-      <w:r>
-        <w:rPr>
-          <w:rFonts w:ascii="Consolas" w:hAnsi="Consolas" w:cs="Consolas"/>
-        </w:rPr>
-        <w:t>git://github.com/karalabe/nitrogen.git</w:t>
+          <w:lang w:val="de-DE"/>
+        </w:rPr>
+      </w:pPr>
+      <w:r>
+        <w:rPr>
+          <w:rFonts w:ascii="Consolas" w:hAnsi="Consolas" w:cs="Consolas"/>
+          <w:lang w:val="de-DE"/>
+        </w:rPr>
+        <w:t xml:space="preserve">$ git </w:t>
+      </w:r>
+      <w:proofErr w:type="spellStart"/>
+      <w:r>
+        <w:rPr>
+          <w:rFonts w:ascii="Consolas" w:hAnsi="Consolas" w:cs="Consolas"/>
+          <w:lang w:val="de-DE"/>
+        </w:rPr>
+        <w:t>clone</w:t>
+      </w:r>
+      <w:proofErr w:type="spellEnd"/>
+      <w:r>
+        <w:rPr>
+          <w:rFonts w:ascii="Consolas" w:hAnsi="Consolas" w:cs="Consolas"/>
+          <w:lang w:val="de-DE"/>
+        </w:rPr>
+        <w:t xml:space="preserve"> git://github.com/karalabe/nitrogen.git</w:t>
       </w:r>
     </w:p>
     <w:p>
@@ -4714,7 +4715,7 @@
       <w:pPr>
         <w:pStyle w:val="Heading1"/>
       </w:pPr>
-      <w:bookmarkStart w:id="23" w:name="_Toc273558908"/>
+      <w:bookmarkStart w:id="23" w:name="_Toc289434781"/>
       <w:r>
         <w:t>Releases</w:t>
       </w:r>
@@ -4730,22 +4731,44 @@
         </w:numPr>
       </w:pPr>
       <w:r>
-        <w:t xml:space="preserve">Version 0.2.0: </w:t>
+        <w:t xml:space="preserve">Version 0.2.1: </w:t>
       </w:r>
       <w:r>
         <w:rPr>
           <w:b/>
         </w:rPr>
-        <w:t>2010-</w:t>
+        <w:t>201</w:t>
       </w:r>
       <w:r>
         <w:rPr>
           <w:b/>
         </w:rPr>
-        <w:t>09-30</w:t>
-      </w:r>
-      <w:bookmarkStart w:id="24" w:name="_GoBack"/>
-      <w:bookmarkEnd w:id="24"/>
+        <w:t>1</w:t>
+      </w:r>
+      <w:r>
+        <w:rPr>
+          <w:b/>
+        </w:rPr>
+        <w:t>-</w:t>
+      </w:r>
+      <w:r>
+        <w:rPr>
+          <w:b/>
+        </w:rPr>
+        <w:t>04</w:t>
+      </w:r>
+      <w:r>
+        <w:rPr>
+          <w:b/>
+        </w:rPr>
+        <w:t>-</w:t>
+      </w:r>
+      <w:r>
+        <w:rPr>
+          <w:b/>
+        </w:rPr>
+        <w:t>01</w:t>
+      </w:r>
     </w:p>
     <w:p>
       <w:pPr>
@@ -4756,13 +4779,11 @@
         </w:numPr>
       </w:pPr>
       <w:r>
-        <w:t xml:space="preserve">Mac OS X port of </w:t>
-      </w:r>
-      <w:proofErr w:type="spellStart"/>
-      <w:r>
-        <w:t>GitBox</w:t>
-      </w:r>
-      <w:proofErr w:type="spellEnd"/>
+        <w:t xml:space="preserve">Display command reference </w:t>
+      </w:r>
+      <w:r>
+        <w:t>if an unknown command is issued</w:t>
+      </w:r>
     </w:p>
     <w:p>
       <w:pPr>
@@ -4773,10 +4794,7 @@
         </w:numPr>
       </w:pPr>
       <w:r>
-        <w:t>Automatic git installation in Ubuntu and Fedora</w:t>
-      </w:r>
-      <w:r>
-        <w:t xml:space="preserve"> </w:t>
+        <w:t>Fix: Support paths and repositories with spaces</w:t>
       </w:r>
     </w:p>
     <w:p>
@@ -4788,7 +4806,42 @@
         </w:numPr>
       </w:pPr>
       <w:r>
-        <w:t>User friendly output messages</w:t>
+        <w:t xml:space="preserve">Fix: </w:t>
+      </w:r>
+      <w:proofErr w:type="spellStart"/>
+      <w:r>
+        <w:t>GitBox</w:t>
+      </w:r>
+      <w:proofErr w:type="spellEnd"/>
+      <w:r>
+        <w:t xml:space="preserve"> clone status </w:t>
+      </w:r>
+      <w:r>
+        <w:t>message always reported success</w:t>
+      </w:r>
+    </w:p>
+    <w:p>
+      <w:pPr>
+        <w:pStyle w:val="ListParagraph"/>
+        <w:numPr>
+          <w:ilvl w:val="1"/>
+          <w:numId w:val="3"/>
+        </w:numPr>
+      </w:pPr>
+      <w:r>
+        <w:t>Fix: Linux and Mac OS X setup script used ‘\n’ literals instead of new lines</w:t>
+      </w:r>
+    </w:p>
+    <w:p>
+      <w:pPr>
+        <w:pStyle w:val="ListParagraph"/>
+        <w:numPr>
+          <w:ilvl w:val="1"/>
+          <w:numId w:val="3"/>
+        </w:numPr>
+      </w:pPr>
+      <w:r>
+        <w:t>Fix: Windows version only listed repos with ‘hidden’ file attributes</w:t>
       </w:r>
     </w:p>
     <w:p>
@@ -4798,24 +4851,21 @@
           <w:ilvl w:val="0"/>
           <w:numId w:val="3"/>
         </w:numPr>
+      </w:pPr>
+      <w:r>
+        <w:t xml:space="preserve">Version 0.2.0: </w:t>
+      </w:r>
+      <w:r>
         <w:rPr>
           <w:b/>
         </w:rPr>
-      </w:pPr>
-      <w:r>
-        <w:t xml:space="preserve">Version </w:t>
-      </w:r>
-      <w:r>
-        <w:t>0.1.0</w:t>
-      </w:r>
-      <w:r>
-        <w:t xml:space="preserve">: </w:t>
+        <w:t>2010-</w:t>
       </w:r>
       <w:r>
         <w:rPr>
           <w:b/>
         </w:rPr>
-        <w:t>2010-08-27</w:t>
+        <w:t>09-30</w:t>
       </w:r>
     </w:p>
     <w:p>
@@ -4827,20 +4877,13 @@
         </w:numPr>
       </w:pPr>
       <w:r>
-        <w:t>S</w:t>
-      </w:r>
-      <w:r>
-        <w:t xml:space="preserve">upport for repository </w:t>
-      </w:r>
-      <w:r>
-        <w:t xml:space="preserve">listing, </w:t>
-      </w:r>
-      <w:r>
-        <w:t>creation, cloning and import</w:t>
-      </w:r>
-      <w:r>
-        <w:t>ing</w:t>
-      </w:r>
+        <w:t xml:space="preserve">Mac OS X port of </w:t>
+      </w:r>
+      <w:proofErr w:type="spellStart"/>
+      <w:r>
+        <w:t>GitBox</w:t>
+      </w:r>
+      <w:proofErr w:type="spellEnd"/>
     </w:p>
     <w:p>
       <w:pPr>
@@ -4851,15 +4894,10 @@
         </w:numPr>
       </w:pPr>
       <w:r>
-        <w:t xml:space="preserve">Automatic git installation in </w:t>
-      </w:r>
-      <w:proofErr w:type="spellStart"/>
-      <w:r>
-        <w:t>OpenSuSE</w:t>
-      </w:r>
-      <w:proofErr w:type="spellEnd"/>
-      <w:r>
-        <w:t xml:space="preserve"> and Windows</w:t>
+        <w:t>Automatic git installation in Ubuntu and Fedora</w:t>
+      </w:r>
+      <w:r>
+        <w:t xml:space="preserve"> </w:t>
       </w:r>
     </w:p>
     <w:p>
@@ -4871,6 +4909,89 @@
         </w:numPr>
       </w:pPr>
       <w:r>
+        <w:t>User friendly output messages</w:t>
+      </w:r>
+    </w:p>
+    <w:p>
+      <w:pPr>
+        <w:pStyle w:val="ListParagraph"/>
+        <w:numPr>
+          <w:ilvl w:val="0"/>
+          <w:numId w:val="3"/>
+        </w:numPr>
+        <w:rPr>
+          <w:b/>
+        </w:rPr>
+      </w:pPr>
+      <w:r>
+        <w:t xml:space="preserve">Version </w:t>
+      </w:r>
+      <w:r>
+        <w:t>0.1.0</w:t>
+      </w:r>
+      <w:r>
+        <w:t xml:space="preserve">: </w:t>
+      </w:r>
+      <w:r>
+        <w:rPr>
+          <w:b/>
+        </w:rPr>
+        <w:t>2010-08-27</w:t>
+      </w:r>
+    </w:p>
+    <w:p>
+      <w:pPr>
+        <w:pStyle w:val="ListParagraph"/>
+        <w:numPr>
+          <w:ilvl w:val="1"/>
+          <w:numId w:val="3"/>
+        </w:numPr>
+      </w:pPr>
+      <w:r>
+        <w:t>S</w:t>
+      </w:r>
+      <w:r>
+        <w:t xml:space="preserve">upport for repository </w:t>
+      </w:r>
+      <w:r>
+        <w:t xml:space="preserve">listing, </w:t>
+      </w:r>
+      <w:r>
+        <w:t>creation, cloning and import</w:t>
+      </w:r>
+      <w:r>
+        <w:t>ing</w:t>
+      </w:r>
+    </w:p>
+    <w:p>
+      <w:pPr>
+        <w:pStyle w:val="ListParagraph"/>
+        <w:numPr>
+          <w:ilvl w:val="1"/>
+          <w:numId w:val="3"/>
+        </w:numPr>
+      </w:pPr>
+      <w:r>
+        <w:t xml:space="preserve">Automatic git installation in </w:t>
+      </w:r>
+      <w:proofErr w:type="spellStart"/>
+      <w:r>
+        <w:t>OpenSuSE</w:t>
+      </w:r>
+      <w:proofErr w:type="spellEnd"/>
+      <w:r>
+        <w:t xml:space="preserve"> and Windows</w:t>
+      </w:r>
+    </w:p>
+    <w:p>
+      <w:pPr>
+        <w:pStyle w:val="ListParagraph"/>
+        <w:numPr>
+          <w:ilvl w:val="1"/>
+          <w:numId w:val="3"/>
+        </w:numPr>
+      </w:pPr>
+      <w:r>
         <w:t xml:space="preserve">Automatic </w:t>
       </w:r>
       <w:proofErr w:type="spellStart"/>
@@ -4886,11 +5007,11 @@
       <w:pPr>
         <w:pStyle w:val="Heading1"/>
       </w:pPr>
-      <w:bookmarkStart w:id="25" w:name="_Toc273558909"/>
+      <w:bookmarkStart w:id="24" w:name="_Toc289434782"/>
       <w:r>
         <w:t>Acknowledgements</w:t>
       </w:r>
-      <w:bookmarkEnd w:id="25"/>
+      <w:bookmarkEnd w:id="24"/>
     </w:p>
     <w:p/>
     <w:p>
@@ -4958,72 +5079,145 @@
         <w:t>Furthermore I’d like to thank some people who in one way or another contributed to the existence of this project (alphabetical order):</w:t>
       </w:r>
     </w:p>
-    <w:p>
-      <w:pPr>
-        <w:pStyle w:val="ListParagraph"/>
-        <w:numPr>
-          <w:ilvl w:val="0"/>
-          <w:numId w:val="4"/>
-        </w:numPr>
-        <w:jc w:val="both"/>
-      </w:pPr>
-      <w:r>
-        <w:t xml:space="preserve">Attila T. </w:t>
-      </w:r>
-      <w:r>
-        <w:rPr>
-          <w:lang w:val="hu-HU"/>
-        </w:rPr>
-        <w:t>Áfra</w:t>
-      </w:r>
-    </w:p>
-    <w:p>
-      <w:pPr>
-        <w:pStyle w:val="ListParagraph"/>
-        <w:numPr>
-          <w:ilvl w:val="0"/>
-          <w:numId w:val="4"/>
-        </w:numPr>
-        <w:jc w:val="both"/>
-      </w:pPr>
-      <w:r>
-        <w:t>Bradley Wright</w:t>
-      </w:r>
-    </w:p>
-    <w:p>
-      <w:pPr>
-        <w:pStyle w:val="ListParagraph"/>
-        <w:numPr>
-          <w:ilvl w:val="0"/>
-          <w:numId w:val="4"/>
-        </w:numPr>
-        <w:jc w:val="both"/>
-      </w:pPr>
-      <w:r>
-        <w:t>Lőrinc</w:t>
-      </w:r>
-      <w:r>
-        <w:rPr>
-          <w:lang w:val="hu-HU"/>
-        </w:rPr>
-        <w:t xml:space="preserve"> Pap</w:t>
-      </w:r>
-    </w:p>
-    <w:p>
-      <w:pPr>
-        <w:jc w:val="both"/>
-      </w:pPr>
-    </w:p>
+    <w:tbl>
+      <w:tblPr>
+        <w:tblStyle w:val="TableGrid"/>
+        <w:tblW w:w="0" w:type="auto"/>
+        <w:tblBorders>
+          <w:top w:val="none" w:sz="0" w:space="0" w:color="auto"/>
+          <w:left w:val="none" w:sz="0" w:space="0" w:color="auto"/>
+          <w:bottom w:val="none" w:sz="0" w:space="0" w:color="auto"/>
+          <w:right w:val="none" w:sz="0" w:space="0" w:color="auto"/>
+          <w:insideH w:val="none" w:sz="0" w:space="0" w:color="auto"/>
+          <w:insideV w:val="none" w:sz="0" w:space="0" w:color="auto"/>
+        </w:tblBorders>
+        <w:tblLook w:val="04A0" w:firstRow="1" w:lastRow="0" w:firstColumn="1" w:lastColumn="0" w:noHBand="0" w:noVBand="1"/>
+      </w:tblPr>
+      <w:tblGrid>
+        <w:gridCol w:w="3192"/>
+        <w:gridCol w:w="3192"/>
+        <w:gridCol w:w="3192"/>
+      </w:tblGrid>
+      <w:tr>
+        <w:tc>
+          <w:tcPr>
+            <w:tcW w:w="3192" w:type="dxa"/>
+          </w:tcPr>
+          <w:p>
+            <w:pPr>
+              <w:pStyle w:val="ListParagraph"/>
+              <w:numPr>
+                <w:ilvl w:val="0"/>
+                <w:numId w:val="4"/>
+              </w:numPr>
+              <w:jc w:val="both"/>
+            </w:pPr>
+            <w:r>
+              <w:t xml:space="preserve">Attila T. </w:t>
+            </w:r>
+            <w:r>
+              <w:rPr>
+                <w:lang w:val="hu-HU"/>
+              </w:rPr>
+              <w:t>Áfra</w:t>
+            </w:r>
+          </w:p>
+          <w:p>
+            <w:pPr>
+              <w:pStyle w:val="ListParagraph"/>
+              <w:numPr>
+                <w:ilvl w:val="0"/>
+                <w:numId w:val="4"/>
+              </w:numPr>
+              <w:jc w:val="both"/>
+            </w:pPr>
+            <w:r>
+              <w:t>Bradley Wright</w:t>
+            </w:r>
+          </w:p>
+        </w:tc>
+        <w:tc>
+          <w:tcPr>
+            <w:tcW w:w="3192" w:type="dxa"/>
+          </w:tcPr>
+          <w:p>
+            <w:pPr>
+              <w:pStyle w:val="ListParagraph"/>
+              <w:numPr>
+                <w:ilvl w:val="0"/>
+                <w:numId w:val="4"/>
+              </w:numPr>
+              <w:jc w:val="both"/>
+            </w:pPr>
+            <w:r>
+              <w:t xml:space="preserve">Daniel </w:t>
+            </w:r>
+            <w:proofErr w:type="spellStart"/>
+            <w:r>
+              <w:t>Tull</w:t>
+            </w:r>
+            <w:proofErr w:type="spellEnd"/>
+          </w:p>
+          <w:p>
+            <w:pPr>
+              <w:pStyle w:val="ListParagraph"/>
+              <w:numPr>
+                <w:ilvl w:val="0"/>
+                <w:numId w:val="4"/>
+              </w:numPr>
+              <w:jc w:val="both"/>
+            </w:pPr>
+            <w:r>
+              <w:t>Lőrinc</w:t>
+            </w:r>
+            <w:r>
+              <w:rPr>
+                <w:lang w:val="hu-HU"/>
+              </w:rPr>
+              <w:t xml:space="preserve"> Pap</w:t>
+            </w:r>
+          </w:p>
+        </w:tc>
+        <w:tc>
+          <w:tcPr>
+            <w:tcW w:w="3192" w:type="dxa"/>
+          </w:tcPr>
+          <w:p>
+            <w:pPr>
+              <w:pStyle w:val="ListParagraph"/>
+              <w:numPr>
+                <w:ilvl w:val="0"/>
+                <w:numId w:val="4"/>
+              </w:numPr>
+              <w:jc w:val="both"/>
+            </w:pPr>
+            <w:r>
+              <w:rPr>
+                <w:lang w:val="hu-HU"/>
+              </w:rPr>
+              <w:t>Pan Fan</w:t>
+            </w:r>
+          </w:p>
+          <w:p>
+            <w:pPr>
+              <w:jc w:val="both"/>
+            </w:pPr>
+          </w:p>
+        </w:tc>
+      </w:tr>
+    </w:tbl>
     <w:p>
       <w:pPr>
         <w:pStyle w:val="Heading1"/>
       </w:pPr>
-      <w:bookmarkStart w:id="26" w:name="_Toc273558910"/>
+      <w:bookmarkStart w:id="25" w:name="_Toc289434783"/>
+      <w:bookmarkStart w:id="26" w:name="_GoBack"/>
+      <w:bookmarkEnd w:id="26"/>
       <w:r>
         <w:lastRenderedPageBreak/>
         <w:t>License</w:t>
       </w:r>
-      <w:bookmarkEnd w:id="26"/>
+      <w:bookmarkEnd w:id="25"/>
     </w:p>
     <w:p/>
     <w:p>
@@ -5056,7 +5250,15 @@
         <w:jc w:val="both"/>
       </w:pPr>
       <w:r>
-        <w:t>Permission is hereby granted, free of charge, to any person obtaining a copy of this software and associated documentation files (the "Software"), to deal in the Software without restriction, including without limitation the rights to use, copy, modify, merge, publish, distribute, sublicense, and/or sell copies of the Software, and to permit persons to whom the Software is furnished to do so, subject to the following conditions:</w:t>
+        <w:t xml:space="preserve">Permission is hereby granted, free of charge, to any person obtaining a copy of this software and associated documentation files (the "Software"), to deal in the Software without restriction, including without limitation the rights to use, copy, modify, merge, publish, distribute, sublicense, and/or sell copies of the Software, and to permit persons to whom the Software is furnished to do so, subject to the </w:t>
+      </w:r>
+      <w:proofErr w:type="gramStart"/>
+      <w:r>
+        <w:t>following</w:t>
+      </w:r>
+      <w:proofErr w:type="gramEnd"/>
+      <w:r>
+        <w:t xml:space="preserve"> conditions:</w:t>
       </w:r>
     </w:p>
     <w:p>
@@ -5121,9 +5323,9 @@
       <w:tblLook w:val="04A0" w:firstRow="1" w:lastRow="0" w:firstColumn="1" w:lastColumn="0" w:noHBand="0" w:noVBand="1"/>
     </w:tblPr>
     <w:tblGrid>
-      <w:gridCol w:w="4309"/>
-      <w:gridCol w:w="958"/>
-      <w:gridCol w:w="4309"/>
+      <w:gridCol w:w="4219"/>
+      <w:gridCol w:w="1134"/>
+      <w:gridCol w:w="4223"/>
     </w:tblGrid>
     <w:tr>
       <w:trPr>
@@ -5131,7 +5333,7 @@
       </w:trPr>
       <w:tc>
         <w:tcPr>
-          <w:tcW w:w="2250" w:type="pct"/>
+          <w:tcW w:w="2203" w:type="pct"/>
           <w:tcBorders>
             <w:bottom w:val="single" w:sz="4" w:space="0" w:color="4F81BD" w:themeColor="accent1"/>
           </w:tcBorders>
@@ -5139,6 +5341,7 @@
         <w:p>
           <w:pPr>
             <w:pStyle w:val="Header"/>
+            <w:jc w:val="center"/>
             <w:rPr>
               <w:rFonts w:asciiTheme="majorHAnsi" w:eastAsiaTheme="majorEastAsia" w:hAnsiTheme="majorHAnsi" w:cstheme="majorBidi"/>
               <w:b/>
@@ -5149,7 +5352,7 @@
       </w:tc>
       <w:tc>
         <w:tcPr>
-          <w:tcW w:w="500" w:type="pct"/>
+          <w:tcW w:w="592" w:type="pct"/>
           <w:vMerge w:val="restart"/>
           <w:noWrap/>
           <w:vAlign w:val="center"/>
@@ -5157,17 +5360,20 @@
         <w:p>
           <w:pPr>
             <w:pStyle w:val="NoSpacing"/>
+            <w:jc w:val="center"/>
             <w:rPr>
               <w:rFonts w:asciiTheme="majorHAnsi" w:eastAsiaTheme="majorEastAsia" w:hAnsiTheme="majorHAnsi" w:cstheme="majorBidi"/>
             </w:rPr>
           </w:pPr>
           <w:r>
             <w:rPr>
-              <w:rFonts w:asciiTheme="majorHAnsi" w:eastAsiaTheme="majorEastAsia" w:hAnsiTheme="majorHAnsi" w:cstheme="majorBidi"/>
+              <w:rFonts w:asciiTheme="majorHAnsi" w:hAnsiTheme="majorHAnsi"/>
               <w:b/>
-              <w:bCs/>
             </w:rPr>
-            <w:t xml:space="preserve">Page </w:t>
+            <w:t>Page</w:t>
+          </w:r>
+          <w:r>
+            <w:t xml:space="preserve"> </w:t>
           </w:r>
           <w:r>
             <w:fldChar w:fldCharType="begin"/>
@@ -5185,7 +5391,7 @@
               <w:bCs/>
               <w:noProof/>
             </w:rPr>
-            <w:t>2</w:t>
+            <w:t>4</w:t>
           </w:r>
           <w:r>
             <w:rPr>
@@ -5200,7 +5406,7 @@
       </w:tc>
       <w:tc>
         <w:tcPr>
-          <w:tcW w:w="2250" w:type="pct"/>
+          <w:tcW w:w="2205" w:type="pct"/>
           <w:tcBorders>
             <w:bottom w:val="single" w:sz="4" w:space="0" w:color="4F81BD" w:themeColor="accent1"/>
           </w:tcBorders>
@@ -5208,6 +5414,7 @@
         <w:p>
           <w:pPr>
             <w:pStyle w:val="Header"/>
+            <w:jc w:val="center"/>
             <w:rPr>
               <w:rFonts w:asciiTheme="majorHAnsi" w:eastAsiaTheme="majorEastAsia" w:hAnsiTheme="majorHAnsi" w:cstheme="majorBidi"/>
               <w:b/>
@@ -5223,7 +5430,7 @@
       </w:trPr>
       <w:tc>
         <w:tcPr>
-          <w:tcW w:w="2250" w:type="pct"/>
+          <w:tcW w:w="2203" w:type="pct"/>
           <w:tcBorders>
             <w:top w:val="single" w:sz="4" w:space="0" w:color="4F81BD" w:themeColor="accent1"/>
           </w:tcBorders>
@@ -5231,6 +5438,7 @@
         <w:p>
           <w:pPr>
             <w:pStyle w:val="Header"/>
+            <w:jc w:val="center"/>
             <w:rPr>
               <w:rFonts w:asciiTheme="majorHAnsi" w:eastAsiaTheme="majorEastAsia" w:hAnsiTheme="majorHAnsi" w:cstheme="majorBidi"/>
               <w:b/>
@@ -5241,7 +5449,7 @@
       </w:tc>
       <w:tc>
         <w:tcPr>
-          <w:tcW w:w="500" w:type="pct"/>
+          <w:tcW w:w="592" w:type="pct"/>
           <w:vMerge/>
         </w:tcPr>
         <w:p>
@@ -5258,7 +5466,7 @@
       </w:tc>
       <w:tc>
         <w:tcPr>
-          <w:tcW w:w="2250" w:type="pct"/>
+          <w:tcW w:w="2205" w:type="pct"/>
           <w:tcBorders>
             <w:top w:val="single" w:sz="4" w:space="0" w:color="4F81BD" w:themeColor="accent1"/>
           </w:tcBorders>
@@ -5266,6 +5474,7 @@
         <w:p>
           <w:pPr>
             <w:pStyle w:val="Header"/>
+            <w:jc w:val="center"/>
             <w:rPr>
               <w:rFonts w:asciiTheme="majorHAnsi" w:eastAsiaTheme="majorEastAsia" w:hAnsiTheme="majorHAnsi" w:cstheme="majorBidi"/>
               <w:b/>
@@ -5279,6 +5488,7 @@
   <w:p>
     <w:pPr>
       <w:pStyle w:val="Footer"/>
+      <w:jc w:val="center"/>
     </w:pPr>
   </w:p>
 </w:ftr>
@@ -7021,6 +7231,32 @@
       <w:lang w:eastAsia="ja-JP"/>
     </w:rPr>
   </w:style>
+  <w:style w:type="table" w:styleId="TableGrid">
+    <w:name w:val="Table Grid"/>
+    <w:basedOn w:val="TableNormal"/>
+    <w:uiPriority w:val="59"/>
+    <w:rsid w:val="00745FFF"/>
+    <w:pPr>
+      <w:spacing w:after="0" w:line="240" w:lineRule="auto"/>
+    </w:pPr>
+    <w:tblPr>
+      <w:tblInd w:w="0" w:type="dxa"/>
+      <w:tblBorders>
+        <w:top w:val="single" w:sz="4" w:space="0" w:color="auto"/>
+        <w:left w:val="single" w:sz="4" w:space="0" w:color="auto"/>
+        <w:bottom w:val="single" w:sz="4" w:space="0" w:color="auto"/>
+        <w:right w:val="single" w:sz="4" w:space="0" w:color="auto"/>
+        <w:insideH w:val="single" w:sz="4" w:space="0" w:color="auto"/>
+        <w:insideV w:val="single" w:sz="4" w:space="0" w:color="auto"/>
+      </w:tblBorders>
+      <w:tblCellMar>
+        <w:top w:w="0" w:type="dxa"/>
+        <w:left w:w="108" w:type="dxa"/>
+        <w:bottom w:w="0" w:type="dxa"/>
+        <w:right w:w="108" w:type="dxa"/>
+      </w:tblCellMar>
+    </w:tblPr>
+  </w:style>
 </w:styles>
 </file>
 
@@ -7848,6 +8084,32 @@
       <w:lang w:eastAsia="ja-JP"/>
     </w:rPr>
   </w:style>
+  <w:style w:type="table" w:styleId="TableGrid">
+    <w:name w:val="Table Grid"/>
+    <w:basedOn w:val="TableNormal"/>
+    <w:uiPriority w:val="59"/>
+    <w:rsid w:val="00745FFF"/>
+    <w:pPr>
+      <w:spacing w:after="0" w:line="240" w:lineRule="auto"/>
+    </w:pPr>
+    <w:tblPr>
+      <w:tblInd w:w="0" w:type="dxa"/>
+      <w:tblBorders>
+        <w:top w:val="single" w:sz="4" w:space="0" w:color="auto"/>
+        <w:left w:val="single" w:sz="4" w:space="0" w:color="auto"/>
+        <w:bottom w:val="single" w:sz="4" w:space="0" w:color="auto"/>
+        <w:right w:val="single" w:sz="4" w:space="0" w:color="auto"/>
+        <w:insideH w:val="single" w:sz="4" w:space="0" w:color="auto"/>
+        <w:insideV w:val="single" w:sz="4" w:space="0" w:color="auto"/>
+      </w:tblBorders>
+      <w:tblCellMar>
+        <w:top w:w="0" w:type="dxa"/>
+        <w:left w:w="108" w:type="dxa"/>
+        <w:bottom w:w="0" w:type="dxa"/>
+        <w:right w:w="108" w:type="dxa"/>
+      </w:tblCellMar>
+    </w:tblPr>
+  </w:style>
 </w:styles>
 </file>
 
@@ -8141,7 +8403,7 @@
 </file>
 
 <file path=customXml/itemProps1.xml><?xml version="1.0" encoding="utf-8"?>
-<ds:datastoreItem xmlns:ds="http://schemas.openxmlformats.org/officeDocument/2006/customXml" ds:itemID="{F74868BD-5085-4F13-85D0-7C2167173DD4}">
+<ds:datastoreItem xmlns:ds="http://schemas.openxmlformats.org/officeDocument/2006/customXml" ds:itemID="{BAFF19EE-75B4-4931-85AE-9577187706BC}">
   <ds:schemaRefs>
     <ds:schemaRef ds:uri="http://schemas.openxmlformats.org/officeDocument/2006/bibliography"/>
   </ds:schemaRefs>

</xml_diff>

<commit_message>
Updated one of the tutorials.
</commit_message>
<xml_diff>
--- a/docs/gitbox.docx
+++ b/docs/gitbox.docx
@@ -93,7 +93,7 @@
           <w:numId w:val="0"/>
         </w:numPr>
       </w:pPr>
-      <w:bookmarkStart w:id="0" w:name="_Toc289434761"/>
+      <w:bookmarkStart w:id="0" w:name="_Toc289441387"/>
       <w:r>
         <w:t>Philosophy</w:t>
       </w:r>
@@ -212,6 +212,7 @@
       <w:pPr>
         <w:jc w:val="right"/>
       </w:pPr>
+      <w:bookmarkStart w:id="1" w:name="_GoBack"/>
       <w:r>
         <w:t>P</w:t>
       </w:r>
@@ -225,6 +226,7 @@
         <w:br w:type="page"/>
       </w:r>
     </w:p>
+    <w:bookmarkEnd w:id="1" w:displacedByCustomXml="next"/>
     <w:sdt>
       <w:sdtPr>
         <w:rPr>
@@ -283,7 +285,7 @@
           <w:r>
             <w:fldChar w:fldCharType="separate"/>
           </w:r>
-          <w:hyperlink w:anchor="_Toc289434761" w:history="1">
+          <w:hyperlink w:anchor="_Toc289441387" w:history="1">
             <w:r>
               <w:rPr>
                 <w:rStyle w:val="Hyperlink"/>
@@ -310,7 +312,7 @@
                 <w:noProof/>
                 <w:webHidden/>
               </w:rPr>
-              <w:instrText xml:space="preserve"> PAGEREF _Toc289434761 \h </w:instrText>
+              <w:instrText xml:space="preserve"> PAGEREF _Toc289441387 \h </w:instrText>
             </w:r>
             <w:r>
               <w:rPr>
@@ -353,7 +355,7 @@
               <w:noProof/>
             </w:rPr>
           </w:pPr>
-          <w:hyperlink w:anchor="_Toc289434762" w:history="1">
+          <w:hyperlink w:anchor="_Toc289441388" w:history="1">
             <w:r>
               <w:rPr>
                 <w:rStyle w:val="Hyperlink"/>
@@ -394,7 +396,7 @@
                 <w:noProof/>
                 <w:webHidden/>
               </w:rPr>
-              <w:instrText xml:space="preserve"> PAGEREF _Toc289434762 \h </w:instrText>
+              <w:instrText xml:space="preserve"> PAGEREF _Toc289441388 \h </w:instrText>
             </w:r>
             <w:r>
               <w:rPr>
@@ -437,7 +439,7 @@
               <w:noProof/>
             </w:rPr>
           </w:pPr>
-          <w:hyperlink w:anchor="_Toc289434763" w:history="1">
+          <w:hyperlink w:anchor="_Toc289441389" w:history="1">
             <w:r>
               <w:rPr>
                 <w:rStyle w:val="Hyperlink"/>
@@ -478,7 +480,7 @@
                 <w:noProof/>
                 <w:webHidden/>
               </w:rPr>
-              <w:instrText xml:space="preserve"> PAGEREF _Toc289434763 \h </w:instrText>
+              <w:instrText xml:space="preserve"> PAGEREF _Toc289441389 \h </w:instrText>
             </w:r>
             <w:r>
               <w:rPr>
@@ -521,7 +523,7 @@
               <w:noProof/>
             </w:rPr>
           </w:pPr>
-          <w:hyperlink w:anchor="_Toc289434764" w:history="1">
+          <w:hyperlink w:anchor="_Toc289441390" w:history="1">
             <w:r>
               <w:rPr>
                 <w:rStyle w:val="Hyperlink"/>
@@ -562,7 +564,7 @@
                 <w:noProof/>
                 <w:webHidden/>
               </w:rPr>
-              <w:instrText xml:space="preserve"> PAGEREF _Toc289434764 \h </w:instrText>
+              <w:instrText xml:space="preserve"> PAGEREF _Toc289441390 \h </w:instrText>
             </w:r>
             <w:r>
               <w:rPr>
@@ -605,7 +607,7 @@
               <w:noProof/>
             </w:rPr>
           </w:pPr>
-          <w:hyperlink w:anchor="_Toc289434765" w:history="1">
+          <w:hyperlink w:anchor="_Toc289441391" w:history="1">
             <w:r>
               <w:rPr>
                 <w:rStyle w:val="Hyperlink"/>
@@ -646,7 +648,7 @@
                 <w:noProof/>
                 <w:webHidden/>
               </w:rPr>
-              <w:instrText xml:space="preserve"> PAGEREF _Toc289434765 \h </w:instrText>
+              <w:instrText xml:space="preserve"> PAGEREF _Toc289441391 \h </w:instrText>
             </w:r>
             <w:r>
               <w:rPr>
@@ -689,7 +691,7 @@
               <w:lang w:eastAsia="en-US"/>
             </w:rPr>
           </w:pPr>
-          <w:hyperlink w:anchor="_Toc289434766" w:history="1">
+          <w:hyperlink w:anchor="_Toc289441392" w:history="1">
             <w:r>
               <w:rPr>
                 <w:rStyle w:val="Hyperlink"/>
@@ -730,7 +732,7 @@
                 <w:noProof/>
                 <w:webHidden/>
               </w:rPr>
-              <w:instrText xml:space="preserve"> PAGEREF _Toc289434766 \h </w:instrText>
+              <w:instrText xml:space="preserve"> PAGEREF _Toc289441392 \h </w:instrText>
             </w:r>
             <w:r>
               <w:rPr>
@@ -773,7 +775,7 @@
               <w:lang w:eastAsia="en-US"/>
             </w:rPr>
           </w:pPr>
-          <w:hyperlink w:anchor="_Toc289434767" w:history="1">
+          <w:hyperlink w:anchor="_Toc289441393" w:history="1">
             <w:r>
               <w:rPr>
                 <w:rStyle w:val="Hyperlink"/>
@@ -814,7 +816,7 @@
                 <w:noProof/>
                 <w:webHidden/>
               </w:rPr>
-              <w:instrText xml:space="preserve"> PAGEREF _Toc289434767 \h </w:instrText>
+              <w:instrText xml:space="preserve"> PAGEREF _Toc289441393 \h </w:instrText>
             </w:r>
             <w:r>
               <w:rPr>
@@ -857,7 +859,7 @@
               <w:lang w:eastAsia="en-US"/>
             </w:rPr>
           </w:pPr>
-          <w:hyperlink w:anchor="_Toc289434768" w:history="1">
+          <w:hyperlink w:anchor="_Toc289441394" w:history="1">
             <w:r>
               <w:rPr>
                 <w:rStyle w:val="Hyperlink"/>
@@ -898,7 +900,7 @@
                 <w:noProof/>
                 <w:webHidden/>
               </w:rPr>
-              <w:instrText xml:space="preserve"> PAGEREF _Toc289434768 \h </w:instrText>
+              <w:instrText xml:space="preserve"> PAGEREF _Toc289441394 \h </w:instrText>
             </w:r>
             <w:r>
               <w:rPr>
@@ -941,7 +943,7 @@
               <w:lang w:eastAsia="en-US"/>
             </w:rPr>
           </w:pPr>
-          <w:hyperlink w:anchor="_Toc289434769" w:history="1">
+          <w:hyperlink w:anchor="_Toc289441395" w:history="1">
             <w:r>
               <w:rPr>
                 <w:rStyle w:val="Hyperlink"/>
@@ -982,7 +984,7 @@
                 <w:noProof/>
                 <w:webHidden/>
               </w:rPr>
-              <w:instrText xml:space="preserve"> PAGEREF _Toc289434769 \h </w:instrText>
+              <w:instrText xml:space="preserve"> PAGEREF _Toc289441395 \h </w:instrText>
             </w:r>
             <w:r>
               <w:rPr>
@@ -1025,7 +1027,7 @@
               <w:noProof/>
             </w:rPr>
           </w:pPr>
-          <w:hyperlink w:anchor="_Toc289434770" w:history="1">
+          <w:hyperlink w:anchor="_Toc289441396" w:history="1">
             <w:r>
               <w:rPr>
                 <w:rStyle w:val="Hyperlink"/>
@@ -1066,7 +1068,7 @@
                 <w:noProof/>
                 <w:webHidden/>
               </w:rPr>
-              <w:instrText xml:space="preserve"> PAGEREF _Toc289434770 \h </w:instrText>
+              <w:instrText xml:space="preserve"> PAGEREF _Toc289441396 \h </w:instrText>
             </w:r>
             <w:r>
               <w:rPr>
@@ -1109,7 +1111,7 @@
               <w:noProof/>
             </w:rPr>
           </w:pPr>
-          <w:hyperlink w:anchor="_Toc289434771" w:history="1">
+          <w:hyperlink w:anchor="_Toc289441397" w:history="1">
             <w:r>
               <w:rPr>
                 <w:rStyle w:val="Hyperlink"/>
@@ -1150,7 +1152,7 @@
                 <w:noProof/>
                 <w:webHidden/>
               </w:rPr>
-              <w:instrText xml:space="preserve"> PAGEREF _Toc289434771 \h </w:instrText>
+              <w:instrText xml:space="preserve"> PAGEREF _Toc289441397 \h </w:instrText>
             </w:r>
             <w:r>
               <w:rPr>
@@ -1193,7 +1195,7 @@
               <w:noProof/>
             </w:rPr>
           </w:pPr>
-          <w:hyperlink w:anchor="_Toc289434772" w:history="1">
+          <w:hyperlink w:anchor="_Toc289441398" w:history="1">
             <w:r>
               <w:rPr>
                 <w:rStyle w:val="Hyperlink"/>
@@ -1234,7 +1236,7 @@
                 <w:noProof/>
                 <w:webHidden/>
               </w:rPr>
-              <w:instrText xml:space="preserve"> PAGEREF _Toc289434772 \h </w:instrText>
+              <w:instrText xml:space="preserve"> PAGEREF _Toc289441398 \h </w:instrText>
             </w:r>
             <w:r>
               <w:rPr>
@@ -1277,7 +1279,7 @@
               <w:noProof/>
             </w:rPr>
           </w:pPr>
-          <w:hyperlink w:anchor="_Toc289434773" w:history="1">
+          <w:hyperlink w:anchor="_Toc289441399" w:history="1">
             <w:r>
               <w:rPr>
                 <w:rStyle w:val="Hyperlink"/>
@@ -1318,7 +1320,7 @@
                 <w:noProof/>
                 <w:webHidden/>
               </w:rPr>
-              <w:instrText xml:space="preserve"> PAGEREF _Toc289434773 \h </w:instrText>
+              <w:instrText xml:space="preserve"> PAGEREF _Toc289441399 \h </w:instrText>
             </w:r>
             <w:r>
               <w:rPr>
@@ -1361,7 +1363,7 @@
               <w:noProof/>
             </w:rPr>
           </w:pPr>
-          <w:hyperlink w:anchor="_Toc289434774" w:history="1">
+          <w:hyperlink w:anchor="_Toc289441400" w:history="1">
             <w:r>
               <w:rPr>
                 <w:rStyle w:val="Hyperlink"/>
@@ -1402,7 +1404,7 @@
                 <w:noProof/>
                 <w:webHidden/>
               </w:rPr>
-              <w:instrText xml:space="preserve"> PAGEREF _Toc289434774 \h </w:instrText>
+              <w:instrText xml:space="preserve"> PAGEREF _Toc289441400 \h </w:instrText>
             </w:r>
             <w:r>
               <w:rPr>
@@ -1445,7 +1447,7 @@
               <w:noProof/>
             </w:rPr>
           </w:pPr>
-          <w:hyperlink w:anchor="_Toc289434775" w:history="1">
+          <w:hyperlink w:anchor="_Toc289441401" w:history="1">
             <w:r>
               <w:rPr>
                 <w:rStyle w:val="Hyperlink"/>
@@ -1486,7 +1488,7 @@
                 <w:noProof/>
                 <w:webHidden/>
               </w:rPr>
-              <w:instrText xml:space="preserve"> PAGEREF _Toc289434775 \h </w:instrText>
+              <w:instrText xml:space="preserve"> PAGEREF _Toc289441401 \h </w:instrText>
             </w:r>
             <w:r>
               <w:rPr>
@@ -1529,7 +1531,7 @@
               <w:noProof/>
             </w:rPr>
           </w:pPr>
-          <w:hyperlink w:anchor="_Toc289434776" w:history="1">
+          <w:hyperlink w:anchor="_Toc289441402" w:history="1">
             <w:r>
               <w:rPr>
                 <w:rStyle w:val="Hyperlink"/>
@@ -1570,7 +1572,7 @@
                 <w:noProof/>
                 <w:webHidden/>
               </w:rPr>
-              <w:instrText xml:space="preserve"> PAGEREF _Toc289434776 \h </w:instrText>
+              <w:instrText xml:space="preserve"> PAGEREF _Toc289441402 \h </w:instrText>
             </w:r>
             <w:r>
               <w:rPr>
@@ -1613,7 +1615,7 @@
               <w:noProof/>
             </w:rPr>
           </w:pPr>
-          <w:hyperlink w:anchor="_Toc289434777" w:history="1">
+          <w:hyperlink w:anchor="_Toc289441403" w:history="1">
             <w:r>
               <w:rPr>
                 <w:rStyle w:val="Hyperlink"/>
@@ -1654,7 +1656,7 @@
                 <w:noProof/>
                 <w:webHidden/>
               </w:rPr>
-              <w:instrText xml:space="preserve"> PAGEREF _Toc289434777 \h </w:instrText>
+              <w:instrText xml:space="preserve"> PAGEREF _Toc289441403 \h </w:instrText>
             </w:r>
             <w:r>
               <w:rPr>
@@ -1697,7 +1699,7 @@
               <w:noProof/>
             </w:rPr>
           </w:pPr>
-          <w:hyperlink w:anchor="_Toc289434778" w:history="1">
+          <w:hyperlink w:anchor="_Toc289441404" w:history="1">
             <w:r>
               <w:rPr>
                 <w:rStyle w:val="Hyperlink"/>
@@ -1738,7 +1740,7 @@
                 <w:noProof/>
                 <w:webHidden/>
               </w:rPr>
-              <w:instrText xml:space="preserve"> PAGEREF _Toc289434778 \h </w:instrText>
+              <w:instrText xml:space="preserve"> PAGEREF _Toc289441404 \h </w:instrText>
             </w:r>
             <w:r>
               <w:rPr>
@@ -1781,7 +1783,7 @@
               <w:noProof/>
             </w:rPr>
           </w:pPr>
-          <w:hyperlink w:anchor="_Toc289434779" w:history="1">
+          <w:hyperlink w:anchor="_Toc289441405" w:history="1">
             <w:r>
               <w:rPr>
                 <w:rStyle w:val="Hyperlink"/>
@@ -1822,7 +1824,7 @@
                 <w:noProof/>
                 <w:webHidden/>
               </w:rPr>
-              <w:instrText xml:space="preserve"> PAGEREF _Toc289434779 \h </w:instrText>
+              <w:instrText xml:space="preserve"> PAGEREF _Toc289441405 \h </w:instrText>
             </w:r>
             <w:r>
               <w:rPr>
@@ -1865,7 +1867,7 @@
               <w:noProof/>
             </w:rPr>
           </w:pPr>
-          <w:hyperlink w:anchor="_Toc289434780" w:history="1">
+          <w:hyperlink w:anchor="_Toc289441406" w:history="1">
             <w:r>
               <w:rPr>
                 <w:rStyle w:val="Hyperlink"/>
@@ -1906,7 +1908,7 @@
                 <w:noProof/>
                 <w:webHidden/>
               </w:rPr>
-              <w:instrText xml:space="preserve"> PAGEREF _Toc289434780 \h </w:instrText>
+              <w:instrText xml:space="preserve"> PAGEREF _Toc289441406 \h </w:instrText>
             </w:r>
             <w:r>
               <w:rPr>
@@ -1949,7 +1951,7 @@
               <w:noProof/>
             </w:rPr>
           </w:pPr>
-          <w:hyperlink w:anchor="_Toc289434781" w:history="1">
+          <w:hyperlink w:anchor="_Toc289441407" w:history="1">
             <w:r>
               <w:rPr>
                 <w:rStyle w:val="Hyperlink"/>
@@ -1990,7 +1992,7 @@
                 <w:noProof/>
                 <w:webHidden/>
               </w:rPr>
-              <w:instrText xml:space="preserve"> PAGEREF _Toc289434781 \h </w:instrText>
+              <w:instrText xml:space="preserve"> PAGEREF _Toc289441407 \h </w:instrText>
             </w:r>
             <w:r>
               <w:rPr>
@@ -2033,7 +2035,7 @@
               <w:noProof/>
             </w:rPr>
           </w:pPr>
-          <w:hyperlink w:anchor="_Toc289434782" w:history="1">
+          <w:hyperlink w:anchor="_Toc289441408" w:history="1">
             <w:r>
               <w:rPr>
                 <w:rStyle w:val="Hyperlink"/>
@@ -2074,7 +2076,7 @@
                 <w:noProof/>
                 <w:webHidden/>
               </w:rPr>
-              <w:instrText xml:space="preserve"> PAGEREF _Toc289434782 \h </w:instrText>
+              <w:instrText xml:space="preserve"> PAGEREF _Toc289441408 \h </w:instrText>
             </w:r>
             <w:r>
               <w:rPr>
@@ -2117,7 +2119,7 @@
               <w:noProof/>
             </w:rPr>
           </w:pPr>
-          <w:hyperlink w:anchor="_Toc289434783" w:history="1">
+          <w:hyperlink w:anchor="_Toc289441409" w:history="1">
             <w:r>
               <w:rPr>
                 <w:rStyle w:val="Hyperlink"/>
@@ -2158,7 +2160,7 @@
                 <w:noProof/>
                 <w:webHidden/>
               </w:rPr>
-              <w:instrText xml:space="preserve"> PAGEREF _Toc289434783 \h </w:instrText>
+              <w:instrText xml:space="preserve"> PAGEREF _Toc289441409 \h </w:instrText>
             </w:r>
             <w:r>
               <w:rPr>
@@ -2210,12 +2212,12 @@
       <w:pPr>
         <w:pStyle w:val="Heading1"/>
       </w:pPr>
-      <w:bookmarkStart w:id="1" w:name="_Toc289434762"/>
+      <w:bookmarkStart w:id="2" w:name="_Toc289441388"/>
       <w:r>
         <w:lastRenderedPageBreak/>
         <w:t>Introduction</w:t>
       </w:r>
-      <w:bookmarkEnd w:id="1"/>
+      <w:bookmarkEnd w:id="2"/>
     </w:p>
     <w:p/>
     <w:p>
@@ -2267,24 +2269,24 @@
       <w:pPr>
         <w:pStyle w:val="Heading1"/>
       </w:pPr>
-      <w:bookmarkStart w:id="2" w:name="_Toc289434763"/>
+      <w:bookmarkStart w:id="3" w:name="_Toc289441389"/>
       <w:r>
         <w:t>Installation</w:t>
       </w:r>
-      <w:bookmarkEnd w:id="2"/>
+      <w:bookmarkEnd w:id="3"/>
     </w:p>
     <w:p>
       <w:pPr>
         <w:pStyle w:val="Heading2"/>
       </w:pPr>
-      <w:bookmarkStart w:id="3" w:name="_Toc289434764"/>
+      <w:bookmarkStart w:id="4" w:name="_Toc289441390"/>
       <w:r>
         <w:t>Supported</w:t>
       </w:r>
       <w:r>
         <w:t xml:space="preserve"> Platforms</w:t>
       </w:r>
-      <w:bookmarkEnd w:id="3"/>
+      <w:bookmarkEnd w:id="4"/>
     </w:p>
     <w:p>
       <w:pPr>
@@ -2439,11 +2441,11 @@
       <w:pPr>
         <w:pStyle w:val="Heading2"/>
       </w:pPr>
-      <w:bookmarkStart w:id="4" w:name="_Toc289434765"/>
+      <w:bookmarkStart w:id="5" w:name="_Toc289441391"/>
       <w:r>
         <w:t>Installation Steps</w:t>
       </w:r>
-      <w:bookmarkEnd w:id="4"/>
+      <w:bookmarkEnd w:id="5"/>
     </w:p>
     <w:p>
       <w:pPr>
@@ -2457,11 +2459,11 @@
       <w:pPr>
         <w:pStyle w:val="Heading3"/>
       </w:pPr>
-      <w:bookmarkStart w:id="5" w:name="_Toc289434766"/>
+      <w:bookmarkStart w:id="6" w:name="_Toc289441392"/>
       <w:r>
         <w:t>Step 1 – Install Dropbox</w:t>
       </w:r>
-      <w:bookmarkEnd w:id="5"/>
+      <w:bookmarkEnd w:id="6"/>
     </w:p>
     <w:p>
       <w:pPr>
@@ -2514,7 +2516,7 @@
       <w:pPr>
         <w:pStyle w:val="Heading3"/>
       </w:pPr>
-      <w:bookmarkStart w:id="6" w:name="_Toc289434767"/>
+      <w:bookmarkStart w:id="7" w:name="_Toc289441393"/>
       <w:r>
         <w:t xml:space="preserve">Step 2 – Install </w:t>
       </w:r>
@@ -2522,7 +2524,7 @@
       <w:r>
         <w:t>GitBox</w:t>
       </w:r>
-      <w:bookmarkEnd w:id="6"/>
+      <w:bookmarkEnd w:id="7"/>
       <w:proofErr w:type="spellEnd"/>
     </w:p>
     <w:p>
@@ -2610,7 +2612,7 @@
       <w:pPr>
         <w:pStyle w:val="Heading3"/>
       </w:pPr>
-      <w:bookmarkStart w:id="7" w:name="_Toc289434768"/>
+      <w:bookmarkStart w:id="8" w:name="_Toc289441394"/>
       <w:r>
         <w:t xml:space="preserve">Step 3 – Configure </w:t>
       </w:r>
@@ -2622,7 +2624,7 @@
       <w:r>
         <w:t xml:space="preserve"> – Linux, Mac OS</w:t>
       </w:r>
-      <w:bookmarkEnd w:id="7"/>
+      <w:bookmarkEnd w:id="8"/>
     </w:p>
     <w:p>
       <w:pPr>
@@ -2713,7 +2715,7 @@
       <w:pPr>
         <w:pStyle w:val="Heading3"/>
       </w:pPr>
-      <w:bookmarkStart w:id="8" w:name="_Toc289434769"/>
+      <w:bookmarkStart w:id="9" w:name="_Toc289441395"/>
       <w:r>
         <w:t xml:space="preserve">Step 3 – Configure </w:t>
       </w:r>
@@ -2725,7 +2727,7 @@
       <w:r>
         <w:t xml:space="preserve"> – Windows</w:t>
       </w:r>
-      <w:bookmarkEnd w:id="8"/>
+      <w:bookmarkEnd w:id="9"/>
     </w:p>
     <w:p>
       <w:pPr>
@@ -2812,12 +2814,12 @@
       <w:pPr>
         <w:pStyle w:val="Heading2"/>
       </w:pPr>
-      <w:bookmarkStart w:id="9" w:name="_Toc289434770"/>
+      <w:bookmarkStart w:id="10" w:name="_Toc289441396"/>
       <w:r>
         <w:lastRenderedPageBreak/>
         <w:t>Verification</w:t>
       </w:r>
-      <w:bookmarkEnd w:id="9"/>
+      <w:bookmarkEnd w:id="10"/>
     </w:p>
     <w:p>
       <w:pPr>
@@ -2879,20 +2881,20 @@
       <w:pPr>
         <w:pStyle w:val="Heading1"/>
       </w:pPr>
-      <w:bookmarkStart w:id="10" w:name="_Toc289434771"/>
+      <w:bookmarkStart w:id="11" w:name="_Toc289441397"/>
       <w:r>
         <w:t>Command</w:t>
       </w:r>
       <w:r>
         <w:t xml:space="preserve"> Reference</w:t>
       </w:r>
-      <w:bookmarkEnd w:id="10"/>
+      <w:bookmarkEnd w:id="11"/>
     </w:p>
     <w:p>
       <w:pPr>
         <w:pStyle w:val="Heading2"/>
       </w:pPr>
-      <w:bookmarkStart w:id="11" w:name="_Toc289434772"/>
+      <w:bookmarkStart w:id="12" w:name="_Toc289441398"/>
       <w:proofErr w:type="spellStart"/>
       <w:proofErr w:type="gramStart"/>
       <w:r>
@@ -2901,7 +2903,7 @@
       <w:r>
         <w:t>itbox</w:t>
       </w:r>
-      <w:bookmarkEnd w:id="11"/>
+      <w:bookmarkEnd w:id="12"/>
       <w:proofErr w:type="spellEnd"/>
       <w:proofErr w:type="gramEnd"/>
     </w:p>
@@ -2930,7 +2932,7 @@
       <w:pPr>
         <w:pStyle w:val="Heading2"/>
       </w:pPr>
-      <w:bookmarkStart w:id="12" w:name="_Toc289434773"/>
+      <w:bookmarkStart w:id="13" w:name="_Toc289441399"/>
       <w:proofErr w:type="spellStart"/>
       <w:proofErr w:type="gramStart"/>
       <w:r>
@@ -2941,7 +2943,7 @@
       <w:r>
         <w:t xml:space="preserve"> list</w:t>
       </w:r>
-      <w:bookmarkEnd w:id="12"/>
+      <w:bookmarkEnd w:id="13"/>
     </w:p>
     <w:p>
       <w:r>
@@ -3075,7 +3077,7 @@
       <w:pPr>
         <w:pStyle w:val="Heading2"/>
       </w:pPr>
-      <w:bookmarkStart w:id="13" w:name="_Toc289434774"/>
+      <w:bookmarkStart w:id="14" w:name="_Toc289441400"/>
       <w:proofErr w:type="spellStart"/>
       <w:proofErr w:type="gramStart"/>
       <w:r>
@@ -3086,7 +3088,7 @@
       <w:r>
         <w:t xml:space="preserve"> create &lt;repo&gt;</w:t>
       </w:r>
-      <w:bookmarkEnd w:id="13"/>
+      <w:bookmarkEnd w:id="14"/>
     </w:p>
     <w:p>
       <w:pPr>
@@ -3205,7 +3207,7 @@
       <w:pPr>
         <w:pStyle w:val="Heading2"/>
       </w:pPr>
-      <w:bookmarkStart w:id="14" w:name="_Toc289434775"/>
+      <w:bookmarkStart w:id="15" w:name="_Toc289441401"/>
       <w:proofErr w:type="spellStart"/>
       <w:proofErr w:type="gramStart"/>
       <w:r>
@@ -3216,7 +3218,7 @@
       <w:r>
         <w:t xml:space="preserve"> clone &lt;repo&gt;</w:t>
       </w:r>
-      <w:bookmarkEnd w:id="14"/>
+      <w:bookmarkEnd w:id="15"/>
     </w:p>
     <w:p>
       <w:pPr>
@@ -3348,7 +3350,7 @@
       <w:pPr>
         <w:pStyle w:val="Heading2"/>
       </w:pPr>
-      <w:bookmarkStart w:id="15" w:name="_Toc289434776"/>
+      <w:bookmarkStart w:id="16" w:name="_Toc289441402"/>
       <w:proofErr w:type="spellStart"/>
       <w:proofErr w:type="gramStart"/>
       <w:r>
@@ -3359,7 +3361,7 @@
       <w:r>
         <w:t xml:space="preserve"> import &lt;repo&gt;</w:t>
       </w:r>
-      <w:bookmarkEnd w:id="15"/>
+      <w:bookmarkEnd w:id="16"/>
     </w:p>
     <w:p>
       <w:pPr>
@@ -3472,11 +3474,11 @@
       <w:pPr>
         <w:pStyle w:val="Heading1"/>
       </w:pPr>
-      <w:bookmarkStart w:id="16" w:name="_Toc289434777"/>
+      <w:bookmarkStart w:id="17" w:name="_Toc289441403"/>
       <w:r>
         <w:t>Samples and Tutorials</w:t>
       </w:r>
-      <w:bookmarkEnd w:id="16"/>
+      <w:bookmarkEnd w:id="17"/>
     </w:p>
     <w:p/>
     <w:p>
@@ -3596,13 +3598,13 @@
       <w:pPr>
         <w:pStyle w:val="Heading2"/>
       </w:pPr>
-      <w:bookmarkStart w:id="17" w:name="_Ref271201200"/>
-      <w:bookmarkStart w:id="18" w:name="_Toc289434778"/>
+      <w:bookmarkStart w:id="18" w:name="_Ref271201200"/>
+      <w:bookmarkStart w:id="19" w:name="_Toc289441404"/>
       <w:r>
         <w:t>Backup Code into the Cloud</w:t>
       </w:r>
-      <w:bookmarkEnd w:id="17"/>
       <w:bookmarkEnd w:id="18"/>
+      <w:bookmarkEnd w:id="19"/>
     </w:p>
     <w:p>
       <w:pPr>
@@ -3953,13 +3955,13 @@
       <w:pPr>
         <w:pStyle w:val="Heading2"/>
       </w:pPr>
-      <w:bookmarkStart w:id="19" w:name="_Ref271201219"/>
-      <w:bookmarkStart w:id="20" w:name="_Toc289434779"/>
+      <w:bookmarkStart w:id="20" w:name="_Ref271201219"/>
+      <w:bookmarkStart w:id="21" w:name="_Toc289441405"/>
       <w:r>
         <w:t>Access Repository from Multiple Machines</w:t>
       </w:r>
-      <w:bookmarkEnd w:id="19"/>
       <w:bookmarkEnd w:id="20"/>
+      <w:bookmarkEnd w:id="21"/>
     </w:p>
     <w:p>
       <w:pPr>
@@ -4316,8 +4318,8 @@
       <w:pPr>
         <w:pStyle w:val="Heading2"/>
       </w:pPr>
-      <w:bookmarkStart w:id="21" w:name="_Ref271201228"/>
-      <w:bookmarkStart w:id="22" w:name="_Toc289434780"/>
+      <w:bookmarkStart w:id="22" w:name="_Ref271201228"/>
+      <w:bookmarkStart w:id="23" w:name="_Toc289441406"/>
       <w:r>
         <w:t xml:space="preserve">Create Secondary Repository for </w:t>
       </w:r>
@@ -4327,8 +4329,8 @@
       <w:r>
         <w:t xml:space="preserve"> Project</w:t>
       </w:r>
-      <w:bookmarkEnd w:id="21"/>
       <w:bookmarkEnd w:id="22"/>
+      <w:bookmarkEnd w:id="23"/>
     </w:p>
     <w:p>
       <w:pPr>
@@ -4351,7 +4353,10 @@
         <w:jc w:val="both"/>
       </w:pPr>
       <w:r>
-        <w:t>For the sake of the tutorial, I will clone one of my github repositories as the existing project:</w:t>
+        <w:t>For the sake of the tutorial, I will clone the ruby on rails repository as the existing project</w:t>
+      </w:r>
+      <w:r>
+        <w:t>:</w:t>
       </w:r>
     </w:p>
     <w:p>
@@ -4360,31 +4365,33 @@
         <w:jc w:val="both"/>
         <w:rPr>
           <w:rFonts w:ascii="Consolas" w:hAnsi="Consolas" w:cs="Consolas"/>
-          <w:lang w:val="de-DE"/>
-        </w:rPr>
-      </w:pPr>
-      <w:r>
-        <w:rPr>
-          <w:rFonts w:ascii="Consolas" w:hAnsi="Consolas" w:cs="Consolas"/>
-          <w:lang w:val="de-DE"/>
-        </w:rPr>
-        <w:t xml:space="preserve">$ git </w:t>
-      </w:r>
-      <w:proofErr w:type="spellStart"/>
-      <w:r>
-        <w:rPr>
-          <w:rFonts w:ascii="Consolas" w:hAnsi="Consolas" w:cs="Consolas"/>
-          <w:lang w:val="de-DE"/>
-        </w:rPr>
-        <w:t>clone</w:t>
-      </w:r>
-      <w:proofErr w:type="spellEnd"/>
-      <w:r>
-        <w:rPr>
-          <w:rFonts w:ascii="Consolas" w:hAnsi="Consolas" w:cs="Consolas"/>
-          <w:lang w:val="de-DE"/>
-        </w:rPr>
-        <w:t xml:space="preserve"> git://github.com/karalabe/nitrogen.git</w:t>
+        </w:rPr>
+      </w:pPr>
+      <w:r>
+        <w:rPr>
+          <w:rFonts w:ascii="Consolas" w:hAnsi="Consolas" w:cs="Consolas"/>
+        </w:rPr>
+        <w:t xml:space="preserve">$ </w:t>
+      </w:r>
+      <w:proofErr w:type="gramStart"/>
+      <w:r>
+        <w:rPr>
+          <w:rFonts w:ascii="Consolas" w:hAnsi="Consolas" w:cs="Consolas"/>
+        </w:rPr>
+        <w:t>git</w:t>
+      </w:r>
+      <w:proofErr w:type="gramEnd"/>
+      <w:r>
+        <w:rPr>
+          <w:rFonts w:ascii="Consolas" w:hAnsi="Consolas" w:cs="Consolas"/>
+        </w:rPr>
+        <w:t xml:space="preserve"> clone </w:t>
+      </w:r>
+      <w:r>
+        <w:rPr>
+          <w:rFonts w:ascii="Consolas" w:hAnsi="Consolas" w:cs="Consolas"/>
+        </w:rPr>
+        <w:t>git://github.com/rails/rails.git</w:t>
       </w:r>
     </w:p>
     <w:p>
@@ -4436,7 +4443,13 @@
         <w:rPr>
           <w:rFonts w:ascii="Consolas" w:hAnsi="Consolas" w:cs="Consolas"/>
         </w:rPr>
-        <w:t xml:space="preserve"> nitrogen</w:t>
+        <w:t xml:space="preserve"> </w:t>
+      </w:r>
+      <w:r>
+        <w:rPr>
+          <w:rFonts w:ascii="Consolas" w:hAnsi="Consolas" w:cs="Consolas"/>
+        </w:rPr>
+        <w:t>rails</w:t>
       </w:r>
       <w:r>
         <w:rPr>
@@ -4457,7 +4470,13 @@
         <w:rPr>
           <w:rFonts w:ascii="Consolas" w:hAnsi="Consolas" w:cs="Consolas"/>
         </w:rPr>
-        <w:t xml:space="preserve"> import nitrogen</w:t>
+        <w:t xml:space="preserve"> import </w:t>
+      </w:r>
+      <w:r>
+        <w:rPr>
+          <w:rFonts w:ascii="Consolas" w:hAnsi="Consolas" w:cs="Consolas"/>
+        </w:rPr>
+        <w:t>rails</w:t>
       </w:r>
       <w:r>
         <w:rPr>
@@ -4507,7 +4526,7 @@
         <w:rPr>
           <w:i/>
         </w:rPr>
-        <w:t>nitrogen</w:t>
+        <w:t>rails</w:t>
       </w:r>
       <w:r>
         <w:t xml:space="preserve"> repo should appear:</w:t>
@@ -4627,7 +4646,13 @@
         <w:rPr>
           <w:rFonts w:ascii="Consolas" w:hAnsi="Consolas" w:cs="Consolas"/>
         </w:rPr>
-        <w:t xml:space="preserve"> - nitrogen</w:t>
+        <w:t xml:space="preserve"> - </w:t>
+      </w:r>
+      <w:r>
+        <w:rPr>
+          <w:rFonts w:ascii="Consolas" w:hAnsi="Consolas" w:cs="Consolas"/>
+        </w:rPr>
+        <w:t>rails</w:t>
       </w:r>
     </w:p>
     <w:p>
@@ -4715,11 +4740,11 @@
       <w:pPr>
         <w:pStyle w:val="Heading1"/>
       </w:pPr>
-      <w:bookmarkStart w:id="23" w:name="_Toc289434781"/>
+      <w:bookmarkStart w:id="24" w:name="_Toc289441407"/>
       <w:r>
         <w:t>Releases</w:t>
       </w:r>
-      <w:bookmarkEnd w:id="23"/>
+      <w:bookmarkEnd w:id="24"/>
     </w:p>
     <w:p/>
     <w:p>
@@ -5007,11 +5032,11 @@
       <w:pPr>
         <w:pStyle w:val="Heading1"/>
       </w:pPr>
-      <w:bookmarkStart w:id="24" w:name="_Toc289434782"/>
+      <w:bookmarkStart w:id="25" w:name="_Toc289441408"/>
       <w:r>
         <w:t>Acknowledgements</w:t>
       </w:r>
-      <w:bookmarkEnd w:id="24"/>
+      <w:bookmarkEnd w:id="25"/>
     </w:p>
     <w:p/>
     <w:p>
@@ -5210,14 +5235,12 @@
       <w:pPr>
         <w:pStyle w:val="Heading1"/>
       </w:pPr>
-      <w:bookmarkStart w:id="25" w:name="_Toc289434783"/>
-      <w:bookmarkStart w:id="26" w:name="_GoBack"/>
-      <w:bookmarkEnd w:id="26"/>
+      <w:bookmarkStart w:id="26" w:name="_Toc289441409"/>
       <w:r>
         <w:lastRenderedPageBreak/>
         <w:t>License</w:t>
       </w:r>
-      <w:bookmarkEnd w:id="25"/>
+      <w:bookmarkEnd w:id="26"/>
     </w:p>
     <w:p/>
     <w:p>
@@ -5250,15 +5273,7 @@
         <w:jc w:val="both"/>
       </w:pPr>
       <w:r>
-        <w:t xml:space="preserve">Permission is hereby granted, free of charge, to any person obtaining a copy of this software and associated documentation files (the "Software"), to deal in the Software without restriction, including without limitation the rights to use, copy, modify, merge, publish, distribute, sublicense, and/or sell copies of the Software, and to permit persons to whom the Software is furnished to do so, subject to the </w:t>
-      </w:r>
-      <w:proofErr w:type="gramStart"/>
-      <w:r>
-        <w:t>following</w:t>
-      </w:r>
-      <w:proofErr w:type="gramEnd"/>
-      <w:r>
-        <w:t xml:space="preserve"> conditions:</w:t>
+        <w:t>Permission is hereby granted, free of charge, to any person obtaining a copy of this software and associated documentation files (the "Software"), to deal in the Software without restriction, including without limitation the rights to use, copy, modify, merge, publish, distribute, sublicense, and/or sell copies of the Software, and to permit persons to whom the Software is furnished to do so, subject to the following conditions:</w:t>
       </w:r>
     </w:p>
     <w:p>
@@ -5391,7 +5406,7 @@
               <w:bCs/>
               <w:noProof/>
             </w:rPr>
-            <w:t>4</w:t>
+            <w:t>2</w:t>
           </w:r>
           <w:r>
             <w:rPr>
@@ -8403,7 +8418,7 @@
 </file>
 
 <file path=customXml/itemProps1.xml><?xml version="1.0" encoding="utf-8"?>
-<ds:datastoreItem xmlns:ds="http://schemas.openxmlformats.org/officeDocument/2006/customXml" ds:itemID="{BAFF19EE-75B4-4931-85AE-9577187706BC}">
+<ds:datastoreItem xmlns:ds="http://schemas.openxmlformats.org/officeDocument/2006/customXml" ds:itemID="{686F8EC0-86DE-4ADA-9296-274C2DA16DFD}">
   <ds:schemaRefs>
     <ds:schemaRef ds:uri="http://schemas.openxmlformats.org/officeDocument/2006/bibliography"/>
   </ds:schemaRefs>

</xml_diff>

<commit_message>
User manual update, minor usage mods.
</commit_message>
<xml_diff>
--- a/docs/gitbox.docx
+++ b/docs/gitbox.docx
@@ -88,7 +88,7 @@
           <w:numId w:val="0"/>
         </w:numPr>
       </w:pPr>
-      <w:bookmarkStart w:id="0" w:name="_Toc289441387"/>
+      <w:bookmarkStart w:id="0" w:name="_Toc327471694"/>
       <w:r>
         <w:t>Philosophy</w:t>
       </w:r>
@@ -148,8 +148,13 @@
         <w:t>if we place a git repository inside the Dropbox folder, it will be available virtually anywhere, as well as backed up in case of a HDD failure. Whenever a commit is pushed into the repo, Dropbox would automatically sync it with the others.</w:t>
       </w:r>
       <w:r>
-        <w:t xml:space="preserve"> Instant private git hosting.</w:t>
-      </w:r>
+        <w:t xml:space="preserve"> </w:t>
+      </w:r>
+      <w:proofErr w:type="gramStart"/>
+      <w:r>
+        <w:t>Instant private git hosting.</w:t>
+      </w:r>
+      <w:proofErr w:type="gramEnd"/>
     </w:p>
     <w:p>
       <w:pPr>
@@ -203,6 +208,8 @@
       <w:pPr>
         <w:jc w:val="right"/>
       </w:pPr>
+      <w:bookmarkStart w:id="1" w:name="_GoBack"/>
+      <w:bookmarkEnd w:id="1"/>
       <w:r>
         <w:t>P</w:t>
       </w:r>
@@ -274,7 +281,7 @@
           <w:r>
             <w:fldChar w:fldCharType="separate"/>
           </w:r>
-          <w:hyperlink w:anchor="_Toc289441387" w:history="1">
+          <w:hyperlink w:anchor="_Toc327471694" w:history="1">
             <w:r>
               <w:rPr>
                 <w:rStyle w:val="Hyperlink"/>
@@ -301,7 +308,7 @@
                 <w:noProof/>
                 <w:webHidden/>
               </w:rPr>
-              <w:instrText xml:space="preserve"> PAGEREF _Toc289441387 \h </w:instrText>
+              <w:instrText xml:space="preserve"> PAGEREF _Toc327471694 \h </w:instrText>
             </w:r>
             <w:r>
               <w:rPr>
@@ -344,7 +351,7 @@
               <w:noProof/>
             </w:rPr>
           </w:pPr>
-          <w:hyperlink w:anchor="_Toc289441388" w:history="1">
+          <w:hyperlink w:anchor="_Toc327471695" w:history="1">
             <w:r>
               <w:rPr>
                 <w:rStyle w:val="Hyperlink"/>
@@ -385,7 +392,7 @@
                 <w:noProof/>
                 <w:webHidden/>
               </w:rPr>
-              <w:instrText xml:space="preserve"> PAGEREF _Toc289441388 \h </w:instrText>
+              <w:instrText xml:space="preserve"> PAGEREF _Toc327471695 \h </w:instrText>
             </w:r>
             <w:r>
               <w:rPr>
@@ -428,7 +435,7 @@
               <w:noProof/>
             </w:rPr>
           </w:pPr>
-          <w:hyperlink w:anchor="_Toc289441389" w:history="1">
+          <w:hyperlink w:anchor="_Toc327471696" w:history="1">
             <w:r>
               <w:rPr>
                 <w:rStyle w:val="Hyperlink"/>
@@ -469,7 +476,7 @@
                 <w:noProof/>
                 <w:webHidden/>
               </w:rPr>
-              <w:instrText xml:space="preserve"> PAGEREF _Toc289441389 \h </w:instrText>
+              <w:instrText xml:space="preserve"> PAGEREF _Toc327471696 \h </w:instrText>
             </w:r>
             <w:r>
               <w:rPr>
@@ -512,7 +519,7 @@
               <w:noProof/>
             </w:rPr>
           </w:pPr>
-          <w:hyperlink w:anchor="_Toc289441390" w:history="1">
+          <w:hyperlink w:anchor="_Toc327471697" w:history="1">
             <w:r>
               <w:rPr>
                 <w:rStyle w:val="Hyperlink"/>
@@ -553,7 +560,7 @@
                 <w:noProof/>
                 <w:webHidden/>
               </w:rPr>
-              <w:instrText xml:space="preserve"> PAGEREF _Toc289441390 \h </w:instrText>
+              <w:instrText xml:space="preserve"> PAGEREF _Toc327471697 \h </w:instrText>
             </w:r>
             <w:r>
               <w:rPr>
@@ -596,7 +603,7 @@
               <w:noProof/>
             </w:rPr>
           </w:pPr>
-          <w:hyperlink w:anchor="_Toc289441391" w:history="1">
+          <w:hyperlink w:anchor="_Toc327471698" w:history="1">
             <w:r>
               <w:rPr>
                 <w:rStyle w:val="Hyperlink"/>
@@ -637,7 +644,7 @@
                 <w:noProof/>
                 <w:webHidden/>
               </w:rPr>
-              <w:instrText xml:space="preserve"> PAGEREF _Toc289441391 \h </w:instrText>
+              <w:instrText xml:space="preserve"> PAGEREF _Toc327471698 \h </w:instrText>
             </w:r>
             <w:r>
               <w:rPr>
@@ -680,7 +687,7 @@
               <w:lang w:eastAsia="en-US"/>
             </w:rPr>
           </w:pPr>
-          <w:hyperlink w:anchor="_Toc289441392" w:history="1">
+          <w:hyperlink w:anchor="_Toc327471699" w:history="1">
             <w:r>
               <w:rPr>
                 <w:rStyle w:val="Hyperlink"/>
@@ -721,7 +728,7 @@
                 <w:noProof/>
                 <w:webHidden/>
               </w:rPr>
-              <w:instrText xml:space="preserve"> PAGEREF _Toc289441392 \h </w:instrText>
+              <w:instrText xml:space="preserve"> PAGEREF _Toc327471699 \h </w:instrText>
             </w:r>
             <w:r>
               <w:rPr>
@@ -764,7 +771,7 @@
               <w:lang w:eastAsia="en-US"/>
             </w:rPr>
           </w:pPr>
-          <w:hyperlink w:anchor="_Toc289441393" w:history="1">
+          <w:hyperlink w:anchor="_Toc327471700" w:history="1">
             <w:r>
               <w:rPr>
                 <w:rStyle w:val="Hyperlink"/>
@@ -805,7 +812,7 @@
                 <w:noProof/>
                 <w:webHidden/>
               </w:rPr>
-              <w:instrText xml:space="preserve"> PAGEREF _Toc289441393 \h </w:instrText>
+              <w:instrText xml:space="preserve"> PAGEREF _Toc327471700 \h </w:instrText>
             </w:r>
             <w:r>
               <w:rPr>
@@ -848,7 +855,7 @@
               <w:lang w:eastAsia="en-US"/>
             </w:rPr>
           </w:pPr>
-          <w:hyperlink w:anchor="_Toc289441394" w:history="1">
+          <w:hyperlink w:anchor="_Toc327471701" w:history="1">
             <w:r>
               <w:rPr>
                 <w:rStyle w:val="Hyperlink"/>
@@ -889,7 +896,7 @@
                 <w:noProof/>
                 <w:webHidden/>
               </w:rPr>
-              <w:instrText xml:space="preserve"> PAGEREF _Toc289441394 \h </w:instrText>
+              <w:instrText xml:space="preserve"> PAGEREF _Toc327471701 \h </w:instrText>
             </w:r>
             <w:r>
               <w:rPr>
@@ -932,7 +939,7 @@
               <w:lang w:eastAsia="en-US"/>
             </w:rPr>
           </w:pPr>
-          <w:hyperlink w:anchor="_Toc289441395" w:history="1">
+          <w:hyperlink w:anchor="_Toc327471702" w:history="1">
             <w:r>
               <w:rPr>
                 <w:rStyle w:val="Hyperlink"/>
@@ -973,7 +980,7 @@
                 <w:noProof/>
                 <w:webHidden/>
               </w:rPr>
-              <w:instrText xml:space="preserve"> PAGEREF _Toc289441395 \h </w:instrText>
+              <w:instrText xml:space="preserve"> PAGEREF _Toc327471702 \h </w:instrText>
             </w:r>
             <w:r>
               <w:rPr>
@@ -1016,7 +1023,7 @@
               <w:noProof/>
             </w:rPr>
           </w:pPr>
-          <w:hyperlink w:anchor="_Toc289441396" w:history="1">
+          <w:hyperlink w:anchor="_Toc327471703" w:history="1">
             <w:r>
               <w:rPr>
                 <w:rStyle w:val="Hyperlink"/>
@@ -1057,7 +1064,7 @@
                 <w:noProof/>
                 <w:webHidden/>
               </w:rPr>
-              <w:instrText xml:space="preserve"> PAGEREF _Toc289441396 \h </w:instrText>
+              <w:instrText xml:space="preserve"> PAGEREF _Toc327471703 \h </w:instrText>
             </w:r>
             <w:r>
               <w:rPr>
@@ -1100,7 +1107,7 @@
               <w:noProof/>
             </w:rPr>
           </w:pPr>
-          <w:hyperlink w:anchor="_Toc289441397" w:history="1">
+          <w:hyperlink w:anchor="_Toc327471704" w:history="1">
             <w:r>
               <w:rPr>
                 <w:rStyle w:val="Hyperlink"/>
@@ -1141,7 +1148,7 @@
                 <w:noProof/>
                 <w:webHidden/>
               </w:rPr>
-              <w:instrText xml:space="preserve"> PAGEREF _Toc289441397 \h </w:instrText>
+              <w:instrText xml:space="preserve"> PAGEREF _Toc327471704 \h </w:instrText>
             </w:r>
             <w:r>
               <w:rPr>
@@ -1184,7 +1191,7 @@
               <w:noProof/>
             </w:rPr>
           </w:pPr>
-          <w:hyperlink w:anchor="_Toc289441398" w:history="1">
+          <w:hyperlink w:anchor="_Toc327471705" w:history="1">
             <w:r>
               <w:rPr>
                 <w:rStyle w:val="Hyperlink"/>
@@ -1225,7 +1232,7 @@
                 <w:noProof/>
                 <w:webHidden/>
               </w:rPr>
-              <w:instrText xml:space="preserve"> PAGEREF _Toc289441398 \h </w:instrText>
+              <w:instrText xml:space="preserve"> PAGEREF _Toc327471705 \h </w:instrText>
             </w:r>
             <w:r>
               <w:rPr>
@@ -1268,7 +1275,7 @@
               <w:noProof/>
             </w:rPr>
           </w:pPr>
-          <w:hyperlink w:anchor="_Toc289441399" w:history="1">
+          <w:hyperlink w:anchor="_Toc327471706" w:history="1">
             <w:r>
               <w:rPr>
                 <w:rStyle w:val="Hyperlink"/>
@@ -1288,7 +1295,7 @@
                 <w:rStyle w:val="Hyperlink"/>
                 <w:noProof/>
               </w:rPr>
-              <w:t>gitbox list</w:t>
+              <w:t>gitbox list [&lt;group&gt;]</w:t>
             </w:r>
             <w:r>
               <w:rPr>
@@ -1309,7 +1316,7 @@
                 <w:noProof/>
                 <w:webHidden/>
               </w:rPr>
-              <w:instrText xml:space="preserve"> PAGEREF _Toc289441399 \h </w:instrText>
+              <w:instrText xml:space="preserve"> PAGEREF _Toc327471706 \h </w:instrText>
             </w:r>
             <w:r>
               <w:rPr>
@@ -1352,7 +1359,7 @@
               <w:noProof/>
             </w:rPr>
           </w:pPr>
-          <w:hyperlink w:anchor="_Toc289441400" w:history="1">
+          <w:hyperlink w:anchor="_Toc327471707" w:history="1">
             <w:r>
               <w:rPr>
                 <w:rStyle w:val="Hyperlink"/>
@@ -1393,7 +1400,7 @@
                 <w:noProof/>
                 <w:webHidden/>
               </w:rPr>
-              <w:instrText xml:space="preserve"> PAGEREF _Toc289441400 \h </w:instrText>
+              <w:instrText xml:space="preserve"> PAGEREF _Toc327471707 \h </w:instrText>
             </w:r>
             <w:r>
               <w:rPr>
@@ -1413,7 +1420,7 @@
                 <w:noProof/>
                 <w:webHidden/>
               </w:rPr>
-              <w:t>5</w:t>
+              <w:t>6</w:t>
             </w:r>
             <w:r>
               <w:rPr>
@@ -1436,7 +1443,7 @@
               <w:noProof/>
             </w:rPr>
           </w:pPr>
-          <w:hyperlink w:anchor="_Toc289441401" w:history="1">
+          <w:hyperlink w:anchor="_Toc327471708" w:history="1">
             <w:r>
               <w:rPr>
                 <w:rStyle w:val="Hyperlink"/>
@@ -1477,7 +1484,7 @@
                 <w:noProof/>
                 <w:webHidden/>
               </w:rPr>
-              <w:instrText xml:space="preserve"> PAGEREF _Toc289441401 \h </w:instrText>
+              <w:instrText xml:space="preserve"> PAGEREF _Toc327471708 \h </w:instrText>
             </w:r>
             <w:r>
               <w:rPr>
@@ -1520,7 +1527,7 @@
               <w:noProof/>
             </w:rPr>
           </w:pPr>
-          <w:hyperlink w:anchor="_Toc289441402" w:history="1">
+          <w:hyperlink w:anchor="_Toc327471709" w:history="1">
             <w:r>
               <w:rPr>
                 <w:rStyle w:val="Hyperlink"/>
@@ -1561,7 +1568,7 @@
                 <w:noProof/>
                 <w:webHidden/>
               </w:rPr>
-              <w:instrText xml:space="preserve"> PAGEREF _Toc289441402 \h </w:instrText>
+              <w:instrText xml:space="preserve"> PAGEREF _Toc327471709 \h </w:instrText>
             </w:r>
             <w:r>
               <w:rPr>
@@ -1604,7 +1611,7 @@
               <w:noProof/>
             </w:rPr>
           </w:pPr>
-          <w:hyperlink w:anchor="_Toc289441403" w:history="1">
+          <w:hyperlink w:anchor="_Toc327471710" w:history="1">
             <w:r>
               <w:rPr>
                 <w:rStyle w:val="Hyperlink"/>
@@ -1645,7 +1652,7 @@
                 <w:noProof/>
                 <w:webHidden/>
               </w:rPr>
-              <w:instrText xml:space="preserve"> PAGEREF _Toc289441403 \h </w:instrText>
+              <w:instrText xml:space="preserve"> PAGEREF _Toc327471710 \h </w:instrText>
             </w:r>
             <w:r>
               <w:rPr>
@@ -1688,7 +1695,7 @@
               <w:noProof/>
             </w:rPr>
           </w:pPr>
-          <w:hyperlink w:anchor="_Toc289441404" w:history="1">
+          <w:hyperlink w:anchor="_Toc327471711" w:history="1">
             <w:r>
               <w:rPr>
                 <w:rStyle w:val="Hyperlink"/>
@@ -1729,7 +1736,7 @@
                 <w:noProof/>
                 <w:webHidden/>
               </w:rPr>
-              <w:instrText xml:space="preserve"> PAGEREF _Toc289441404 \h </w:instrText>
+              <w:instrText xml:space="preserve"> PAGEREF _Toc327471711 \h </w:instrText>
             </w:r>
             <w:r>
               <w:rPr>
@@ -1749,7 +1756,7 @@
                 <w:noProof/>
                 <w:webHidden/>
               </w:rPr>
-              <w:t>6</w:t>
+              <w:t>7</w:t>
             </w:r>
             <w:r>
               <w:rPr>
@@ -1772,7 +1779,7 @@
               <w:noProof/>
             </w:rPr>
           </w:pPr>
-          <w:hyperlink w:anchor="_Toc289441405" w:history="1">
+          <w:hyperlink w:anchor="_Toc327471712" w:history="1">
             <w:r>
               <w:rPr>
                 <w:rStyle w:val="Hyperlink"/>
@@ -1813,7 +1820,7 @@
                 <w:noProof/>
                 <w:webHidden/>
               </w:rPr>
-              <w:instrText xml:space="preserve"> PAGEREF _Toc289441405 \h </w:instrText>
+              <w:instrText xml:space="preserve"> PAGEREF _Toc327471712 \h </w:instrText>
             </w:r>
             <w:r>
               <w:rPr>
@@ -1833,7 +1840,7 @@
                 <w:noProof/>
                 <w:webHidden/>
               </w:rPr>
-              <w:t>7</w:t>
+              <w:t>8</w:t>
             </w:r>
             <w:r>
               <w:rPr>
@@ -1856,7 +1863,7 @@
               <w:noProof/>
             </w:rPr>
           </w:pPr>
-          <w:hyperlink w:anchor="_Toc289441406" w:history="1">
+          <w:hyperlink w:anchor="_Toc327471713" w:history="1">
             <w:r>
               <w:rPr>
                 <w:rStyle w:val="Hyperlink"/>
@@ -1897,7 +1904,7 @@
                 <w:noProof/>
                 <w:webHidden/>
               </w:rPr>
-              <w:instrText xml:space="preserve"> PAGEREF _Toc289441406 \h </w:instrText>
+              <w:instrText xml:space="preserve"> PAGEREF _Toc327471713 \h </w:instrText>
             </w:r>
             <w:r>
               <w:rPr>
@@ -1918,6 +1925,90 @@
                 <w:webHidden/>
               </w:rPr>
               <w:t>8</w:t>
+            </w:r>
+            <w:r>
+              <w:rPr>
+                <w:noProof/>
+                <w:webHidden/>
+              </w:rPr>
+              <w:fldChar w:fldCharType="end"/>
+            </w:r>
+          </w:hyperlink>
+        </w:p>
+        <w:p>
+          <w:pPr>
+            <w:pStyle w:val="TOC2"/>
+            <w:tabs>
+              <w:tab w:val="left" w:pos="880"/>
+              <w:tab w:val="right" w:leader="dot" w:pos="9350"/>
+            </w:tabs>
+            <w:rPr>
+              <w:rFonts w:eastAsiaTheme="minorEastAsia"/>
+              <w:noProof/>
+            </w:rPr>
+          </w:pPr>
+          <w:hyperlink w:anchor="_Toc327471714" w:history="1">
+            <w:r>
+              <w:rPr>
+                <w:rStyle w:val="Hyperlink"/>
+                <w:noProof/>
+              </w:rPr>
+              <w:t>4.4</w:t>
+            </w:r>
+            <w:r>
+              <w:rPr>
+                <w:rFonts w:eastAsiaTheme="minorEastAsia"/>
+                <w:noProof/>
+              </w:rPr>
+              <w:tab/>
+            </w:r>
+            <w:r>
+              <w:rPr>
+                <w:rStyle w:val="Hyperlink"/>
+                <w:noProof/>
+              </w:rPr>
+              <w:t>Organize Repositories into Hierarchical Groups</w:t>
+            </w:r>
+            <w:r>
+              <w:rPr>
+                <w:noProof/>
+                <w:webHidden/>
+              </w:rPr>
+              <w:tab/>
+            </w:r>
+            <w:r>
+              <w:rPr>
+                <w:noProof/>
+                <w:webHidden/>
+              </w:rPr>
+              <w:fldChar w:fldCharType="begin"/>
+            </w:r>
+            <w:r>
+              <w:rPr>
+                <w:noProof/>
+                <w:webHidden/>
+              </w:rPr>
+              <w:instrText xml:space="preserve"> PAGEREF _Toc327471714 \h </w:instrText>
+            </w:r>
+            <w:r>
+              <w:rPr>
+                <w:noProof/>
+                <w:webHidden/>
+              </w:rPr>
+            </w:r>
+            <w:r>
+              <w:rPr>
+                <w:noProof/>
+                <w:webHidden/>
+              </w:rPr>
+              <w:fldChar w:fldCharType="separate"/>
+            </w:r>
+            <w:r>
+              <w:rPr>
+                <w:noProof/>
+                <w:webHidden/>
+              </w:rPr>
+              <w:t>9</w:t>
             </w:r>
             <w:r>
               <w:rPr>
@@ -1940,7 +2031,7 @@
               <w:noProof/>
             </w:rPr>
           </w:pPr>
-          <w:hyperlink w:anchor="_Toc289441407" w:history="1">
+          <w:hyperlink w:anchor="_Toc327471715" w:history="1">
             <w:r>
               <w:rPr>
                 <w:rStyle w:val="Hyperlink"/>
@@ -1981,7 +2072,7 @@
                 <w:noProof/>
                 <w:webHidden/>
               </w:rPr>
-              <w:instrText xml:space="preserve"> PAGEREF _Toc289441407 \h </w:instrText>
+              <w:instrText xml:space="preserve"> PAGEREF _Toc327471715 \h </w:instrText>
             </w:r>
             <w:r>
               <w:rPr>
@@ -2001,7 +2092,7 @@
                 <w:noProof/>
                 <w:webHidden/>
               </w:rPr>
-              <w:t>9</w:t>
+              <w:t>10</w:t>
             </w:r>
             <w:r>
               <w:rPr>
@@ -2024,7 +2115,7 @@
               <w:noProof/>
             </w:rPr>
           </w:pPr>
-          <w:hyperlink w:anchor="_Toc289441408" w:history="1">
+          <w:hyperlink w:anchor="_Toc327471716" w:history="1">
             <w:r>
               <w:rPr>
                 <w:rStyle w:val="Hyperlink"/>
@@ -2065,7 +2156,7 @@
                 <w:noProof/>
                 <w:webHidden/>
               </w:rPr>
-              <w:instrText xml:space="preserve"> PAGEREF _Toc289441408 \h </w:instrText>
+              <w:instrText xml:space="preserve"> PAGEREF _Toc327471716 \h </w:instrText>
             </w:r>
             <w:r>
               <w:rPr>
@@ -2085,7 +2176,7 @@
                 <w:noProof/>
                 <w:webHidden/>
               </w:rPr>
-              <w:t>9</w:t>
+              <w:t>11</w:t>
             </w:r>
             <w:r>
               <w:rPr>
@@ -2108,7 +2199,7 @@
               <w:noProof/>
             </w:rPr>
           </w:pPr>
-          <w:hyperlink w:anchor="_Toc289441409" w:history="1">
+          <w:hyperlink w:anchor="_Toc327471717" w:history="1">
             <w:r>
               <w:rPr>
                 <w:rStyle w:val="Hyperlink"/>
@@ -2149,7 +2240,7 @@
                 <w:noProof/>
                 <w:webHidden/>
               </w:rPr>
-              <w:instrText xml:space="preserve"> PAGEREF _Toc289441409 \h </w:instrText>
+              <w:instrText xml:space="preserve"> PAGEREF _Toc327471717 \h </w:instrText>
             </w:r>
             <w:r>
               <w:rPr>
@@ -2169,7 +2260,7 @@
                 <w:noProof/>
                 <w:webHidden/>
               </w:rPr>
-              <w:t>10</w:t>
+              <w:t>11</w:t>
             </w:r>
             <w:r>
               <w:rPr>
@@ -2201,12 +2292,12 @@
       <w:pPr>
         <w:pStyle w:val="Heading1"/>
       </w:pPr>
-      <w:bookmarkStart w:id="1" w:name="_Toc289441388"/>
+      <w:bookmarkStart w:id="2" w:name="_Toc327471695"/>
       <w:r>
         <w:lastRenderedPageBreak/>
         <w:t>Introduction</w:t>
       </w:r>
-      <w:bookmarkEnd w:id="1"/>
+      <w:bookmarkEnd w:id="2"/>
     </w:p>
     <w:p/>
     <w:p>
@@ -2237,24 +2328,24 @@
       <w:pPr>
         <w:pStyle w:val="Heading1"/>
       </w:pPr>
-      <w:bookmarkStart w:id="2" w:name="_Toc289441389"/>
+      <w:bookmarkStart w:id="3" w:name="_Toc327471696"/>
       <w:r>
         <w:t>Installation</w:t>
       </w:r>
-      <w:bookmarkEnd w:id="2"/>
+      <w:bookmarkEnd w:id="3"/>
     </w:p>
     <w:p>
       <w:pPr>
         <w:pStyle w:val="Heading2"/>
       </w:pPr>
-      <w:bookmarkStart w:id="3" w:name="_Toc289441390"/>
+      <w:bookmarkStart w:id="4" w:name="_Toc327471697"/>
       <w:r>
         <w:t>Supported</w:t>
       </w:r>
       <w:r>
         <w:t xml:space="preserve"> Platforms</w:t>
       </w:r>
-      <w:bookmarkEnd w:id="3"/>
+      <w:bookmarkEnd w:id="4"/>
     </w:p>
     <w:p>
       <w:pPr>
@@ -2310,8 +2401,13 @@
         </w:numPr>
         <w:jc w:val="both"/>
       </w:pPr>
-      <w:r>
-        <w:t>OpenSuSE 11.1+</w:t>
+      <w:proofErr w:type="spellStart"/>
+      <w:r>
+        <w:t>OpenSuSE</w:t>
+      </w:r>
+      <w:proofErr w:type="spellEnd"/>
+      <w:r>
+        <w:t xml:space="preserve"> 11.1+</w:t>
       </w:r>
     </w:p>
     <w:p>
@@ -2399,11 +2495,11 @@
       <w:pPr>
         <w:pStyle w:val="Heading2"/>
       </w:pPr>
-      <w:bookmarkStart w:id="4" w:name="_Toc289441391"/>
+      <w:bookmarkStart w:id="5" w:name="_Toc327471698"/>
       <w:r>
         <w:t>Installation Steps</w:t>
       </w:r>
-      <w:bookmarkEnd w:id="4"/>
+      <w:bookmarkEnd w:id="5"/>
     </w:p>
     <w:p>
       <w:pPr>
@@ -2417,11 +2513,11 @@
       <w:pPr>
         <w:pStyle w:val="Heading3"/>
       </w:pPr>
-      <w:bookmarkStart w:id="5" w:name="_Toc289441392"/>
+      <w:bookmarkStart w:id="6" w:name="_Toc327471699"/>
       <w:r>
         <w:t>Step 1 – Install Dropbox</w:t>
       </w:r>
-      <w:bookmarkEnd w:id="5"/>
+      <w:bookmarkEnd w:id="6"/>
     </w:p>
     <w:p>
       <w:pPr>
@@ -2466,11 +2562,11 @@
       <w:pPr>
         <w:pStyle w:val="Heading3"/>
       </w:pPr>
-      <w:bookmarkStart w:id="6" w:name="_Toc289441393"/>
+      <w:bookmarkStart w:id="7" w:name="_Toc327471700"/>
       <w:r>
         <w:t>Step 2 – Install GitBox</w:t>
       </w:r>
-      <w:bookmarkEnd w:id="6"/>
+      <w:bookmarkEnd w:id="7"/>
     </w:p>
     <w:p>
       <w:pPr>
@@ -2517,11 +2613,11 @@
       <w:pPr>
         <w:pStyle w:val="Heading3"/>
       </w:pPr>
-      <w:bookmarkStart w:id="7" w:name="_Toc289441394"/>
+      <w:bookmarkStart w:id="8" w:name="_Toc327471701"/>
       <w:r>
         <w:t>Step 3 – Configure GitBox – Linux, Mac OS</w:t>
       </w:r>
-      <w:bookmarkEnd w:id="7"/>
+      <w:bookmarkEnd w:id="8"/>
     </w:p>
     <w:p>
       <w:pPr>
@@ -2542,7 +2638,35 @@
         <w:rPr>
           <w:rFonts w:ascii="Consolas" w:hAnsi="Consolas" w:cs="Consolas"/>
         </w:rPr>
-        <w:t>$ cd &lt;gitbox root&gt;/setup</w:t>
+        <w:t xml:space="preserve">$ </w:t>
+      </w:r>
+      <w:proofErr w:type="gramStart"/>
+      <w:r>
+        <w:rPr>
+          <w:rFonts w:ascii="Consolas" w:hAnsi="Consolas" w:cs="Consolas"/>
+        </w:rPr>
+        <w:t>cd</w:t>
+      </w:r>
+      <w:proofErr w:type="gramEnd"/>
+      <w:r>
+        <w:rPr>
+          <w:rFonts w:ascii="Consolas" w:hAnsi="Consolas" w:cs="Consolas"/>
+        </w:rPr>
+        <w:t xml:space="preserve"> &lt;</w:t>
+      </w:r>
+      <w:proofErr w:type="spellStart"/>
+      <w:r>
+        <w:rPr>
+          <w:rFonts w:ascii="Consolas" w:hAnsi="Consolas" w:cs="Consolas"/>
+        </w:rPr>
+        <w:t>gitbox</w:t>
+      </w:r>
+      <w:proofErr w:type="spellEnd"/>
+      <w:r>
+        <w:rPr>
+          <w:rFonts w:ascii="Consolas" w:hAnsi="Consolas" w:cs="Consolas"/>
+        </w:rPr>
+        <w:t xml:space="preserve"> root&gt;/setup</w:t>
       </w:r>
       <w:r>
         <w:rPr>
@@ -2571,11 +2695,11 @@
       <w:pPr>
         <w:pStyle w:val="Heading3"/>
       </w:pPr>
-      <w:bookmarkStart w:id="8" w:name="_Toc289441395"/>
+      <w:bookmarkStart w:id="9" w:name="_Toc327471702"/>
       <w:r>
         <w:t>Step 3 – Configure GitBox – Windows</w:t>
       </w:r>
-      <w:bookmarkEnd w:id="8"/>
+      <w:bookmarkEnd w:id="9"/>
     </w:p>
     <w:p>
       <w:pPr>
@@ -2592,9 +2716,11 @@
       <w:r>
         <w:t>For users of Windows XP Service Pack 2 and newer, Windows Vista and Windows 7, a setup script was also included in the bundle (&lt;</w:t>
       </w:r>
+      <w:proofErr w:type="spellStart"/>
       <w:r>
         <w:t>gitbox</w:t>
       </w:r>
+      <w:proofErr w:type="spellEnd"/>
       <w:r>
         <w:t xml:space="preserve"> root&gt;\setup\setup.bat), which will configure the path automatically. Simply run this batch file and you’re ready to go.</w:t>
       </w:r>
@@ -2636,19 +2762,27 @@
       <w:pPr>
         <w:pStyle w:val="Heading2"/>
       </w:pPr>
-      <w:bookmarkStart w:id="9" w:name="_Toc289441396"/>
+      <w:bookmarkStart w:id="10" w:name="_Toc327471703"/>
       <w:r>
         <w:lastRenderedPageBreak/>
         <w:t>Verification</w:t>
       </w:r>
-      <w:bookmarkEnd w:id="9"/>
+      <w:bookmarkEnd w:id="10"/>
     </w:p>
     <w:p>
       <w:pPr>
         <w:jc w:val="both"/>
       </w:pPr>
       <w:r>
-        <w:t>In order to verify that GitBox was correctly installed and configured, switch to a random folder on your computer and execute “gitbox” (under *nix, do this from a shell).</w:t>
+        <w:t>In order to verify that GitBox was correctly installed and configured, switch to a random folder on your computer and execute “</w:t>
+      </w:r>
+      <w:proofErr w:type="spellStart"/>
+      <w:r>
+        <w:t>gitbox</w:t>
+      </w:r>
+      <w:proofErr w:type="spellEnd"/>
+      <w:r>
+        <w:t>” (under *nix, do this from a shell).</w:t>
       </w:r>
     </w:p>
     <w:p>
@@ -2664,34 +2798,46 @@
         <w:jc w:val="both"/>
       </w:pPr>
       <w:r>
-        <w:t>Should the gitbox script not be found, please go back and double check your paths and environmental variables.</w:t>
+        <w:t xml:space="preserve">Should the </w:t>
+      </w:r>
+      <w:proofErr w:type="spellStart"/>
+      <w:r>
+        <w:t>gitbox</w:t>
+      </w:r>
+      <w:proofErr w:type="spellEnd"/>
+      <w:r>
+        <w:t xml:space="preserve"> script not be found, please go back and double check your paths and environmental variables.</w:t>
       </w:r>
     </w:p>
     <w:p>
       <w:pPr>
         <w:pStyle w:val="Heading1"/>
       </w:pPr>
-      <w:bookmarkStart w:id="10" w:name="_Toc289441397"/>
+      <w:bookmarkStart w:id="11" w:name="_Toc327471704"/>
       <w:r>
         <w:t>Command</w:t>
       </w:r>
       <w:r>
         <w:t xml:space="preserve"> Reference</w:t>
       </w:r>
-      <w:bookmarkEnd w:id="10"/>
+      <w:bookmarkEnd w:id="11"/>
     </w:p>
     <w:p>
       <w:pPr>
         <w:pStyle w:val="Heading2"/>
       </w:pPr>
-      <w:bookmarkStart w:id="11" w:name="_Toc289441398"/>
+      <w:bookmarkStart w:id="12" w:name="_Toc327471705"/>
+      <w:proofErr w:type="spellStart"/>
+      <w:proofErr w:type="gramStart"/>
       <w:r>
         <w:t>g</w:t>
       </w:r>
       <w:r>
         <w:t>itbox</w:t>
       </w:r>
-      <w:bookmarkEnd w:id="11"/>
+      <w:bookmarkEnd w:id="12"/>
+      <w:proofErr w:type="spellEnd"/>
+      <w:proofErr w:type="gramEnd"/>
     </w:p>
     <w:p>
       <w:pPr>
@@ -2718,13 +2864,29 @@
       <w:pPr>
         <w:pStyle w:val="Heading2"/>
       </w:pPr>
-      <w:bookmarkStart w:id="12" w:name="_Toc289441399"/>
-      <w:r>
-        <w:t>gitbox list</w:t>
-      </w:r>
-      <w:bookmarkEnd w:id="12"/>
-    </w:p>
-    <w:p>
+      <w:bookmarkStart w:id="13" w:name="_Toc327471706"/>
+      <w:proofErr w:type="spellStart"/>
+      <w:proofErr w:type="gramStart"/>
+      <w:r>
+        <w:t>gitbox</w:t>
+      </w:r>
+      <w:proofErr w:type="spellEnd"/>
+      <w:proofErr w:type="gramEnd"/>
+      <w:r>
+        <w:t xml:space="preserve"> list</w:t>
+      </w:r>
+      <w:r>
+        <w:t xml:space="preserve"> [&lt;group&gt;]</w:t>
+      </w:r>
+      <w:bookmarkEnd w:id="13"/>
+    </w:p>
+    <w:p>
+      <w:pPr>
+        <w:tabs>
+          <w:tab w:val="left" w:pos="4665"/>
+        </w:tabs>
+        <w:jc w:val="both"/>
+      </w:pPr>
       <w:r>
         <w:t xml:space="preserve">Lists all the git repositories </w:t>
       </w:r>
@@ -2732,7 +2894,22 @@
         <w:t>tracked by GitBox</w:t>
       </w:r>
       <w:r>
-        <w:t>.</w:t>
+        <w:t xml:space="preserve">. </w:t>
+      </w:r>
+      <w:r>
+        <w:t xml:space="preserve">The optional </w:t>
+      </w:r>
+      <w:r>
+        <w:t>&lt;</w:t>
+      </w:r>
+      <w:r>
+        <w:t>group</w:t>
+      </w:r>
+      <w:r>
+        <w:t>&gt;</w:t>
+      </w:r>
+      <w:r>
+        <w:t xml:space="preserve"> lists only a subgroup of the maintained repos.</w:t>
       </w:r>
     </w:p>
     <w:p>
@@ -2746,7 +2923,23 @@
         <w:rPr>
           <w:rFonts w:ascii="Consolas" w:hAnsi="Consolas" w:cs="Consolas"/>
         </w:rPr>
-        <w:t>$ gitbox list</w:t>
+        <w:t xml:space="preserve">$ </w:t>
+      </w:r>
+      <w:proofErr w:type="spellStart"/>
+      <w:proofErr w:type="gramStart"/>
+      <w:r>
+        <w:rPr>
+          <w:rFonts w:ascii="Consolas" w:hAnsi="Consolas" w:cs="Consolas"/>
+        </w:rPr>
+        <w:t>gitbox</w:t>
+      </w:r>
+      <w:proofErr w:type="spellEnd"/>
+      <w:proofErr w:type="gramEnd"/>
+      <w:r>
+        <w:rPr>
+          <w:rFonts w:ascii="Consolas" w:hAnsi="Consolas" w:cs="Consolas"/>
+        </w:rPr>
+        <w:t xml:space="preserve"> list</w:t>
       </w:r>
       <w:r>
         <w:rPr>
@@ -2770,7 +2963,7 @@
         <w:rPr>
           <w:rFonts w:ascii="Consolas" w:hAnsi="Consolas" w:cs="Consolas"/>
         </w:rPr>
-        <w:t xml:space="preserve"> - gitbox</w:t>
+        <w:t xml:space="preserve"> + patches</w:t>
       </w:r>
       <w:r>
         <w:rPr>
@@ -2782,7 +2975,127 @@
         <w:rPr>
           <w:rFonts w:ascii="Consolas" w:hAnsi="Consolas" w:cs="Consolas"/>
         </w:rPr>
-        <w:t xml:space="preserve"> - myapp</w:t>
+        <w:t xml:space="preserve">   - canvas</w:t>
+      </w:r>
+      <w:r>
+        <w:rPr>
+          <w:rFonts w:ascii="Consolas" w:hAnsi="Consolas" w:cs="Consolas"/>
+        </w:rPr>
+        <w:br/>
+      </w:r>
+      <w:r>
+        <w:rPr>
+          <w:rFonts w:ascii="Consolas" w:hAnsi="Consolas" w:cs="Consolas"/>
+        </w:rPr>
+        <w:t xml:space="preserve">   - nitrogen</w:t>
+      </w:r>
+      <w:r>
+        <w:rPr>
+          <w:rFonts w:ascii="Consolas" w:hAnsi="Consolas" w:cs="Consolas"/>
+        </w:rPr>
+        <w:br/>
+      </w:r>
+      <w:r>
+        <w:rPr>
+          <w:rFonts w:ascii="Consolas" w:hAnsi="Consolas" w:cs="Consolas"/>
+        </w:rPr>
+        <w:t xml:space="preserve"> - </w:t>
+      </w:r>
+      <w:proofErr w:type="spellStart"/>
+      <w:r>
+        <w:rPr>
+          <w:rFonts w:ascii="Consolas" w:hAnsi="Consolas" w:cs="Consolas"/>
+        </w:rPr>
+        <w:t>myapp</w:t>
+      </w:r>
+      <w:proofErr w:type="spellEnd"/>
+      <w:r>
+        <w:rPr>
+          <w:rFonts w:ascii="Consolas" w:hAnsi="Consolas" w:cs="Consolas"/>
+        </w:rPr>
+        <w:br/>
+      </w:r>
+      <w:r>
+        <w:rPr>
+          <w:rFonts w:ascii="Consolas" w:hAnsi="Consolas" w:cs="Consolas"/>
+        </w:rPr>
+        <w:t xml:space="preserve"> - </w:t>
+      </w:r>
+      <w:proofErr w:type="spellStart"/>
+      <w:r>
+        <w:rPr>
+          <w:rFonts w:ascii="Consolas" w:hAnsi="Consolas" w:cs="Consolas"/>
+        </w:rPr>
+        <w:t>gitbox</w:t>
+      </w:r>
+      <w:proofErr w:type="spellEnd"/>
+      <w:r>
+        <w:rPr>
+          <w:rFonts w:ascii="Consolas" w:hAnsi="Consolas" w:cs="Consolas"/>
+        </w:rPr>
+        <w:br/>
+      </w:r>
+      <w:r>
+        <w:rPr>
+          <w:rFonts w:ascii="Consolas" w:hAnsi="Consolas" w:cs="Consolas"/>
+        </w:rPr>
+        <w:br/>
+      </w:r>
+      <w:r>
+        <w:rPr>
+          <w:rFonts w:ascii="Consolas" w:hAnsi="Consolas" w:cs="Consolas"/>
+        </w:rPr>
+        <w:t xml:space="preserve">$ </w:t>
+      </w:r>
+      <w:proofErr w:type="spellStart"/>
+      <w:r>
+        <w:rPr>
+          <w:rFonts w:ascii="Consolas" w:hAnsi="Consolas" w:cs="Consolas"/>
+        </w:rPr>
+        <w:t>gitbox</w:t>
+      </w:r>
+      <w:proofErr w:type="spellEnd"/>
+      <w:r>
+        <w:rPr>
+          <w:rFonts w:ascii="Consolas" w:hAnsi="Consolas" w:cs="Consolas"/>
+        </w:rPr>
+        <w:t xml:space="preserve"> list patches</w:t>
+      </w:r>
+      <w:r>
+        <w:rPr>
+          <w:rFonts w:ascii="Consolas" w:hAnsi="Consolas" w:cs="Consolas"/>
+        </w:rPr>
+        <w:br/>
+      </w:r>
+      <w:r>
+        <w:rPr>
+          <w:rFonts w:ascii="Consolas" w:hAnsi="Consolas" w:cs="Consolas"/>
+        </w:rPr>
+        <w:t>List of repositories tracked by GitBox:</w:t>
+      </w:r>
+      <w:r>
+        <w:rPr>
+          <w:rFonts w:ascii="Consolas" w:hAnsi="Consolas" w:cs="Consolas"/>
+        </w:rPr>
+        <w:br/>
+      </w:r>
+      <w:r>
+        <w:rPr>
+          <w:rFonts w:ascii="Consolas" w:hAnsi="Consolas" w:cs="Consolas"/>
+        </w:rPr>
+        <w:t xml:space="preserve"> - canvas</w:t>
+      </w:r>
+      <w:r>
+        <w:rPr>
+          <w:rFonts w:ascii="Consolas" w:hAnsi="Consolas" w:cs="Consolas"/>
+        </w:rPr>
+        <w:br/>
+      </w:r>
+      <w:r>
+        <w:rPr>
+          <w:rFonts w:ascii="Consolas" w:hAnsi="Consolas" w:cs="Consolas"/>
+        </w:rPr>
+        <w:t xml:space="preserve"> - nitrogen</w:t>
       </w:r>
     </w:p>
     <w:p>
@@ -2797,11 +3110,19 @@
       <w:pPr>
         <w:pStyle w:val="Heading2"/>
       </w:pPr>
-      <w:bookmarkStart w:id="13" w:name="_Toc289441400"/>
-      <w:r>
-        <w:t>gitbox create &lt;repo&gt;</w:t>
-      </w:r>
-      <w:bookmarkEnd w:id="13"/>
+      <w:bookmarkStart w:id="14" w:name="_Toc327471707"/>
+      <w:proofErr w:type="spellStart"/>
+      <w:proofErr w:type="gramStart"/>
+      <w:r>
+        <w:lastRenderedPageBreak/>
+        <w:t>gitbox</w:t>
+      </w:r>
+      <w:proofErr w:type="spellEnd"/>
+      <w:proofErr w:type="gramEnd"/>
+      <w:r>
+        <w:t xml:space="preserve"> create &lt;repo&gt;</w:t>
+      </w:r>
+      <w:bookmarkEnd w:id="14"/>
     </w:p>
     <w:p>
       <w:pPr>
@@ -2842,8 +3163,32 @@
         <w:rPr>
           <w:rFonts w:ascii="Consolas" w:hAnsi="Consolas" w:cs="Consolas"/>
         </w:rPr>
-        <w:t>$ gitbox create myapp</w:t>
-      </w:r>
+        <w:t xml:space="preserve">$ </w:t>
+      </w:r>
+      <w:proofErr w:type="spellStart"/>
+      <w:proofErr w:type="gramStart"/>
+      <w:r>
+        <w:rPr>
+          <w:rFonts w:ascii="Consolas" w:hAnsi="Consolas" w:cs="Consolas"/>
+        </w:rPr>
+        <w:t>gitbox</w:t>
+      </w:r>
+      <w:proofErr w:type="spellEnd"/>
+      <w:proofErr w:type="gramEnd"/>
+      <w:r>
+        <w:rPr>
+          <w:rFonts w:ascii="Consolas" w:hAnsi="Consolas" w:cs="Consolas"/>
+        </w:rPr>
+        <w:t xml:space="preserve"> create </w:t>
+      </w:r>
+      <w:proofErr w:type="spellStart"/>
+      <w:r>
+        <w:rPr>
+          <w:rFonts w:ascii="Consolas" w:hAnsi="Consolas" w:cs="Consolas"/>
+        </w:rPr>
+        <w:t>myapp</w:t>
+      </w:r>
+      <w:proofErr w:type="spellEnd"/>
       <w:r>
         <w:rPr>
           <w:rFonts w:ascii="Consolas" w:hAnsi="Consolas" w:cs="Consolas"/>
@@ -2880,11 +3225,18 @@
       <w:pPr>
         <w:pStyle w:val="Heading2"/>
       </w:pPr>
-      <w:bookmarkStart w:id="14" w:name="_Toc289441401"/>
-      <w:r>
-        <w:t>gitbox clone &lt;repo&gt;</w:t>
-      </w:r>
-      <w:bookmarkEnd w:id="14"/>
+      <w:bookmarkStart w:id="15" w:name="_Toc327471708"/>
+      <w:proofErr w:type="spellStart"/>
+      <w:proofErr w:type="gramStart"/>
+      <w:r>
+        <w:t>gitbox</w:t>
+      </w:r>
+      <w:proofErr w:type="spellEnd"/>
+      <w:proofErr w:type="gramEnd"/>
+      <w:r>
+        <w:t xml:space="preserve"> clone &lt;repo&gt;</w:t>
+      </w:r>
+      <w:bookmarkEnd w:id="15"/>
     </w:p>
     <w:p>
       <w:pPr>
@@ -2908,6 +3260,7 @@
       <w:r>
         <w:t xml:space="preserve">es a default remote called </w:t>
       </w:r>
+      <w:proofErr w:type="spellStart"/>
       <w:r>
         <w:rPr>
           <w:i/>
@@ -2920,6 +3273,7 @@
         </w:rPr>
         <w:t>box</w:t>
       </w:r>
+      <w:proofErr w:type="spellEnd"/>
       <w:r>
         <w:t xml:space="preserve"> for committing code back into GitBox through git.</w:t>
       </w:r>
@@ -2935,8 +3289,32 @@
         <w:rPr>
           <w:rFonts w:ascii="Consolas" w:hAnsi="Consolas" w:cs="Consolas"/>
         </w:rPr>
-        <w:t>$ gitbox clone myapp</w:t>
-      </w:r>
+        <w:t xml:space="preserve">$ </w:t>
+      </w:r>
+      <w:proofErr w:type="spellStart"/>
+      <w:proofErr w:type="gramStart"/>
+      <w:r>
+        <w:rPr>
+          <w:rFonts w:ascii="Consolas" w:hAnsi="Consolas" w:cs="Consolas"/>
+        </w:rPr>
+        <w:t>gitbox</w:t>
+      </w:r>
+      <w:proofErr w:type="spellEnd"/>
+      <w:proofErr w:type="gramEnd"/>
+      <w:r>
+        <w:rPr>
+          <w:rFonts w:ascii="Consolas" w:hAnsi="Consolas" w:cs="Consolas"/>
+        </w:rPr>
+        <w:t xml:space="preserve"> clone </w:t>
+      </w:r>
+      <w:proofErr w:type="spellStart"/>
+      <w:r>
+        <w:rPr>
+          <w:rFonts w:ascii="Consolas" w:hAnsi="Consolas" w:cs="Consolas"/>
+        </w:rPr>
+        <w:t>myapp</w:t>
+      </w:r>
+      <w:proofErr w:type="spellEnd"/>
       <w:r>
         <w:rPr>
           <w:rFonts w:ascii="Consolas" w:hAnsi="Consolas" w:cs="Consolas"/>
@@ -2974,11 +3352,18 @@
       <w:pPr>
         <w:pStyle w:val="Heading2"/>
       </w:pPr>
-      <w:bookmarkStart w:id="15" w:name="_Toc289441402"/>
-      <w:r>
-        <w:t>gitbox import &lt;repo&gt;</w:t>
-      </w:r>
-      <w:bookmarkEnd w:id="15"/>
+      <w:bookmarkStart w:id="16" w:name="_Toc327471709"/>
+      <w:proofErr w:type="spellStart"/>
+      <w:proofErr w:type="gramStart"/>
+      <w:r>
+        <w:t>gitbox</w:t>
+      </w:r>
+      <w:proofErr w:type="spellEnd"/>
+      <w:proofErr w:type="gramEnd"/>
+      <w:r>
+        <w:t xml:space="preserve"> import &lt;repo&gt;</w:t>
+      </w:r>
+      <w:bookmarkEnd w:id="16"/>
     </w:p>
     <w:p>
       <w:pPr>
@@ -2996,12 +3381,14 @@
       <w:r>
         <w:t xml:space="preserve"> and also configures a remote called </w:t>
       </w:r>
+      <w:proofErr w:type="spellStart"/>
       <w:r>
         <w:rPr>
           <w:i/>
         </w:rPr>
         <w:t>gitbox</w:t>
       </w:r>
+      <w:proofErr w:type="spellEnd"/>
       <w:r>
         <w:t xml:space="preserve"> for the local repo.</w:t>
       </w:r>
@@ -3017,8 +3404,32 @@
         <w:rPr>
           <w:rFonts w:ascii="Consolas" w:hAnsi="Consolas" w:cs="Consolas"/>
         </w:rPr>
-        <w:t>$ gitbox import myapp</w:t>
-      </w:r>
+        <w:t xml:space="preserve">$ </w:t>
+      </w:r>
+      <w:proofErr w:type="spellStart"/>
+      <w:proofErr w:type="gramStart"/>
+      <w:r>
+        <w:rPr>
+          <w:rFonts w:ascii="Consolas" w:hAnsi="Consolas" w:cs="Consolas"/>
+        </w:rPr>
+        <w:t>gitbox</w:t>
+      </w:r>
+      <w:proofErr w:type="spellEnd"/>
+      <w:proofErr w:type="gramEnd"/>
+      <w:r>
+        <w:rPr>
+          <w:rFonts w:ascii="Consolas" w:hAnsi="Consolas" w:cs="Consolas"/>
+        </w:rPr>
+        <w:t xml:space="preserve"> import </w:t>
+      </w:r>
+      <w:proofErr w:type="spellStart"/>
+      <w:r>
+        <w:rPr>
+          <w:rFonts w:ascii="Consolas" w:hAnsi="Consolas" w:cs="Consolas"/>
+        </w:rPr>
+        <w:t>myapp</w:t>
+      </w:r>
+      <w:proofErr w:type="spellEnd"/>
       <w:r>
         <w:rPr>
           <w:rFonts w:ascii="Consolas" w:hAnsi="Consolas" w:cs="Consolas"/>
@@ -3060,11 +3471,11 @@
       <w:pPr>
         <w:pStyle w:val="Heading1"/>
       </w:pPr>
-      <w:bookmarkStart w:id="16" w:name="_Toc289441403"/>
+      <w:bookmarkStart w:id="17" w:name="_Toc327471710"/>
       <w:r>
         <w:t>Samples and Tutorials</w:t>
       </w:r>
-      <w:bookmarkEnd w:id="16"/>
+      <w:bookmarkEnd w:id="17"/>
     </w:p>
     <w:p/>
     <w:p>
@@ -3147,6 +3558,7 @@
         <w:jc w:val="both"/>
       </w:pPr>
       <w:r>
+        <w:lastRenderedPageBreak/>
         <w:t>Advanced:</w:t>
       </w:r>
     </w:p>
@@ -3177,20 +3589,33 @@
     </w:p>
     <w:p>
       <w:pPr>
+        <w:pStyle w:val="ListParagraph"/>
+        <w:numPr>
+          <w:ilvl w:val="0"/>
+          <w:numId w:val="6"/>
+        </w:numPr>
         <w:jc w:val="both"/>
       </w:pPr>
+      <w:r>
+        <w:t>Organize Repositories into Hierarchical Groups</w:t>
+      </w:r>
+    </w:p>
+    <w:p>
+      <w:pPr>
+        <w:jc w:val="both"/>
+      </w:pPr>
     </w:p>
     <w:p>
       <w:pPr>
         <w:pStyle w:val="Heading2"/>
       </w:pPr>
-      <w:bookmarkStart w:id="17" w:name="_Ref271201200"/>
-      <w:bookmarkStart w:id="18" w:name="_Toc289441404"/>
+      <w:bookmarkStart w:id="18" w:name="_Ref271201200"/>
+      <w:bookmarkStart w:id="19" w:name="_Toc327471711"/>
       <w:r>
         <w:t>Backup Code into the Cloud</w:t>
       </w:r>
-      <w:bookmarkEnd w:id="17"/>
       <w:bookmarkEnd w:id="18"/>
+      <w:bookmarkEnd w:id="19"/>
     </w:p>
     <w:p>
       <w:pPr>
@@ -3214,15 +3639,16 @@
         <w:jc w:val="both"/>
       </w:pPr>
       <w:r>
-        <w:lastRenderedPageBreak/>
         <w:t xml:space="preserve">This tutorial assumes that we either have a yet unversioned project that we would like to add versioning to and backup in the cloud, or we would like to start a brand new project tracked by GitBox. In either case, let’s call the project </w:t>
       </w:r>
+      <w:proofErr w:type="spellStart"/>
       <w:r>
         <w:rPr>
           <w:i/>
         </w:rPr>
         <w:t>myapp</w:t>
       </w:r>
+      <w:proofErr w:type="spellEnd"/>
       <w:r>
         <w:t>.</w:t>
       </w:r>
@@ -3249,8 +3675,32 @@
         <w:rPr>
           <w:rFonts w:ascii="Consolas" w:hAnsi="Consolas" w:cs="Consolas"/>
         </w:rPr>
-        <w:t>$ gitbox create myapp</w:t>
-      </w:r>
+        <w:t xml:space="preserve">$ </w:t>
+      </w:r>
+      <w:proofErr w:type="spellStart"/>
+      <w:proofErr w:type="gramStart"/>
+      <w:r>
+        <w:rPr>
+          <w:rFonts w:ascii="Consolas" w:hAnsi="Consolas" w:cs="Consolas"/>
+        </w:rPr>
+        <w:t>gitbox</w:t>
+      </w:r>
+      <w:proofErr w:type="spellEnd"/>
+      <w:proofErr w:type="gramEnd"/>
+      <w:r>
+        <w:rPr>
+          <w:rFonts w:ascii="Consolas" w:hAnsi="Consolas" w:cs="Consolas"/>
+        </w:rPr>
+        <w:t xml:space="preserve"> create </w:t>
+      </w:r>
+      <w:proofErr w:type="spellStart"/>
+      <w:r>
+        <w:rPr>
+          <w:rFonts w:ascii="Consolas" w:hAnsi="Consolas" w:cs="Consolas"/>
+        </w:rPr>
+        <w:t>myapp</w:t>
+      </w:r>
+      <w:proofErr w:type="spellEnd"/>
       <w:r>
         <w:rPr>
           <w:rFonts w:ascii="Consolas" w:hAnsi="Consolas" w:cs="Consolas"/>
@@ -3295,7 +3745,49 @@
         <w:rPr>
           <w:rFonts w:cstheme="minorHAnsi"/>
         </w:rPr>
-        <w:t xml:space="preserve"> This will result in a subfolder being created with the name of the cloned repo (so in case you would like to clone to /work/uni/myapp, then issue the clone in /work/uni).</w:t>
+        <w:t xml:space="preserve"> This will result in a subfolder being created with the name of the cloned repo (so in case you would like to clone to /work/</w:t>
+      </w:r>
+      <w:proofErr w:type="spellStart"/>
+      <w:r>
+        <w:rPr>
+          <w:rFonts w:cstheme="minorHAnsi"/>
+        </w:rPr>
+        <w:t>uni</w:t>
+      </w:r>
+      <w:proofErr w:type="spellEnd"/>
+      <w:r>
+        <w:rPr>
+          <w:rFonts w:cstheme="minorHAnsi"/>
+        </w:rPr>
+        <w:t>/</w:t>
+      </w:r>
+      <w:proofErr w:type="spellStart"/>
+      <w:r>
+        <w:rPr>
+          <w:rFonts w:cstheme="minorHAnsi"/>
+        </w:rPr>
+        <w:t>myapp</w:t>
+      </w:r>
+      <w:proofErr w:type="spellEnd"/>
+      <w:r>
+        <w:rPr>
+          <w:rFonts w:cstheme="minorHAnsi"/>
+        </w:rPr>
+        <w:t>, then issue the clone in /work/</w:t>
+      </w:r>
+      <w:proofErr w:type="spellStart"/>
+      <w:r>
+        <w:rPr>
+          <w:rFonts w:cstheme="minorHAnsi"/>
+        </w:rPr>
+        <w:t>uni</w:t>
+      </w:r>
+      <w:proofErr w:type="spellEnd"/>
+      <w:r>
+        <w:rPr>
+          <w:rFonts w:cstheme="minorHAnsi"/>
+        </w:rPr>
+        <w:t>).</w:t>
       </w:r>
     </w:p>
     <w:p>
@@ -3309,8 +3801,32 @@
         <w:rPr>
           <w:rFonts w:ascii="Consolas" w:hAnsi="Consolas" w:cs="Consolas"/>
         </w:rPr>
-        <w:t>$ gitbox clone myapp</w:t>
-      </w:r>
+        <w:t xml:space="preserve">$ </w:t>
+      </w:r>
+      <w:proofErr w:type="spellStart"/>
+      <w:proofErr w:type="gramStart"/>
+      <w:r>
+        <w:rPr>
+          <w:rFonts w:ascii="Consolas" w:hAnsi="Consolas" w:cs="Consolas"/>
+        </w:rPr>
+        <w:t>gitbox</w:t>
+      </w:r>
+      <w:proofErr w:type="spellEnd"/>
+      <w:proofErr w:type="gramEnd"/>
+      <w:r>
+        <w:rPr>
+          <w:rFonts w:ascii="Consolas" w:hAnsi="Consolas" w:cs="Consolas"/>
+        </w:rPr>
+        <w:t xml:space="preserve"> clone </w:t>
+      </w:r>
+      <w:proofErr w:type="spellStart"/>
+      <w:r>
+        <w:rPr>
+          <w:rFonts w:ascii="Consolas" w:hAnsi="Consolas" w:cs="Consolas"/>
+        </w:rPr>
+        <w:t>myapp</w:t>
+      </w:r>
+      <w:proofErr w:type="spellEnd"/>
       <w:r>
         <w:rPr>
           <w:rFonts w:ascii="Consolas" w:hAnsi="Consolas" w:cs="Consolas"/>
@@ -3411,13 +3927,14 @@
       <w:pPr>
         <w:pStyle w:val="Heading2"/>
       </w:pPr>
-      <w:bookmarkStart w:id="19" w:name="_Ref271201219"/>
-      <w:bookmarkStart w:id="20" w:name="_Toc289441405"/>
-      <w:r>
+      <w:bookmarkStart w:id="20" w:name="_Ref271201219"/>
+      <w:bookmarkStart w:id="21" w:name="_Toc327471712"/>
+      <w:r>
+        <w:lastRenderedPageBreak/>
         <w:t>Access Repository from Multiple Machines</w:t>
       </w:r>
-      <w:bookmarkEnd w:id="19"/>
       <w:bookmarkEnd w:id="20"/>
+      <w:bookmarkEnd w:id="21"/>
     </w:p>
     <w:p>
       <w:pPr>
@@ -3452,7 +3969,23 @@
         <w:rPr>
           <w:rFonts w:ascii="Consolas" w:hAnsi="Consolas" w:cs="Consolas"/>
         </w:rPr>
-        <w:t>$ gitbox list</w:t>
+        <w:t xml:space="preserve">$ </w:t>
+      </w:r>
+      <w:proofErr w:type="spellStart"/>
+      <w:proofErr w:type="gramStart"/>
+      <w:r>
+        <w:rPr>
+          <w:rFonts w:ascii="Consolas" w:hAnsi="Consolas" w:cs="Consolas"/>
+        </w:rPr>
+        <w:t>gitbox</w:t>
+      </w:r>
+      <w:proofErr w:type="spellEnd"/>
+      <w:proofErr w:type="gramEnd"/>
+      <w:r>
+        <w:rPr>
+          <w:rFonts w:ascii="Consolas" w:hAnsi="Consolas" w:cs="Consolas"/>
+        </w:rPr>
+        <w:t xml:space="preserve"> list</w:t>
       </w:r>
       <w:r>
         <w:rPr>
@@ -3460,11 +3993,19 @@
         </w:rPr>
         <w:br/>
       </w:r>
-      <w:r>
-        <w:rPr>
-          <w:rFonts w:ascii="Consolas" w:hAnsi="Consolas" w:cs="Consolas"/>
-        </w:rPr>
-        <w:t>List of repositories tracked by GitBox:</w:t>
+      <w:proofErr w:type="spellStart"/>
+      <w:r>
+        <w:rPr>
+          <w:rFonts w:ascii="Consolas" w:hAnsi="Consolas" w:cs="Consolas"/>
+        </w:rPr>
+        <w:t>List</w:t>
+      </w:r>
+      <w:proofErr w:type="spellEnd"/>
+      <w:r>
+        <w:rPr>
+          <w:rFonts w:ascii="Consolas" w:hAnsi="Consolas" w:cs="Consolas"/>
+        </w:rPr>
+        <w:t xml:space="preserve"> of repositories tracked by GitBox:</w:t>
       </w:r>
       <w:r>
         <w:rPr>
@@ -3476,9 +4017,16 @@
         <w:rPr>
           <w:rFonts w:ascii="Consolas" w:hAnsi="Consolas" w:cs="Consolas"/>
         </w:rPr>
-        <w:lastRenderedPageBreak/>
-        <w:t xml:space="preserve"> - gitbox</w:t>
-      </w:r>
+        <w:t xml:space="preserve"> - </w:t>
+      </w:r>
+      <w:proofErr w:type="spellStart"/>
+      <w:r>
+        <w:rPr>
+          <w:rFonts w:ascii="Consolas" w:hAnsi="Consolas" w:cs="Consolas"/>
+        </w:rPr>
+        <w:t>gitbox</w:t>
+      </w:r>
+      <w:proofErr w:type="spellEnd"/>
       <w:r>
         <w:rPr>
           <w:rFonts w:ascii="Consolas" w:hAnsi="Consolas" w:cs="Consolas"/>
@@ -3489,8 +4037,16 @@
         <w:rPr>
           <w:rFonts w:ascii="Consolas" w:hAnsi="Consolas" w:cs="Consolas"/>
         </w:rPr>
-        <w:t xml:space="preserve"> - myapp</w:t>
-      </w:r>
+        <w:t xml:space="preserve"> - </w:t>
+      </w:r>
+      <w:proofErr w:type="spellStart"/>
+      <w:r>
+        <w:rPr>
+          <w:rFonts w:ascii="Consolas" w:hAnsi="Consolas" w:cs="Consolas"/>
+        </w:rPr>
+        <w:t>myapp</w:t>
+      </w:r>
+      <w:proofErr w:type="spellEnd"/>
     </w:p>
     <w:p>
       <w:pPr>
@@ -3503,7 +4059,21 @@
         <w:rPr>
           <w:rFonts w:cstheme="minorHAnsi"/>
         </w:rPr>
-        <w:t>Here I had two repositories tracked by GitBox: the myapp project we just created in the previous tutorial, and the repository of this project itself. After listing, we can simply clone the existing repository like we did with the empty one previously:</w:t>
+        <w:t xml:space="preserve">Here I had two repositories tracked by GitBox: the </w:t>
+      </w:r>
+      <w:proofErr w:type="spellStart"/>
+      <w:r>
+        <w:rPr>
+          <w:rFonts w:cstheme="minorHAnsi"/>
+        </w:rPr>
+        <w:t>myapp</w:t>
+      </w:r>
+      <w:proofErr w:type="spellEnd"/>
+      <w:r>
+        <w:rPr>
+          <w:rFonts w:cstheme="minorHAnsi"/>
+        </w:rPr>
+        <w:t xml:space="preserve"> project we just created in the previous tutorial, and the repository of this project itself. After listing, we can simply clone the existing repository like we did with the empty one previously:</w:t>
       </w:r>
     </w:p>
     <w:p>
@@ -3517,8 +4087,32 @@
         <w:rPr>
           <w:rFonts w:ascii="Consolas" w:hAnsi="Consolas" w:cs="Consolas"/>
         </w:rPr>
-        <w:t>$ gitbox clone myapp</w:t>
-      </w:r>
+        <w:t xml:space="preserve">$ </w:t>
+      </w:r>
+      <w:proofErr w:type="spellStart"/>
+      <w:proofErr w:type="gramStart"/>
+      <w:r>
+        <w:rPr>
+          <w:rFonts w:ascii="Consolas" w:hAnsi="Consolas" w:cs="Consolas"/>
+        </w:rPr>
+        <w:t>gitbox</w:t>
+      </w:r>
+      <w:proofErr w:type="spellEnd"/>
+      <w:proofErr w:type="gramEnd"/>
+      <w:r>
+        <w:rPr>
+          <w:rFonts w:ascii="Consolas" w:hAnsi="Consolas" w:cs="Consolas"/>
+        </w:rPr>
+        <w:t xml:space="preserve"> clone </w:t>
+      </w:r>
+      <w:proofErr w:type="spellStart"/>
+      <w:r>
+        <w:rPr>
+          <w:rFonts w:ascii="Consolas" w:hAnsi="Consolas" w:cs="Consolas"/>
+        </w:rPr>
+        <w:t>myapp</w:t>
+      </w:r>
+      <w:proofErr w:type="spellEnd"/>
       <w:r>
         <w:rPr>
           <w:rFonts w:ascii="Consolas" w:hAnsi="Consolas" w:cs="Consolas"/>
@@ -3608,7 +4202,21 @@
         <w:rPr>
           <w:rFonts w:ascii="Consolas" w:hAnsi="Consolas" w:cs="Consolas"/>
         </w:rPr>
-        <w:t>$ git pull</w:t>
+        <w:t xml:space="preserve">$ </w:t>
+      </w:r>
+      <w:proofErr w:type="gramStart"/>
+      <w:r>
+        <w:rPr>
+          <w:rFonts w:ascii="Consolas" w:hAnsi="Consolas" w:cs="Consolas"/>
+        </w:rPr>
+        <w:t>git</w:t>
+      </w:r>
+      <w:proofErr w:type="gramEnd"/>
+      <w:r>
+        <w:rPr>
+          <w:rFonts w:ascii="Consolas" w:hAnsi="Consolas" w:cs="Consolas"/>
+        </w:rPr>
+        <w:t xml:space="preserve"> pull</w:t>
       </w:r>
     </w:p>
     <w:p>
@@ -3624,8 +4232,8 @@
       <w:pPr>
         <w:pStyle w:val="Heading2"/>
       </w:pPr>
-      <w:bookmarkStart w:id="21" w:name="_Ref271201228"/>
-      <w:bookmarkStart w:id="22" w:name="_Toc289441406"/>
+      <w:bookmarkStart w:id="22" w:name="_Ref271201228"/>
+      <w:bookmarkStart w:id="23" w:name="_Toc327471713"/>
       <w:r>
         <w:t xml:space="preserve">Create Secondary Repository for </w:t>
       </w:r>
@@ -3635,8 +4243,8 @@
       <w:r>
         <w:t xml:space="preserve"> Project</w:t>
       </w:r>
-      <w:bookmarkEnd w:id="21"/>
       <w:bookmarkEnd w:id="22"/>
+      <w:bookmarkEnd w:id="23"/>
     </w:p>
     <w:p>
       <w:pPr>
@@ -3669,7 +4277,21 @@
         <w:rPr>
           <w:rFonts w:ascii="Consolas" w:hAnsi="Consolas" w:cs="Consolas"/>
         </w:rPr>
-        <w:t xml:space="preserve">$ git clone </w:t>
+        <w:t xml:space="preserve">$ </w:t>
+      </w:r>
+      <w:proofErr w:type="gramStart"/>
+      <w:r>
+        <w:rPr>
+          <w:rFonts w:ascii="Consolas" w:hAnsi="Consolas" w:cs="Consolas"/>
+        </w:rPr>
+        <w:t>git</w:t>
+      </w:r>
+      <w:proofErr w:type="gramEnd"/>
+      <w:r>
+        <w:rPr>
+          <w:rFonts w:ascii="Consolas" w:hAnsi="Consolas" w:cs="Consolas"/>
+        </w:rPr>
+        <w:t xml:space="preserve"> clone </w:t>
       </w:r>
       <w:r>
         <w:rPr>
@@ -3683,6 +4305,7 @@
         <w:jc w:val="both"/>
       </w:pPr>
       <w:r>
+        <w:lastRenderedPageBreak/>
         <w:t>In order to import an existing repository into GitBox, we have to be inside the specific repository we would like to import.</w:t>
       </w:r>
       <w:r>
@@ -3697,79 +4320,540 @@
         <w:rPr>
           <w:rFonts w:ascii="Consolas" w:hAnsi="Consolas" w:cs="Consolas"/>
         </w:rPr>
+        <w:t xml:space="preserve">$ </w:t>
+      </w:r>
+      <w:proofErr w:type="gramStart"/>
+      <w:r>
+        <w:rPr>
+          <w:rFonts w:ascii="Consolas" w:hAnsi="Consolas" w:cs="Consolas"/>
+        </w:rPr>
+        <w:t>cd</w:t>
+      </w:r>
+      <w:proofErr w:type="gramEnd"/>
+      <w:r>
+        <w:rPr>
+          <w:rFonts w:ascii="Consolas" w:hAnsi="Consolas" w:cs="Consolas"/>
+        </w:rPr>
+        <w:t xml:space="preserve"> </w:t>
+      </w:r>
+      <w:r>
+        <w:rPr>
+          <w:rFonts w:ascii="Consolas" w:hAnsi="Consolas" w:cs="Consolas"/>
+        </w:rPr>
+        <w:t>rails</w:t>
+      </w:r>
+      <w:r>
+        <w:rPr>
+          <w:rFonts w:ascii="Consolas" w:hAnsi="Consolas" w:cs="Consolas"/>
+        </w:rPr>
+        <w:br/>
+        <w:t xml:space="preserve">$ </w:t>
+      </w:r>
+      <w:proofErr w:type="spellStart"/>
+      <w:r>
+        <w:rPr>
+          <w:rFonts w:ascii="Consolas" w:hAnsi="Consolas" w:cs="Consolas"/>
+        </w:rPr>
+        <w:t>gitbox</w:t>
+      </w:r>
+      <w:proofErr w:type="spellEnd"/>
+      <w:r>
+        <w:rPr>
+          <w:rFonts w:ascii="Consolas" w:hAnsi="Consolas" w:cs="Consolas"/>
+        </w:rPr>
+        <w:t xml:space="preserve"> import </w:t>
+      </w:r>
+      <w:r>
+        <w:rPr>
+          <w:rFonts w:ascii="Consolas" w:hAnsi="Consolas" w:cs="Consolas"/>
+        </w:rPr>
+        <w:t>rails</w:t>
+      </w:r>
+      <w:r>
+        <w:rPr>
+          <w:rFonts w:ascii="Consolas" w:hAnsi="Consolas" w:cs="Consolas"/>
+        </w:rPr>
+        <w:br/>
+      </w:r>
+      <w:r>
+        <w:rPr>
+          <w:rFonts w:ascii="Consolas" w:hAnsi="Consolas" w:cs="Consolas"/>
+        </w:rPr>
+        <w:t>Creating empty repository...</w:t>
+      </w:r>
+      <w:r>
+        <w:rPr>
+          <w:rFonts w:ascii="Consolas" w:hAnsi="Consolas" w:cs="Consolas"/>
+        </w:rPr>
+        <w:br/>
+      </w:r>
+      <w:r>
+        <w:rPr>
+          <w:rFonts w:ascii="Consolas" w:hAnsi="Consolas" w:cs="Consolas"/>
+        </w:rPr>
+        <w:t>Importing data into new repository...</w:t>
+      </w:r>
+      <w:r>
+        <w:rPr>
+          <w:rFonts w:ascii="Consolas" w:hAnsi="Consolas" w:cs="Consolas"/>
+        </w:rPr>
+        <w:br/>
+      </w:r>
+      <w:r>
+        <w:rPr>
+          <w:rFonts w:ascii="Consolas" w:hAnsi="Consolas" w:cs="Consolas"/>
+        </w:rPr>
+        <w:t>Repository successfully imported.</w:t>
+      </w:r>
+    </w:p>
+    <w:p>
+      <w:pPr>
+        <w:jc w:val="both"/>
+      </w:pPr>
+      <w:r>
+        <w:t xml:space="preserve">If we list the tracked repositories now, out new </w:t>
+      </w:r>
+      <w:r>
+        <w:rPr>
+          <w:i/>
+        </w:rPr>
+        <w:t>rails</w:t>
+      </w:r>
+      <w:r>
+        <w:t xml:space="preserve"> repo should appear:</w:t>
+      </w:r>
+    </w:p>
+    <w:p>
+      <w:pPr>
+        <w:ind w:left="720"/>
+        <w:rPr>
+          <w:rFonts w:ascii="Consolas" w:hAnsi="Consolas" w:cs="Consolas"/>
+        </w:rPr>
+      </w:pPr>
+      <w:r>
+        <w:rPr>
+          <w:rFonts w:ascii="Consolas" w:hAnsi="Consolas" w:cs="Consolas"/>
+        </w:rPr>
+        <w:t xml:space="preserve">$ </w:t>
+      </w:r>
+      <w:proofErr w:type="spellStart"/>
+      <w:proofErr w:type="gramStart"/>
+      <w:r>
+        <w:rPr>
+          <w:rFonts w:ascii="Consolas" w:hAnsi="Consolas" w:cs="Consolas"/>
+        </w:rPr>
+        <w:t>gitbox</w:t>
+      </w:r>
+      <w:proofErr w:type="spellEnd"/>
+      <w:proofErr w:type="gramEnd"/>
+      <w:r>
+        <w:rPr>
+          <w:rFonts w:ascii="Consolas" w:hAnsi="Consolas" w:cs="Consolas"/>
+        </w:rPr>
+        <w:t xml:space="preserve"> list</w:t>
+      </w:r>
+      <w:r>
+        <w:rPr>
+          <w:rFonts w:ascii="Consolas" w:hAnsi="Consolas" w:cs="Consolas"/>
+        </w:rPr>
+        <w:br/>
+      </w:r>
+      <w:proofErr w:type="spellStart"/>
+      <w:r>
+        <w:rPr>
+          <w:rFonts w:ascii="Consolas" w:hAnsi="Consolas" w:cs="Consolas"/>
+        </w:rPr>
+        <w:t>List</w:t>
+      </w:r>
+      <w:proofErr w:type="spellEnd"/>
+      <w:r>
+        <w:rPr>
+          <w:rFonts w:ascii="Consolas" w:hAnsi="Consolas" w:cs="Consolas"/>
+        </w:rPr>
+        <w:t xml:space="preserve"> of repositories tracked by GitBox:</w:t>
+      </w:r>
+      <w:r>
+        <w:rPr>
+          <w:rFonts w:ascii="Consolas" w:hAnsi="Consolas" w:cs="Consolas"/>
+        </w:rPr>
+        <w:br/>
+      </w:r>
+      <w:r>
+        <w:rPr>
+          <w:rFonts w:ascii="Consolas" w:hAnsi="Consolas" w:cs="Consolas"/>
+        </w:rPr>
+        <w:t xml:space="preserve"> - </w:t>
+      </w:r>
+      <w:proofErr w:type="spellStart"/>
+      <w:r>
+        <w:rPr>
+          <w:rFonts w:ascii="Consolas" w:hAnsi="Consolas" w:cs="Consolas"/>
+        </w:rPr>
+        <w:t>gitbox</w:t>
+      </w:r>
+      <w:proofErr w:type="spellEnd"/>
+      <w:r>
+        <w:rPr>
+          <w:rFonts w:ascii="Consolas" w:hAnsi="Consolas" w:cs="Consolas"/>
+        </w:rPr>
+        <w:br/>
+      </w:r>
+      <w:r>
+        <w:rPr>
+          <w:rFonts w:ascii="Consolas" w:hAnsi="Consolas" w:cs="Consolas"/>
+        </w:rPr>
+        <w:t xml:space="preserve"> - </w:t>
+      </w:r>
+      <w:proofErr w:type="spellStart"/>
+      <w:r>
+        <w:rPr>
+          <w:rFonts w:ascii="Consolas" w:hAnsi="Consolas" w:cs="Consolas"/>
+        </w:rPr>
+        <w:t>myapp</w:t>
+      </w:r>
+      <w:proofErr w:type="spellEnd"/>
+      <w:r>
+        <w:rPr>
+          <w:rFonts w:ascii="Consolas" w:hAnsi="Consolas" w:cs="Consolas"/>
+        </w:rPr>
+        <w:br/>
+      </w:r>
+      <w:r>
+        <w:rPr>
+          <w:rFonts w:ascii="Consolas" w:hAnsi="Consolas" w:cs="Consolas"/>
+        </w:rPr>
+        <w:t xml:space="preserve"> - </w:t>
+      </w:r>
+      <w:r>
+        <w:rPr>
+          <w:rFonts w:ascii="Consolas" w:hAnsi="Consolas" w:cs="Consolas"/>
+        </w:rPr>
+        <w:t>rails</w:t>
+      </w:r>
+    </w:p>
+    <w:p>
+      <w:pPr>
+        <w:jc w:val="both"/>
+      </w:pPr>
+      <w:r>
+        <w:t>Finally whenever we make any commits, we can d</w:t>
+      </w:r>
+      <w:r>
+        <w:t>ecide where to push the changes.</w:t>
+      </w:r>
+    </w:p>
+    <w:p>
+      <w:pPr>
+        <w:ind w:left="720"/>
+        <w:rPr>
+          <w:rFonts w:ascii="Consolas" w:hAnsi="Consolas" w:cs="Consolas"/>
+        </w:rPr>
+      </w:pPr>
+      <w:r>
+        <w:rPr>
+          <w:rFonts w:ascii="Consolas" w:hAnsi="Consolas" w:cs="Consolas"/>
+        </w:rPr>
+        <w:t xml:space="preserve">$ </w:t>
+      </w:r>
+      <w:proofErr w:type="gramStart"/>
+      <w:r>
+        <w:rPr>
+          <w:rFonts w:ascii="Consolas" w:hAnsi="Consolas" w:cs="Consolas"/>
+        </w:rPr>
+        <w:t>git</w:t>
+      </w:r>
+      <w:proofErr w:type="gramEnd"/>
+      <w:r>
+        <w:rPr>
+          <w:rFonts w:ascii="Consolas" w:hAnsi="Consolas" w:cs="Consolas"/>
+        </w:rPr>
+        <w:t xml:space="preserve"> push origin</w:t>
+      </w:r>
+      <w:r>
+        <w:rPr>
+          <w:rFonts w:ascii="Consolas" w:hAnsi="Consolas" w:cs="Consolas"/>
+        </w:rPr>
+        <w:br/>
+        <w:t xml:space="preserve">$ git push </w:t>
+      </w:r>
+      <w:proofErr w:type="spellStart"/>
+      <w:r>
+        <w:rPr>
+          <w:rFonts w:ascii="Consolas" w:hAnsi="Consolas" w:cs="Consolas"/>
+        </w:rPr>
+        <w:t>gitbox</w:t>
+      </w:r>
+      <w:proofErr w:type="spellEnd"/>
+    </w:p>
+    <w:p>
+      <w:pPr>
+        <w:jc w:val="both"/>
+      </w:pPr>
+      <w:r>
+        <w:t xml:space="preserve">Note, that the GitBox repository (remote) will always be called </w:t>
+      </w:r>
+      <w:proofErr w:type="spellStart"/>
+      <w:r>
+        <w:rPr>
+          <w:i/>
+        </w:rPr>
+        <w:t>gitbox</w:t>
+      </w:r>
+      <w:proofErr w:type="spellEnd"/>
+      <w:r>
+        <w:t>.</w:t>
+      </w:r>
+    </w:p>
+    <w:p>
+      <w:pPr>
+        <w:jc w:val="both"/>
+      </w:pPr>
+    </w:p>
+    <w:p>
+      <w:pPr>
+        <w:pStyle w:val="Heading2"/>
+      </w:pPr>
+      <w:bookmarkStart w:id="24" w:name="_Toc327471714"/>
+      <w:r>
+        <w:t>Organize Repositories into Hierarchical Groups</w:t>
+      </w:r>
+      <w:bookmarkEnd w:id="24"/>
+    </w:p>
+    <w:p>
+      <w:pPr>
+        <w:jc w:val="both"/>
+      </w:pPr>
+      <w:r>
+        <w:t>The basic usage model of GitBox (creating and maintaining all the repositories in a single folder) eventually becomes a bit disorganized as the number of repos stored grows. To cope with larger sets, the hierarchical grouping of repositories was introduced: instead of having everything in a single folder, sub-folders within the repos</w:t>
+      </w:r>
+      <w:r>
+        <w:t>itory storage can be also used.</w:t>
+      </w:r>
+    </w:p>
+    <w:p>
+      <w:pPr>
+        <w:jc w:val="both"/>
+      </w:pPr>
+      <w:r>
+        <w:t>Creating hierarchically grouped repositories can be done simply by specifying a path besides the name of the repo:</w:t>
+      </w:r>
+    </w:p>
+    <w:p>
+      <w:pPr>
+        <w:ind w:left="720"/>
+        <w:rPr>
+          <w:rFonts w:ascii="Consolas" w:hAnsi="Consolas" w:cs="Consolas"/>
+        </w:rPr>
+      </w:pPr>
+      <w:r>
+        <w:rPr>
+          <w:rFonts w:ascii="Consolas" w:hAnsi="Consolas" w:cs="Consolas"/>
+        </w:rPr>
+        <w:t xml:space="preserve">$ </w:t>
+      </w:r>
+      <w:proofErr w:type="spellStart"/>
+      <w:proofErr w:type="gramStart"/>
+      <w:r>
+        <w:rPr>
+          <w:rFonts w:ascii="Consolas" w:hAnsi="Consolas" w:cs="Consolas"/>
+        </w:rPr>
+        <w:t>gitbox</w:t>
+      </w:r>
+      <w:proofErr w:type="spellEnd"/>
+      <w:proofErr w:type="gramEnd"/>
+      <w:r>
+        <w:rPr>
+          <w:rFonts w:ascii="Consolas" w:hAnsi="Consolas" w:cs="Consolas"/>
+        </w:rPr>
+        <w:t xml:space="preserve"> create applications/android/</w:t>
+      </w:r>
+      <w:proofErr w:type="spellStart"/>
+      <w:r>
+        <w:rPr>
+          <w:rFonts w:ascii="Consolas" w:hAnsi="Consolas" w:cs="Consolas"/>
+        </w:rPr>
+        <w:t>quickzone</w:t>
+      </w:r>
+      <w:proofErr w:type="spellEnd"/>
+      <w:r>
+        <w:rPr>
+          <w:rFonts w:ascii="Consolas" w:hAnsi="Consolas" w:cs="Consolas"/>
+        </w:rPr>
+        <w:br/>
+      </w:r>
+      <w:r>
+        <w:rPr>
+          <w:rFonts w:ascii="Consolas" w:hAnsi="Consolas" w:cs="Consolas"/>
+        </w:rPr>
+        <w:t xml:space="preserve">$ </w:t>
+      </w:r>
+      <w:proofErr w:type="spellStart"/>
+      <w:r>
+        <w:rPr>
+          <w:rFonts w:ascii="Consolas" w:hAnsi="Consolas" w:cs="Consolas"/>
+        </w:rPr>
+        <w:t>gitbox</w:t>
+      </w:r>
+      <w:proofErr w:type="spellEnd"/>
+      <w:r>
+        <w:rPr>
+          <w:rFonts w:ascii="Consolas" w:hAnsi="Consolas" w:cs="Consolas"/>
+        </w:rPr>
+        <w:t xml:space="preserve"> create applications/android/</w:t>
+      </w:r>
+      <w:proofErr w:type="spellStart"/>
+      <w:r>
+        <w:rPr>
+          <w:rFonts w:ascii="Consolas" w:hAnsi="Consolas" w:cs="Consolas"/>
+        </w:rPr>
+        <w:t>fractalflame</w:t>
+      </w:r>
+      <w:proofErr w:type="spellEnd"/>
+      <w:r>
+        <w:rPr>
+          <w:rFonts w:ascii="Consolas" w:hAnsi="Consolas" w:cs="Consolas"/>
+        </w:rPr>
+        <w:br/>
+      </w:r>
+      <w:r>
+        <w:rPr>
+          <w:rFonts w:ascii="Consolas" w:hAnsi="Consolas" w:cs="Consolas"/>
+        </w:rPr>
+        <w:t xml:space="preserve">$ </w:t>
+      </w:r>
+      <w:proofErr w:type="spellStart"/>
+      <w:r>
+        <w:rPr>
+          <w:rFonts w:ascii="Consolas" w:hAnsi="Consolas" w:cs="Consolas"/>
+        </w:rPr>
+        <w:t>gitbox</w:t>
+      </w:r>
+      <w:proofErr w:type="spellEnd"/>
+      <w:r>
+        <w:rPr>
+          <w:rFonts w:ascii="Consolas" w:hAnsi="Consolas" w:cs="Consolas"/>
+        </w:rPr>
+        <w:t xml:space="preserve"> create applications/</w:t>
+      </w:r>
+      <w:proofErr w:type="spellStart"/>
+      <w:r>
+        <w:rPr>
+          <w:rFonts w:ascii="Consolas" w:hAnsi="Consolas" w:cs="Consolas"/>
+        </w:rPr>
+        <w:t>iphone</w:t>
+      </w:r>
+      <w:proofErr w:type="spellEnd"/>
+      <w:r>
+        <w:rPr>
+          <w:rFonts w:ascii="Consolas" w:hAnsi="Consolas" w:cs="Consolas"/>
+        </w:rPr>
+        <w:t>/</w:t>
+      </w:r>
+      <w:proofErr w:type="spellStart"/>
+      <w:r>
+        <w:rPr>
+          <w:rFonts w:ascii="Consolas" w:hAnsi="Consolas" w:cs="Consolas"/>
+        </w:rPr>
+        <w:t>quickzone</w:t>
+      </w:r>
+      <w:proofErr w:type="spellEnd"/>
+    </w:p>
+    <w:p>
+      <w:pPr>
+        <w:jc w:val="both"/>
+      </w:pPr>
+      <w:r>
+        <w:t>Importing too can be done using paths too for organizational requirements:</w:t>
+      </w:r>
+    </w:p>
+    <w:p>
+      <w:pPr>
+        <w:ind w:left="720"/>
+        <w:rPr>
+          <w:rFonts w:ascii="Consolas" w:hAnsi="Consolas" w:cs="Consolas"/>
+        </w:rPr>
+      </w:pPr>
+      <w:r>
+        <w:rPr>
+          <w:rFonts w:ascii="Consolas" w:hAnsi="Consolas" w:cs="Consolas"/>
+        </w:rPr>
+        <w:t xml:space="preserve">$ </w:t>
+      </w:r>
+      <w:proofErr w:type="gramStart"/>
+      <w:r>
+        <w:rPr>
+          <w:rFonts w:ascii="Consolas" w:hAnsi="Consolas" w:cs="Consolas"/>
+        </w:rPr>
+        <w:t>git</w:t>
+      </w:r>
+      <w:proofErr w:type="gramEnd"/>
+      <w:r>
+        <w:rPr>
+          <w:rFonts w:ascii="Consolas" w:hAnsi="Consolas" w:cs="Consolas"/>
+        </w:rPr>
+        <w:t xml:space="preserve"> clone git://github.com/karalabe/gitbox.git</w:t>
+      </w:r>
+      <w:r>
+        <w:rPr>
+          <w:rFonts w:ascii="Consolas" w:hAnsi="Consolas" w:cs="Consolas"/>
+        </w:rPr>
+        <w:br/>
+      </w:r>
+      <w:r>
+        <w:rPr>
+          <w:rFonts w:ascii="Consolas" w:hAnsi="Consolas" w:cs="Consolas"/>
+        </w:rPr>
         <w:t xml:space="preserve">$ cd </w:t>
       </w:r>
-      <w:r>
-        <w:rPr>
-          <w:rFonts w:ascii="Consolas" w:hAnsi="Consolas" w:cs="Consolas"/>
-        </w:rPr>
-        <w:t>rails</w:t>
-      </w:r>
+      <w:proofErr w:type="spellStart"/>
+      <w:r>
+        <w:rPr>
+          <w:rFonts w:ascii="Consolas" w:hAnsi="Consolas" w:cs="Consolas"/>
+        </w:rPr>
+        <w:t>gitbox</w:t>
+      </w:r>
+      <w:proofErr w:type="spellEnd"/>
       <w:r>
         <w:rPr>
           <w:rFonts w:ascii="Consolas" w:hAnsi="Consolas" w:cs="Consolas"/>
         </w:rPr>
         <w:br/>
-        <w:t xml:space="preserve">$ gitbox import </w:t>
-      </w:r>
-      <w:r>
-        <w:rPr>
-          <w:rFonts w:ascii="Consolas" w:hAnsi="Consolas" w:cs="Consolas"/>
-        </w:rPr>
-        <w:t>rails</w:t>
-      </w:r>
-      <w:r>
-        <w:rPr>
-          <w:rFonts w:ascii="Consolas" w:hAnsi="Consolas" w:cs="Consolas"/>
-        </w:rPr>
-        <w:br/>
-      </w:r>
-      <w:r>
-        <w:rPr>
-          <w:rFonts w:ascii="Consolas" w:hAnsi="Consolas" w:cs="Consolas"/>
-        </w:rPr>
-        <w:t>Creating empty repository...</w:t>
-      </w:r>
-      <w:r>
-        <w:rPr>
-          <w:rFonts w:ascii="Consolas" w:hAnsi="Consolas" w:cs="Consolas"/>
-        </w:rPr>
-        <w:br/>
-      </w:r>
-      <w:r>
-        <w:rPr>
-          <w:rFonts w:ascii="Consolas" w:hAnsi="Consolas" w:cs="Consolas"/>
-        </w:rPr>
-        <w:t>Importing data into new repository...</w:t>
-      </w:r>
-      <w:r>
-        <w:rPr>
-          <w:rFonts w:ascii="Consolas" w:hAnsi="Consolas" w:cs="Consolas"/>
-        </w:rPr>
-        <w:br/>
-      </w:r>
-      <w:r>
-        <w:rPr>
-          <w:rFonts w:ascii="Consolas" w:hAnsi="Consolas" w:cs="Consolas"/>
-        </w:rPr>
-        <w:t>Repository successfully imported.</w:t>
-      </w:r>
+      </w:r>
+      <w:r>
+        <w:rPr>
+          <w:rFonts w:ascii="Consolas" w:hAnsi="Consolas" w:cs="Consolas"/>
+        </w:rPr>
+        <w:t xml:space="preserve">$ </w:t>
+      </w:r>
+      <w:proofErr w:type="spellStart"/>
+      <w:r>
+        <w:rPr>
+          <w:rFonts w:ascii="Consolas" w:hAnsi="Consolas" w:cs="Consolas"/>
+        </w:rPr>
+        <w:t>gitbox</w:t>
+      </w:r>
+      <w:proofErr w:type="spellEnd"/>
+      <w:r>
+        <w:rPr>
+          <w:rFonts w:ascii="Consolas" w:hAnsi="Consolas" w:cs="Consolas"/>
+        </w:rPr>
+        <w:t xml:space="preserve"> import tools/</w:t>
+      </w:r>
+      <w:proofErr w:type="spellStart"/>
+      <w:r>
+        <w:rPr>
+          <w:rFonts w:ascii="Consolas" w:hAnsi="Consolas" w:cs="Consolas"/>
+        </w:rPr>
+        <w:t>gitbox</w:t>
+      </w:r>
+      <w:proofErr w:type="spellEnd"/>
     </w:p>
     <w:p>
       <w:pPr>
         <w:jc w:val="both"/>
       </w:pPr>
       <w:r>
-        <w:t xml:space="preserve">If we list the tracked repositories now, out new </w:t>
-      </w:r>
-      <w:r>
-        <w:rPr>
-          <w:i/>
-        </w:rPr>
-        <w:t>rails</w:t>
-      </w:r>
-      <w:r>
-        <w:t xml:space="preserve"> repo should appear:</w:t>
+        <w:t>If listed, the above would appear as:</w:t>
       </w:r>
     </w:p>
     <w:p>
@@ -3786,11 +4870,21 @@
         <w:lastRenderedPageBreak/>
         <w:t xml:space="preserve">$ </w:t>
       </w:r>
-      <w:r>
-        <w:rPr>
-          <w:rFonts w:ascii="Consolas" w:hAnsi="Consolas" w:cs="Consolas"/>
-        </w:rPr>
-        <w:t>gitbox list</w:t>
+      <w:proofErr w:type="spellStart"/>
+      <w:proofErr w:type="gramStart"/>
+      <w:r>
+        <w:rPr>
+          <w:rFonts w:ascii="Consolas" w:hAnsi="Consolas" w:cs="Consolas"/>
+        </w:rPr>
+        <w:t>gitbox</w:t>
+      </w:r>
+      <w:proofErr w:type="spellEnd"/>
+      <w:proofErr w:type="gramEnd"/>
+      <w:r>
+        <w:rPr>
+          <w:rFonts w:ascii="Consolas" w:hAnsi="Consolas" w:cs="Consolas"/>
+        </w:rPr>
+        <w:t xml:space="preserve"> list</w:t>
       </w:r>
       <w:r>
         <w:rPr>
@@ -3814,7 +4908,7 @@
         <w:rPr>
           <w:rFonts w:ascii="Consolas" w:hAnsi="Consolas" w:cs="Consolas"/>
         </w:rPr>
-        <w:t xml:space="preserve"> - gitbox</w:t>
+        <w:t xml:space="preserve"> + applications</w:t>
       </w:r>
       <w:r>
         <w:rPr>
@@ -3826,7 +4920,7 @@
         <w:rPr>
           <w:rFonts w:ascii="Consolas" w:hAnsi="Consolas" w:cs="Consolas"/>
         </w:rPr>
-        <w:t xml:space="preserve"> - myapp</w:t>
+        <w:t xml:space="preserve">   + android</w:t>
       </w:r>
       <w:r>
         <w:rPr>
@@ -3838,24 +4932,115 @@
         <w:rPr>
           <w:rFonts w:ascii="Consolas" w:hAnsi="Consolas" w:cs="Consolas"/>
         </w:rPr>
-        <w:t xml:space="preserve"> - </w:t>
-      </w:r>
-      <w:r>
-        <w:rPr>
-          <w:rFonts w:ascii="Consolas" w:hAnsi="Consolas" w:cs="Consolas"/>
-        </w:rPr>
-        <w:t>rails</w:t>
-      </w:r>
+        <w:t xml:space="preserve">     - </w:t>
+      </w:r>
+      <w:proofErr w:type="spellStart"/>
+      <w:r>
+        <w:rPr>
+          <w:rFonts w:ascii="Consolas" w:hAnsi="Consolas" w:cs="Consolas"/>
+        </w:rPr>
+        <w:t>fractalflame</w:t>
+      </w:r>
+      <w:proofErr w:type="spellEnd"/>
+      <w:r>
+        <w:rPr>
+          <w:rFonts w:ascii="Consolas" w:hAnsi="Consolas" w:cs="Consolas"/>
+        </w:rPr>
+        <w:br/>
+      </w:r>
+      <w:r>
+        <w:rPr>
+          <w:rFonts w:ascii="Consolas" w:hAnsi="Consolas" w:cs="Consolas"/>
+        </w:rPr>
+        <w:t xml:space="preserve">     - </w:t>
+      </w:r>
+      <w:proofErr w:type="spellStart"/>
+      <w:r>
+        <w:rPr>
+          <w:rFonts w:ascii="Consolas" w:hAnsi="Consolas" w:cs="Consolas"/>
+        </w:rPr>
+        <w:t>quickzone</w:t>
+      </w:r>
+      <w:proofErr w:type="spellEnd"/>
+      <w:r>
+        <w:rPr>
+          <w:rFonts w:ascii="Consolas" w:hAnsi="Consolas" w:cs="Consolas"/>
+        </w:rPr>
+        <w:br/>
+      </w:r>
+      <w:r>
+        <w:rPr>
+          <w:rFonts w:ascii="Consolas" w:hAnsi="Consolas" w:cs="Consolas"/>
+        </w:rPr>
+        <w:t xml:space="preserve">   + </w:t>
+      </w:r>
+      <w:proofErr w:type="spellStart"/>
+      <w:r>
+        <w:rPr>
+          <w:rFonts w:ascii="Consolas" w:hAnsi="Consolas" w:cs="Consolas"/>
+        </w:rPr>
+        <w:t>iphone</w:t>
+      </w:r>
+      <w:proofErr w:type="spellEnd"/>
+      <w:r>
+        <w:rPr>
+          <w:rFonts w:ascii="Consolas" w:hAnsi="Consolas" w:cs="Consolas"/>
+        </w:rPr>
+        <w:br/>
+      </w:r>
+      <w:r>
+        <w:rPr>
+          <w:rFonts w:ascii="Consolas" w:hAnsi="Consolas" w:cs="Consolas"/>
+        </w:rPr>
+        <w:t xml:space="preserve">     - </w:t>
+      </w:r>
+      <w:proofErr w:type="spellStart"/>
+      <w:r>
+        <w:rPr>
+          <w:rFonts w:ascii="Consolas" w:hAnsi="Consolas" w:cs="Consolas"/>
+        </w:rPr>
+        <w:t>quickzone</w:t>
+      </w:r>
+      <w:proofErr w:type="spellEnd"/>
+      <w:r>
+        <w:rPr>
+          <w:rFonts w:ascii="Consolas" w:hAnsi="Consolas" w:cs="Consolas"/>
+        </w:rPr>
+        <w:br/>
+      </w:r>
+      <w:r>
+        <w:rPr>
+          <w:rFonts w:ascii="Consolas" w:hAnsi="Consolas" w:cs="Consolas"/>
+        </w:rPr>
+        <w:t>+ tools</w:t>
+      </w:r>
+      <w:r>
+        <w:rPr>
+          <w:rFonts w:ascii="Consolas" w:hAnsi="Consolas" w:cs="Consolas"/>
+        </w:rPr>
+        <w:br/>
+      </w:r>
+      <w:r>
+        <w:rPr>
+          <w:rFonts w:ascii="Consolas" w:hAnsi="Consolas" w:cs="Consolas"/>
+        </w:rPr>
+        <w:t xml:space="preserve">   - </w:t>
+      </w:r>
+      <w:proofErr w:type="spellStart"/>
+      <w:r>
+        <w:rPr>
+          <w:rFonts w:ascii="Consolas" w:hAnsi="Consolas" w:cs="Consolas"/>
+        </w:rPr>
+        <w:t>gitbox</w:t>
+      </w:r>
+      <w:proofErr w:type="spellEnd"/>
     </w:p>
     <w:p>
       <w:pPr>
         <w:jc w:val="both"/>
       </w:pPr>
       <w:r>
-        <w:t>Finally whenever we make any commits, we can d</w:t>
-      </w:r>
-      <w:r>
-        <w:t>ecide where to push the changes.</w:t>
+        <w:t>Cloning again works by specifying the path too in case of groupings:</w:t>
       </w:r>
     </w:p>
     <w:p>
@@ -3869,53 +5054,67 @@
         <w:rPr>
           <w:rFonts w:ascii="Consolas" w:hAnsi="Consolas" w:cs="Consolas"/>
         </w:rPr>
-        <w:t>$ git push origin</w:t>
-      </w:r>
-      <w:r>
-        <w:rPr>
-          <w:rFonts w:ascii="Consolas" w:hAnsi="Consolas" w:cs="Consolas"/>
-        </w:rPr>
-        <w:br/>
-        <w:t>$ git push gitbox</w:t>
-      </w:r>
+        <w:t xml:space="preserve">$ </w:t>
+      </w:r>
+      <w:proofErr w:type="spellStart"/>
+      <w:proofErr w:type="gramStart"/>
+      <w:r>
+        <w:rPr>
+          <w:rFonts w:ascii="Consolas" w:hAnsi="Consolas" w:cs="Consolas"/>
+        </w:rPr>
+        <w:t>gitbox</w:t>
+      </w:r>
+      <w:proofErr w:type="spellEnd"/>
+      <w:proofErr w:type="gramEnd"/>
+      <w:r>
+        <w:rPr>
+          <w:rFonts w:ascii="Consolas" w:hAnsi="Consolas" w:cs="Consolas"/>
+        </w:rPr>
+        <w:t xml:space="preserve"> clone tools/</w:t>
+      </w:r>
+      <w:proofErr w:type="spellStart"/>
+      <w:r>
+        <w:rPr>
+          <w:rFonts w:ascii="Consolas" w:hAnsi="Consolas" w:cs="Consolas"/>
+        </w:rPr>
+        <w:t>gitbox</w:t>
+      </w:r>
+      <w:proofErr w:type="spellEnd"/>
     </w:p>
     <w:p>
       <w:pPr>
         <w:jc w:val="both"/>
       </w:pPr>
       <w:r>
-        <w:t xml:space="preserve">Note, that the GitBox repository (remote) will always be called </w:t>
-      </w:r>
-      <w:r>
-        <w:rPr>
-          <w:i/>
-        </w:rPr>
-        <w:t>gitbox</w:t>
-      </w:r>
-      <w:r>
-        <w:t>.</w:t>
+        <w:t xml:space="preserve">One side note: currently there is no command for moving a repository after creation/import. The reasoning is the same as with repository deletion: manual execution is more conscientious than with a program. You can easily reorganize your repositories by moving them around inside the </w:t>
+      </w:r>
+      <w:r>
+        <w:rPr>
+          <w:rFonts w:cstheme="minorHAnsi"/>
+        </w:rPr>
+        <w:t>GitBox</w:t>
+      </w:r>
+      <w:r>
+        <w:t xml:space="preserve"> </w:t>
+      </w:r>
+      <w:r>
+        <w:t>repos folder. The only thing to take care of is that after a move any repository already cloned will have an invalid path. Just re-clone the repo with the new path (do make sure all the changes have been committed beforehand).</w:t>
       </w:r>
     </w:p>
     <w:p>
       <w:pPr>
         <w:pStyle w:val="Heading1"/>
       </w:pPr>
-      <w:bookmarkStart w:id="23" w:name="_Toc289441407"/>
+      <w:bookmarkStart w:id="25" w:name="_Toc327471715"/>
       <w:r>
         <w:t>Releases</w:t>
       </w:r>
-      <w:bookmarkEnd w:id="23"/>
-    </w:p>
-    <w:p>
-      <w:pPr>
-        <w:tabs>
-          <w:tab w:val="left" w:pos="1545"/>
-        </w:tabs>
-      </w:pPr>
+      <w:bookmarkEnd w:id="25"/>
       <w:r>
         <w:tab/>
       </w:r>
     </w:p>
+    <w:p/>
     <w:p>
       <w:pPr>
         <w:pStyle w:val="ListParagraph"/>
@@ -3933,8 +5132,6 @@
         </w:rPr>
         <w:t>2012-06-15</w:t>
       </w:r>
-      <w:bookmarkStart w:id="24" w:name="_GoBack"/>
-      <w:bookmarkEnd w:id="24"/>
     </w:p>
     <w:p>
       <w:pPr>
@@ -4200,7 +5397,15 @@
         </w:numPr>
       </w:pPr>
       <w:r>
-        <w:t>Automatic git installation in OpenSuSE and Windows</w:t>
+        <w:t xml:space="preserve">Automatic git installation in </w:t>
+      </w:r>
+      <w:proofErr w:type="spellStart"/>
+      <w:r>
+        <w:t>OpenSuSE</w:t>
+      </w:r>
+      <w:proofErr w:type="spellEnd"/>
+      <w:r>
+        <w:t xml:space="preserve"> and Windows</w:t>
       </w:r>
     </w:p>
     <w:p>
@@ -4219,11 +5424,12 @@
       <w:pPr>
         <w:pStyle w:val="Heading1"/>
       </w:pPr>
-      <w:bookmarkStart w:id="25" w:name="_Toc289441408"/>
-      <w:r>
+      <w:bookmarkStart w:id="26" w:name="_Toc327471716"/>
+      <w:r>
+        <w:lastRenderedPageBreak/>
         <w:t>Acknowledgements</w:t>
       </w:r>
-      <w:bookmarkEnd w:id="25"/>
+      <w:bookmarkEnd w:id="26"/>
     </w:p>
     <w:p/>
     <w:p>
@@ -4234,12 +5440,14 @@
         <w:t xml:space="preserve">Special thanks to the </w:t>
       </w:r>
       <w:hyperlink r:id="rId13" w:history="1">
+        <w:proofErr w:type="spellStart"/>
         <w:r>
           <w:rPr>
             <w:rStyle w:val="Hyperlink"/>
           </w:rPr>
           <w:t>msysGit</w:t>
         </w:r>
+        <w:proofErr w:type="spellEnd"/>
       </w:hyperlink>
       <w:r>
         <w:t xml:space="preserve"> and </w:t>
@@ -4249,7 +5457,21 @@
           <w:rPr>
             <w:rStyle w:val="Hyperlink"/>
           </w:rPr>
-          <w:t>git-osx-installer</w:t>
+          <w:t>git-</w:t>
+        </w:r>
+        <w:proofErr w:type="spellStart"/>
+        <w:r>
+          <w:rPr>
+            <w:rStyle w:val="Hyperlink"/>
+          </w:rPr>
+          <w:t>osx</w:t>
+        </w:r>
+        <w:proofErr w:type="spellEnd"/>
+        <w:r>
+          <w:rPr>
+            <w:rStyle w:val="Hyperlink"/>
+          </w:rPr>
+          <w:t>-installer</w:t>
         </w:r>
       </w:hyperlink>
       <w:r>
@@ -4264,7 +5486,6 @@
         <w:jc w:val="both"/>
       </w:pPr>
       <w:r>
-        <w:lastRenderedPageBreak/>
         <w:t>Furthermore I’d like to thank some people who in one way or another contributed to the existence of this project (alphabetical order):</w:t>
       </w:r>
     </w:p>
@@ -4339,8 +5560,13 @@
               <w:jc w:val="both"/>
             </w:pPr>
             <w:r>
-              <w:t>Daniel Tull</w:t>
-            </w:r>
+              <w:t xml:space="preserve">Daniel </w:t>
+            </w:r>
+            <w:proofErr w:type="spellStart"/>
+            <w:r>
+              <w:t>Tull</w:t>
+            </w:r>
+            <w:proofErr w:type="spellEnd"/>
           </w:p>
           <w:p>
             <w:pPr>
@@ -4394,11 +5620,11 @@
       <w:pPr>
         <w:pStyle w:val="Heading1"/>
       </w:pPr>
-      <w:bookmarkStart w:id="26" w:name="_Toc289441409"/>
+      <w:bookmarkStart w:id="27" w:name="_Toc327471717"/>
       <w:r>
         <w:t>License</w:t>
       </w:r>
-      <w:bookmarkEnd w:id="26"/>
+      <w:bookmarkEnd w:id="27"/>
     </w:p>
     <w:p/>
     <w:p>
@@ -4564,7 +5790,7 @@
               <w:bCs/>
               <w:noProof/>
             </w:rPr>
-            <w:t>9</w:t>
+            <w:t>2</w:t>
           </w:r>
           <w:r>
             <w:rPr>
@@ -7576,7 +8802,7 @@
 </file>
 
 <file path=customXml/itemProps1.xml><?xml version="1.0" encoding="utf-8"?>
-<ds:datastoreItem xmlns:ds="http://schemas.openxmlformats.org/officeDocument/2006/customXml" ds:itemID="{A274D319-E423-4C83-9B76-F798E6D12AA9}">
+<ds:datastoreItem xmlns:ds="http://schemas.openxmlformats.org/officeDocument/2006/customXml" ds:itemID="{A8522EC0-6F1D-4F46-9DF2-24FAA2B12022}">
   <ds:schemaRefs>
     <ds:schemaRef ds:uri="http://schemas.openxmlformats.org/officeDocument/2006/bibliography"/>
   </ds:schemaRefs>

</xml_diff>